<commit_message>
add the notes in ch1
</commit_message>
<xml_diff>
--- a/report-project2.docx
+++ b/report-project2.docx
@@ -790,14 +790,34 @@
           <w:szCs w:val="32"/>
         </w:rPr>
       </w:pPr>
+      <w:proofErr w:type="spellStart"/>
       <w:r>
         <w:rPr>
           <w:sz w:val="32"/>
           <w:szCs w:val="32"/>
           <w:lang w:val="en-GB"/>
         </w:rPr>
-        <w:t>Dr. Mohammad M. Alsuraihi</w:t>
-      </w:r>
+        <w:t>Dr.</w:t>
+      </w:r>
+      <w:proofErr w:type="spellEnd"/>
+      <w:r>
+        <w:rPr>
+          <w:sz w:val="32"/>
+          <w:szCs w:val="32"/>
+          <w:lang w:val="en-GB"/>
+        </w:rPr>
+        <w:t xml:space="preserve"> Mohammad M. </w:t>
+      </w:r>
+      <w:proofErr w:type="spellStart"/>
+      <w:r>
+        <w:rPr>
+          <w:sz w:val="32"/>
+          <w:szCs w:val="32"/>
+          <w:lang w:val="en-GB"/>
+        </w:rPr>
+        <w:t>Alsuraihi</w:t>
+      </w:r>
+      <w:proofErr w:type="spellEnd"/>
     </w:p>
     <w:p>
       <w:pPr>
@@ -957,7 +977,21 @@
         <w:rPr>
           <w:color w:val="FF0000"/>
         </w:rPr>
-        <w:t>The project may face issues with excessive resource consumption, such as time or costs, and frequent changes in requirements can lead to project delays and increased expenses. Additionally, sometimes the techniques or tools used in the analysis and design process are ineffective or outdated. Software maintenance constitutes a pivotal stage within the software development lifecycle, encompassing a substantial portion, varying from 40% to 80% of the total expenses associated with software development. It's worth highlighting that a notable 60% of the overall maintenance expenditure is dedicated to the improvement of existing software functionalities. Consequently, it becomes imperative to meticulously prepare appropriate software documentation at each developmental phase in order to alleviate the financial burdens of maintenance. Using artificial intelligence (AI) to analyze requirements and generate drawings or models can be an effective solution for saving time and costs in the design and analysis processes. The crux of reducing maintenance costs lies in enhancing one's grasp of the software system, as understanding a software system accounts for roughly 50% of the time spent in the maintenance phase.</w:t>
+        <w:t xml:space="preserve">The project may face issues with excessive resource consumption, such as time or costs, and frequent changes in requirements can lead to project delays and increased expenses. Additionally, sometimes the techniques or tools used in the analysis and design process are ineffective or outdated. Software maintenance constitutes a pivotal stage within the software development lifecycle, encompassing a substantial portion, varying from 40% to 80% of the total expenses associated with software development. It's worth highlighting that a notable 60% of the overall maintenance expenditure is dedicated to the improvement of existing software functionalities. Consequently, it becomes imperative to meticulously prepare appropriate software documentation at each developmental phase </w:t>
+      </w:r>
+      <w:proofErr w:type="gramStart"/>
+      <w:r>
+        <w:rPr>
+          <w:color w:val="FF0000"/>
+        </w:rPr>
+        <w:t>in order to</w:t>
+      </w:r>
+      <w:proofErr w:type="gramEnd"/>
+      <w:r>
+        <w:rPr>
+          <w:color w:val="FF0000"/>
+        </w:rPr>
+        <w:t xml:space="preserve"> alleviate the financial burdens of maintenance. Using artificial intelligence (AI) to analyze requirements and generate drawings or models can be an effective solution for saving time and costs in the design and analysis processes. The crux of reducing maintenance costs lies in enhancing one's grasp of the software system, as understanding a software system accounts for roughly 50% of the time spent in the maintenance phase.</w:t>
       </w:r>
     </w:p>
     <w:p>
@@ -1087,8 +1121,13 @@
         <w:t xml:space="preserve">. Next, we express gratitude to our parents and families. We would like to extend our thanks to our project supervisor, </w:t>
       </w:r>
       <w:r>
-        <w:t>Dr. Mohammad M. Alsuraihi</w:t>
-      </w:r>
+        <w:t xml:space="preserve">Dr. Mohammad M. </w:t>
+      </w:r>
+      <w:proofErr w:type="spellStart"/>
+      <w:r>
+        <w:t>Alsuraihi</w:t>
+      </w:r>
+      <w:proofErr w:type="spellEnd"/>
       <w:r>
         <w:t>, who guided us in executing this project, providing invaluable advice, assisting us in challenging times, and significantly contributing to the project's completion.</w:t>
       </w:r>
@@ -10582,16 +10621,130 @@
         <w:t xml:space="preserve"> 1</w:t>
       </w:r>
       <w:r>
-        <w:t>. This continuation aims to develop and enhance the proposed solution based on the previous discussion</w:t>
-      </w:r>
-      <w:r>
-        <w:t xml:space="preserve">and here some </w:t>
+        <w:t xml:space="preserve">. This continuation aims to develop and enhance the proposed solution based on the previous </w:t>
+      </w:r>
+      <w:r>
+        <w:t>discussion</w:t>
+      </w:r>
+      <w:r>
+        <w:t xml:space="preserve"> and</w:t>
+      </w:r>
+      <w:r>
+        <w:t xml:space="preserve"> here some </w:t>
       </w:r>
       <w:r>
         <w:t>Notes</w:t>
       </w:r>
       <w:r>
         <w:t>:</w:t>
+      </w:r>
+    </w:p>
+    <w:p>
+      <w:pPr>
+        <w:pStyle w:val="ListParagraph"/>
+        <w:numPr>
+          <w:ilvl w:val="0"/>
+          <w:numId w:val="57"/>
+        </w:numPr>
+        <w:spacing w:before="100" w:beforeAutospacing="1" w:after="100" w:afterAutospacing="1"/>
+        <w:jc w:val="left"/>
+      </w:pPr>
+      <w:r>
+        <w:t>Focus on writing and know everything written in the project</w:t>
+      </w:r>
+      <w:r>
+        <w:rPr>
+          <w:lang w:val="en-001"/>
+        </w:rPr>
+        <w:t>.</w:t>
+      </w:r>
+    </w:p>
+    <w:p>
+      <w:pPr>
+        <w:pStyle w:val="ListParagraph"/>
+        <w:numPr>
+          <w:ilvl w:val="0"/>
+          <w:numId w:val="57"/>
+        </w:numPr>
+        <w:spacing w:before="100" w:beforeAutospacing="1" w:after="100" w:afterAutospacing="1"/>
+        <w:jc w:val="left"/>
+      </w:pPr>
+      <w:r>
+        <w:t xml:space="preserve">Focus on clear, </w:t>
+      </w:r>
+      <w:r>
+        <w:t>understandable,</w:t>
+      </w:r>
+      <w:r>
+        <w:t xml:space="preserve"> and simple project abstract writing</w:t>
+      </w:r>
+      <w:r>
+        <w:rPr>
+          <w:lang w:val="en-001"/>
+        </w:rPr>
+        <w:t>.</w:t>
+      </w:r>
+    </w:p>
+    <w:p>
+      <w:pPr>
+        <w:pStyle w:val="ListParagraph"/>
+        <w:numPr>
+          <w:ilvl w:val="0"/>
+          <w:numId w:val="57"/>
+        </w:numPr>
+        <w:spacing w:before="100" w:beforeAutospacing="1" w:after="100" w:afterAutospacing="1"/>
+        <w:jc w:val="left"/>
+      </w:pPr>
+      <w:r>
+        <w:t>Research in scientific papers on the development of NLP applications.</w:t>
+      </w:r>
+    </w:p>
+    <w:p>
+      <w:pPr>
+        <w:pStyle w:val="ListParagraph"/>
+        <w:numPr>
+          <w:ilvl w:val="0"/>
+          <w:numId w:val="57"/>
+        </w:numPr>
+        <w:spacing w:before="100" w:beforeAutospacing="1" w:after="100" w:afterAutospacing="1"/>
+        <w:jc w:val="left"/>
+      </w:pPr>
+      <w:r>
+        <w:t>Use and benefit from the scikit-learn Library.</w:t>
+      </w:r>
+    </w:p>
+    <w:p>
+      <w:pPr>
+        <w:pStyle w:val="ListParagraph"/>
+        <w:numPr>
+          <w:ilvl w:val="0"/>
+          <w:numId w:val="57"/>
+        </w:numPr>
+        <w:spacing w:before="100" w:beforeAutospacing="1" w:after="100" w:afterAutospacing="1"/>
+        <w:jc w:val="left"/>
+      </w:pPr>
+      <w:r>
+        <w:t>Identifying the algorithms used in the project.</w:t>
+      </w:r>
+    </w:p>
+    <w:p>
+      <w:pPr>
+        <w:pStyle w:val="ListParagraph"/>
+        <w:numPr>
+          <w:ilvl w:val="0"/>
+          <w:numId w:val="57"/>
+        </w:numPr>
+        <w:spacing w:before="100" w:beforeAutospacing="1" w:after="100" w:afterAutospacing="1"/>
+        <w:jc w:val="left"/>
+      </w:pPr>
+      <w:r>
+        <w:t>There must be a system scenario that explains the system process</w:t>
+      </w:r>
+      <w:r>
+        <w:rPr>
+          <w:lang w:val="en-001"/>
+        </w:rPr>
+        <w:t>.</w:t>
       </w:r>
     </w:p>
     <w:p>
@@ -10769,7 +10922,6 @@
       </w:pPr>
       <w:bookmarkStart w:id="10" w:name="_Toc153058450"/>
       <w:r>
-        <w:lastRenderedPageBreak/>
         <w:t>Project Timeline</w:t>
       </w:r>
       <w:bookmarkEnd w:id="10"/>
@@ -13456,6 +13608,7 @@
         <w:ind w:firstLine="273"/>
       </w:pPr>
       <w:r>
+        <w:lastRenderedPageBreak/>
         <w:t>We will program the system and test it to ensure it works as expected.</w:t>
       </w:r>
     </w:p>
@@ -13510,7 +13663,6 @@
           <w:b/>
           <w:bCs/>
         </w:rPr>
-        <w:lastRenderedPageBreak/>
         <w:t>Project Presentation</w:t>
       </w:r>
       <w:r>
@@ -13946,7 +14098,15 @@
         </w:rPr>
       </w:pPr>
       <w:r>
-        <w:t>Our data collection process involves using the Google Scholar search engine to find diverse scientific literature sources, such as research papers, conference papers, articles, and e-books that can assist us in understanding similar studies and identifying their strengths, weaknesses, similarities, and differences. For citation and referencing, we use digital libraries from IEEE, ACM, the university library, trusted websites (e.g., .org, .edu), and the Saudi Digital Library. Additionally, we use ChatGPT to assist us in translating and comprehending texts.</w:t>
+        <w:t>Our data collection process involves using the Google Scholar search engine to find diverse scientific literature sources, such as research papers, conference papers, articles, and e-books that can assist us in understanding similar studies and identifying their strengths, weaknesses, similarities, and differences. For citation and referencing, we use digital libraries from IEEE, ACM, the university library, trusted websites (e.g., .org, .</w:t>
+      </w:r>
+      <w:proofErr w:type="spellStart"/>
+      <w:r>
+        <w:t>edu</w:t>
+      </w:r>
+      <w:proofErr w:type="spellEnd"/>
+      <w:r>
+        <w:t>), and the Saudi Digital Library. Additionally, we use ChatGPT to assist us in translating and comprehending texts.</w:t>
       </w:r>
     </w:p>
     <w:p>
@@ -15045,7 +15205,7 @@
           <w:noProof/>
         </w:rPr>
         <w:drawing>
-          <wp:inline distT="0" distB="0" distL="0" distR="0" wp14:anchorId="090BB6FC" wp14:editId="05DDC0C9">
+          <wp:inline distT="0" distB="0" distL="0" distR="0" wp14:anchorId="090BB6FC" wp14:editId="1CE32AD0">
             <wp:extent cx="4203511" cy="2827655"/>
             <wp:effectExtent l="0" t="0" r="0" b="0"/>
             <wp:docPr id="1962190354" name="Picture 1"/>
@@ -15272,7 +15432,15 @@
         <w:t>is</w:t>
       </w:r>
       <w:r>
-        <w:t xml:space="preserve"> process, each dataset stored or sent to the learning algorithm has a label or name identifying this data. Each label has more than one feature. for example, If we take the dog, it is a label that the features are (big ear, big nose, etc</w:t>
+        <w:t xml:space="preserve"> process, each dataset stored or sent to the learning algorithm has a label or name identifying this data. Each label has more than one feature. for example, </w:t>
+      </w:r>
+      <w:proofErr w:type="gramStart"/>
+      <w:r>
+        <w:t>If</w:t>
+      </w:r>
+      <w:proofErr w:type="gramEnd"/>
+      <w:r>
+        <w:t xml:space="preserve"> we take the dog, it is a label that the features are (big ear, big nose, etc</w:t>
       </w:r>
       <w:r>
         <w:t>..</w:t>
@@ -15964,7 +16132,15 @@
         <w:ind w:firstLine="540"/>
       </w:pPr>
       <w:r>
-        <w:t>Term Frequency-Inverse Document Frequency (TF-IDF) analyzes the importance of prevalent and widely used words, such as("a," "an," "the"</w:t>
+        <w:t xml:space="preserve">Term Frequency-Inverse Document Frequency (TF-IDF) analyzes the importance of prevalent and widely used words, such </w:t>
+      </w:r>
+      <w:proofErr w:type="gramStart"/>
+      <w:r>
+        <w:t>as(</w:t>
+      </w:r>
+      <w:proofErr w:type="gramEnd"/>
+      <w:r>
+        <w:t>"a," "an," "the"</w:t>
       </w:r>
       <w:r>
         <w:rPr>
@@ -17553,10 +17729,26 @@
         <w:t xml:space="preserve">In the development of a natural language text analyzer capable of working with multiple languages, we face a challenge due to the varying linguistic structures between languages. We propose using the </w:t>
       </w:r>
       <w:r>
-        <w:t xml:space="preserve">Bidirectional Long Short Term Memory </w:t>
-      </w:r>
-      <w:r>
-        <w:t>(BiLSTM) neural network model to enhance the analyzer's performance across different languages, as this model can handle complexities arising from long-range linguistic structures.</w:t>
+        <w:t xml:space="preserve">Bidirectional Long </w:t>
+      </w:r>
+      <w:proofErr w:type="gramStart"/>
+      <w:r>
+        <w:t>Short Term</w:t>
+      </w:r>
+      <w:proofErr w:type="gramEnd"/>
+      <w:r>
+        <w:t xml:space="preserve"> Memory </w:t>
+      </w:r>
+      <w:r>
+        <w:t>(</w:t>
+      </w:r>
+      <w:proofErr w:type="spellStart"/>
+      <w:r>
+        <w:t>BiLSTM</w:t>
+      </w:r>
+      <w:proofErr w:type="spellEnd"/>
+      <w:r>
+        <w:t>) neural network model to enhance the analyzer's performance across different languages, as this model can handle complexities arising from long-range linguistic structures.</w:t>
       </w:r>
       <w:sdt>
         <w:sdtPr>
@@ -17618,7 +17810,15 @@
         <w:ind w:firstLine="540"/>
       </w:pPr>
       <w:r>
-        <w:t>Coreference Resolution (CR) is the task of finding all linguistic expressions in a given text that refer to the same entity. We can address this problem by replacing pronouns with noun phrases after identifying these references and aggregating them.</w:t>
+        <w:t xml:space="preserve">Coreference Resolution (CR) is the task of finding all linguistic expressions </w:t>
+      </w:r>
+      <w:proofErr w:type="gramStart"/>
+      <w:r>
+        <w:t>in a given</w:t>
+      </w:r>
+      <w:proofErr w:type="gramEnd"/>
+      <w:r>
+        <w:t xml:space="preserve"> text that refer to the same entity. We can address this problem by replacing pronouns with noun phrases after identifying these references and aggregating them.</w:t>
       </w:r>
       <w:sdt>
         <w:sdtPr>
@@ -18787,7 +18987,15 @@
         <w:t xml:space="preserve"> </w:t>
       </w:r>
       <w:r>
-        <w:t>Developing Natural Language Processing (NLP) applications is crucial in the field of artificial intelligence. This work involves several sequential steps to ensure the creation of an effective application that leverages human language understanding. We will take a look at each step to comprehend it.</w:t>
+        <w:t xml:space="preserve">Developing Natural Language Processing (NLP) applications is crucial in the field of artificial intelligence. This work involves several sequential steps to ensure the creation of an effective application that leverages human language understanding. We will </w:t>
+      </w:r>
+      <w:proofErr w:type="gramStart"/>
+      <w:r>
+        <w:t>take a look</w:t>
+      </w:r>
+      <w:proofErr w:type="gramEnd"/>
+      <w:r>
+        <w:t xml:space="preserve"> at each step to comprehend it.</w:t>
       </w:r>
       <w:sdt>
         <w:sdtPr>
@@ -19115,7 +19323,15 @@
         <w:ind w:firstLine="540"/>
       </w:pPr>
       <w:r>
-        <w:t>There are several options for tools and technologies when developing a natural language processing application, but we'll focus on Python code that utilizes the spaCy NLP library.</w:t>
+        <w:t xml:space="preserve">There are several options for tools and technologies when developing a natural language processing application, but we'll focus on Python code that utilizes the </w:t>
+      </w:r>
+      <w:proofErr w:type="spellStart"/>
+      <w:r>
+        <w:t>spaCy</w:t>
+      </w:r>
+      <w:proofErr w:type="spellEnd"/>
+      <w:r>
+        <w:t xml:space="preserve"> NLP library.</w:t>
       </w:r>
       <w:sdt>
         <w:sdtPr>
@@ -19185,7 +19401,15 @@
       </w:pPr>
       <w:r>
         <w:lastRenderedPageBreak/>
-        <w:t>There are many reasons to use Python and spaCy, including:</w:t>
+        <w:t xml:space="preserve">There are many reasons to use Python and </w:t>
+      </w:r>
+      <w:proofErr w:type="spellStart"/>
+      <w:r>
+        <w:t>spaCy</w:t>
+      </w:r>
+      <w:proofErr w:type="spellEnd"/>
+      <w:r>
+        <w:t>, including:</w:t>
       </w:r>
     </w:p>
     <w:p>
@@ -19242,7 +19466,23 @@
         <w:t>NLTK,</w:t>
       </w:r>
       <w:r>
-        <w:t xml:space="preserve"> spaCy, TextBlob, genism).</w:t>
+        <w:t xml:space="preserve"> </w:t>
+      </w:r>
+      <w:proofErr w:type="spellStart"/>
+      <w:r>
+        <w:t>spaCy</w:t>
+      </w:r>
+      <w:proofErr w:type="spellEnd"/>
+      <w:r>
+        <w:t xml:space="preserve">, </w:t>
+      </w:r>
+      <w:proofErr w:type="spellStart"/>
+      <w:r>
+        <w:t>TextBlob</w:t>
+      </w:r>
+      <w:proofErr w:type="spellEnd"/>
+      <w:r>
+        <w:t>, genism).</w:t>
       </w:r>
     </w:p>
     <w:p>
@@ -19373,12 +19613,21 @@
         </w:numPr>
         <w:spacing w:line="360" w:lineRule="auto"/>
       </w:pPr>
+      <w:proofErr w:type="spellStart"/>
       <w:r>
         <w:rPr>
           <w:b/>
           <w:bCs/>
         </w:rPr>
-        <w:t xml:space="preserve">BeautifulSoup: </w:t>
+        <w:t>BeautifulSoup</w:t>
+      </w:r>
+      <w:proofErr w:type="spellEnd"/>
+      <w:r>
+        <w:rPr>
+          <w:b/>
+          <w:bCs/>
+        </w:rPr>
+        <w:t xml:space="preserve">: </w:t>
       </w:r>
       <w:r>
         <w:t>A library for extracting data from HTML and XML files.</w:t>
@@ -19767,7 +20016,15 @@
         <w:ind w:left="0" w:firstLine="540"/>
       </w:pPr>
       <w:r>
-        <w:t>The model is trained using data, learning and benefiting from patterns and details within the data</w:t>
+        <w:t xml:space="preserve">The model is trained using data, </w:t>
+      </w:r>
+      <w:proofErr w:type="gramStart"/>
+      <w:r>
+        <w:t>learning</w:t>
+      </w:r>
+      <w:proofErr w:type="gramEnd"/>
+      <w:r>
+        <w:t xml:space="preserve"> and benefiting from patterns and details within the data</w:t>
       </w:r>
       <w:r>
         <w:t>.</w:t>
@@ -19830,12 +20087,21 @@
         </w:numPr>
         <w:spacing w:line="360" w:lineRule="auto"/>
       </w:pPr>
+      <w:proofErr w:type="spellStart"/>
       <w:r>
         <w:rPr>
           <w:b/>
           <w:bCs/>
         </w:rPr>
-        <w:t>ensorFlow:</w:t>
+        <w:t>ensorFlow</w:t>
+      </w:r>
+      <w:proofErr w:type="spellEnd"/>
+      <w:r>
+        <w:rPr>
+          <w:b/>
+          <w:bCs/>
+        </w:rPr>
+        <w:t>:</w:t>
       </w:r>
       <w:r>
         <w:t xml:space="preserve"> A machine learning framework.</w:t>
@@ -19850,6 +20116,7 @@
         </w:numPr>
         <w:spacing w:line="360" w:lineRule="auto"/>
       </w:pPr>
+      <w:proofErr w:type="spellStart"/>
       <w:r>
         <w:rPr>
           <w:b/>
@@ -19857,6 +20124,7 @@
         </w:rPr>
         <w:t>Keras</w:t>
       </w:r>
+      <w:proofErr w:type="spellEnd"/>
       <w:r>
         <w:t>: A high-level neural networks API.</w:t>
       </w:r>
@@ -20071,12 +20339,21 @@
         </w:numPr>
         <w:spacing w:line="360" w:lineRule="auto"/>
       </w:pPr>
+      <w:proofErr w:type="spellStart"/>
       <w:r>
         <w:rPr>
           <w:b/>
           <w:bCs/>
         </w:rPr>
-        <w:t>Keras:</w:t>
+        <w:t>Keras</w:t>
+      </w:r>
+      <w:proofErr w:type="spellEnd"/>
+      <w:r>
+        <w:rPr>
+          <w:b/>
+          <w:bCs/>
+        </w:rPr>
+        <w:t>:</w:t>
       </w:r>
       <w:r>
         <w:t xml:space="preserve"> A high-level neural networks API.</w:t>
@@ -20195,7 +20472,23 @@
         </w:rPr>
       </w:pPr>
       <w:r>
-        <w:t>The Lucid platform includes Lucidchart and Lucidspark products, working seamlessly to enhance productivity, clarity, and guidance at every stage of the workflow.</w:t>
+        <w:t xml:space="preserve">The Lucid platform includes </w:t>
+      </w:r>
+      <w:proofErr w:type="spellStart"/>
+      <w:r>
+        <w:t>Lucidchart</w:t>
+      </w:r>
+      <w:proofErr w:type="spellEnd"/>
+      <w:r>
+        <w:t xml:space="preserve"> and </w:t>
+      </w:r>
+      <w:proofErr w:type="spellStart"/>
+      <w:r>
+        <w:t>Lucidspark</w:t>
+      </w:r>
+      <w:proofErr w:type="spellEnd"/>
+      <w:r>
+        <w:t xml:space="preserve"> products, working seamlessly to enhance productivity, clarity, and guidance at every stage of the workflow.</w:t>
       </w:r>
       <w:sdt>
         <w:sdtPr>
@@ -20249,7 +20542,23 @@
         </w:rPr>
       </w:pPr>
       <w:r>
-        <w:t>It is a platform that helps teams build projects easily and collaboratively and has applications that help enhance productivity, clarity, and guidance at every stage of projects, including Lucidchart and Lucidspark.</w:t>
+        <w:t xml:space="preserve">It is a platform that helps teams build projects easily and collaboratively and has applications that help enhance productivity, clarity, and guidance at every stage of projects, including </w:t>
+      </w:r>
+      <w:proofErr w:type="spellStart"/>
+      <w:r>
+        <w:t>Lucidchart</w:t>
+      </w:r>
+      <w:proofErr w:type="spellEnd"/>
+      <w:r>
+        <w:t xml:space="preserve"> and </w:t>
+      </w:r>
+      <w:proofErr w:type="spellStart"/>
+      <w:r>
+        <w:t>Lucidspark</w:t>
+      </w:r>
+      <w:proofErr w:type="spellEnd"/>
+      <w:r>
+        <w:t>.</w:t>
       </w:r>
       <w:r>
         <w:rPr>
@@ -20301,9 +20610,11 @@
           <w:rtl/>
         </w:rPr>
       </w:pPr>
+      <w:proofErr w:type="spellStart"/>
       <w:r>
         <w:t>Lucidspark</w:t>
       </w:r>
+      <w:proofErr w:type="spellEnd"/>
       <w:r>
         <w:rPr>
           <w:rFonts w:hint="cs"/>
@@ -20354,10 +20665,12 @@
       <w:pPr>
         <w:ind w:firstLine="540"/>
       </w:pPr>
+      <w:proofErr w:type="spellStart"/>
       <w:r>
         <w:lastRenderedPageBreak/>
         <w:t>Lucidchart</w:t>
       </w:r>
+      <w:proofErr w:type="spellEnd"/>
       <w:r>
         <w:t xml:space="preserve"> </w:t>
       </w:r>
@@ -20971,10 +21284,12 @@
         <w:pStyle w:val="Heading3"/>
       </w:pPr>
       <w:bookmarkStart w:id="63" w:name="_Toc153058471"/>
+      <w:proofErr w:type="spellStart"/>
       <w:r>
         <w:t>StarUML</w:t>
       </w:r>
       <w:bookmarkEnd w:id="63"/>
+      <w:proofErr w:type="spellEnd"/>
     </w:p>
     <w:p>
       <w:pPr>
@@ -21021,9 +21336,11 @@
         <w:ind w:firstLine="540"/>
         <w:jc w:val="left"/>
       </w:pPr>
+      <w:proofErr w:type="spellStart"/>
       <w:r>
         <w:t>StarUML</w:t>
       </w:r>
+      <w:proofErr w:type="spellEnd"/>
       <w:r>
         <w:t xml:space="preserve"> programs offer users the ability to create, draw, and design models using the Unified Modeling Language (UML)</w:t>
       </w:r>
@@ -21031,7 +21348,15 @@
         <w:t>, and</w:t>
       </w:r>
       <w:r>
-        <w:t xml:space="preserve"> It focuses primarily on manual UML design, providing users with the flexibility to precisely control the layout and arrangement of elements in their diagrams</w:t>
+        <w:t xml:space="preserve"> </w:t>
+      </w:r>
+      <w:proofErr w:type="gramStart"/>
+      <w:r>
+        <w:t>It</w:t>
+      </w:r>
+      <w:proofErr w:type="gramEnd"/>
+      <w:r>
+        <w:t xml:space="preserve"> focuses primarily on manual UML design, providing users with the flexibility to precisely control the layout and arrangement of elements in their diagrams</w:t>
       </w:r>
       <w:r>
         <w:t xml:space="preserve"> but our project </w:t>
@@ -21065,7 +21390,23 @@
           <w:b/>
           <w:bCs/>
         </w:rPr>
-        <w:t>Some features of StarUML:</w:t>
+        <w:t xml:space="preserve">Some features of </w:t>
+      </w:r>
+      <w:proofErr w:type="spellStart"/>
+      <w:r>
+        <w:rPr>
+          <w:b/>
+          <w:bCs/>
+        </w:rPr>
+        <w:t>StarUML</w:t>
+      </w:r>
+      <w:proofErr w:type="spellEnd"/>
+      <w:r>
+        <w:rPr>
+          <w:b/>
+          <w:bCs/>
+        </w:rPr>
+        <w:t>:</w:t>
       </w:r>
     </w:p>
     <w:p>
@@ -21483,7 +21824,15 @@
         <w:t>Automated generation of drawings</w:t>
       </w:r>
       <w:r>
-        <w:t xml:space="preserve"> UML but in </w:t>
+        <w:t xml:space="preserve"> UML but </w:t>
+      </w:r>
+      <w:proofErr w:type="gramStart"/>
+      <w:r>
+        <w:t>in</w:t>
+      </w:r>
+      <w:proofErr w:type="gramEnd"/>
+      <w:r>
+        <w:t xml:space="preserve"> </w:t>
       </w:r>
       <w:r>
         <w:t xml:space="preserve">Enterprise </w:t>
@@ -21674,17 +22023,24 @@
         <w:pStyle w:val="Heading3"/>
       </w:pPr>
       <w:bookmarkStart w:id="67" w:name="_Toc153058473"/>
+      <w:proofErr w:type="spellStart"/>
       <w:r>
         <w:t>MagicDraw</w:t>
       </w:r>
       <w:bookmarkEnd w:id="67"/>
+      <w:proofErr w:type="spellEnd"/>
     </w:p>
     <w:p>
       <w:pPr>
         <w:ind w:firstLine="540"/>
       </w:pPr>
-      <w:r>
-        <w:t>MagicDraw facilitates the execution of the software development life cycle, unlike other modeling and architectural environments that rely on UML</w:t>
+      <w:proofErr w:type="spellStart"/>
+      <w:r>
+        <w:t>MagicDraw</w:t>
+      </w:r>
+      <w:proofErr w:type="spellEnd"/>
+      <w:r>
+        <w:t xml:space="preserve"> facilitates the execution of the software development life cycle, unlike other modeling and architectural environments that rely on UML</w:t>
       </w:r>
       <w:r>
         <w:t>,</w:t>
@@ -21722,7 +22078,23 @@
         </w:sdtContent>
       </w:sdt>
       <w:r>
-        <w:t xml:space="preserve"> In our system, we'll use Conflict Analysis, similar to MagicDraw, to analyze requirements and create a model with minimal contradictions.</w:t>
+        <w:t xml:space="preserve"> In our system, we'll use Conflict Analysis, </w:t>
+      </w:r>
+      <w:proofErr w:type="gramStart"/>
+      <w:r>
+        <w:t>similar to</w:t>
+      </w:r>
+      <w:proofErr w:type="gramEnd"/>
+      <w:r>
+        <w:t xml:space="preserve"> </w:t>
+      </w:r>
+      <w:proofErr w:type="spellStart"/>
+      <w:r>
+        <w:t>MagicDraw</w:t>
+      </w:r>
+      <w:proofErr w:type="spellEnd"/>
+      <w:r>
+        <w:t>, to analyze requirements and create a model with minimal contradictions.</w:t>
       </w:r>
     </w:p>
     <w:p>
@@ -21841,8 +22213,13 @@
           <w:rtl/>
         </w:rPr>
       </w:pPr>
-      <w:r>
-        <w:t>MagicDraw can analyze models and identify conflicts between requirements and different models.</w:t>
+      <w:proofErr w:type="spellStart"/>
+      <w:r>
+        <w:t>MagicDraw</w:t>
+      </w:r>
+      <w:proofErr w:type="spellEnd"/>
+      <w:r>
+        <w:t xml:space="preserve"> can analyze models and identify conflicts between requirements and different models.</w:t>
       </w:r>
     </w:p>
     <w:p>
@@ -21896,17 +22273,32 @@
         <w:pStyle w:val="Heading3"/>
       </w:pPr>
       <w:bookmarkStart w:id="68" w:name="_Toc153058474"/>
+      <w:proofErr w:type="spellStart"/>
       <w:r>
         <w:t>ChatUML</w:t>
       </w:r>
       <w:bookmarkEnd w:id="68"/>
+      <w:proofErr w:type="spellEnd"/>
     </w:p>
     <w:p>
       <w:pPr>
         <w:ind w:firstLine="540"/>
       </w:pPr>
-      <w:r>
-        <w:t>chatUML is a chat system between the user and artificial intelligence that can take requirements and convert them into UML diagrams. You can also modify the diagrams by requesting changes through the chat, making it similar to our system to a great extent.</w:t>
+      <w:proofErr w:type="spellStart"/>
+      <w:r>
+        <w:t>chatUML</w:t>
+      </w:r>
+      <w:proofErr w:type="spellEnd"/>
+      <w:r>
+        <w:t xml:space="preserve"> is a chat system between the user and artificial intelligence that can take requirements and convert them into UML diagrams. You can also modify the diagrams by requesting changes through the chat, making it </w:t>
+      </w:r>
+      <w:proofErr w:type="gramStart"/>
+      <w:r>
+        <w:t>similar to</w:t>
+      </w:r>
+      <w:proofErr w:type="gramEnd"/>
+      <w:r>
+        <w:t xml:space="preserve"> our system to a great extent.</w:t>
       </w:r>
     </w:p>
     <w:p>
@@ -21996,7 +22388,31 @@
         <w:jc w:val="left"/>
       </w:pPr>
       <w:r>
-        <w:t>The chapter transitions to system development for AI, outlining the stages for developing NLP and ML applications. Python and various libraries are highlighted for development. Similar tools in the field, such as Lucidchart, Visual Paradigm, StarUML, Enterprise Architect, and MagicDraw, are introduced, emphasizing their AI-powered features.</w:t>
+        <w:t xml:space="preserve">The chapter transitions to system development for AI, outlining the stages for developing NLP and ML applications. Python and various libraries are highlighted for development. Similar tools in the field, such as </w:t>
+      </w:r>
+      <w:proofErr w:type="spellStart"/>
+      <w:r>
+        <w:t>Lucidchart</w:t>
+      </w:r>
+      <w:proofErr w:type="spellEnd"/>
+      <w:r>
+        <w:t xml:space="preserve">, Visual Paradigm, </w:t>
+      </w:r>
+      <w:proofErr w:type="spellStart"/>
+      <w:r>
+        <w:t>StarUML</w:t>
+      </w:r>
+      <w:proofErr w:type="spellEnd"/>
+      <w:r>
+        <w:t xml:space="preserve">, Enterprise Architect, and </w:t>
+      </w:r>
+      <w:proofErr w:type="spellStart"/>
+      <w:r>
+        <w:t>MagicDraw</w:t>
+      </w:r>
+      <w:proofErr w:type="spellEnd"/>
+      <w:r>
+        <w:t>, are introduced, emphasizing their AI-powered features.</w:t>
       </w:r>
     </w:p>
     <w:p>
@@ -22791,9 +23207,11 @@
               <w:ind w:left="113" w:right="113"/>
               <w:jc w:val="center"/>
             </w:pPr>
+            <w:proofErr w:type="spellStart"/>
             <w:r>
               <w:t>StarUML</w:t>
             </w:r>
+            <w:proofErr w:type="spellEnd"/>
           </w:p>
         </w:tc>
         <w:tc>
@@ -22823,9 +23241,11 @@
               <w:ind w:left="113" w:right="113"/>
               <w:jc w:val="center"/>
             </w:pPr>
+            <w:proofErr w:type="spellStart"/>
             <w:r>
               <w:t>MagicDraw</w:t>
             </w:r>
+            <w:proofErr w:type="spellEnd"/>
           </w:p>
         </w:tc>
         <w:tc>
@@ -22838,9 +23258,11 @@
               <w:ind w:left="113" w:right="113"/>
               <w:jc w:val="center"/>
             </w:pPr>
+            <w:proofErr w:type="spellStart"/>
             <w:r>
               <w:t>ChatUML</w:t>
             </w:r>
+            <w:proofErr w:type="spellEnd"/>
           </w:p>
         </w:tc>
         <w:tc>
@@ -29487,7 +29909,23 @@
           <w:rFonts w:ascii="Times New Roman" w:hAnsi="Times New Roman" w:cs="Times New Roman"/>
           <w:szCs w:val="24"/>
         </w:rPr>
-        <w:t>because we have identified that the system analyzes the text or document through the context of the text through Named Entity Recognition. It classifies specific words such as names, locations and objects. It is divided into two sections: structural and semantic information.</w:t>
+        <w:t xml:space="preserve">because we have identified that the system analyzes the text or document through the context of the text through Named Entity Recognition. It classifies specific words such as names, </w:t>
+      </w:r>
+      <w:proofErr w:type="gramStart"/>
+      <w:r>
+        <w:rPr>
+          <w:rFonts w:ascii="Times New Roman" w:hAnsi="Times New Roman" w:cs="Times New Roman"/>
+          <w:szCs w:val="24"/>
+        </w:rPr>
+        <w:t>locations</w:t>
+      </w:r>
+      <w:proofErr w:type="gramEnd"/>
+      <w:r>
+        <w:rPr>
+          <w:rFonts w:ascii="Times New Roman" w:hAnsi="Times New Roman" w:cs="Times New Roman"/>
+          <w:szCs w:val="24"/>
+        </w:rPr>
+        <w:t xml:space="preserve"> and objects. It is divided into two sections: structural and semantic information.</w:t>
       </w:r>
     </w:p>
     <w:p>
@@ -30222,7 +30660,15 @@
         <w:t>the diagram</w:t>
       </w:r>
       <w:r>
-        <w:t xml:space="preserve"> by png format.</w:t>
+        <w:t xml:space="preserve"> by </w:t>
+      </w:r>
+      <w:proofErr w:type="spellStart"/>
+      <w:r>
+        <w:t>png</w:t>
+      </w:r>
+      <w:proofErr w:type="spellEnd"/>
+      <w:r>
+        <w:t xml:space="preserve"> format.</w:t>
       </w:r>
     </w:p>
     <w:p>
@@ -30295,9 +30741,11 @@
       <w:r>
         <w:t xml:space="preserve">The system shall </w:t>
       </w:r>
+      <w:proofErr w:type="gramStart"/>
       <w:r>
         <w:t>analyses</w:t>
       </w:r>
+      <w:proofErr w:type="gramEnd"/>
       <w:r>
         <w:t xml:space="preserve"> the requirements context using NLP techniques. </w:t>
       </w:r>
@@ -34542,7 +34990,6 @@
       <w:bookmarkStart w:id="121" w:name="_Toc152858545"/>
       <w:bookmarkStart w:id="122" w:name="_Toc153058541"/>
       <w:r>
-        <w:lastRenderedPageBreak/>
         <w:t xml:space="preserve">Table </w:t>
       </w:r>
       <w:r>
@@ -34625,6 +35072,7 @@
                 <w:sz w:val="24"/>
                 <w:szCs w:val="24"/>
               </w:rPr>
+              <w:lastRenderedPageBreak/>
               <w:t>Use case</w:t>
             </w:r>
           </w:p>
@@ -36632,6 +37080,7 @@
         </w:rPr>
         <w:t xml:space="preserve"> to draw the diagram whither it is </w:t>
       </w:r>
+      <w:proofErr w:type="spellStart"/>
       <w:r>
         <w:rPr>
           <w:rFonts w:cstheme="majorBidi"/>
@@ -36639,6 +37088,7 @@
         </w:rPr>
         <w:t>Usecases</w:t>
       </w:r>
+      <w:proofErr w:type="spellEnd"/>
       <w:r>
         <w:rPr>
           <w:rFonts w:cstheme="majorBidi"/>
@@ -36697,7 +37147,7 @@
           <w:noProof/>
         </w:rPr>
         <w:drawing>
-          <wp:inline distT="0" distB="0" distL="0" distR="0" wp14:anchorId="74AA5B7A" wp14:editId="4E614D42">
+          <wp:inline distT="0" distB="0" distL="0" distR="0" wp14:anchorId="74AA5B7A" wp14:editId="4F341A56">
             <wp:extent cx="5570131" cy="3629025"/>
             <wp:effectExtent l="0" t="0" r="0" b="0"/>
             <wp:docPr id="1484035045" name="Picture 1"/>
@@ -36795,9 +37245,11 @@
       <w:r>
         <w:t xml:space="preserve">The </w:t>
       </w:r>
+      <w:proofErr w:type="spellStart"/>
       <w:r>
         <w:t>GenerateDiagramSpecs</w:t>
       </w:r>
+      <w:proofErr w:type="spellEnd"/>
       <w:r>
         <w:t xml:space="preserve"> </w:t>
       </w:r>
@@ -36846,8 +37298,13 @@
         </w:numPr>
         <w:spacing w:line="276" w:lineRule="auto"/>
       </w:pPr>
-      <w:r>
-        <w:t>ExtractNERs class:</w:t>
+      <w:proofErr w:type="spellStart"/>
+      <w:r>
+        <w:t>ExtractNERs</w:t>
+      </w:r>
+      <w:proofErr w:type="spellEnd"/>
+      <w:r>
+        <w:t xml:space="preserve"> class:</w:t>
       </w:r>
     </w:p>
     <w:p>
@@ -36887,8 +37344,13 @@
         </w:numPr>
         <w:spacing w:line="276" w:lineRule="auto"/>
       </w:pPr>
-      <w:r>
-        <w:t>ExtractEvent class:</w:t>
+      <w:proofErr w:type="spellStart"/>
+      <w:r>
+        <w:t>ExtractEvent</w:t>
+      </w:r>
+      <w:proofErr w:type="spellEnd"/>
+      <w:r>
+        <w:t xml:space="preserve"> class:</w:t>
       </w:r>
     </w:p>
     <w:p>
@@ -36928,8 +37390,13 @@
         </w:numPr>
         <w:spacing w:line="276" w:lineRule="auto"/>
       </w:pPr>
-      <w:r>
-        <w:t>ExtractRelations class:</w:t>
+      <w:proofErr w:type="spellStart"/>
+      <w:r>
+        <w:t>ExtractRelations</w:t>
+      </w:r>
+      <w:proofErr w:type="spellEnd"/>
+      <w:r>
+        <w:t xml:space="preserve"> class:</w:t>
       </w:r>
     </w:p>
     <w:p>
@@ -36971,6 +37438,7 @@
         </w:numPr>
         <w:spacing w:line="276" w:lineRule="auto"/>
       </w:pPr>
+      <w:proofErr w:type="spellStart"/>
       <w:r>
         <w:rPr>
           <w:rFonts w:cstheme="majorBidi"/>
@@ -36987,6 +37455,7 @@
         </w:rPr>
         <w:t>reparation</w:t>
       </w:r>
+      <w:proofErr w:type="spellEnd"/>
       <w:r>
         <w:rPr>
           <w:rFonts w:cstheme="majorBidi"/>
@@ -37039,9 +37508,14 @@
           <w:numId w:val="40"/>
         </w:numPr>
       </w:pPr>
+      <w:proofErr w:type="spellStart"/>
       <w:r>
         <w:lastRenderedPageBreak/>
-        <w:t>ExtractRelations class:</w:t>
+        <w:t>ExtractRelations</w:t>
+      </w:r>
+      <w:proofErr w:type="spellEnd"/>
+      <w:r>
+        <w:t xml:space="preserve"> class:</w:t>
       </w:r>
     </w:p>
     <w:p>
@@ -37078,8 +37552,21 @@
         <w:ind w:firstLine="540"/>
       </w:pPr>
       <w:r>
-        <w:t>Class diagram take name and the boundary of diagram and drawing the diagram such as class digarm and use case .</w:t>
-      </w:r>
+        <w:t xml:space="preserve">Class diagram take name and the boundary of diagram and drawing the diagram such as class </w:t>
+      </w:r>
+      <w:proofErr w:type="spellStart"/>
+      <w:r>
+        <w:t>digarm</w:t>
+      </w:r>
+      <w:proofErr w:type="spellEnd"/>
+      <w:r>
+        <w:t xml:space="preserve"> and use </w:t>
+      </w:r>
+      <w:proofErr w:type="gramStart"/>
+      <w:r>
+        <w:t>case .</w:t>
+      </w:r>
+      <w:proofErr w:type="gramEnd"/>
     </w:p>
     <w:p>
       <w:pPr>
@@ -37102,7 +37589,23 @@
         <w:ind w:firstLine="540"/>
       </w:pPr>
       <w:r>
-        <w:t>DBMS class it can opload and load  the data .</w:t>
+        <w:t xml:space="preserve">DBMS class it can </w:t>
+      </w:r>
+      <w:proofErr w:type="spellStart"/>
+      <w:r>
+        <w:t>opload</w:t>
+      </w:r>
+      <w:proofErr w:type="spellEnd"/>
+      <w:r>
+        <w:t xml:space="preserve"> and </w:t>
+      </w:r>
+      <w:proofErr w:type="gramStart"/>
+      <w:r>
+        <w:t>load  the</w:t>
+      </w:r>
+      <w:proofErr w:type="gramEnd"/>
+      <w:r>
+        <w:t xml:space="preserve"> data .</w:t>
       </w:r>
     </w:p>
     <w:p>
@@ -37121,7 +37624,15 @@
         </w:rPr>
       </w:pPr>
       <w:r>
-        <w:t>Trin class train and test do  testing training for data</w:t>
+        <w:t xml:space="preserve">Trin class train and test </w:t>
+      </w:r>
+      <w:proofErr w:type="gramStart"/>
+      <w:r>
+        <w:t>do  testing</w:t>
+      </w:r>
+      <w:proofErr w:type="gramEnd"/>
+      <w:r>
+        <w:t xml:space="preserve"> training for data</w:t>
       </w:r>
       <w:r>
         <w:t>.</w:t>
@@ -37915,7 +38426,7 @@
           <w:noProof/>
         </w:rPr>
         <w:drawing>
-          <wp:inline distT="0" distB="0" distL="0" distR="0" wp14:anchorId="0D7E42D2" wp14:editId="6726964F">
+          <wp:inline distT="0" distB="0" distL="0" distR="0" wp14:anchorId="0D7E42D2" wp14:editId="4D624D16">
             <wp:extent cx="5415094" cy="2955719"/>
             <wp:effectExtent l="19050" t="19050" r="0" b="0"/>
             <wp:docPr id="1335364389" name="Picture 2"/>
@@ -38019,7 +38530,7 @@
         </w:rPr>
         <w:lastRenderedPageBreak/>
         <w:drawing>
-          <wp:inline distT="0" distB="0" distL="0" distR="0" wp14:anchorId="13AC955A" wp14:editId="63D46B55">
+          <wp:inline distT="0" distB="0" distL="0" distR="0" wp14:anchorId="13AC955A" wp14:editId="62AACC08">
             <wp:extent cx="5736123" cy="3216976"/>
             <wp:effectExtent l="19050" t="19050" r="0" b="2540"/>
             <wp:docPr id="711087043" name="Picture 3"/>
@@ -38398,7 +38909,17 @@
     </w:p>
     <w:p>
       <w:r>
-        <w:t>We have successfully achieved our project goals. Here's a overview of the objectives and how we accomplished them.</w:t>
+        <w:t xml:space="preserve">We have successfully achieved our project goals. Here's </w:t>
+      </w:r>
+      <w:proofErr w:type="spellStart"/>
+      <w:proofErr w:type="gramStart"/>
+      <w:r>
+        <w:t>a</w:t>
+      </w:r>
+      <w:proofErr w:type="spellEnd"/>
+      <w:proofErr w:type="gramEnd"/>
+      <w:r>
+        <w:t xml:space="preserve"> overview of the objectives and how we accomplished them.</w:t>
       </w:r>
     </w:p>
     <w:p>
@@ -44674,16 +45195,16 @@
     </w:lvl>
   </w:abstractNum>
   <w:abstractNum w:abstractNumId="41" w15:restartNumberingAfterBreak="0">
-    <w:nsid w:val="5FE17EE2"/>
+    <w:nsid w:val="5B56497F"/>
     <w:multiLevelType w:val="hybridMultilevel"/>
-    <w:tmpl w:val="0E066E6E"/>
+    <w:tmpl w:val="95BE010A"/>
     <w:lvl w:ilvl="0" w:tplc="04090001">
       <w:start w:val="1"/>
       <w:numFmt w:val="bullet"/>
       <w:lvlText w:val=""/>
       <w:lvlJc w:val="left"/>
       <w:pPr>
-        <w:ind w:left="1170" w:hanging="360"/>
+        <w:ind w:left="1287" w:hanging="360"/>
       </w:pPr>
       <w:rPr>
         <w:rFonts w:ascii="Symbol" w:hAnsi="Symbol" w:hint="default"/>
@@ -44695,7 +45216,7 @@
       <w:lvlText w:val="o"/>
       <w:lvlJc w:val="left"/>
       <w:pPr>
-        <w:ind w:left="1890" w:hanging="360"/>
+        <w:ind w:left="2007" w:hanging="360"/>
       </w:pPr>
       <w:rPr>
         <w:rFonts w:ascii="Courier New" w:hAnsi="Courier New" w:cs="Courier New" w:hint="default"/>
@@ -44707,7 +45228,7 @@
       <w:lvlText w:val=""/>
       <w:lvlJc w:val="left"/>
       <w:pPr>
-        <w:ind w:left="2610" w:hanging="360"/>
+        <w:ind w:left="2727" w:hanging="360"/>
       </w:pPr>
       <w:rPr>
         <w:rFonts w:ascii="Wingdings" w:hAnsi="Wingdings" w:hint="default"/>
@@ -44719,7 +45240,7 @@
       <w:lvlText w:val=""/>
       <w:lvlJc w:val="left"/>
       <w:pPr>
-        <w:ind w:left="3330" w:hanging="360"/>
+        <w:ind w:left="3447" w:hanging="360"/>
       </w:pPr>
       <w:rPr>
         <w:rFonts w:ascii="Symbol" w:hAnsi="Symbol" w:hint="default"/>
@@ -44731,7 +45252,7 @@
       <w:lvlText w:val="o"/>
       <w:lvlJc w:val="left"/>
       <w:pPr>
-        <w:ind w:left="4050" w:hanging="360"/>
+        <w:ind w:left="4167" w:hanging="360"/>
       </w:pPr>
       <w:rPr>
         <w:rFonts w:ascii="Courier New" w:hAnsi="Courier New" w:cs="Courier New" w:hint="default"/>
@@ -44743,7 +45264,7 @@
       <w:lvlText w:val=""/>
       <w:lvlJc w:val="left"/>
       <w:pPr>
-        <w:ind w:left="4770" w:hanging="360"/>
+        <w:ind w:left="4887" w:hanging="360"/>
       </w:pPr>
       <w:rPr>
         <w:rFonts w:ascii="Wingdings" w:hAnsi="Wingdings" w:hint="default"/>
@@ -44755,7 +45276,7 @@
       <w:lvlText w:val=""/>
       <w:lvlJc w:val="left"/>
       <w:pPr>
-        <w:ind w:left="5490" w:hanging="360"/>
+        <w:ind w:left="5607" w:hanging="360"/>
       </w:pPr>
       <w:rPr>
         <w:rFonts w:ascii="Symbol" w:hAnsi="Symbol" w:hint="default"/>
@@ -44767,7 +45288,7 @@
       <w:lvlText w:val="o"/>
       <w:lvlJc w:val="left"/>
       <w:pPr>
-        <w:ind w:left="6210" w:hanging="360"/>
+        <w:ind w:left="6327" w:hanging="360"/>
       </w:pPr>
       <w:rPr>
         <w:rFonts w:ascii="Courier New" w:hAnsi="Courier New" w:cs="Courier New" w:hint="default"/>
@@ -44779,7 +45300,7 @@
       <w:lvlText w:val=""/>
       <w:lvlJc w:val="left"/>
       <w:pPr>
-        <w:ind w:left="6930" w:hanging="360"/>
+        <w:ind w:left="7047" w:hanging="360"/>
       </w:pPr>
       <w:rPr>
         <w:rFonts w:ascii="Wingdings" w:hAnsi="Wingdings" w:hint="default"/>
@@ -44787,102 +45308,16 @@
     </w:lvl>
   </w:abstractNum>
   <w:abstractNum w:abstractNumId="42" w15:restartNumberingAfterBreak="0">
-    <w:nsid w:val="60E03B5B"/>
+    <w:nsid w:val="5FE17EE2"/>
     <w:multiLevelType w:val="hybridMultilevel"/>
-    <w:tmpl w:val="AA20FC68"/>
-    <w:lvl w:ilvl="0" w:tplc="0409000F">
-      <w:start w:val="1"/>
-      <w:numFmt w:val="decimal"/>
-      <w:lvlText w:val="%1."/>
-      <w:lvlJc w:val="left"/>
-      <w:pPr>
-        <w:ind w:left="1260" w:hanging="360"/>
-      </w:pPr>
-    </w:lvl>
-    <w:lvl w:ilvl="1" w:tplc="04090019" w:tentative="1">
-      <w:start w:val="1"/>
-      <w:numFmt w:val="lowerLetter"/>
-      <w:lvlText w:val="%2."/>
-      <w:lvlJc w:val="left"/>
-      <w:pPr>
-        <w:ind w:left="1980" w:hanging="360"/>
-      </w:pPr>
-    </w:lvl>
-    <w:lvl w:ilvl="2" w:tplc="0409001B" w:tentative="1">
-      <w:start w:val="1"/>
-      <w:numFmt w:val="lowerRoman"/>
-      <w:lvlText w:val="%3."/>
-      <w:lvlJc w:val="right"/>
-      <w:pPr>
-        <w:ind w:left="2700" w:hanging="180"/>
-      </w:pPr>
-    </w:lvl>
-    <w:lvl w:ilvl="3" w:tplc="0409000F" w:tentative="1">
-      <w:start w:val="1"/>
-      <w:numFmt w:val="decimal"/>
-      <w:lvlText w:val="%4."/>
-      <w:lvlJc w:val="left"/>
-      <w:pPr>
-        <w:ind w:left="3420" w:hanging="360"/>
-      </w:pPr>
-    </w:lvl>
-    <w:lvl w:ilvl="4" w:tplc="04090019" w:tentative="1">
-      <w:start w:val="1"/>
-      <w:numFmt w:val="lowerLetter"/>
-      <w:lvlText w:val="%5."/>
-      <w:lvlJc w:val="left"/>
-      <w:pPr>
-        <w:ind w:left="4140" w:hanging="360"/>
-      </w:pPr>
-    </w:lvl>
-    <w:lvl w:ilvl="5" w:tplc="0409001B" w:tentative="1">
-      <w:start w:val="1"/>
-      <w:numFmt w:val="lowerRoman"/>
-      <w:lvlText w:val="%6."/>
-      <w:lvlJc w:val="right"/>
-      <w:pPr>
-        <w:ind w:left="4860" w:hanging="180"/>
-      </w:pPr>
-    </w:lvl>
-    <w:lvl w:ilvl="6" w:tplc="0409000F" w:tentative="1">
-      <w:start w:val="1"/>
-      <w:numFmt w:val="decimal"/>
-      <w:lvlText w:val="%7."/>
-      <w:lvlJc w:val="left"/>
-      <w:pPr>
-        <w:ind w:left="5580" w:hanging="360"/>
-      </w:pPr>
-    </w:lvl>
-    <w:lvl w:ilvl="7" w:tplc="04090019" w:tentative="1">
-      <w:start w:val="1"/>
-      <w:numFmt w:val="lowerLetter"/>
-      <w:lvlText w:val="%8."/>
-      <w:lvlJc w:val="left"/>
-      <w:pPr>
-        <w:ind w:left="6300" w:hanging="360"/>
-      </w:pPr>
-    </w:lvl>
-    <w:lvl w:ilvl="8" w:tplc="0409001B" w:tentative="1">
-      <w:start w:val="1"/>
-      <w:numFmt w:val="lowerRoman"/>
-      <w:lvlText w:val="%9."/>
-      <w:lvlJc w:val="right"/>
-      <w:pPr>
-        <w:ind w:left="7020" w:hanging="180"/>
-      </w:pPr>
-    </w:lvl>
-  </w:abstractNum>
-  <w:abstractNum w:abstractNumId="43" w15:restartNumberingAfterBreak="0">
-    <w:nsid w:val="637842D1"/>
-    <w:multiLevelType w:val="hybridMultilevel"/>
-    <w:tmpl w:val="F690848C"/>
+    <w:tmpl w:val="0E066E6E"/>
     <w:lvl w:ilvl="0" w:tplc="04090001">
       <w:start w:val="1"/>
       <w:numFmt w:val="bullet"/>
       <w:lvlText w:val=""/>
       <w:lvlJc w:val="left"/>
       <w:pPr>
-        <w:ind w:left="720" w:hanging="360"/>
+        <w:ind w:left="1170" w:hanging="360"/>
       </w:pPr>
       <w:rPr>
         <w:rFonts w:ascii="Symbol" w:hAnsi="Symbol" w:hint="default"/>
@@ -44894,7 +45329,7 @@
       <w:lvlText w:val="o"/>
       <w:lvlJc w:val="left"/>
       <w:pPr>
-        <w:ind w:left="1440" w:hanging="360"/>
+        <w:ind w:left="1890" w:hanging="360"/>
       </w:pPr>
       <w:rPr>
         <w:rFonts w:ascii="Courier New" w:hAnsi="Courier New" w:cs="Courier New" w:hint="default"/>
@@ -44906,7 +45341,7 @@
       <w:lvlText w:val=""/>
       <w:lvlJc w:val="left"/>
       <w:pPr>
-        <w:ind w:left="2160" w:hanging="360"/>
+        <w:ind w:left="2610" w:hanging="360"/>
       </w:pPr>
       <w:rPr>
         <w:rFonts w:ascii="Wingdings" w:hAnsi="Wingdings" w:hint="default"/>
@@ -44918,7 +45353,7 @@
       <w:lvlText w:val=""/>
       <w:lvlJc w:val="left"/>
       <w:pPr>
-        <w:ind w:left="2880" w:hanging="360"/>
+        <w:ind w:left="3330" w:hanging="360"/>
       </w:pPr>
       <w:rPr>
         <w:rFonts w:ascii="Symbol" w:hAnsi="Symbol" w:hint="default"/>
@@ -44930,7 +45365,7 @@
       <w:lvlText w:val="o"/>
       <w:lvlJc w:val="left"/>
       <w:pPr>
-        <w:ind w:left="3600" w:hanging="360"/>
+        <w:ind w:left="4050" w:hanging="360"/>
       </w:pPr>
       <w:rPr>
         <w:rFonts w:ascii="Courier New" w:hAnsi="Courier New" w:cs="Courier New" w:hint="default"/>
@@ -44942,7 +45377,7 @@
       <w:lvlText w:val=""/>
       <w:lvlJc w:val="left"/>
       <w:pPr>
-        <w:ind w:left="4320" w:hanging="360"/>
+        <w:ind w:left="4770" w:hanging="360"/>
       </w:pPr>
       <w:rPr>
         <w:rFonts w:ascii="Wingdings" w:hAnsi="Wingdings" w:hint="default"/>
@@ -44954,7 +45389,7 @@
       <w:lvlText w:val=""/>
       <w:lvlJc w:val="left"/>
       <w:pPr>
-        <w:ind w:left="5040" w:hanging="360"/>
+        <w:ind w:left="5490" w:hanging="360"/>
       </w:pPr>
       <w:rPr>
         <w:rFonts w:ascii="Symbol" w:hAnsi="Symbol" w:hint="default"/>
@@ -44966,7 +45401,7 @@
       <w:lvlText w:val="o"/>
       <w:lvlJc w:val="left"/>
       <w:pPr>
-        <w:ind w:left="5760" w:hanging="360"/>
+        <w:ind w:left="6210" w:hanging="360"/>
       </w:pPr>
       <w:rPr>
         <w:rFonts w:ascii="Courier New" w:hAnsi="Courier New" w:cs="Courier New" w:hint="default"/>
@@ -44978,14 +45413,213 @@
       <w:lvlText w:val=""/>
       <w:lvlJc w:val="left"/>
       <w:pPr>
-        <w:ind w:left="6480" w:hanging="360"/>
+        <w:ind w:left="6930" w:hanging="360"/>
       </w:pPr>
       <w:rPr>
         <w:rFonts w:ascii="Wingdings" w:hAnsi="Wingdings" w:hint="default"/>
       </w:rPr>
     </w:lvl>
   </w:abstractNum>
+  <w:abstractNum w:abstractNumId="43" w15:restartNumberingAfterBreak="0">
+    <w:nsid w:val="60E03B5B"/>
+    <w:multiLevelType w:val="hybridMultilevel"/>
+    <w:tmpl w:val="AA20FC68"/>
+    <w:lvl w:ilvl="0" w:tplc="0409000F">
+      <w:start w:val="1"/>
+      <w:numFmt w:val="decimal"/>
+      <w:lvlText w:val="%1."/>
+      <w:lvlJc w:val="left"/>
+      <w:pPr>
+        <w:ind w:left="1260" w:hanging="360"/>
+      </w:pPr>
+    </w:lvl>
+    <w:lvl w:ilvl="1" w:tplc="04090019" w:tentative="1">
+      <w:start w:val="1"/>
+      <w:numFmt w:val="lowerLetter"/>
+      <w:lvlText w:val="%2."/>
+      <w:lvlJc w:val="left"/>
+      <w:pPr>
+        <w:ind w:left="1980" w:hanging="360"/>
+      </w:pPr>
+    </w:lvl>
+    <w:lvl w:ilvl="2" w:tplc="0409001B" w:tentative="1">
+      <w:start w:val="1"/>
+      <w:numFmt w:val="lowerRoman"/>
+      <w:lvlText w:val="%3."/>
+      <w:lvlJc w:val="right"/>
+      <w:pPr>
+        <w:ind w:left="2700" w:hanging="180"/>
+      </w:pPr>
+    </w:lvl>
+    <w:lvl w:ilvl="3" w:tplc="0409000F" w:tentative="1">
+      <w:start w:val="1"/>
+      <w:numFmt w:val="decimal"/>
+      <w:lvlText w:val="%4."/>
+      <w:lvlJc w:val="left"/>
+      <w:pPr>
+        <w:ind w:left="3420" w:hanging="360"/>
+      </w:pPr>
+    </w:lvl>
+    <w:lvl w:ilvl="4" w:tplc="04090019" w:tentative="1">
+      <w:start w:val="1"/>
+      <w:numFmt w:val="lowerLetter"/>
+      <w:lvlText w:val="%5."/>
+      <w:lvlJc w:val="left"/>
+      <w:pPr>
+        <w:ind w:left="4140" w:hanging="360"/>
+      </w:pPr>
+    </w:lvl>
+    <w:lvl w:ilvl="5" w:tplc="0409001B" w:tentative="1">
+      <w:start w:val="1"/>
+      <w:numFmt w:val="lowerRoman"/>
+      <w:lvlText w:val="%6."/>
+      <w:lvlJc w:val="right"/>
+      <w:pPr>
+        <w:ind w:left="4860" w:hanging="180"/>
+      </w:pPr>
+    </w:lvl>
+    <w:lvl w:ilvl="6" w:tplc="0409000F" w:tentative="1">
+      <w:start w:val="1"/>
+      <w:numFmt w:val="decimal"/>
+      <w:lvlText w:val="%7."/>
+      <w:lvlJc w:val="left"/>
+      <w:pPr>
+        <w:ind w:left="5580" w:hanging="360"/>
+      </w:pPr>
+    </w:lvl>
+    <w:lvl w:ilvl="7" w:tplc="04090019" w:tentative="1">
+      <w:start w:val="1"/>
+      <w:numFmt w:val="lowerLetter"/>
+      <w:lvlText w:val="%8."/>
+      <w:lvlJc w:val="left"/>
+      <w:pPr>
+        <w:ind w:left="6300" w:hanging="360"/>
+      </w:pPr>
+    </w:lvl>
+    <w:lvl w:ilvl="8" w:tplc="0409001B" w:tentative="1">
+      <w:start w:val="1"/>
+      <w:numFmt w:val="lowerRoman"/>
+      <w:lvlText w:val="%9."/>
+      <w:lvlJc w:val="right"/>
+      <w:pPr>
+        <w:ind w:left="7020" w:hanging="180"/>
+      </w:pPr>
+    </w:lvl>
+  </w:abstractNum>
   <w:abstractNum w:abstractNumId="44" w15:restartNumberingAfterBreak="0">
+    <w:nsid w:val="637842D1"/>
+    <w:multiLevelType w:val="hybridMultilevel"/>
+    <w:tmpl w:val="F690848C"/>
+    <w:lvl w:ilvl="0" w:tplc="04090001">
+      <w:start w:val="1"/>
+      <w:numFmt w:val="bullet"/>
+      <w:lvlText w:val=""/>
+      <w:lvlJc w:val="left"/>
+      <w:pPr>
+        <w:ind w:left="720" w:hanging="360"/>
+      </w:pPr>
+      <w:rPr>
+        <w:rFonts w:ascii="Symbol" w:hAnsi="Symbol" w:hint="default"/>
+      </w:rPr>
+    </w:lvl>
+    <w:lvl w:ilvl="1" w:tplc="04090003" w:tentative="1">
+      <w:start w:val="1"/>
+      <w:numFmt w:val="bullet"/>
+      <w:lvlText w:val="o"/>
+      <w:lvlJc w:val="left"/>
+      <w:pPr>
+        <w:ind w:left="1440" w:hanging="360"/>
+      </w:pPr>
+      <w:rPr>
+        <w:rFonts w:ascii="Courier New" w:hAnsi="Courier New" w:cs="Courier New" w:hint="default"/>
+      </w:rPr>
+    </w:lvl>
+    <w:lvl w:ilvl="2" w:tplc="04090005" w:tentative="1">
+      <w:start w:val="1"/>
+      <w:numFmt w:val="bullet"/>
+      <w:lvlText w:val=""/>
+      <w:lvlJc w:val="left"/>
+      <w:pPr>
+        <w:ind w:left="2160" w:hanging="360"/>
+      </w:pPr>
+      <w:rPr>
+        <w:rFonts w:ascii="Wingdings" w:hAnsi="Wingdings" w:hint="default"/>
+      </w:rPr>
+    </w:lvl>
+    <w:lvl w:ilvl="3" w:tplc="04090001" w:tentative="1">
+      <w:start w:val="1"/>
+      <w:numFmt w:val="bullet"/>
+      <w:lvlText w:val=""/>
+      <w:lvlJc w:val="left"/>
+      <w:pPr>
+        <w:ind w:left="2880" w:hanging="360"/>
+      </w:pPr>
+      <w:rPr>
+        <w:rFonts w:ascii="Symbol" w:hAnsi="Symbol" w:hint="default"/>
+      </w:rPr>
+    </w:lvl>
+    <w:lvl w:ilvl="4" w:tplc="04090003" w:tentative="1">
+      <w:start w:val="1"/>
+      <w:numFmt w:val="bullet"/>
+      <w:lvlText w:val="o"/>
+      <w:lvlJc w:val="left"/>
+      <w:pPr>
+        <w:ind w:left="3600" w:hanging="360"/>
+      </w:pPr>
+      <w:rPr>
+        <w:rFonts w:ascii="Courier New" w:hAnsi="Courier New" w:cs="Courier New" w:hint="default"/>
+      </w:rPr>
+    </w:lvl>
+    <w:lvl w:ilvl="5" w:tplc="04090005" w:tentative="1">
+      <w:start w:val="1"/>
+      <w:numFmt w:val="bullet"/>
+      <w:lvlText w:val=""/>
+      <w:lvlJc w:val="left"/>
+      <w:pPr>
+        <w:ind w:left="4320" w:hanging="360"/>
+      </w:pPr>
+      <w:rPr>
+        <w:rFonts w:ascii="Wingdings" w:hAnsi="Wingdings" w:hint="default"/>
+      </w:rPr>
+    </w:lvl>
+    <w:lvl w:ilvl="6" w:tplc="04090001" w:tentative="1">
+      <w:start w:val="1"/>
+      <w:numFmt w:val="bullet"/>
+      <w:lvlText w:val=""/>
+      <w:lvlJc w:val="left"/>
+      <w:pPr>
+        <w:ind w:left="5040" w:hanging="360"/>
+      </w:pPr>
+      <w:rPr>
+        <w:rFonts w:ascii="Symbol" w:hAnsi="Symbol" w:hint="default"/>
+      </w:rPr>
+    </w:lvl>
+    <w:lvl w:ilvl="7" w:tplc="04090003" w:tentative="1">
+      <w:start w:val="1"/>
+      <w:numFmt w:val="bullet"/>
+      <w:lvlText w:val="o"/>
+      <w:lvlJc w:val="left"/>
+      <w:pPr>
+        <w:ind w:left="5760" w:hanging="360"/>
+      </w:pPr>
+      <w:rPr>
+        <w:rFonts w:ascii="Courier New" w:hAnsi="Courier New" w:cs="Courier New" w:hint="default"/>
+      </w:rPr>
+    </w:lvl>
+    <w:lvl w:ilvl="8" w:tplc="04090005" w:tentative="1">
+      <w:start w:val="1"/>
+      <w:numFmt w:val="bullet"/>
+      <w:lvlText w:val=""/>
+      <w:lvlJc w:val="left"/>
+      <w:pPr>
+        <w:ind w:left="6480" w:hanging="360"/>
+      </w:pPr>
+      <w:rPr>
+        <w:rFonts w:ascii="Wingdings" w:hAnsi="Wingdings" w:hint="default"/>
+      </w:rPr>
+    </w:lvl>
+  </w:abstractNum>
+  <w:abstractNum w:abstractNumId="45" w15:restartNumberingAfterBreak="0">
     <w:nsid w:val="63FE420D"/>
     <w:multiLevelType w:val="hybridMultilevel"/>
     <w:tmpl w:val="0F72CB0E"/>
@@ -45071,7 +45705,7 @@
       </w:pPr>
     </w:lvl>
   </w:abstractNum>
-  <w:abstractNum w:abstractNumId="45" w15:restartNumberingAfterBreak="0">
+  <w:abstractNum w:abstractNumId="46" w15:restartNumberingAfterBreak="0">
     <w:nsid w:val="654C59CE"/>
     <w:multiLevelType w:val="hybridMultilevel"/>
     <w:tmpl w:val="BE36B92E"/>
@@ -45186,7 +45820,7 @@
       </w:rPr>
     </w:lvl>
   </w:abstractNum>
-  <w:abstractNum w:abstractNumId="46" w15:restartNumberingAfterBreak="0">
+  <w:abstractNum w:abstractNumId="47" w15:restartNumberingAfterBreak="0">
     <w:nsid w:val="6ACB35D3"/>
     <w:multiLevelType w:val="hybridMultilevel"/>
     <w:tmpl w:val="F1C26832"/>
@@ -45277,7 +45911,7 @@
       </w:pPr>
     </w:lvl>
   </w:abstractNum>
-  <w:abstractNum w:abstractNumId="47" w15:restartNumberingAfterBreak="0">
+  <w:abstractNum w:abstractNumId="48" w15:restartNumberingAfterBreak="0">
     <w:nsid w:val="6B172F4C"/>
     <w:multiLevelType w:val="hybridMultilevel"/>
     <w:tmpl w:val="E566004A"/>
@@ -45363,7 +45997,7 @@
       </w:pPr>
     </w:lvl>
   </w:abstractNum>
-  <w:abstractNum w:abstractNumId="48" w15:restartNumberingAfterBreak="0">
+  <w:abstractNum w:abstractNumId="49" w15:restartNumberingAfterBreak="0">
     <w:nsid w:val="750F0348"/>
     <w:multiLevelType w:val="hybridMultilevel"/>
     <w:tmpl w:val="708C28E6"/>
@@ -45449,7 +46083,7 @@
       </w:pPr>
     </w:lvl>
   </w:abstractNum>
-  <w:abstractNum w:abstractNumId="49" w15:restartNumberingAfterBreak="0">
+  <w:abstractNum w:abstractNumId="50" w15:restartNumberingAfterBreak="0">
     <w:nsid w:val="7797360E"/>
     <w:multiLevelType w:val="hybridMultilevel"/>
     <w:tmpl w:val="E566004A"/>
@@ -45535,7 +46169,7 @@
       </w:pPr>
     </w:lvl>
   </w:abstractNum>
-  <w:abstractNum w:abstractNumId="50" w15:restartNumberingAfterBreak="0">
+  <w:abstractNum w:abstractNumId="51" w15:restartNumberingAfterBreak="0">
     <w:nsid w:val="78F353D3"/>
     <w:multiLevelType w:val="singleLevel"/>
     <w:tmpl w:val="B530A87A"/>
@@ -45553,7 +46187,7 @@
       </w:pPr>
     </w:lvl>
   </w:abstractNum>
-  <w:abstractNum w:abstractNumId="51" w15:restartNumberingAfterBreak="0">
+  <w:abstractNum w:abstractNumId="52" w15:restartNumberingAfterBreak="0">
     <w:nsid w:val="7C1F148B"/>
     <w:multiLevelType w:val="hybridMultilevel"/>
     <w:tmpl w:val="B3069850"/>
@@ -45639,7 +46273,7 @@
       </w:pPr>
     </w:lvl>
   </w:abstractNum>
-  <w:abstractNum w:abstractNumId="52" w15:restartNumberingAfterBreak="0">
+  <w:abstractNum w:abstractNumId="53" w15:restartNumberingAfterBreak="0">
     <w:nsid w:val="7DFB6906"/>
     <w:multiLevelType w:val="hybridMultilevel"/>
     <w:tmpl w:val="D22692DC"/>
@@ -45752,7 +46386,7 @@
       </w:rPr>
     </w:lvl>
   </w:abstractNum>
-  <w:abstractNum w:abstractNumId="53" w15:restartNumberingAfterBreak="0">
+  <w:abstractNum w:abstractNumId="54" w15:restartNumberingAfterBreak="0">
     <w:nsid w:val="7E2473B3"/>
     <w:multiLevelType w:val="multilevel"/>
     <w:tmpl w:val="F970C114"/>
@@ -45936,22 +46570,22 @@
     </w:lvl>
   </w:abstractNum>
   <w:num w:numId="1" w16cid:durableId="1596941761">
-    <w:abstractNumId w:val="53"/>
+    <w:abstractNumId w:val="54"/>
   </w:num>
   <w:num w:numId="2" w16cid:durableId="217129710">
     <w:abstractNumId w:val="38"/>
   </w:num>
   <w:num w:numId="3" w16cid:durableId="680858522">
-    <w:abstractNumId w:val="50"/>
+    <w:abstractNumId w:val="51"/>
   </w:num>
   <w:num w:numId="4" w16cid:durableId="974604430">
-    <w:abstractNumId w:val="41"/>
+    <w:abstractNumId w:val="42"/>
   </w:num>
   <w:num w:numId="5" w16cid:durableId="32730014">
     <w:abstractNumId w:val="29"/>
   </w:num>
   <w:num w:numId="6" w16cid:durableId="1754468847">
-    <w:abstractNumId w:val="46"/>
+    <w:abstractNumId w:val="47"/>
   </w:num>
   <w:num w:numId="7" w16cid:durableId="1023942922">
     <w:abstractNumId w:val="8"/>
@@ -45963,7 +46597,7 @@
     <w:abstractNumId w:val="23"/>
   </w:num>
   <w:num w:numId="10" w16cid:durableId="649939111">
-    <w:abstractNumId w:val="42"/>
+    <w:abstractNumId w:val="43"/>
   </w:num>
   <w:num w:numId="11" w16cid:durableId="215434755">
     <w:abstractNumId w:val="15"/>
@@ -45972,7 +46606,7 @@
     <w:abstractNumId w:val="4"/>
   </w:num>
   <w:num w:numId="13" w16cid:durableId="251009925">
-    <w:abstractNumId w:val="45"/>
+    <w:abstractNumId w:val="46"/>
   </w:num>
   <w:num w:numId="14" w16cid:durableId="682053031">
     <w:abstractNumId w:val="1"/>
@@ -45981,7 +46615,7 @@
     <w:abstractNumId w:val="12"/>
   </w:num>
   <w:num w:numId="16" w16cid:durableId="1834493809">
-    <w:abstractNumId w:val="53"/>
+    <w:abstractNumId w:val="54"/>
     <w:lvlOverride w:ilvl="0">
       <w:startOverride w:val="1"/>
     </w:lvlOverride>
@@ -46011,7 +46645,7 @@
     </w:lvlOverride>
   </w:num>
   <w:num w:numId="17" w16cid:durableId="463547792">
-    <w:abstractNumId w:val="48"/>
+    <w:abstractNumId w:val="49"/>
   </w:num>
   <w:num w:numId="18" w16cid:durableId="148182485">
     <w:abstractNumId w:val="33"/>
@@ -46026,10 +46660,10 @@
     <w:abstractNumId w:val="31"/>
   </w:num>
   <w:num w:numId="22" w16cid:durableId="1682010042">
-    <w:abstractNumId w:val="51"/>
+    <w:abstractNumId w:val="52"/>
   </w:num>
   <w:num w:numId="23" w16cid:durableId="945426947">
-    <w:abstractNumId w:val="44"/>
+    <w:abstractNumId w:val="45"/>
   </w:num>
   <w:num w:numId="24" w16cid:durableId="361125803">
     <w:abstractNumId w:val="3"/>
@@ -46053,7 +46687,7 @@
     <w:abstractNumId w:val="19"/>
   </w:num>
   <w:num w:numId="31" w16cid:durableId="473983796">
-    <w:abstractNumId w:val="53"/>
+    <w:abstractNumId w:val="54"/>
     <w:lvlOverride w:ilvl="0">
       <w:startOverride w:val="1"/>
     </w:lvlOverride>
@@ -46119,10 +46753,10 @@
     <w:abstractNumId w:val="32"/>
   </w:num>
   <w:num w:numId="44" w16cid:durableId="792134310">
-    <w:abstractNumId w:val="47"/>
+    <w:abstractNumId w:val="48"/>
   </w:num>
   <w:num w:numId="45" w16cid:durableId="1788348570">
-    <w:abstractNumId w:val="49"/>
+    <w:abstractNumId w:val="50"/>
   </w:num>
   <w:num w:numId="46" w16cid:durableId="676880975">
     <w:abstractNumId w:val="7"/>
@@ -46134,7 +46768,7 @@
     <w:abstractNumId w:val="36"/>
   </w:num>
   <w:num w:numId="49" w16cid:durableId="461775456">
-    <w:abstractNumId w:val="43"/>
+    <w:abstractNumId w:val="44"/>
   </w:num>
   <w:num w:numId="50" w16cid:durableId="550268628">
     <w:abstractNumId w:val="6"/>
@@ -46146,7 +46780,7 @@
     <w:abstractNumId w:val="26"/>
   </w:num>
   <w:num w:numId="53" w16cid:durableId="88016081">
-    <w:abstractNumId w:val="52"/>
+    <w:abstractNumId w:val="53"/>
   </w:num>
   <w:num w:numId="54" w16cid:durableId="643122077">
     <w:abstractNumId w:val="13"/>
@@ -46156,6 +46790,9 @@
   </w:num>
   <w:num w:numId="56" w16cid:durableId="496310737">
     <w:abstractNumId w:val="18"/>
+  </w:num>
+  <w:num w:numId="57" w16cid:durableId="843127694">
+    <w:abstractNumId w:val="41"/>
   </w:num>
   <w:numIdMacAtCleanup w:val="55"/>
 </w:numbering>
@@ -46810,6 +47447,7 @@
   <w:style w:type="character" w:default="1" w:styleId="DefaultParagraphFont">
     <w:name w:val="Default Paragraph Font"/>
     <w:uiPriority w:val="1"/>
+    <w:semiHidden/>
     <w:unhideWhenUsed/>
   </w:style>
   <w:style w:type="table" w:default="1" w:styleId="TableNormal">

</xml_diff>

<commit_message>
add summary chapter 1
</commit_message>
<xml_diff>
--- a/report-project2.docx
+++ b/report-project2.docx
@@ -806,18 +806,8 @@
           <w:szCs w:val="32"/>
           <w:lang w:val="en-GB"/>
         </w:rPr>
-        <w:t xml:space="preserve"> Mohammad M. </w:t>
-      </w:r>
-      <w:proofErr w:type="spellStart"/>
-      <w:r>
-        <w:rPr>
-          <w:sz w:val="32"/>
-          <w:szCs w:val="32"/>
-          <w:lang w:val="en-GB"/>
-        </w:rPr>
-        <w:t>Alsuraihi</w:t>
-      </w:r>
-      <w:proofErr w:type="spellEnd"/>
+        <w:t xml:space="preserve"> Mohammad M. Alsuraihi</w:t>
+      </w:r>
     </w:p>
     <w:p>
       <w:pPr>
@@ -958,7 +948,7 @@
           <w:szCs w:val="24"/>
         </w:rPr>
       </w:pPr>
-      <w:bookmarkStart w:id="1" w:name="_Toc153058440"/>
+      <w:bookmarkStart w:id="1" w:name="_Toc157518704"/>
       <w:r>
         <w:lastRenderedPageBreak/>
         <w:t>Abstract</w:t>
@@ -1097,7 +1087,7 @@
         </w:numPr>
         <w:jc w:val="center"/>
       </w:pPr>
-      <w:bookmarkStart w:id="2" w:name="_Toc153058441"/>
+      <w:bookmarkStart w:id="2" w:name="_Toc157518705"/>
       <w:r>
         <w:lastRenderedPageBreak/>
         <w:t>Acknowledgement</w:t>
@@ -1121,13 +1111,8 @@
         <w:t xml:space="preserve">. Next, we express gratitude to our parents and families. We would like to extend our thanks to our project supervisor, </w:t>
       </w:r>
       <w:r>
-        <w:t xml:space="preserve">Dr. Mohammad M. </w:t>
-      </w:r>
-      <w:proofErr w:type="spellStart"/>
-      <w:r>
-        <w:t>Alsuraihi</w:t>
-      </w:r>
-      <w:proofErr w:type="spellEnd"/>
+        <w:t>Dr. Mohammad M. Alsuraihi</w:t>
+      </w:r>
       <w:r>
         <w:t>, who guided us in executing this project, providing invaluable advice, assisting us in challenging times, and significantly contributing to the project's completion.</w:t>
       </w:r>
@@ -1245,7 +1230,7 @@
             </w:rPr>
             <w:fldChar w:fldCharType="separate"/>
           </w:r>
-          <w:hyperlink w:anchor="_Toc153058440" w:history="1">
+          <w:hyperlink w:anchor="_Toc157518704" w:history="1">
             <w:r>
               <w:rPr>
                 <w:rStyle w:val="Hyperlink"/>
@@ -1268,7 +1253,7 @@
               <w:rPr>
                 <w:webHidden/>
               </w:rPr>
-              <w:instrText xml:space="preserve"> PAGEREF _Toc153058440 \h </w:instrText>
+              <w:instrText xml:space="preserve"> PAGEREF _Toc157518704 \h </w:instrText>
             </w:r>
             <w:r>
               <w:rPr>
@@ -1309,7 +1294,7 @@
               <w14:ligatures w14:val="standardContextual"/>
             </w:rPr>
           </w:pPr>
-          <w:hyperlink w:anchor="_Toc153058441" w:history="1">
+          <w:hyperlink w:anchor="_Toc157518705" w:history="1">
             <w:r>
               <w:rPr>
                 <w:rStyle w:val="Hyperlink"/>
@@ -1332,7 +1317,7 @@
               <w:rPr>
                 <w:webHidden/>
               </w:rPr>
-              <w:instrText xml:space="preserve"> PAGEREF _Toc153058441 \h </w:instrText>
+              <w:instrText xml:space="preserve"> PAGEREF _Toc157518705 \h </w:instrText>
             </w:r>
             <w:r>
               <w:rPr>
@@ -1373,7 +1358,7 @@
               <w14:ligatures w14:val="standardContextual"/>
             </w:rPr>
           </w:pPr>
-          <w:hyperlink w:anchor="_Toc153058442" w:history="1">
+          <w:hyperlink w:anchor="_Toc157518706" w:history="1">
             <w:r>
               <w:rPr>
                 <w:rStyle w:val="Hyperlink"/>
@@ -1396,7 +1381,7 @@
               <w:rPr>
                 <w:webHidden/>
               </w:rPr>
-              <w:instrText xml:space="preserve"> PAGEREF _Toc153058442 \h </w:instrText>
+              <w:instrText xml:space="preserve"> PAGEREF _Toc157518706 \h </w:instrText>
             </w:r>
             <w:r>
               <w:rPr>
@@ -1437,7 +1422,7 @@
               <w14:ligatures w14:val="standardContextual"/>
             </w:rPr>
           </w:pPr>
-          <w:hyperlink w:anchor="_Toc153058443" w:history="1">
+          <w:hyperlink w:anchor="_Toc157518707" w:history="1">
             <w:r>
               <w:rPr>
                 <w:rStyle w:val="Hyperlink"/>
@@ -1460,7 +1445,7 @@
               <w:rPr>
                 <w:webHidden/>
               </w:rPr>
-              <w:instrText xml:space="preserve"> PAGEREF _Toc153058443 \h </w:instrText>
+              <w:instrText xml:space="preserve"> PAGEREF _Toc157518707 \h </w:instrText>
             </w:r>
             <w:r>
               <w:rPr>
@@ -1501,7 +1486,7 @@
               <w14:ligatures w14:val="standardContextual"/>
             </w:rPr>
           </w:pPr>
-          <w:hyperlink w:anchor="_Toc153058444" w:history="1">
+          <w:hyperlink w:anchor="_Toc157518708" w:history="1">
             <w:r>
               <w:rPr>
                 <w:rStyle w:val="Hyperlink"/>
@@ -1524,7 +1509,7 @@
               <w:rPr>
                 <w:webHidden/>
               </w:rPr>
-              <w:instrText xml:space="preserve"> PAGEREF _Toc153058444 \h </w:instrText>
+              <w:instrText xml:space="preserve"> PAGEREF _Toc157518708 \h </w:instrText>
             </w:r>
             <w:r>
               <w:rPr>
@@ -1568,7 +1553,7 @@
               <w14:ligatures w14:val="standardContextual"/>
             </w:rPr>
           </w:pPr>
-          <w:hyperlink w:anchor="_Toc153058445" w:history="1">
+          <w:hyperlink w:anchor="_Toc157518709" w:history="1">
             <w:r>
               <w:rPr>
                 <w:rStyle w:val="Hyperlink"/>
@@ -1594,7 +1579,19 @@
               <w:rPr>
                 <w:rStyle w:val="Hyperlink"/>
               </w:rPr>
-              <w:t>Chapter 1: Introduction</w:t>
+              <w:t>Chapte</w:t>
+            </w:r>
+            <w:r>
+              <w:rPr>
+                <w:rStyle w:val="Hyperlink"/>
+              </w:rPr>
+              <w:t>r</w:t>
+            </w:r>
+            <w:r>
+              <w:rPr>
+                <w:rStyle w:val="Hyperlink"/>
+              </w:rPr>
+              <w:t xml:space="preserve"> 1: Introduction</w:t>
             </w:r>
             <w:r>
               <w:rPr>
@@ -1612,7 +1609,7 @@
               <w:rPr>
                 <w:webHidden/>
               </w:rPr>
-              <w:instrText xml:space="preserve"> PAGEREF _Toc153058445 \h </w:instrText>
+              <w:instrText xml:space="preserve"> PAGEREF _Toc157518709 \h </w:instrText>
             </w:r>
             <w:r>
               <w:rPr>
@@ -1652,7 +1649,7 @@
               <w14:ligatures w14:val="standardContextual"/>
             </w:rPr>
           </w:pPr>
-          <w:hyperlink w:anchor="_Toc153058446" w:history="1">
+          <w:hyperlink w:anchor="_Toc157518710" w:history="1">
             <w:r>
               <w:rPr>
                 <w:rStyle w:val="Hyperlink"/>
@@ -1701,7 +1698,7 @@
                 <w:noProof/>
                 <w:webHidden/>
               </w:rPr>
-              <w:instrText xml:space="preserve"> PAGEREF _Toc153058446 \h </w:instrText>
+              <w:instrText xml:space="preserve"> PAGEREF _Toc157518710 \h </w:instrText>
             </w:r>
             <w:r>
               <w:rPr>
@@ -1745,7 +1742,7 @@
               <w14:ligatures w14:val="standardContextual"/>
             </w:rPr>
           </w:pPr>
-          <w:hyperlink w:anchor="_Toc153058447" w:history="1">
+          <w:hyperlink w:anchor="_Toc157518711" w:history="1">
             <w:r>
               <w:rPr>
                 <w:rStyle w:val="Hyperlink"/>
@@ -1753,7 +1750,6 @@
                 <w:noProof/>
                 <w:snapToGrid w:val="0"/>
                 <w:w w:val="0"/>
-                <w:rtl/>
               </w:rPr>
               <w:t>1.2</w:t>
             </w:r>
@@ -1774,7 +1770,7 @@
                 <w:rStyle w:val="Hyperlink"/>
                 <w:noProof/>
               </w:rPr>
-              <w:t>Problem Definition</w:t>
+              <w:t>Project Aim and Objectives</w:t>
             </w:r>
             <w:r>
               <w:rPr>
@@ -1795,7 +1791,7 @@
                 <w:noProof/>
                 <w:webHidden/>
               </w:rPr>
-              <w:instrText xml:space="preserve"> PAGEREF _Toc153058447 \h </w:instrText>
+              <w:instrText xml:space="preserve"> PAGEREF _Toc157518711 \h </w:instrText>
             </w:r>
             <w:r>
               <w:rPr>
@@ -1839,7 +1835,7 @@
               <w14:ligatures w14:val="standardContextual"/>
             </w:rPr>
           </w:pPr>
-          <w:hyperlink w:anchor="_Toc153058448" w:history="1">
+          <w:hyperlink w:anchor="_Toc157518712" w:history="1">
             <w:r>
               <w:rPr>
                 <w:rStyle w:val="Hyperlink"/>
@@ -1867,7 +1863,7 @@
                 <w:rStyle w:val="Hyperlink"/>
                 <w:noProof/>
               </w:rPr>
-              <w:t>Project Aim and Objectives</w:t>
+              <w:t>Project Methodology</w:t>
             </w:r>
             <w:r>
               <w:rPr>
@@ -1888,7 +1884,7 @@
                 <w:noProof/>
                 <w:webHidden/>
               </w:rPr>
-              <w:instrText xml:space="preserve"> PAGEREF _Toc153058448 \h </w:instrText>
+              <w:instrText xml:space="preserve"> PAGEREF _Toc157518712 \h </w:instrText>
             </w:r>
             <w:r>
               <w:rPr>
@@ -1908,7 +1904,7 @@
                 <w:noProof/>
                 <w:webHidden/>
               </w:rPr>
-              <w:t>2</w:t>
+              <w:t>1</w:t>
             </w:r>
             <w:r>
               <w:rPr>
@@ -1932,7 +1928,7 @@
               <w14:ligatures w14:val="standardContextual"/>
             </w:rPr>
           </w:pPr>
-          <w:hyperlink w:anchor="_Toc153058449" w:history="1">
+          <w:hyperlink w:anchor="_Toc157518713" w:history="1">
             <w:r>
               <w:rPr>
                 <w:rStyle w:val="Hyperlink"/>
@@ -1960,7 +1956,7 @@
                 <w:rStyle w:val="Hyperlink"/>
                 <w:noProof/>
               </w:rPr>
-              <w:t>Project Methodology</w:t>
+              <w:t>Project Timeline</w:t>
             </w:r>
             <w:r>
               <w:rPr>
@@ -1981,7 +1977,7 @@
                 <w:noProof/>
                 <w:webHidden/>
               </w:rPr>
-              <w:instrText xml:space="preserve"> PAGEREF _Toc153058449 \h </w:instrText>
+              <w:instrText xml:space="preserve"> PAGEREF _Toc157518713 \h </w:instrText>
             </w:r>
             <w:r>
               <w:rPr>
@@ -2025,7 +2021,7 @@
               <w14:ligatures w14:val="standardContextual"/>
             </w:rPr>
           </w:pPr>
-          <w:hyperlink w:anchor="_Toc153058450" w:history="1">
+          <w:hyperlink w:anchor="_Toc157518714" w:history="1">
             <w:r>
               <w:rPr>
                 <w:rStyle w:val="Hyperlink"/>
@@ -2053,7 +2049,7 @@
                 <w:rStyle w:val="Hyperlink"/>
                 <w:noProof/>
               </w:rPr>
-              <w:t>Project Timeline</w:t>
+              <w:t>Document Organization</w:t>
             </w:r>
             <w:r>
               <w:rPr>
@@ -2074,7 +2070,7 @@
                 <w:noProof/>
                 <w:webHidden/>
               </w:rPr>
-              <w:instrText xml:space="preserve"> PAGEREF _Toc153058450 \h </w:instrText>
+              <w:instrText xml:space="preserve"> PAGEREF _Toc157518714 \h </w:instrText>
             </w:r>
             <w:r>
               <w:rPr>
@@ -2094,7 +2090,7 @@
                 <w:noProof/>
                 <w:webHidden/>
               </w:rPr>
-              <w:t>4</w:t>
+              <w:t>3</w:t>
             </w:r>
             <w:r>
               <w:rPr>
@@ -2118,7 +2114,7 @@
               <w14:ligatures w14:val="standardContextual"/>
             </w:rPr>
           </w:pPr>
-          <w:hyperlink w:anchor="_Toc153058451" w:history="1">
+          <w:hyperlink w:anchor="_Toc157518715" w:history="1">
             <w:r>
               <w:rPr>
                 <w:rStyle w:val="Hyperlink"/>
@@ -2146,7 +2142,7 @@
                 <w:rStyle w:val="Hyperlink"/>
                 <w:noProof/>
               </w:rPr>
-              <w:t>Document Organization</w:t>
+              <w:t>Summary</w:t>
             </w:r>
             <w:r>
               <w:rPr>
@@ -2167,7 +2163,7 @@
                 <w:noProof/>
                 <w:webHidden/>
               </w:rPr>
-              <w:instrText xml:space="preserve"> PAGEREF _Toc153058451 \h </w:instrText>
+              <w:instrText xml:space="preserve"> PAGEREF _Toc157518715 \h </w:instrText>
             </w:r>
             <w:r>
               <w:rPr>
@@ -2187,100 +2183,7 @@
                 <w:noProof/>
                 <w:webHidden/>
               </w:rPr>
-              <w:t>5</w:t>
-            </w:r>
-            <w:r>
-              <w:rPr>
-                <w:noProof/>
-                <w:webHidden/>
-              </w:rPr>
-              <w:fldChar w:fldCharType="end"/>
-            </w:r>
-          </w:hyperlink>
-        </w:p>
-        <w:p>
-          <w:pPr>
-            <w:pStyle w:val="TOC2"/>
-            <w:rPr>
-              <w:rFonts w:eastAsiaTheme="minorEastAsia" w:cstheme="minorBidi"/>
-              <w:smallCaps w:val="0"/>
-              <w:noProof/>
-              <w:kern w:val="2"/>
-              <w:sz w:val="22"/>
-              <w:szCs w:val="22"/>
-              <w14:ligatures w14:val="standardContextual"/>
-            </w:rPr>
-          </w:pPr>
-          <w:hyperlink w:anchor="_Toc153058452" w:history="1">
-            <w:r>
-              <w:rPr>
-                <w:rStyle w:val="Hyperlink"/>
-                <w:rFonts w:ascii="Times New Roman" w:hAnsi="Times New Roman" w:cs="Times New Roman"/>
-                <w:noProof/>
-                <w:snapToGrid w:val="0"/>
-                <w:w w:val="0"/>
-              </w:rPr>
-              <w:t>1.7</w:t>
-            </w:r>
-            <w:r>
-              <w:rPr>
-                <w:rFonts w:eastAsiaTheme="minorEastAsia" w:cstheme="minorBidi"/>
-                <w:smallCaps w:val="0"/>
-                <w:noProof/>
-                <w:kern w:val="2"/>
-                <w:sz w:val="22"/>
-                <w:szCs w:val="22"/>
-                <w14:ligatures w14:val="standardContextual"/>
-              </w:rPr>
-              <w:tab/>
-            </w:r>
-            <w:r>
-              <w:rPr>
-                <w:rStyle w:val="Hyperlink"/>
-                <w:noProof/>
-              </w:rPr>
-              <w:t>Summary</w:t>
-            </w:r>
-            <w:r>
-              <w:rPr>
-                <w:noProof/>
-                <w:webHidden/>
-              </w:rPr>
-              <w:tab/>
-            </w:r>
-            <w:r>
-              <w:rPr>
-                <w:noProof/>
-                <w:webHidden/>
-              </w:rPr>
-              <w:fldChar w:fldCharType="begin"/>
-            </w:r>
-            <w:r>
-              <w:rPr>
-                <w:noProof/>
-                <w:webHidden/>
-              </w:rPr>
-              <w:instrText xml:space="preserve"> PAGEREF _Toc153058452 \h </w:instrText>
-            </w:r>
-            <w:r>
-              <w:rPr>
-                <w:noProof/>
-                <w:webHidden/>
-              </w:rPr>
-            </w:r>
-            <w:r>
-              <w:rPr>
-                <w:noProof/>
-                <w:webHidden/>
-              </w:rPr>
-              <w:fldChar w:fldCharType="separate"/>
-            </w:r>
-            <w:r>
-              <w:rPr>
-                <w:noProof/>
-                <w:webHidden/>
-              </w:rPr>
-              <w:t>6</w:t>
+              <w:t>3</w:t>
             </w:r>
             <w:r>
               <w:rPr>
@@ -2308,7 +2211,7 @@
               <w14:ligatures w14:val="standardContextual"/>
             </w:rPr>
           </w:pPr>
-          <w:hyperlink w:anchor="_Toc153058453" w:history="1">
+          <w:hyperlink w:anchor="_Toc157518716" w:history="1">
             <w:r>
               <w:rPr>
                 <w:rStyle w:val="Hyperlink"/>
@@ -2352,7 +2255,7 @@
               <w:rPr>
                 <w:webHidden/>
               </w:rPr>
-              <w:instrText xml:space="preserve"> PAGEREF _Toc153058453 \h </w:instrText>
+              <w:instrText xml:space="preserve"> PAGEREF _Toc157518716 \h </w:instrText>
             </w:r>
             <w:r>
               <w:rPr>
@@ -2369,7 +2272,7 @@
               <w:rPr>
                 <w:webHidden/>
               </w:rPr>
-              <w:t>7</w:t>
+              <w:t>4</w:t>
             </w:r>
             <w:r>
               <w:rPr>
@@ -2392,7 +2295,7 @@
               <w14:ligatures w14:val="standardContextual"/>
             </w:rPr>
           </w:pPr>
-          <w:hyperlink w:anchor="_Toc153058454" w:history="1">
+          <w:hyperlink w:anchor="_Toc157518717" w:history="1">
             <w:r>
               <w:rPr>
                 <w:rStyle w:val="Hyperlink"/>
@@ -2442,7 +2345,7 @@
                 <w:noProof/>
                 <w:webHidden/>
               </w:rPr>
-              <w:instrText xml:space="preserve"> PAGEREF _Toc153058454 \h </w:instrText>
+              <w:instrText xml:space="preserve"> PAGEREF _Toc157518717 \h </w:instrText>
             </w:r>
             <w:r>
               <w:rPr>
@@ -2462,7 +2365,7 @@
                 <w:noProof/>
                 <w:webHidden/>
               </w:rPr>
-              <w:t>7</w:t>
+              <w:t>4</w:t>
             </w:r>
             <w:r>
               <w:rPr>
@@ -2486,7 +2389,7 @@
               <w14:ligatures w14:val="standardContextual"/>
             </w:rPr>
           </w:pPr>
-          <w:hyperlink w:anchor="_Toc153058455" w:history="1">
+          <w:hyperlink w:anchor="_Toc157518718" w:history="1">
             <w:r>
               <w:rPr>
                 <w:rStyle w:val="Hyperlink"/>
@@ -2535,7 +2438,7 @@
                 <w:noProof/>
                 <w:webHidden/>
               </w:rPr>
-              <w:instrText xml:space="preserve"> PAGEREF _Toc153058455 \h </w:instrText>
+              <w:instrText xml:space="preserve"> PAGEREF _Toc157518718 \h </w:instrText>
             </w:r>
             <w:r>
               <w:rPr>
@@ -2555,7 +2458,7 @@
                 <w:noProof/>
                 <w:webHidden/>
               </w:rPr>
-              <w:t>7</w:t>
+              <w:t>4</w:t>
             </w:r>
             <w:r>
               <w:rPr>
@@ -2579,7 +2482,7 @@
               <w14:ligatures w14:val="standardContextual"/>
             </w:rPr>
           </w:pPr>
-          <w:hyperlink w:anchor="_Toc153058456" w:history="1">
+          <w:hyperlink w:anchor="_Toc157518719" w:history="1">
             <w:r>
               <w:rPr>
                 <w:rStyle w:val="Hyperlink"/>
@@ -2628,7 +2531,7 @@
                 <w:noProof/>
                 <w:webHidden/>
               </w:rPr>
-              <w:instrText xml:space="preserve"> PAGEREF _Toc153058456 \h </w:instrText>
+              <w:instrText xml:space="preserve"> PAGEREF _Toc157518719 \h </w:instrText>
             </w:r>
             <w:r>
               <w:rPr>
@@ -2648,7 +2551,7 @@
                 <w:noProof/>
                 <w:webHidden/>
               </w:rPr>
-              <w:t>9</w:t>
+              <w:t>6</w:t>
             </w:r>
             <w:r>
               <w:rPr>
@@ -2672,7 +2575,7 @@
               <w14:ligatures w14:val="standardContextual"/>
             </w:rPr>
           </w:pPr>
-          <w:hyperlink w:anchor="_Toc153058457" w:history="1">
+          <w:hyperlink w:anchor="_Toc157518720" w:history="1">
             <w:r>
               <w:rPr>
                 <w:rStyle w:val="Hyperlink"/>
@@ -2721,7 +2624,7 @@
                 <w:noProof/>
                 <w:webHidden/>
               </w:rPr>
-              <w:instrText xml:space="preserve"> PAGEREF _Toc153058457 \h </w:instrText>
+              <w:instrText xml:space="preserve"> PAGEREF _Toc157518720 \h </w:instrText>
             </w:r>
             <w:r>
               <w:rPr>
@@ -2741,7 +2644,7 @@
                 <w:noProof/>
                 <w:webHidden/>
               </w:rPr>
-              <w:t>11</w:t>
+              <w:t>8</w:t>
             </w:r>
             <w:r>
               <w:rPr>
@@ -2766,7 +2669,7 @@
               <w14:ligatures w14:val="standardContextual"/>
             </w:rPr>
           </w:pPr>
-          <w:hyperlink w:anchor="_Toc153058458" w:history="1">
+          <w:hyperlink w:anchor="_Toc157518721" w:history="1">
             <w:r>
               <w:rPr>
                 <w:rStyle w:val="Hyperlink"/>
@@ -2816,7 +2719,7 @@
                 <w:noProof/>
                 <w:webHidden/>
               </w:rPr>
-              <w:instrText xml:space="preserve"> PAGEREF _Toc153058458 \h </w:instrText>
+              <w:instrText xml:space="preserve"> PAGEREF _Toc157518721 \h </w:instrText>
             </w:r>
             <w:r>
               <w:rPr>
@@ -2836,7 +2739,7 @@
                 <w:noProof/>
                 <w:webHidden/>
               </w:rPr>
-              <w:t>12</w:t>
+              <w:t>9</w:t>
             </w:r>
             <w:r>
               <w:rPr>
@@ -2861,7 +2764,7 @@
               <w14:ligatures w14:val="standardContextual"/>
             </w:rPr>
           </w:pPr>
-          <w:hyperlink w:anchor="_Toc153058459" w:history="1">
+          <w:hyperlink w:anchor="_Toc157518722" w:history="1">
             <w:r>
               <w:rPr>
                 <w:rStyle w:val="Hyperlink"/>
@@ -2911,7 +2814,7 @@
                 <w:noProof/>
                 <w:webHidden/>
               </w:rPr>
-              <w:instrText xml:space="preserve"> PAGEREF _Toc153058459 \h </w:instrText>
+              <w:instrText xml:space="preserve"> PAGEREF _Toc157518722 \h </w:instrText>
             </w:r>
             <w:r>
               <w:rPr>
@@ -2931,7 +2834,7 @@
                 <w:noProof/>
                 <w:webHidden/>
               </w:rPr>
-              <w:t>12</w:t>
+              <w:t>9</w:t>
             </w:r>
             <w:r>
               <w:rPr>
@@ -2955,7 +2858,7 @@
               <w14:ligatures w14:val="standardContextual"/>
             </w:rPr>
           </w:pPr>
-          <w:hyperlink w:anchor="_Toc153058460" w:history="1">
+          <w:hyperlink w:anchor="_Toc157518723" w:history="1">
             <w:r>
               <w:rPr>
                 <w:rStyle w:val="Hyperlink"/>
@@ -3004,7 +2907,7 @@
                 <w:noProof/>
                 <w:webHidden/>
               </w:rPr>
-              <w:instrText xml:space="preserve"> PAGEREF _Toc153058460 \h </w:instrText>
+              <w:instrText xml:space="preserve"> PAGEREF _Toc157518723 \h </w:instrText>
             </w:r>
             <w:r>
               <w:rPr>
@@ -3024,7 +2927,7 @@
                 <w:noProof/>
                 <w:webHidden/>
               </w:rPr>
-              <w:t>13</w:t>
+              <w:t>10</w:t>
             </w:r>
             <w:r>
               <w:rPr>
@@ -3049,7 +2952,7 @@
               <w14:ligatures w14:val="standardContextual"/>
             </w:rPr>
           </w:pPr>
-          <w:hyperlink w:anchor="_Toc153058461" w:history="1">
+          <w:hyperlink w:anchor="_Toc157518724" w:history="1">
             <w:r>
               <w:rPr>
                 <w:rStyle w:val="Hyperlink"/>
@@ -3100,7 +3003,7 @@
                 <w:noProof/>
                 <w:webHidden/>
               </w:rPr>
-              <w:instrText xml:space="preserve"> PAGEREF _Toc153058461 \h </w:instrText>
+              <w:instrText xml:space="preserve"> PAGEREF _Toc157518724 \h </w:instrText>
             </w:r>
             <w:r>
               <w:rPr>
@@ -3120,7 +3023,7 @@
                 <w:noProof/>
                 <w:webHidden/>
               </w:rPr>
-              <w:t>14</w:t>
+              <w:t>11</w:t>
             </w:r>
             <w:r>
               <w:rPr>
@@ -3145,7 +3048,7 @@
               <w14:ligatures w14:val="standardContextual"/>
             </w:rPr>
           </w:pPr>
-          <w:hyperlink w:anchor="_Toc153058462" w:history="1">
+          <w:hyperlink w:anchor="_Toc157518725" w:history="1">
             <w:r>
               <w:rPr>
                 <w:rStyle w:val="Hyperlink"/>
@@ -3195,7 +3098,7 @@
                 <w:noProof/>
                 <w:webHidden/>
               </w:rPr>
-              <w:instrText xml:space="preserve"> PAGEREF _Toc153058462 \h </w:instrText>
+              <w:instrText xml:space="preserve"> PAGEREF _Toc157518725 \h </w:instrText>
             </w:r>
             <w:r>
               <w:rPr>
@@ -3215,7 +3118,7 @@
                 <w:noProof/>
                 <w:webHidden/>
               </w:rPr>
-              <w:t>16</w:t>
+              <w:t>13</w:t>
             </w:r>
             <w:r>
               <w:rPr>
@@ -3240,7 +3143,7 @@
               <w14:ligatures w14:val="standardContextual"/>
             </w:rPr>
           </w:pPr>
-          <w:hyperlink w:anchor="_Toc153058463" w:history="1">
+          <w:hyperlink w:anchor="_Toc157518726" w:history="1">
             <w:r>
               <w:rPr>
                 <w:rStyle w:val="Hyperlink"/>
@@ -3290,7 +3193,7 @@
                 <w:noProof/>
                 <w:webHidden/>
               </w:rPr>
-              <w:instrText xml:space="preserve"> PAGEREF _Toc153058463 \h </w:instrText>
+              <w:instrText xml:space="preserve"> PAGEREF _Toc157518726 \h </w:instrText>
             </w:r>
             <w:r>
               <w:rPr>
@@ -3310,7 +3213,7 @@
                 <w:noProof/>
                 <w:webHidden/>
               </w:rPr>
-              <w:t>18</w:t>
+              <w:t>15</w:t>
             </w:r>
             <w:r>
               <w:rPr>
@@ -3335,7 +3238,7 @@
               <w14:ligatures w14:val="standardContextual"/>
             </w:rPr>
           </w:pPr>
-          <w:hyperlink w:anchor="_Toc153058464" w:history="1">
+          <w:hyperlink w:anchor="_Toc157518727" w:history="1">
             <w:r>
               <w:rPr>
                 <w:rStyle w:val="Hyperlink"/>
@@ -3385,7 +3288,7 @@
                 <w:noProof/>
                 <w:webHidden/>
               </w:rPr>
-              <w:instrText xml:space="preserve"> PAGEREF _Toc153058464 \h </w:instrText>
+              <w:instrText xml:space="preserve"> PAGEREF _Toc157518727 \h </w:instrText>
             </w:r>
             <w:r>
               <w:rPr>
@@ -3405,7 +3308,7 @@
                 <w:noProof/>
                 <w:webHidden/>
               </w:rPr>
-              <w:t>19</w:t>
+              <w:t>16</w:t>
             </w:r>
             <w:r>
               <w:rPr>
@@ -3429,7 +3332,7 @@
               <w14:ligatures w14:val="standardContextual"/>
             </w:rPr>
           </w:pPr>
-          <w:hyperlink w:anchor="_Toc153058465" w:history="1">
+          <w:hyperlink w:anchor="_Toc157518728" w:history="1">
             <w:r>
               <w:rPr>
                 <w:rStyle w:val="Hyperlink"/>
@@ -3478,7 +3381,7 @@
                 <w:noProof/>
                 <w:webHidden/>
               </w:rPr>
-              <w:instrText xml:space="preserve"> PAGEREF _Toc153058465 \h </w:instrText>
+              <w:instrText xml:space="preserve"> PAGEREF _Toc157518728 \h </w:instrText>
             </w:r>
             <w:r>
               <w:rPr>
@@ -3498,7 +3401,7 @@
                 <w:noProof/>
                 <w:webHidden/>
               </w:rPr>
-              <w:t>20</w:t>
+              <w:t>17</w:t>
             </w:r>
             <w:r>
               <w:rPr>
@@ -3523,7 +3426,7 @@
               <w14:ligatures w14:val="standardContextual"/>
             </w:rPr>
           </w:pPr>
-          <w:hyperlink w:anchor="_Toc153058466" w:history="1">
+          <w:hyperlink w:anchor="_Toc157518729" w:history="1">
             <w:r>
               <w:rPr>
                 <w:rStyle w:val="Hyperlink"/>
@@ -3573,7 +3476,7 @@
                 <w:noProof/>
                 <w:webHidden/>
               </w:rPr>
-              <w:instrText xml:space="preserve"> PAGEREF _Toc153058466 \h </w:instrText>
+              <w:instrText xml:space="preserve"> PAGEREF _Toc157518729 \h </w:instrText>
             </w:r>
             <w:r>
               <w:rPr>
@@ -3593,7 +3496,7 @@
                 <w:noProof/>
                 <w:webHidden/>
               </w:rPr>
-              <w:t>20</w:t>
+              <w:t>17</w:t>
             </w:r>
             <w:r>
               <w:rPr>
@@ -3618,7 +3521,7 @@
               <w14:ligatures w14:val="standardContextual"/>
             </w:rPr>
           </w:pPr>
-          <w:hyperlink w:anchor="_Toc153058467" w:history="1">
+          <w:hyperlink w:anchor="_Toc157518730" w:history="1">
             <w:r>
               <w:rPr>
                 <w:rStyle w:val="Hyperlink"/>
@@ -3668,7 +3571,7 @@
                 <w:noProof/>
                 <w:webHidden/>
               </w:rPr>
-              <w:instrText xml:space="preserve"> PAGEREF _Toc153058467 \h </w:instrText>
+              <w:instrText xml:space="preserve"> PAGEREF _Toc157518730 \h </w:instrText>
             </w:r>
             <w:r>
               <w:rPr>
@@ -3688,7 +3591,7 @@
                 <w:noProof/>
                 <w:webHidden/>
               </w:rPr>
-              <w:t>22</w:t>
+              <w:t>19</w:t>
             </w:r>
             <w:r>
               <w:rPr>
@@ -3712,7 +3615,7 @@
               <w14:ligatures w14:val="standardContextual"/>
             </w:rPr>
           </w:pPr>
-          <w:hyperlink w:anchor="_Toc153058468" w:history="1">
+          <w:hyperlink w:anchor="_Toc157518731" w:history="1">
             <w:r>
               <w:rPr>
                 <w:rStyle w:val="Hyperlink"/>
@@ -3761,7 +3664,7 @@
                 <w:noProof/>
                 <w:webHidden/>
               </w:rPr>
-              <w:instrText xml:space="preserve"> PAGEREF _Toc153058468 \h </w:instrText>
+              <w:instrText xml:space="preserve"> PAGEREF _Toc157518731 \h </w:instrText>
             </w:r>
             <w:r>
               <w:rPr>
@@ -3781,7 +3684,7 @@
                 <w:noProof/>
                 <w:webHidden/>
               </w:rPr>
-              <w:t>24</w:t>
+              <w:t>21</w:t>
             </w:r>
             <w:r>
               <w:rPr>
@@ -3806,7 +3709,7 @@
               <w14:ligatures w14:val="standardContextual"/>
             </w:rPr>
           </w:pPr>
-          <w:hyperlink w:anchor="_Toc153058469" w:history="1">
+          <w:hyperlink w:anchor="_Toc157518732" w:history="1">
             <w:r>
               <w:rPr>
                 <w:rStyle w:val="Hyperlink"/>
@@ -3856,7 +3759,7 @@
                 <w:noProof/>
                 <w:webHidden/>
               </w:rPr>
-              <w:instrText xml:space="preserve"> PAGEREF _Toc153058469 \h </w:instrText>
+              <w:instrText xml:space="preserve"> PAGEREF _Toc157518732 \h </w:instrText>
             </w:r>
             <w:r>
               <w:rPr>
@@ -3876,7 +3779,7 @@
                 <w:noProof/>
                 <w:webHidden/>
               </w:rPr>
-              <w:t>24</w:t>
+              <w:t>21</w:t>
             </w:r>
             <w:r>
               <w:rPr>
@@ -3901,7 +3804,7 @@
               <w14:ligatures w14:val="standardContextual"/>
             </w:rPr>
           </w:pPr>
-          <w:hyperlink w:anchor="_Toc153058470" w:history="1">
+          <w:hyperlink w:anchor="_Toc157518733" w:history="1">
             <w:r>
               <w:rPr>
                 <w:rStyle w:val="Hyperlink"/>
@@ -3951,7 +3854,7 @@
                 <w:noProof/>
                 <w:webHidden/>
               </w:rPr>
-              <w:instrText xml:space="preserve"> PAGEREF _Toc153058470 \h </w:instrText>
+              <w:instrText xml:space="preserve"> PAGEREF _Toc157518733 \h </w:instrText>
             </w:r>
             <w:r>
               <w:rPr>
@@ -3971,7 +3874,7 @@
                 <w:noProof/>
                 <w:webHidden/>
               </w:rPr>
-              <w:t>25</w:t>
+              <w:t>22</w:t>
             </w:r>
             <w:r>
               <w:rPr>
@@ -3996,7 +3899,7 @@
               <w14:ligatures w14:val="standardContextual"/>
             </w:rPr>
           </w:pPr>
-          <w:hyperlink w:anchor="_Toc153058471" w:history="1">
+          <w:hyperlink w:anchor="_Toc157518734" w:history="1">
             <w:r>
               <w:rPr>
                 <w:rStyle w:val="Hyperlink"/>
@@ -4046,7 +3949,7 @@
                 <w:noProof/>
                 <w:webHidden/>
               </w:rPr>
-              <w:instrText xml:space="preserve"> PAGEREF _Toc153058471 \h </w:instrText>
+              <w:instrText xml:space="preserve"> PAGEREF _Toc157518734 \h </w:instrText>
             </w:r>
             <w:r>
               <w:rPr>
@@ -4066,7 +3969,7 @@
                 <w:noProof/>
                 <w:webHidden/>
               </w:rPr>
-              <w:t>26</w:t>
+              <w:t>23</w:t>
             </w:r>
             <w:r>
               <w:rPr>
@@ -4091,7 +3994,7 @@
               <w14:ligatures w14:val="standardContextual"/>
             </w:rPr>
           </w:pPr>
-          <w:hyperlink w:anchor="_Toc153058472" w:history="1">
+          <w:hyperlink w:anchor="_Toc157518735" w:history="1">
             <w:r>
               <w:rPr>
                 <w:rStyle w:val="Hyperlink"/>
@@ -4141,7 +4044,7 @@
                 <w:noProof/>
                 <w:webHidden/>
               </w:rPr>
-              <w:instrText xml:space="preserve"> PAGEREF _Toc153058472 \h </w:instrText>
+              <w:instrText xml:space="preserve"> PAGEREF _Toc157518735 \h </w:instrText>
             </w:r>
             <w:r>
               <w:rPr>
@@ -4161,7 +4064,7 @@
                 <w:noProof/>
                 <w:webHidden/>
               </w:rPr>
-              <w:t>27</w:t>
+              <w:t>24</w:t>
             </w:r>
             <w:r>
               <w:rPr>
@@ -4186,7 +4089,7 @@
               <w14:ligatures w14:val="standardContextual"/>
             </w:rPr>
           </w:pPr>
-          <w:hyperlink w:anchor="_Toc153058473" w:history="1">
+          <w:hyperlink w:anchor="_Toc157518736" w:history="1">
             <w:r>
               <w:rPr>
                 <w:rStyle w:val="Hyperlink"/>
@@ -4236,7 +4139,7 @@
                 <w:noProof/>
                 <w:webHidden/>
               </w:rPr>
-              <w:instrText xml:space="preserve"> PAGEREF _Toc153058473 \h </w:instrText>
+              <w:instrText xml:space="preserve"> PAGEREF _Toc157518736 \h </w:instrText>
             </w:r>
             <w:r>
               <w:rPr>
@@ -4256,7 +4159,7 @@
                 <w:noProof/>
                 <w:webHidden/>
               </w:rPr>
-              <w:t>28</w:t>
+              <w:t>25</w:t>
             </w:r>
             <w:r>
               <w:rPr>
@@ -4281,7 +4184,7 @@
               <w14:ligatures w14:val="standardContextual"/>
             </w:rPr>
           </w:pPr>
-          <w:hyperlink w:anchor="_Toc153058474" w:history="1">
+          <w:hyperlink w:anchor="_Toc157518737" w:history="1">
             <w:r>
               <w:rPr>
                 <w:rStyle w:val="Hyperlink"/>
@@ -4331,7 +4234,7 @@
                 <w:noProof/>
                 <w:webHidden/>
               </w:rPr>
-              <w:instrText xml:space="preserve"> PAGEREF _Toc153058474 \h </w:instrText>
+              <w:instrText xml:space="preserve"> PAGEREF _Toc157518737 \h </w:instrText>
             </w:r>
             <w:r>
               <w:rPr>
@@ -4351,7 +4254,7 @@
                 <w:noProof/>
                 <w:webHidden/>
               </w:rPr>
-              <w:t>29</w:t>
+              <w:t>26</w:t>
             </w:r>
             <w:r>
               <w:rPr>
@@ -4375,7 +4278,7 @@
               <w14:ligatures w14:val="standardContextual"/>
             </w:rPr>
           </w:pPr>
-          <w:hyperlink w:anchor="_Toc153058475" w:history="1">
+          <w:hyperlink w:anchor="_Toc157518738" w:history="1">
             <w:r>
               <w:rPr>
                 <w:rStyle w:val="Hyperlink"/>
@@ -4424,7 +4327,7 @@
                 <w:noProof/>
                 <w:webHidden/>
               </w:rPr>
-              <w:instrText xml:space="preserve"> PAGEREF _Toc153058475 \h </w:instrText>
+              <w:instrText xml:space="preserve"> PAGEREF _Toc157518738 \h </w:instrText>
             </w:r>
             <w:r>
               <w:rPr>
@@ -4444,7 +4347,7 @@
                 <w:noProof/>
                 <w:webHidden/>
               </w:rPr>
-              <w:t>29</w:t>
+              <w:t>26</w:t>
             </w:r>
             <w:r>
               <w:rPr>
@@ -4472,7 +4375,7 @@
               <w14:ligatures w14:val="standardContextual"/>
             </w:rPr>
           </w:pPr>
-          <w:hyperlink w:anchor="_Toc153058476" w:history="1">
+          <w:hyperlink w:anchor="_Toc157518739" w:history="1">
             <w:r>
               <w:rPr>
                 <w:rStyle w:val="Hyperlink"/>
@@ -4516,7 +4419,7 @@
               <w:rPr>
                 <w:webHidden/>
               </w:rPr>
-              <w:instrText xml:space="preserve"> PAGEREF _Toc153058476 \h </w:instrText>
+              <w:instrText xml:space="preserve"> PAGEREF _Toc157518739 \h </w:instrText>
             </w:r>
             <w:r>
               <w:rPr>
@@ -4533,7 +4436,7 @@
               <w:rPr>
                 <w:webHidden/>
               </w:rPr>
-              <w:t>30</w:t>
+              <w:t>27</w:t>
             </w:r>
             <w:r>
               <w:rPr>
@@ -4556,7 +4459,7 @@
               <w14:ligatures w14:val="standardContextual"/>
             </w:rPr>
           </w:pPr>
-          <w:hyperlink w:anchor="_Toc153058477" w:history="1">
+          <w:hyperlink w:anchor="_Toc157518740" w:history="1">
             <w:r>
               <w:rPr>
                 <w:rStyle w:val="Hyperlink"/>
@@ -4605,7 +4508,7 @@
                 <w:noProof/>
                 <w:webHidden/>
               </w:rPr>
-              <w:instrText xml:space="preserve"> PAGEREF _Toc153058477 \h </w:instrText>
+              <w:instrText xml:space="preserve"> PAGEREF _Toc157518740 \h </w:instrText>
             </w:r>
             <w:r>
               <w:rPr>
@@ -4625,7 +4528,7 @@
                 <w:noProof/>
                 <w:webHidden/>
               </w:rPr>
-              <w:t>30</w:t>
+              <w:t>27</w:t>
             </w:r>
             <w:r>
               <w:rPr>
@@ -4649,7 +4552,7 @@
               <w14:ligatures w14:val="standardContextual"/>
             </w:rPr>
           </w:pPr>
-          <w:hyperlink w:anchor="_Toc153058478" w:history="1">
+          <w:hyperlink w:anchor="_Toc157518741" w:history="1">
             <w:r>
               <w:rPr>
                 <w:rStyle w:val="Hyperlink"/>
@@ -4698,7 +4601,7 @@
                 <w:noProof/>
                 <w:webHidden/>
               </w:rPr>
-              <w:instrText xml:space="preserve"> PAGEREF _Toc153058478 \h </w:instrText>
+              <w:instrText xml:space="preserve"> PAGEREF _Toc157518741 \h </w:instrText>
             </w:r>
             <w:r>
               <w:rPr>
@@ -4718,7 +4621,7 @@
                 <w:noProof/>
                 <w:webHidden/>
               </w:rPr>
-              <w:t>30</w:t>
+              <w:t>27</w:t>
             </w:r>
             <w:r>
               <w:rPr>
@@ -4743,7 +4646,7 @@
               <w14:ligatures w14:val="standardContextual"/>
             </w:rPr>
           </w:pPr>
-          <w:hyperlink w:anchor="_Toc153058479" w:history="1">
+          <w:hyperlink w:anchor="_Toc157518742" w:history="1">
             <w:r>
               <w:rPr>
                 <w:rStyle w:val="Hyperlink"/>
@@ -4793,7 +4696,7 @@
                 <w:noProof/>
                 <w:webHidden/>
               </w:rPr>
-              <w:instrText xml:space="preserve"> PAGEREF _Toc153058479 \h </w:instrText>
+              <w:instrText xml:space="preserve"> PAGEREF _Toc157518742 \h </w:instrText>
             </w:r>
             <w:r>
               <w:rPr>
@@ -4813,7 +4716,7 @@
                 <w:noProof/>
                 <w:webHidden/>
               </w:rPr>
-              <w:t>30</w:t>
+              <w:t>27</w:t>
             </w:r>
             <w:r>
               <w:rPr>
@@ -4838,7 +4741,7 @@
               <w14:ligatures w14:val="standardContextual"/>
             </w:rPr>
           </w:pPr>
-          <w:hyperlink w:anchor="_Toc153058480" w:history="1">
+          <w:hyperlink w:anchor="_Toc157518743" w:history="1">
             <w:r>
               <w:rPr>
                 <w:rStyle w:val="Hyperlink"/>
@@ -4888,7 +4791,7 @@
                 <w:noProof/>
                 <w:webHidden/>
               </w:rPr>
-              <w:instrText xml:space="preserve"> PAGEREF _Toc153058480 \h </w:instrText>
+              <w:instrText xml:space="preserve"> PAGEREF _Toc157518743 \h </w:instrText>
             </w:r>
             <w:r>
               <w:rPr>
@@ -4908,7 +4811,7 @@
                 <w:noProof/>
                 <w:webHidden/>
               </w:rPr>
-              <w:t>31</w:t>
+              <w:t>28</w:t>
             </w:r>
             <w:r>
               <w:rPr>
@@ -4932,7 +4835,7 @@
               <w14:ligatures w14:val="standardContextual"/>
             </w:rPr>
           </w:pPr>
-          <w:hyperlink w:anchor="_Toc153058481" w:history="1">
+          <w:hyperlink w:anchor="_Toc157518744" w:history="1">
             <w:r>
               <w:rPr>
                 <w:rStyle w:val="Hyperlink"/>
@@ -4990,7 +4893,7 @@
                 <w:noProof/>
                 <w:webHidden/>
               </w:rPr>
-              <w:instrText xml:space="preserve"> PAGEREF _Toc153058481 \h </w:instrText>
+              <w:instrText xml:space="preserve"> PAGEREF _Toc157518744 \h </w:instrText>
             </w:r>
             <w:r>
               <w:rPr>
@@ -5010,7 +4913,7 @@
                 <w:noProof/>
                 <w:webHidden/>
               </w:rPr>
-              <w:t>33</w:t>
+              <w:t>30</w:t>
             </w:r>
             <w:r>
               <w:rPr>
@@ -5034,7 +4937,7 @@
               <w14:ligatures w14:val="standardContextual"/>
             </w:rPr>
           </w:pPr>
-          <w:hyperlink w:anchor="_Toc153058482" w:history="1">
+          <w:hyperlink w:anchor="_Toc157518745" w:history="1">
             <w:r>
               <w:rPr>
                 <w:rStyle w:val="Hyperlink"/>
@@ -5083,7 +4986,7 @@
                 <w:noProof/>
                 <w:webHidden/>
               </w:rPr>
-              <w:instrText xml:space="preserve"> PAGEREF _Toc153058482 \h </w:instrText>
+              <w:instrText xml:space="preserve"> PAGEREF _Toc157518745 \h </w:instrText>
             </w:r>
             <w:r>
               <w:rPr>
@@ -5103,7 +5006,7 @@
                 <w:noProof/>
                 <w:webHidden/>
               </w:rPr>
-              <w:t>34</w:t>
+              <w:t>31</w:t>
             </w:r>
             <w:r>
               <w:rPr>
@@ -5128,7 +5031,7 @@
               <w14:ligatures w14:val="standardContextual"/>
             </w:rPr>
           </w:pPr>
-          <w:hyperlink w:anchor="_Toc153058483" w:history="1">
+          <w:hyperlink w:anchor="_Toc157518746" w:history="1">
             <w:r>
               <w:rPr>
                 <w:rStyle w:val="Hyperlink"/>
@@ -5179,7 +5082,7 @@
                 <w:noProof/>
                 <w:webHidden/>
               </w:rPr>
-              <w:instrText xml:space="preserve"> PAGEREF _Toc153058483 \h </w:instrText>
+              <w:instrText xml:space="preserve"> PAGEREF _Toc157518746 \h </w:instrText>
             </w:r>
             <w:r>
               <w:rPr>
@@ -5199,7 +5102,7 @@
                 <w:noProof/>
                 <w:webHidden/>
               </w:rPr>
-              <w:t>35</w:t>
+              <w:t>32</w:t>
             </w:r>
             <w:r>
               <w:rPr>
@@ -5224,7 +5127,7 @@
               <w14:ligatures w14:val="standardContextual"/>
             </w:rPr>
           </w:pPr>
-          <w:hyperlink w:anchor="_Toc153058484" w:history="1">
+          <w:hyperlink w:anchor="_Toc157518747" w:history="1">
             <w:r>
               <w:rPr>
                 <w:rStyle w:val="Hyperlink"/>
@@ -5274,7 +5177,7 @@
                 <w:noProof/>
                 <w:webHidden/>
               </w:rPr>
-              <w:instrText xml:space="preserve"> PAGEREF _Toc153058484 \h </w:instrText>
+              <w:instrText xml:space="preserve"> PAGEREF _Toc157518747 \h </w:instrText>
             </w:r>
             <w:r>
               <w:rPr>
@@ -5294,7 +5197,7 @@
                 <w:noProof/>
                 <w:webHidden/>
               </w:rPr>
-              <w:t>35</w:t>
+              <w:t>32</w:t>
             </w:r>
             <w:r>
               <w:rPr>
@@ -5319,7 +5222,7 @@
               <w14:ligatures w14:val="standardContextual"/>
             </w:rPr>
           </w:pPr>
-          <w:hyperlink w:anchor="_Toc153058485" w:history="1">
+          <w:hyperlink w:anchor="_Toc157518748" w:history="1">
             <w:r>
               <w:rPr>
                 <w:rStyle w:val="Hyperlink"/>
@@ -5369,7 +5272,7 @@
                 <w:noProof/>
                 <w:webHidden/>
               </w:rPr>
-              <w:instrText xml:space="preserve"> PAGEREF _Toc153058485 \h </w:instrText>
+              <w:instrText xml:space="preserve"> PAGEREF _Toc157518748 \h </w:instrText>
             </w:r>
             <w:r>
               <w:rPr>
@@ -5389,7 +5292,7 @@
                 <w:noProof/>
                 <w:webHidden/>
               </w:rPr>
-              <w:t>36</w:t>
+              <w:t>33</w:t>
             </w:r>
             <w:r>
               <w:rPr>
@@ -5413,7 +5316,7 @@
               <w14:ligatures w14:val="standardContextual"/>
             </w:rPr>
           </w:pPr>
-          <w:hyperlink w:anchor="_Toc153058486" w:history="1">
+          <w:hyperlink w:anchor="_Toc157518749" w:history="1">
             <w:r>
               <w:rPr>
                 <w:rStyle w:val="Hyperlink"/>
@@ -5462,7 +5365,7 @@
                 <w:noProof/>
                 <w:webHidden/>
               </w:rPr>
-              <w:instrText xml:space="preserve"> PAGEREF _Toc153058486 \h </w:instrText>
+              <w:instrText xml:space="preserve"> PAGEREF _Toc157518749 \h </w:instrText>
             </w:r>
             <w:r>
               <w:rPr>
@@ -5482,7 +5385,7 @@
                 <w:noProof/>
                 <w:webHidden/>
               </w:rPr>
-              <w:t>37</w:t>
+              <w:t>34</w:t>
             </w:r>
             <w:r>
               <w:rPr>
@@ -5506,7 +5409,7 @@
               <w14:ligatures w14:val="standardContextual"/>
             </w:rPr>
           </w:pPr>
-          <w:hyperlink w:anchor="_Toc153058487" w:history="1">
+          <w:hyperlink w:anchor="_Toc157518750" w:history="1">
             <w:r>
               <w:rPr>
                 <w:rStyle w:val="Hyperlink"/>
@@ -5555,7 +5458,7 @@
                 <w:noProof/>
                 <w:webHidden/>
               </w:rPr>
-              <w:instrText xml:space="preserve"> PAGEREF _Toc153058487 \h </w:instrText>
+              <w:instrText xml:space="preserve"> PAGEREF _Toc157518750 \h </w:instrText>
             </w:r>
             <w:r>
               <w:rPr>
@@ -5575,7 +5478,7 @@
                 <w:noProof/>
                 <w:webHidden/>
               </w:rPr>
-              <w:t>41</w:t>
+              <w:t>38</w:t>
             </w:r>
             <w:r>
               <w:rPr>
@@ -5600,7 +5503,7 @@
               <w14:ligatures w14:val="standardContextual"/>
             </w:rPr>
           </w:pPr>
-          <w:hyperlink w:anchor="_Toc153058488" w:history="1">
+          <w:hyperlink w:anchor="_Toc157518751" w:history="1">
             <w:r>
               <w:rPr>
                 <w:rStyle w:val="Hyperlink"/>
@@ -5650,7 +5553,7 @@
                 <w:noProof/>
                 <w:webHidden/>
               </w:rPr>
-              <w:instrText xml:space="preserve"> PAGEREF _Toc153058488 \h </w:instrText>
+              <w:instrText xml:space="preserve"> PAGEREF _Toc157518751 \h </w:instrText>
             </w:r>
             <w:r>
               <w:rPr>
@@ -5670,7 +5573,7 @@
                 <w:noProof/>
                 <w:webHidden/>
               </w:rPr>
-              <w:t>41</w:t>
+              <w:t>38</w:t>
             </w:r>
             <w:r>
               <w:rPr>
@@ -5695,7 +5598,7 @@
               <w14:ligatures w14:val="standardContextual"/>
             </w:rPr>
           </w:pPr>
-          <w:hyperlink w:anchor="_Toc153058489" w:history="1">
+          <w:hyperlink w:anchor="_Toc157518752" w:history="1">
             <w:r>
               <w:rPr>
                 <w:rStyle w:val="Hyperlink"/>
@@ -5745,7 +5648,7 @@
                 <w:noProof/>
                 <w:webHidden/>
               </w:rPr>
-              <w:instrText xml:space="preserve"> PAGEREF _Toc153058489 \h </w:instrText>
+              <w:instrText xml:space="preserve"> PAGEREF _Toc157518752 \h </w:instrText>
             </w:r>
             <w:r>
               <w:rPr>
@@ -5765,7 +5668,7 @@
                 <w:noProof/>
                 <w:webHidden/>
               </w:rPr>
-              <w:t>43</w:t>
+              <w:t>40</w:t>
             </w:r>
             <w:r>
               <w:rPr>
@@ -5789,7 +5692,7 @@
               <w14:ligatures w14:val="standardContextual"/>
             </w:rPr>
           </w:pPr>
-          <w:hyperlink w:anchor="_Toc153058490" w:history="1">
+          <w:hyperlink w:anchor="_Toc157518753" w:history="1">
             <w:r>
               <w:rPr>
                 <w:rStyle w:val="Hyperlink"/>
@@ -5838,7 +5741,7 @@
                 <w:noProof/>
                 <w:webHidden/>
               </w:rPr>
-              <w:instrText xml:space="preserve"> PAGEREF _Toc153058490 \h </w:instrText>
+              <w:instrText xml:space="preserve"> PAGEREF _Toc157518753 \h </w:instrText>
             </w:r>
             <w:r>
               <w:rPr>
@@ -5858,7 +5761,7 @@
                 <w:noProof/>
                 <w:webHidden/>
               </w:rPr>
-              <w:t>44</w:t>
+              <w:t>41</w:t>
             </w:r>
             <w:r>
               <w:rPr>
@@ -5886,7 +5789,7 @@
               <w14:ligatures w14:val="standardContextual"/>
             </w:rPr>
           </w:pPr>
-          <w:hyperlink w:anchor="_Toc153058491" w:history="1">
+          <w:hyperlink w:anchor="_Toc157518754" w:history="1">
             <w:r>
               <w:rPr>
                 <w:rStyle w:val="Hyperlink"/>
@@ -5930,7 +5833,7 @@
               <w:rPr>
                 <w:webHidden/>
               </w:rPr>
-              <w:instrText xml:space="preserve"> PAGEREF _Toc153058491 \h </w:instrText>
+              <w:instrText xml:space="preserve"> PAGEREF _Toc157518754 \h </w:instrText>
             </w:r>
             <w:r>
               <w:rPr>
@@ -5947,7 +5850,7 @@
               <w:rPr>
                 <w:webHidden/>
               </w:rPr>
-              <w:t>45</w:t>
+              <w:t>42</w:t>
             </w:r>
             <w:r>
               <w:rPr>
@@ -5970,7 +5873,7 @@
               <w14:ligatures w14:val="standardContextual"/>
             </w:rPr>
           </w:pPr>
-          <w:hyperlink w:anchor="_Toc153058492" w:history="1">
+          <w:hyperlink w:anchor="_Toc157518755" w:history="1">
             <w:r>
               <w:rPr>
                 <w:rStyle w:val="Hyperlink"/>
@@ -6020,7 +5923,7 @@
                 <w:noProof/>
                 <w:webHidden/>
               </w:rPr>
-              <w:instrText xml:space="preserve"> PAGEREF _Toc153058492 \h </w:instrText>
+              <w:instrText xml:space="preserve"> PAGEREF _Toc157518755 \h </w:instrText>
             </w:r>
             <w:r>
               <w:rPr>
@@ -6040,7 +5943,7 @@
                 <w:noProof/>
                 <w:webHidden/>
               </w:rPr>
-              <w:t>45</w:t>
+              <w:t>42</w:t>
             </w:r>
             <w:r>
               <w:rPr>
@@ -6064,7 +5967,7 @@
               <w14:ligatures w14:val="standardContextual"/>
             </w:rPr>
           </w:pPr>
-          <w:hyperlink w:anchor="_Toc153058493" w:history="1">
+          <w:hyperlink w:anchor="_Toc157518756" w:history="1">
             <w:r>
               <w:rPr>
                 <w:rStyle w:val="Hyperlink"/>
@@ -6121,7 +6024,7 @@
                 <w:noProof/>
                 <w:webHidden/>
               </w:rPr>
-              <w:instrText xml:space="preserve"> PAGEREF _Toc153058493 \h </w:instrText>
+              <w:instrText xml:space="preserve"> PAGEREF _Toc157518756 \h </w:instrText>
             </w:r>
             <w:r>
               <w:rPr>
@@ -6141,7 +6044,7 @@
                 <w:noProof/>
                 <w:webHidden/>
               </w:rPr>
-              <w:t>45</w:t>
+              <w:t>42</w:t>
             </w:r>
             <w:r>
               <w:rPr>
@@ -6165,7 +6068,7 @@
               <w14:ligatures w14:val="standardContextual"/>
             </w:rPr>
           </w:pPr>
-          <w:hyperlink w:anchor="_Toc153058494" w:history="1">
+          <w:hyperlink w:anchor="_Toc157518757" w:history="1">
             <w:r>
               <w:rPr>
                 <w:rStyle w:val="Hyperlink"/>
@@ -6223,7 +6126,7 @@
                 <w:noProof/>
                 <w:webHidden/>
               </w:rPr>
-              <w:instrText xml:space="preserve"> PAGEREF _Toc153058494 \h </w:instrText>
+              <w:instrText xml:space="preserve"> PAGEREF _Toc157518757 \h </w:instrText>
             </w:r>
             <w:r>
               <w:rPr>
@@ -6243,7 +6146,7 @@
                 <w:noProof/>
                 <w:webHidden/>
               </w:rPr>
-              <w:t>46</w:t>
+              <w:t>43</w:t>
             </w:r>
             <w:r>
               <w:rPr>
@@ -6267,7 +6170,7 @@
               <w14:ligatures w14:val="standardContextual"/>
             </w:rPr>
           </w:pPr>
-          <w:hyperlink w:anchor="_Toc153058495" w:history="1">
+          <w:hyperlink w:anchor="_Toc157518758" w:history="1">
             <w:r>
               <w:rPr>
                 <w:rStyle w:val="Hyperlink"/>
@@ -6316,7 +6219,7 @@
                 <w:noProof/>
                 <w:webHidden/>
               </w:rPr>
-              <w:instrText xml:space="preserve"> PAGEREF _Toc153058495 \h </w:instrText>
+              <w:instrText xml:space="preserve"> PAGEREF _Toc157518758 \h </w:instrText>
             </w:r>
             <w:r>
               <w:rPr>
@@ -6336,7 +6239,7 @@
                 <w:noProof/>
                 <w:webHidden/>
               </w:rPr>
-              <w:t>47</w:t>
+              <w:t>44</w:t>
             </w:r>
             <w:r>
               <w:rPr>
@@ -6360,7 +6263,7 @@
               <w14:ligatures w14:val="standardContextual"/>
             </w:rPr>
           </w:pPr>
-          <w:hyperlink w:anchor="_Toc153058496" w:history="1">
+          <w:hyperlink w:anchor="_Toc157518759" w:history="1">
             <w:r>
               <w:rPr>
                 <w:rStyle w:val="Hyperlink"/>
@@ -6409,7 +6312,7 @@
                 <w:noProof/>
                 <w:webHidden/>
               </w:rPr>
-              <w:instrText xml:space="preserve"> PAGEREF _Toc153058496 \h </w:instrText>
+              <w:instrText xml:space="preserve"> PAGEREF _Toc157518759 \h </w:instrText>
             </w:r>
             <w:r>
               <w:rPr>
@@ -6429,7 +6332,7 @@
                 <w:noProof/>
                 <w:webHidden/>
               </w:rPr>
-              <w:t>48</w:t>
+              <w:t>45</w:t>
             </w:r>
             <w:r>
               <w:rPr>
@@ -6453,7 +6356,7 @@
               <w14:ligatures w14:val="standardContextual"/>
             </w:rPr>
           </w:pPr>
-          <w:hyperlink w:anchor="_Toc153058497" w:history="1">
+          <w:hyperlink w:anchor="_Toc157518760" w:history="1">
             <w:r>
               <w:rPr>
                 <w:rStyle w:val="Hyperlink"/>
@@ -6502,7 +6405,7 @@
                 <w:noProof/>
                 <w:webHidden/>
               </w:rPr>
-              <w:instrText xml:space="preserve"> PAGEREF _Toc153058497 \h </w:instrText>
+              <w:instrText xml:space="preserve"> PAGEREF _Toc157518760 \h </w:instrText>
             </w:r>
             <w:r>
               <w:rPr>
@@ -6522,7 +6425,7 @@
                 <w:noProof/>
                 <w:webHidden/>
               </w:rPr>
-              <w:t>48</w:t>
+              <w:t>45</w:t>
             </w:r>
             <w:r>
               <w:rPr>
@@ -6546,7 +6449,7 @@
               <w14:ligatures w14:val="standardContextual"/>
             </w:rPr>
           </w:pPr>
-          <w:hyperlink w:anchor="_Toc153058498" w:history="1">
+          <w:hyperlink w:anchor="_Toc157518761" w:history="1">
             <w:r>
               <w:rPr>
                 <w:rStyle w:val="Hyperlink"/>
@@ -6595,7 +6498,7 @@
                 <w:noProof/>
                 <w:webHidden/>
               </w:rPr>
-              <w:instrText xml:space="preserve"> PAGEREF _Toc153058498 \h </w:instrText>
+              <w:instrText xml:space="preserve"> PAGEREF _Toc157518761 \h </w:instrText>
             </w:r>
             <w:r>
               <w:rPr>
@@ -6615,7 +6518,7 @@
                 <w:noProof/>
                 <w:webHidden/>
               </w:rPr>
-              <w:t>50</w:t>
+              <w:t>47</w:t>
             </w:r>
             <w:r>
               <w:rPr>
@@ -6643,7 +6546,7 @@
               <w14:ligatures w14:val="standardContextual"/>
             </w:rPr>
           </w:pPr>
-          <w:hyperlink w:anchor="_Toc153058499" w:history="1">
+          <w:hyperlink w:anchor="_Toc157518762" w:history="1">
             <w:r>
               <w:rPr>
                 <w:rStyle w:val="Hyperlink"/>
@@ -6687,7 +6590,7 @@
               <w:rPr>
                 <w:webHidden/>
               </w:rPr>
-              <w:instrText xml:space="preserve"> PAGEREF _Toc153058499 \h </w:instrText>
+              <w:instrText xml:space="preserve"> PAGEREF _Toc157518762 \h </w:instrText>
             </w:r>
             <w:r>
               <w:rPr>
@@ -6704,7 +6607,7 @@
               <w:rPr>
                 <w:webHidden/>
               </w:rPr>
-              <w:t>51</w:t>
+              <w:t>48</w:t>
             </w:r>
             <w:r>
               <w:rPr>
@@ -6727,7 +6630,7 @@
               <w14:ligatures w14:val="standardContextual"/>
             </w:rPr>
           </w:pPr>
-          <w:hyperlink w:anchor="_Toc153058500" w:history="1">
+          <w:hyperlink w:anchor="_Toc157518763" w:history="1">
             <w:r>
               <w:rPr>
                 <w:rStyle w:val="Hyperlink"/>
@@ -6776,7 +6679,7 @@
                 <w:noProof/>
                 <w:webHidden/>
               </w:rPr>
-              <w:instrText xml:space="preserve"> PAGEREF _Toc153058500 \h </w:instrText>
+              <w:instrText xml:space="preserve"> PAGEREF _Toc157518763 \h </w:instrText>
             </w:r>
             <w:r>
               <w:rPr>
@@ -6796,7 +6699,7 @@
                 <w:noProof/>
                 <w:webHidden/>
               </w:rPr>
-              <w:t>51</w:t>
+              <w:t>48</w:t>
             </w:r>
             <w:r>
               <w:rPr>
@@ -6820,7 +6723,7 @@
               <w14:ligatures w14:val="standardContextual"/>
             </w:rPr>
           </w:pPr>
-          <w:hyperlink w:anchor="_Toc153058501" w:history="1">
+          <w:hyperlink w:anchor="_Toc157518764" w:history="1">
             <w:r>
               <w:rPr>
                 <w:rStyle w:val="Hyperlink"/>
@@ -6870,7 +6773,7 @@
                 <w:noProof/>
                 <w:webHidden/>
               </w:rPr>
-              <w:instrText xml:space="preserve"> PAGEREF _Toc153058501 \h </w:instrText>
+              <w:instrText xml:space="preserve"> PAGEREF _Toc157518764 \h </w:instrText>
             </w:r>
             <w:r>
               <w:rPr>
@@ -6890,7 +6793,7 @@
                 <w:noProof/>
                 <w:webHidden/>
               </w:rPr>
-              <w:t>51</w:t>
+              <w:t>48</w:t>
             </w:r>
             <w:r>
               <w:rPr>
@@ -6914,7 +6817,7 @@
               <w14:ligatures w14:val="standardContextual"/>
             </w:rPr>
           </w:pPr>
-          <w:hyperlink w:anchor="_Toc153058502" w:history="1">
+          <w:hyperlink w:anchor="_Toc157518765" w:history="1">
             <w:r>
               <w:rPr>
                 <w:rStyle w:val="Hyperlink"/>
@@ -6964,7 +6867,7 @@
                 <w:noProof/>
                 <w:webHidden/>
               </w:rPr>
-              <w:instrText xml:space="preserve"> PAGEREF _Toc153058502 \h </w:instrText>
+              <w:instrText xml:space="preserve"> PAGEREF _Toc157518765 \h </w:instrText>
             </w:r>
             <w:r>
               <w:rPr>
@@ -6984,7 +6887,7 @@
                 <w:noProof/>
                 <w:webHidden/>
               </w:rPr>
-              <w:t>52</w:t>
+              <w:t>49</w:t>
             </w:r>
             <w:r>
               <w:rPr>
@@ -7008,7 +6911,7 @@
               <w14:ligatures w14:val="standardContextual"/>
             </w:rPr>
           </w:pPr>
-          <w:hyperlink w:anchor="_Toc153058503" w:history="1">
+          <w:hyperlink w:anchor="_Toc157518766" w:history="1">
             <w:r>
               <w:rPr>
                 <w:rStyle w:val="Hyperlink"/>
@@ -7057,7 +6960,7 @@
                 <w:noProof/>
                 <w:webHidden/>
               </w:rPr>
-              <w:instrText xml:space="preserve"> PAGEREF _Toc153058503 \h </w:instrText>
+              <w:instrText xml:space="preserve"> PAGEREF _Toc157518766 \h </w:instrText>
             </w:r>
             <w:r>
               <w:rPr>
@@ -7077,7 +6980,7 @@
                 <w:noProof/>
                 <w:webHidden/>
               </w:rPr>
-              <w:t>52</w:t>
+              <w:t>49</w:t>
             </w:r>
             <w:r>
               <w:rPr>
@@ -7102,7 +7005,7 @@
               <w14:ligatures w14:val="standardContextual"/>
             </w:rPr>
           </w:pPr>
-          <w:hyperlink w:anchor="_Toc153058504" w:history="1">
+          <w:hyperlink w:anchor="_Toc157518767" w:history="1">
             <w:r>
               <w:rPr>
                 <w:rStyle w:val="Hyperlink"/>
@@ -7152,7 +7055,7 @@
                 <w:noProof/>
                 <w:webHidden/>
               </w:rPr>
-              <w:instrText xml:space="preserve"> PAGEREF _Toc153058504 \h </w:instrText>
+              <w:instrText xml:space="preserve"> PAGEREF _Toc157518767 \h </w:instrText>
             </w:r>
             <w:r>
               <w:rPr>
@@ -7172,7 +7075,7 @@
                 <w:noProof/>
                 <w:webHidden/>
               </w:rPr>
-              <w:t>52</w:t>
+              <w:t>49</w:t>
             </w:r>
             <w:r>
               <w:rPr>
@@ -7197,7 +7100,7 @@
               <w14:ligatures w14:val="standardContextual"/>
             </w:rPr>
           </w:pPr>
-          <w:hyperlink w:anchor="_Toc153058505" w:history="1">
+          <w:hyperlink w:anchor="_Toc157518768" w:history="1">
             <w:r>
               <w:rPr>
                 <w:rStyle w:val="Hyperlink"/>
@@ -7247,7 +7150,7 @@
                 <w:noProof/>
                 <w:webHidden/>
               </w:rPr>
-              <w:instrText xml:space="preserve"> PAGEREF _Toc153058505 \h </w:instrText>
+              <w:instrText xml:space="preserve"> PAGEREF _Toc157518768 \h </w:instrText>
             </w:r>
             <w:r>
               <w:rPr>
@@ -7267,7 +7170,7 @@
                 <w:noProof/>
                 <w:webHidden/>
               </w:rPr>
-              <w:t>53</w:t>
+              <w:t>50</w:t>
             </w:r>
             <w:r>
               <w:rPr>
@@ -7295,7 +7198,7 @@
               <w14:ligatures w14:val="standardContextual"/>
             </w:rPr>
           </w:pPr>
-          <w:hyperlink w:anchor="_Toc153058506" w:history="1">
+          <w:hyperlink w:anchor="_Toc157518769" w:history="1">
             <w:r>
               <w:rPr>
                 <w:rStyle w:val="Hyperlink"/>
@@ -7339,7 +7242,7 @@
               <w:rPr>
                 <w:webHidden/>
               </w:rPr>
-              <w:instrText xml:space="preserve"> PAGEREF _Toc153058506 \h </w:instrText>
+              <w:instrText xml:space="preserve"> PAGEREF _Toc157518769 \h </w:instrText>
             </w:r>
             <w:r>
               <w:rPr>
@@ -7356,7 +7259,7 @@
               <w:rPr>
                 <w:webHidden/>
               </w:rPr>
-              <w:t>54</w:t>
+              <w:t>51</w:t>
             </w:r>
             <w:r>
               <w:rPr>
@@ -7388,7 +7291,7 @@
           <w:noProof/>
         </w:rPr>
       </w:pPr>
-      <w:bookmarkStart w:id="3" w:name="_Toc153058442"/>
+      <w:bookmarkStart w:id="3" w:name="_Toc157518706"/>
       <w:r>
         <w:lastRenderedPageBreak/>
         <w:t>List of Figures</w:t>
@@ -9244,7 +9147,7 @@
       <w:r>
         <w:t xml:space="preserve"> </w:t>
       </w:r>
-      <w:bookmarkStart w:id="4" w:name="_Toc153058443"/>
+      <w:bookmarkStart w:id="4" w:name="_Toc157518707"/>
       <w:r>
         <w:t>List of Tables</w:t>
       </w:r>
@@ -10405,7 +10308,7 @@
         <w:lastRenderedPageBreak/>
         <w:fldChar w:fldCharType="end"/>
       </w:r>
-      <w:bookmarkStart w:id="5" w:name="_Toc153058444"/>
+      <w:bookmarkStart w:id="5" w:name="_Toc157518708"/>
       <w:r>
         <w:t>List of Abbreviations</w:t>
       </w:r>
@@ -10574,7 +10477,7 @@
           <w:rFonts w:asciiTheme="majorBidi" w:hAnsiTheme="majorBidi"/>
         </w:rPr>
       </w:pPr>
-      <w:bookmarkStart w:id="6" w:name="_Toc153058445"/>
+      <w:bookmarkStart w:id="6" w:name="_Toc157518709"/>
       <w:r>
         <w:lastRenderedPageBreak/>
         <w:t xml:space="preserve">Chapter </w:t>
@@ -10592,7 +10495,7 @@
         <w:pStyle w:val="Heading2"/>
         <w:ind w:left="540" w:hanging="540"/>
       </w:pPr>
-      <w:bookmarkStart w:id="7" w:name="_Toc153058446"/>
+      <w:bookmarkStart w:id="7" w:name="_Toc157518710"/>
       <w:r>
         <w:t>Introduction</w:t>
       </w:r>
@@ -10654,7 +10557,7 @@
       </w:r>
       <w:r>
         <w:rPr>
-          <w:lang w:val="en-001"/>
+          <w:lang/>
         </w:rPr>
         <w:t>.</w:t>
       </w:r>
@@ -10670,17 +10573,11 @@
         <w:jc w:val="left"/>
       </w:pPr>
       <w:r>
-        <w:t xml:space="preserve">Focus on clear, </w:t>
-      </w:r>
-      <w:r>
-        <w:t>understandable,</w:t>
-      </w:r>
-      <w:r>
-        <w:t xml:space="preserve"> and simple project abstract writing</w:t>
-      </w:r>
-      <w:r>
-        <w:rPr>
-          <w:lang w:val="en-001"/>
+        <w:t>Focus on clear, understandable, and simple project abstract writing</w:t>
+      </w:r>
+      <w:r>
+        <w:rPr>
+          <w:lang/>
         </w:rPr>
         <w:t>.</w:t>
       </w:r>
@@ -10742,7 +10639,7 @@
       </w:r>
       <w:r>
         <w:rPr>
-          <w:lang w:val="en-001"/>
+          <w:lang/>
         </w:rPr>
         <w:t>.</w:t>
       </w:r>
@@ -10752,7 +10649,7 @@
         <w:pStyle w:val="Heading2"/>
         <w:ind w:left="540" w:hanging="540"/>
       </w:pPr>
-      <w:bookmarkStart w:id="8" w:name="_Toc153058448"/>
+      <w:bookmarkStart w:id="8" w:name="_Toc157518711"/>
       <w:r>
         <w:t xml:space="preserve">Project </w:t>
       </w:r>
@@ -10885,29 +10782,9 @@
         <w:t>.</w:t>
       </w:r>
     </w:p>
-    <w:p>
-      <w:pPr>
-        <w:pStyle w:val="Heading2"/>
-        <w:ind w:left="540" w:hanging="540"/>
-      </w:pPr>
-      <w:bookmarkStart w:id="9" w:name="_Toc153058449"/>
-      <w:r>
-        <w:t xml:space="preserve">Project </w:t>
-      </w:r>
-      <w:r>
-        <w:t>Methodology</w:t>
-      </w:r>
-      <w:bookmarkEnd w:id="9"/>
-      <w:r>
-        <w:t xml:space="preserve"> </w:t>
-      </w:r>
-    </w:p>
     <w:p/>
     <w:p/>
     <w:p/>
-    <w:p/>
-    <w:p/>
-    <w:p/>
     <w:p>
       <w:pPr>
         <w:rPr>
@@ -10920,11 +10797,12 @@
         <w:pStyle w:val="Heading2"/>
         <w:ind w:left="540" w:hanging="540"/>
       </w:pPr>
-      <w:bookmarkStart w:id="10" w:name="_Toc153058450"/>
-      <w:r>
+      <w:bookmarkStart w:id="9" w:name="_Toc157518713"/>
+      <w:r>
+        <w:lastRenderedPageBreak/>
         <w:t>Project Timeline</w:t>
       </w:r>
-      <w:bookmarkEnd w:id="10"/>
+      <w:bookmarkEnd w:id="9"/>
     </w:p>
     <w:p>
       <w:pPr>
@@ -11723,7 +11601,7 @@
                 <w:rtl/>
               </w:rPr>
             </w:pPr>
-            <w:bookmarkStart w:id="11" w:name="_Hlk157355705"/>
+            <w:bookmarkStart w:id="10" w:name="_Hlk157355705"/>
             <w:r>
               <w:rPr>
                 <w:rFonts w:ascii="Times New Roman" w:hAnsi="Times New Roman" w:cs="Times New Roman"/>
@@ -11754,7 +11632,7 @@
               </w:rPr>
               <w:t>otes</w:t>
             </w:r>
-            <w:bookmarkEnd w:id="11"/>
+            <w:bookmarkEnd w:id="10"/>
           </w:p>
         </w:tc>
         <w:tc>
@@ -12006,7 +11884,7 @@
                 <w:rtl/>
               </w:rPr>
             </w:pPr>
-            <w:bookmarkStart w:id="12" w:name="_Hlk157355721"/>
+            <w:bookmarkStart w:id="11" w:name="_Hlk157355721"/>
             <w:r>
               <w:rPr>
                 <w:rFonts w:ascii="Times New Roman" w:hAnsi="Times New Roman" w:cs="Times New Roman"/>
@@ -12025,7 +11903,7 @@
               </w:rPr>
               <w:t>s</w:t>
             </w:r>
-            <w:bookmarkEnd w:id="12"/>
+            <w:bookmarkEnd w:id="11"/>
           </w:p>
         </w:tc>
         <w:tc>
@@ -12265,14 +12143,14 @@
                 <w:rtl/>
               </w:rPr>
             </w:pPr>
-            <w:bookmarkStart w:id="13" w:name="_Hlk157355739"/>
+            <w:bookmarkStart w:id="12" w:name="_Hlk157355739"/>
             <w:r>
               <w:rPr>
                 <w:rFonts w:ascii="Times New Roman" w:hAnsi="Times New Roman" w:cs="Times New Roman"/>
               </w:rPr>
               <w:t>Improve the system analysis process</w:t>
             </w:r>
-            <w:bookmarkEnd w:id="13"/>
+            <w:bookmarkEnd w:id="12"/>
           </w:p>
         </w:tc>
         <w:tc>
@@ -12512,14 +12390,14 @@
                 <w:rtl/>
               </w:rPr>
             </w:pPr>
-            <w:bookmarkStart w:id="14" w:name="_Hlk157355760"/>
+            <w:bookmarkStart w:id="13" w:name="_Hlk157355760"/>
             <w:r>
               <w:rPr>
                 <w:rFonts w:ascii="Times New Roman" w:hAnsi="Times New Roman" w:cs="Times New Roman"/>
               </w:rPr>
               <w:t>Complete design the system</w:t>
             </w:r>
-            <w:bookmarkEnd w:id="14"/>
+            <w:bookmarkEnd w:id="13"/>
           </w:p>
         </w:tc>
         <w:tc>
@@ -13277,7 +13155,7 @@
         <w:pStyle w:val="Caption"/>
         <w:jc w:val="center"/>
       </w:pPr>
-      <w:bookmarkStart w:id="15" w:name="_Toc153058531"/>
+      <w:bookmarkStart w:id="14" w:name="_Toc153058531"/>
       <w:r>
         <w:t xml:space="preserve">Table </w:t>
       </w:r>
@@ -13308,7 +13186,7 @@
       <w:r>
         <w:t>Project plan v1</w:t>
       </w:r>
-      <w:bookmarkEnd w:id="15"/>
+      <w:bookmarkEnd w:id="14"/>
     </w:p>
     <w:p>
       <w:pPr>
@@ -13385,7 +13263,7 @@
         </w:rPr>
         <w:t xml:space="preserve">Review </w:t>
       </w:r>
-      <w:bookmarkStart w:id="16" w:name="_Hlk157428171"/>
+      <w:bookmarkStart w:id="15" w:name="_Hlk157428171"/>
       <w:r>
         <w:rPr>
           <w:b/>
@@ -13393,7 +13271,7 @@
         </w:rPr>
         <w:t xml:space="preserve">existing systems </w:t>
       </w:r>
-      <w:bookmarkEnd w:id="16"/>
+      <w:bookmarkEnd w:id="15"/>
       <w:r>
         <w:rPr>
           <w:b/>
@@ -13608,7 +13486,6 @@
         <w:ind w:firstLine="273"/>
       </w:pPr>
       <w:r>
-        <w:lastRenderedPageBreak/>
         <w:t>We will program the system and test it to ensure it works as expected.</w:t>
       </w:r>
     </w:p>
@@ -13685,6 +13562,7 @@
         </w:rPr>
       </w:pPr>
       <w:r>
+        <w:lastRenderedPageBreak/>
         <w:t>The project should be presented during this time to showcase the results.</w:t>
       </w:r>
     </w:p>
@@ -13693,11 +13571,11 @@
         <w:pStyle w:val="Heading2"/>
         <w:ind w:left="540" w:hanging="540"/>
       </w:pPr>
-      <w:bookmarkStart w:id="17" w:name="_Toc153058451"/>
+      <w:bookmarkStart w:id="16" w:name="_Toc157518714"/>
       <w:r>
         <w:t>Document Organization</w:t>
       </w:r>
-      <w:bookmarkEnd w:id="17"/>
+      <w:bookmarkEnd w:id="16"/>
       <w:r>
         <w:t xml:space="preserve"> </w:t>
       </w:r>
@@ -13973,11 +13851,11 @@
         <w:pStyle w:val="Heading2"/>
         <w:ind w:left="540" w:hanging="540"/>
       </w:pPr>
-      <w:bookmarkStart w:id="18" w:name="_Toc153058452"/>
+      <w:bookmarkStart w:id="17" w:name="_Toc157518715"/>
       <w:r>
         <w:t>Summary</w:t>
       </w:r>
-      <w:bookmarkEnd w:id="18"/>
+      <w:bookmarkEnd w:id="17"/>
       <w:r>
         <w:t xml:space="preserve"> </w:t>
       </w:r>
@@ -13994,7 +13872,7 @@
         <w:rPr>
           <w:color w:val="000000" w:themeColor="text1"/>
         </w:rPr>
-        <w:t xml:space="preserve">In this chapter, we obtained a general idea of the challenges we face in analyzing project requirements to transform them into Use Case and Class Diagrams. We will build a model that relies on artificial intelligence to save time. </w:t>
+        <w:t>In this chapter, we documented the feedback from the project's first graduation thesis and outlined the project's goals. We also defined a plan to address the feedback and execute the project modifications.</w:t>
       </w:r>
     </w:p>
     <w:p>
@@ -14009,13 +13887,7 @@
         <w:rPr>
           <w:color w:val="000000" w:themeColor="text1"/>
         </w:rPr>
-        <w:t xml:space="preserve"> </w:t>
-      </w:r>
-      <w:r>
-        <w:rPr>
-          <w:color w:val="000000" w:themeColor="text1"/>
-        </w:rPr>
-        <w:t>In the second chapter, we will delve into related work and similar solutions, discussing them in detail and compiling all relevant information.</w:t>
+        <w:t>In the second chapter, we will delve into similar previous works, gathering and discussing all relevant information.</w:t>
       </w:r>
     </w:p>
     <w:p>
@@ -14023,7 +13895,7 @@
         <w:pStyle w:val="Heading1"/>
         <w:ind w:left="0"/>
       </w:pPr>
-      <w:bookmarkStart w:id="19" w:name="_Toc153058453"/>
+      <w:bookmarkStart w:id="18" w:name="_Toc157518716"/>
       <w:r>
         <w:lastRenderedPageBreak/>
         <w:t xml:space="preserve">Chapter </w:t>
@@ -14034,7 +13906,7 @@
       <w:r>
         <w:t>Literature Review</w:t>
       </w:r>
-      <w:bookmarkEnd w:id="19"/>
+      <w:bookmarkEnd w:id="18"/>
     </w:p>
     <w:p>
       <w:pPr>
@@ -14044,11 +13916,11 @@
           <w:rtl/>
         </w:rPr>
       </w:pPr>
-      <w:bookmarkStart w:id="20" w:name="_Toc153058454"/>
+      <w:bookmarkStart w:id="19" w:name="_Toc157518717"/>
       <w:r>
         <w:t>Introduction</w:t>
       </w:r>
-      <w:bookmarkEnd w:id="20"/>
+      <w:bookmarkEnd w:id="19"/>
     </w:p>
     <w:p>
       <w:pPr>
@@ -14079,11 +13951,11 @@
         <w:pStyle w:val="Heading2"/>
         <w:ind w:left="540" w:hanging="540"/>
       </w:pPr>
-      <w:bookmarkStart w:id="21" w:name="_Toc153058455"/>
+      <w:bookmarkStart w:id="20" w:name="_Toc157518718"/>
       <w:r>
         <w:t>Research Methodology</w:t>
       </w:r>
-      <w:bookmarkEnd w:id="21"/>
+      <w:bookmarkEnd w:id="20"/>
       <w:r>
         <w:t xml:space="preserve"> </w:t>
       </w:r>
@@ -14098,15 +13970,7 @@
         </w:rPr>
       </w:pPr>
       <w:r>
-        <w:t>Our data collection process involves using the Google Scholar search engine to find diverse scientific literature sources, such as research papers, conference papers, articles, and e-books that can assist us in understanding similar studies and identifying their strengths, weaknesses, similarities, and differences. For citation and referencing, we use digital libraries from IEEE, ACM, the university library, trusted websites (e.g., .org, .</w:t>
-      </w:r>
-      <w:proofErr w:type="spellStart"/>
-      <w:r>
-        <w:t>edu</w:t>
-      </w:r>
-      <w:proofErr w:type="spellEnd"/>
-      <w:r>
-        <w:t>), and the Saudi Digital Library. Additionally, we use ChatGPT to assist us in translating and comprehending texts.</w:t>
+        <w:t>Our data collection process involves using the Google Scholar search engine to find diverse scientific literature sources, such as research papers, conference papers, articles, and e-books that can assist us in understanding similar studies and identifying their strengths, weaknesses, similarities, and differences. For citation and referencing, we use digital libraries from IEEE, ACM, the university library, trusted websites (e.g., .org, .edu), and the Saudi Digital Library. Additionally, we use ChatGPT to assist us in translating and comprehending texts.</w:t>
       </w:r>
     </w:p>
     <w:p>
@@ -14418,7 +14282,7 @@
         <w:pStyle w:val="Caption"/>
         <w:jc w:val="center"/>
       </w:pPr>
-      <w:bookmarkStart w:id="22" w:name="_Toc153058508"/>
+      <w:bookmarkStart w:id="21" w:name="_Toc153058508"/>
       <w:r>
         <w:t xml:space="preserve">Figure </w:t>
       </w:r>
@@ -14446,18 +14310,18 @@
       <w:r>
         <w:t>Methodology Schema</w:t>
       </w:r>
-      <w:bookmarkEnd w:id="22"/>
+      <w:bookmarkEnd w:id="21"/>
     </w:p>
     <w:p>
       <w:pPr>
         <w:pStyle w:val="Heading2"/>
         <w:ind w:left="540" w:hanging="540"/>
       </w:pPr>
-      <w:bookmarkStart w:id="23" w:name="_Toc153058456"/>
+      <w:bookmarkStart w:id="22" w:name="_Toc157518719"/>
       <w:r>
         <w:t>AI</w:t>
       </w:r>
-      <w:bookmarkEnd w:id="23"/>
+      <w:bookmarkEnd w:id="22"/>
     </w:p>
     <w:p>
       <w:pPr>
@@ -14950,8 +14814,8 @@
         <w:pStyle w:val="Caption"/>
         <w:jc w:val="center"/>
       </w:pPr>
-      <w:bookmarkStart w:id="24" w:name="_Toc152788780"/>
-      <w:bookmarkStart w:id="25" w:name="_Toc153058509"/>
+      <w:bookmarkStart w:id="23" w:name="_Toc152788780"/>
+      <w:bookmarkStart w:id="24" w:name="_Toc153058509"/>
       <w:r>
         <w:t xml:space="preserve">Figure </w:t>
       </w:r>
@@ -15014,19 +14878,19 @@
           </w:r>
         </w:sdtContent>
       </w:sdt>
+      <w:bookmarkEnd w:id="23"/>
       <w:bookmarkEnd w:id="24"/>
-      <w:bookmarkEnd w:id="25"/>
     </w:p>
     <w:p>
       <w:pPr>
         <w:pStyle w:val="Heading2"/>
         <w:ind w:left="540" w:hanging="540"/>
       </w:pPr>
-      <w:bookmarkStart w:id="26" w:name="_Toc153058457"/>
+      <w:bookmarkStart w:id="25" w:name="_Toc157518720"/>
       <w:r>
         <w:t>Machine Learning</w:t>
       </w:r>
-      <w:bookmarkEnd w:id="26"/>
+      <w:bookmarkEnd w:id="25"/>
     </w:p>
     <w:p>
       <w:pPr>
@@ -15118,12 +14982,12 @@
       <w:pPr>
         <w:pStyle w:val="Heading3"/>
       </w:pPr>
-      <w:bookmarkStart w:id="27" w:name="_Toc153058458"/>
+      <w:bookmarkStart w:id="26" w:name="_Toc157518721"/>
       <w:r>
         <w:lastRenderedPageBreak/>
         <w:t>Neural Networks (NNS)</w:t>
       </w:r>
-      <w:bookmarkEnd w:id="27"/>
+      <w:bookmarkEnd w:id="26"/>
     </w:p>
     <w:p>
       <w:pPr>
@@ -15205,7 +15069,7 @@
           <w:noProof/>
         </w:rPr>
         <w:drawing>
-          <wp:inline distT="0" distB="0" distL="0" distR="0" wp14:anchorId="090BB6FC" wp14:editId="1CE32AD0">
+          <wp:inline distT="0" distB="0" distL="0" distR="0" wp14:anchorId="090BB6FC" wp14:editId="6350A745">
             <wp:extent cx="4203511" cy="2827655"/>
             <wp:effectExtent l="0" t="0" r="0" b="0"/>
             <wp:docPr id="1962190354" name="Picture 1"/>
@@ -15259,8 +15123,8 @@
         <w:pStyle w:val="Caption"/>
         <w:jc w:val="center"/>
       </w:pPr>
-      <w:bookmarkStart w:id="28" w:name="_Toc152788781"/>
-      <w:bookmarkStart w:id="29" w:name="_Toc153058510"/>
+      <w:bookmarkStart w:id="27" w:name="_Toc152788781"/>
+      <w:bookmarkStart w:id="28" w:name="_Toc153058510"/>
       <w:r>
         <w:t xml:space="preserve">Figure </w:t>
       </w:r>
@@ -15329,29 +15193,29 @@
           </w:r>
         </w:sdtContent>
       </w:sdt>
+      <w:bookmarkEnd w:id="27"/>
       <w:bookmarkEnd w:id="28"/>
+    </w:p>
+    <w:p>
+      <w:pPr>
+        <w:pStyle w:val="Heading3"/>
+      </w:pPr>
+      <w:bookmarkStart w:id="29" w:name="_Hlk148997895"/>
+      <w:bookmarkStart w:id="30" w:name="_Toc157518722"/>
+      <w:r>
+        <w:t>S</w:t>
+      </w:r>
+      <w:r>
+        <w:t xml:space="preserve">upervised </w:t>
+      </w:r>
+      <w:r>
+        <w:t>L</w:t>
+      </w:r>
+      <w:r>
+        <w:t>earning</w:t>
+      </w:r>
       <w:bookmarkEnd w:id="29"/>
-    </w:p>
-    <w:p>
-      <w:pPr>
-        <w:pStyle w:val="Heading3"/>
-      </w:pPr>
-      <w:bookmarkStart w:id="30" w:name="_Hlk148997895"/>
-      <w:bookmarkStart w:id="31" w:name="_Toc153058459"/>
-      <w:r>
-        <w:t>S</w:t>
-      </w:r>
-      <w:r>
-        <w:t xml:space="preserve">upervised </w:t>
-      </w:r>
-      <w:r>
-        <w:t>L</w:t>
-      </w:r>
-      <w:r>
-        <w:t>earning</w:t>
-      </w:r>
       <w:bookmarkEnd w:id="30"/>
-      <w:bookmarkEnd w:id="31"/>
     </w:p>
     <w:p>
       <w:pPr>
@@ -15591,8 +15455,8 @@
         <w:pStyle w:val="Caption"/>
         <w:jc w:val="center"/>
       </w:pPr>
-      <w:bookmarkStart w:id="32" w:name="_Toc152788782"/>
-      <w:bookmarkStart w:id="33" w:name="_Toc153058511"/>
+      <w:bookmarkStart w:id="31" w:name="_Toc152788782"/>
+      <w:bookmarkStart w:id="32" w:name="_Toc153058511"/>
       <w:r>
         <w:t xml:space="preserve">Figure </w:t>
       </w:r>
@@ -15652,19 +15516,19 @@
           </w:r>
         </w:sdtContent>
       </w:sdt>
+      <w:bookmarkEnd w:id="31"/>
       <w:bookmarkEnd w:id="32"/>
-      <w:bookmarkEnd w:id="33"/>
     </w:p>
     <w:p>
       <w:pPr>
         <w:pStyle w:val="Heading2"/>
         <w:ind w:left="540" w:hanging="540"/>
       </w:pPr>
-      <w:bookmarkStart w:id="34" w:name="_Toc153058460"/>
+      <w:bookmarkStart w:id="33" w:name="_Toc157518723"/>
       <w:r>
         <w:t>NLP</w:t>
       </w:r>
-      <w:bookmarkEnd w:id="34"/>
+      <w:bookmarkEnd w:id="33"/>
     </w:p>
     <w:p>
       <w:pPr>
@@ -16495,8 +16359,8 @@
           <w:rtl/>
         </w:rPr>
       </w:pPr>
-      <w:bookmarkStart w:id="35" w:name="_Toc152788783"/>
-      <w:bookmarkStart w:id="36" w:name="_Toc153058512"/>
+      <w:bookmarkStart w:id="34" w:name="_Toc152788783"/>
+      <w:bookmarkStart w:id="35" w:name="_Toc153058512"/>
       <w:r>
         <w:t xml:space="preserve">Figure </w:t>
       </w:r>
@@ -16582,21 +16446,21 @@
           </w:r>
         </w:sdtContent>
       </w:sdt>
+      <w:bookmarkEnd w:id="34"/>
       <w:bookmarkEnd w:id="35"/>
+    </w:p>
+    <w:p>
+      <w:pPr>
+        <w:pStyle w:val="Heading3"/>
+        <w:rPr>
+          <w:rtl/>
+        </w:rPr>
+      </w:pPr>
+      <w:bookmarkStart w:id="36" w:name="_Toc157518724"/>
+      <w:r>
+        <w:t>Named Entity Recognition</w:t>
+      </w:r>
       <w:bookmarkEnd w:id="36"/>
-    </w:p>
-    <w:p>
-      <w:pPr>
-        <w:pStyle w:val="Heading3"/>
-        <w:rPr>
-          <w:rtl/>
-        </w:rPr>
-      </w:pPr>
-      <w:bookmarkStart w:id="37" w:name="_Toc153058461"/>
-      <w:r>
-        <w:t>Named Entity Recognition</w:t>
-      </w:r>
-      <w:bookmarkEnd w:id="37"/>
     </w:p>
     <w:p>
       <w:pPr>
@@ -16987,8 +16851,8 @@
         <w:pStyle w:val="Caption"/>
         <w:jc w:val="center"/>
       </w:pPr>
-      <w:bookmarkStart w:id="38" w:name="_Toc152788784"/>
-      <w:bookmarkStart w:id="39" w:name="_Toc153058513"/>
+      <w:bookmarkStart w:id="37" w:name="_Toc152788784"/>
+      <w:bookmarkStart w:id="38" w:name="_Toc153058513"/>
       <w:r>
         <w:t xml:space="preserve">Figure </w:t>
       </w:r>
@@ -17080,8 +16944,8 @@
           </w:r>
         </w:sdtContent>
       </w:sdt>
+      <w:bookmarkEnd w:id="37"/>
       <w:bookmarkEnd w:id="38"/>
-      <w:bookmarkEnd w:id="39"/>
     </w:p>
     <w:p/>
     <w:p>
@@ -17247,8 +17111,8 @@
           <w:rtl/>
         </w:rPr>
       </w:pPr>
-      <w:bookmarkStart w:id="40" w:name="_Toc152788785"/>
-      <w:bookmarkStart w:id="41" w:name="_Toc153058514"/>
+      <w:bookmarkStart w:id="39" w:name="_Toc152788785"/>
+      <w:bookmarkStart w:id="40" w:name="_Toc153058514"/>
       <w:r>
         <w:t xml:space="preserve">Figure </w:t>
       </w:r>
@@ -17343,18 +17207,18 @@
           </w:r>
         </w:sdtContent>
       </w:sdt>
+      <w:bookmarkEnd w:id="39"/>
       <w:bookmarkEnd w:id="40"/>
+    </w:p>
+    <w:p>
+      <w:pPr>
+        <w:pStyle w:val="Heading3"/>
+      </w:pPr>
+      <w:bookmarkStart w:id="41" w:name="_Toc157518725"/>
+      <w:r>
+        <w:t>Parsing</w:t>
+      </w:r>
       <w:bookmarkEnd w:id="41"/>
-    </w:p>
-    <w:p>
-      <w:pPr>
-        <w:pStyle w:val="Heading3"/>
-      </w:pPr>
-      <w:bookmarkStart w:id="42" w:name="_Toc153058462"/>
-      <w:r>
-        <w:t>Parsing</w:t>
-      </w:r>
-      <w:bookmarkEnd w:id="42"/>
     </w:p>
     <w:p>
       <w:pPr>
@@ -17461,8 +17325,8 @@
         <w:pStyle w:val="Caption"/>
         <w:jc w:val="center"/>
       </w:pPr>
-      <w:bookmarkStart w:id="43" w:name="_Toc152788786"/>
-      <w:bookmarkStart w:id="44" w:name="_Toc153058515"/>
+      <w:bookmarkStart w:id="42" w:name="_Toc152788786"/>
+      <w:bookmarkStart w:id="43" w:name="_Toc153058515"/>
       <w:r>
         <w:t xml:space="preserve">Figure </w:t>
       </w:r>
@@ -17525,8 +17389,8 @@
           </w:r>
         </w:sdtContent>
       </w:sdt>
+      <w:bookmarkEnd w:id="42"/>
       <w:bookmarkEnd w:id="43"/>
-      <w:bookmarkEnd w:id="44"/>
     </w:p>
     <w:p>
       <w:pPr>
@@ -17648,8 +17512,8 @@
         <w:pStyle w:val="Caption"/>
         <w:jc w:val="center"/>
       </w:pPr>
-      <w:bookmarkStart w:id="45" w:name="_Toc152788787"/>
-      <w:bookmarkStart w:id="46" w:name="_Toc153058516"/>
+      <w:bookmarkStart w:id="44" w:name="_Toc152788787"/>
+      <w:bookmarkStart w:id="45" w:name="_Toc153058516"/>
       <w:r>
         <w:t xml:space="preserve">Figure </w:t>
       </w:r>
@@ -17715,8 +17579,8 @@
           </w:r>
         </w:sdtContent>
       </w:sdt>
+      <w:bookmarkEnd w:id="44"/>
       <w:bookmarkEnd w:id="45"/>
-      <w:bookmarkEnd w:id="46"/>
     </w:p>
     <w:p>
       <w:pPr>
@@ -17729,26 +17593,10 @@
         <w:t xml:space="preserve">In the development of a natural language text analyzer capable of working with multiple languages, we face a challenge due to the varying linguistic structures between languages. We propose using the </w:t>
       </w:r>
       <w:r>
-        <w:t xml:space="preserve">Bidirectional Long </w:t>
-      </w:r>
-      <w:proofErr w:type="gramStart"/>
-      <w:r>
-        <w:t>Short Term</w:t>
-      </w:r>
-      <w:proofErr w:type="gramEnd"/>
-      <w:r>
-        <w:t xml:space="preserve"> Memory </w:t>
-      </w:r>
-      <w:r>
-        <w:t>(</w:t>
-      </w:r>
-      <w:proofErr w:type="spellStart"/>
-      <w:r>
-        <w:t>BiLSTM</w:t>
-      </w:r>
-      <w:proofErr w:type="spellEnd"/>
-      <w:r>
-        <w:t>) neural network model to enhance the analyzer's performance across different languages, as this model can handle complexities arising from long-range linguistic structures.</w:t>
+        <w:t xml:space="preserve">Bidirectional Long Short Term Memory </w:t>
+      </w:r>
+      <w:r>
+        <w:t>(BiLSTM) neural network model to enhance the analyzer's performance across different languages, as this model can handle complexities arising from long-range linguistic structures.</w:t>
       </w:r>
       <w:sdt>
         <w:sdtPr>
@@ -17787,12 +17635,12 @@
       <w:pPr>
         <w:pStyle w:val="Heading3"/>
       </w:pPr>
-      <w:bookmarkStart w:id="47" w:name="_Toc153058463"/>
+      <w:bookmarkStart w:id="46" w:name="_Toc157518726"/>
       <w:r>
         <w:lastRenderedPageBreak/>
         <w:t>Pronoun Resolution</w:t>
       </w:r>
-      <w:bookmarkEnd w:id="47"/>
+      <w:bookmarkEnd w:id="46"/>
     </w:p>
     <w:p>
       <w:pPr>
@@ -17908,8 +17756,8 @@
           <w:rtl/>
         </w:rPr>
       </w:pPr>
-      <w:bookmarkStart w:id="48" w:name="_Toc152788788"/>
-      <w:bookmarkStart w:id="49" w:name="_Toc153058517"/>
+      <w:bookmarkStart w:id="47" w:name="_Toc152788788"/>
+      <w:bookmarkStart w:id="48" w:name="_Toc153058517"/>
       <w:r>
         <w:t xml:space="preserve">Figure </w:t>
       </w:r>
@@ -17972,8 +17820,8 @@
           </w:r>
         </w:sdtContent>
       </w:sdt>
+      <w:bookmarkEnd w:id="47"/>
       <w:bookmarkEnd w:id="48"/>
-      <w:bookmarkEnd w:id="49"/>
     </w:p>
     <w:p>
       <w:pPr>
@@ -18243,8 +18091,8 @@
         <w:pStyle w:val="Caption"/>
         <w:jc w:val="center"/>
       </w:pPr>
-      <w:bookmarkStart w:id="50" w:name="_Toc152788789"/>
-      <w:bookmarkStart w:id="51" w:name="_Toc153058518"/>
+      <w:bookmarkStart w:id="49" w:name="_Toc152788789"/>
+      <w:bookmarkStart w:id="50" w:name="_Toc153058518"/>
       <w:r>
         <w:t xml:space="preserve">Figure </w:t>
       </w:r>
@@ -18307,8 +18155,8 @@
           </w:r>
         </w:sdtContent>
       </w:sdt>
+      <w:bookmarkEnd w:id="49"/>
       <w:bookmarkEnd w:id="50"/>
-      <w:bookmarkEnd w:id="51"/>
     </w:p>
     <w:p>
       <w:pPr>
@@ -18369,8 +18217,8 @@
         <w:pStyle w:val="Caption"/>
         <w:jc w:val="center"/>
       </w:pPr>
-      <w:bookmarkStart w:id="52" w:name="_Toc152788790"/>
-      <w:bookmarkStart w:id="53" w:name="_Toc153058519"/>
+      <w:bookmarkStart w:id="51" w:name="_Toc152788790"/>
+      <w:bookmarkStart w:id="52" w:name="_Toc153058519"/>
       <w:r>
         <w:t xml:space="preserve">Figure </w:t>
       </w:r>
@@ -18433,8 +18281,8 @@
           </w:r>
         </w:sdtContent>
       </w:sdt>
+      <w:bookmarkEnd w:id="51"/>
       <w:bookmarkEnd w:id="52"/>
-      <w:bookmarkEnd w:id="53"/>
     </w:p>
     <w:p>
       <w:pPr>
@@ -18496,8 +18344,8 @@
         <w:spacing w:line="720" w:lineRule="auto"/>
         <w:jc w:val="center"/>
       </w:pPr>
-      <w:bookmarkStart w:id="54" w:name="_Toc152788791"/>
-      <w:bookmarkStart w:id="55" w:name="_Toc153058520"/>
+      <w:bookmarkStart w:id="53" w:name="_Toc152788791"/>
+      <w:bookmarkStart w:id="54" w:name="_Toc153058520"/>
       <w:r>
         <w:t xml:space="preserve">Figure </w:t>
       </w:r>
@@ -18563,18 +18411,18 @@
           </w:r>
         </w:sdtContent>
       </w:sdt>
+      <w:bookmarkEnd w:id="53"/>
       <w:bookmarkEnd w:id="54"/>
+    </w:p>
+    <w:p>
+      <w:pPr>
+        <w:pStyle w:val="Heading3"/>
+      </w:pPr>
+      <w:bookmarkStart w:id="55" w:name="_Toc157518727"/>
+      <w:r>
+        <w:t>Semantic Analysis of Requirement Using NLP and ML</w:t>
+      </w:r>
       <w:bookmarkEnd w:id="55"/>
-    </w:p>
-    <w:p>
-      <w:pPr>
-        <w:pStyle w:val="Heading3"/>
-      </w:pPr>
-      <w:bookmarkStart w:id="56" w:name="_Toc153058464"/>
-      <w:r>
-        <w:t>Semantic Analysis of Requirement Using NLP and ML</w:t>
-      </w:r>
-      <w:bookmarkEnd w:id="56"/>
       <w:r>
         <w:t xml:space="preserve"> </w:t>
       </w:r>
@@ -18946,35 +18794,35 @@
         <w:pStyle w:val="Heading2"/>
         <w:ind w:left="540" w:hanging="540"/>
       </w:pPr>
-      <w:bookmarkStart w:id="57" w:name="_Toc153058465"/>
+      <w:bookmarkStart w:id="56" w:name="_Toc157518728"/>
       <w:r>
         <w:t>System Development</w:t>
       </w:r>
       <w:r>
         <w:t xml:space="preserve"> for AI</w:t>
       </w:r>
+      <w:bookmarkEnd w:id="56"/>
+    </w:p>
+    <w:p>
+      <w:pPr>
+        <w:ind w:firstLine="540"/>
+      </w:pPr>
+      <w:r>
+        <w:t>In this section, we will discuss the system development for Artificial Intelligence applications and the stages followed in the development of Natural Language Processing (NLP) and Machine Learning (ML) applications, along with the languages used in development.</w:t>
+      </w:r>
+    </w:p>
+    <w:p>
+      <w:pPr>
+        <w:pStyle w:val="Heading3"/>
+      </w:pPr>
+      <w:bookmarkStart w:id="57" w:name="_Toc157518729"/>
+      <w:r>
+        <w:t xml:space="preserve">NLP </w:t>
+      </w:r>
+      <w:r>
+        <w:t>application Development</w:t>
+      </w:r>
       <w:bookmarkEnd w:id="57"/>
-    </w:p>
-    <w:p>
-      <w:pPr>
-        <w:ind w:firstLine="540"/>
-      </w:pPr>
-      <w:r>
-        <w:t>In this section, we will discuss the system development for Artificial Intelligence applications and the stages followed in the development of Natural Language Processing (NLP) and Machine Learning (ML) applications, along with the languages used in development.</w:t>
-      </w:r>
-    </w:p>
-    <w:p>
-      <w:pPr>
-        <w:pStyle w:val="Heading3"/>
-      </w:pPr>
-      <w:bookmarkStart w:id="58" w:name="_Toc153058466"/>
-      <w:r>
-        <w:t xml:space="preserve">NLP </w:t>
-      </w:r>
-      <w:r>
-        <w:t>application Development</w:t>
-      </w:r>
-      <w:bookmarkEnd w:id="58"/>
     </w:p>
     <w:p>
       <w:pPr>
@@ -19323,15 +19171,7 @@
         <w:ind w:firstLine="540"/>
       </w:pPr>
       <w:r>
-        <w:t xml:space="preserve">There are several options for tools and technologies when developing a natural language processing application, but we'll focus on Python code that utilizes the </w:t>
-      </w:r>
-      <w:proofErr w:type="spellStart"/>
-      <w:r>
-        <w:t>spaCy</w:t>
-      </w:r>
-      <w:proofErr w:type="spellEnd"/>
-      <w:r>
-        <w:t xml:space="preserve"> NLP library.</w:t>
+        <w:t>There are several options for tools and technologies when developing a natural language processing application, but we'll focus on Python code that utilizes the spaCy NLP library.</w:t>
       </w:r>
       <w:sdt>
         <w:sdtPr>
@@ -19401,15 +19241,7 @@
       </w:pPr>
       <w:r>
         <w:lastRenderedPageBreak/>
-        <w:t xml:space="preserve">There are many reasons to use Python and </w:t>
-      </w:r>
-      <w:proofErr w:type="spellStart"/>
-      <w:r>
-        <w:t>spaCy</w:t>
-      </w:r>
-      <w:proofErr w:type="spellEnd"/>
-      <w:r>
-        <w:t>, including:</w:t>
+        <w:t>There are many reasons to use Python and spaCy, including:</w:t>
       </w:r>
     </w:p>
     <w:p>
@@ -19466,15 +19298,7 @@
         <w:t>NLTK,</w:t>
       </w:r>
       <w:r>
-        <w:t xml:space="preserve"> </w:t>
-      </w:r>
-      <w:proofErr w:type="spellStart"/>
-      <w:r>
-        <w:t>spaCy</w:t>
-      </w:r>
-      <w:proofErr w:type="spellEnd"/>
-      <w:r>
-        <w:t xml:space="preserve">, </w:t>
+        <w:t xml:space="preserve"> spaCy, </w:t>
       </w:r>
       <w:proofErr w:type="spellStart"/>
       <w:r>
@@ -19493,11 +19317,11 @@
           <w:numId w:val="16"/>
         </w:numPr>
       </w:pPr>
-      <w:bookmarkStart w:id="59" w:name="_Toc153058467"/>
+      <w:bookmarkStart w:id="58" w:name="_Toc157518730"/>
       <w:r>
         <w:t>ML application Development</w:t>
       </w:r>
-      <w:bookmarkEnd w:id="59"/>
+      <w:bookmarkEnd w:id="58"/>
     </w:p>
     <w:p>
       <w:pPr>
@@ -20448,47 +20272,31 @@
         <w:pStyle w:val="Heading2"/>
         <w:ind w:left="540" w:hanging="540"/>
       </w:pPr>
-      <w:bookmarkStart w:id="60" w:name="_Toc153058468"/>
+      <w:bookmarkStart w:id="59" w:name="_Toc157518731"/>
       <w:r>
         <w:t>Similar Tools</w:t>
       </w:r>
+      <w:bookmarkEnd w:id="59"/>
+    </w:p>
+    <w:p>
+      <w:pPr>
+        <w:pStyle w:val="Heading3"/>
+      </w:pPr>
+      <w:bookmarkStart w:id="60" w:name="_Toc157518732"/>
+      <w:r>
+        <w:t>The lucid platform</w:t>
+      </w:r>
       <w:bookmarkEnd w:id="60"/>
     </w:p>
     <w:p>
       <w:pPr>
-        <w:pStyle w:val="Heading3"/>
-      </w:pPr>
-      <w:bookmarkStart w:id="61" w:name="_Toc153058469"/>
-      <w:r>
-        <w:t>The lucid platform</w:t>
-      </w:r>
-      <w:bookmarkEnd w:id="61"/>
-    </w:p>
-    <w:p>
-      <w:pPr>
         <w:ind w:firstLine="540"/>
         <w:rPr>
           <w:rtl/>
         </w:rPr>
       </w:pPr>
       <w:r>
-        <w:t xml:space="preserve">The Lucid platform includes </w:t>
-      </w:r>
-      <w:proofErr w:type="spellStart"/>
-      <w:r>
-        <w:t>Lucidchart</w:t>
-      </w:r>
-      <w:proofErr w:type="spellEnd"/>
-      <w:r>
-        <w:t xml:space="preserve"> and </w:t>
-      </w:r>
-      <w:proofErr w:type="spellStart"/>
-      <w:r>
-        <w:t>Lucidspark</w:t>
-      </w:r>
-      <w:proofErr w:type="spellEnd"/>
-      <w:r>
-        <w:t xml:space="preserve"> products, working seamlessly to enhance productivity, clarity, and guidance at every stage of the workflow.</w:t>
+        <w:t>The Lucid platform includes Lucidchart and Lucidspark products, working seamlessly to enhance productivity, clarity, and guidance at every stage of the workflow.</w:t>
       </w:r>
       <w:sdt>
         <w:sdtPr>
@@ -20542,23 +20350,7 @@
         </w:rPr>
       </w:pPr>
       <w:r>
-        <w:t xml:space="preserve">It is a platform that helps teams build projects easily and collaboratively and has applications that help enhance productivity, clarity, and guidance at every stage of projects, including </w:t>
-      </w:r>
-      <w:proofErr w:type="spellStart"/>
-      <w:r>
-        <w:t>Lucidchart</w:t>
-      </w:r>
-      <w:proofErr w:type="spellEnd"/>
-      <w:r>
-        <w:t xml:space="preserve"> and </w:t>
-      </w:r>
-      <w:proofErr w:type="spellStart"/>
-      <w:r>
-        <w:t>Lucidspark</w:t>
-      </w:r>
-      <w:proofErr w:type="spellEnd"/>
-      <w:r>
-        <w:t>.</w:t>
+        <w:t>It is a platform that helps teams build projects easily and collaboratively and has applications that help enhance productivity, clarity, and guidance at every stage of projects, including Lucidchart and Lucidspark.</w:t>
       </w:r>
       <w:r>
         <w:rPr>
@@ -20610,11 +20402,9 @@
           <w:rtl/>
         </w:rPr>
       </w:pPr>
-      <w:proofErr w:type="spellStart"/>
       <w:r>
         <w:t>Lucidspark</w:t>
       </w:r>
-      <w:proofErr w:type="spellEnd"/>
       <w:r>
         <w:rPr>
           <w:rFonts w:hint="cs"/>
@@ -20665,12 +20455,10 @@
       <w:pPr>
         <w:ind w:firstLine="540"/>
       </w:pPr>
-      <w:proofErr w:type="spellStart"/>
       <w:r>
         <w:lastRenderedPageBreak/>
         <w:t>Lucidchart</w:t>
       </w:r>
-      <w:proofErr w:type="spellEnd"/>
       <w:r>
         <w:t xml:space="preserve"> </w:t>
       </w:r>
@@ -20929,11 +20717,11 @@
       <w:pPr>
         <w:pStyle w:val="Heading3"/>
       </w:pPr>
-      <w:bookmarkStart w:id="62" w:name="_Toc153058470"/>
+      <w:bookmarkStart w:id="61" w:name="_Toc157518733"/>
       <w:r>
         <w:t>Visual paradigm</w:t>
       </w:r>
-      <w:bookmarkEnd w:id="62"/>
+      <w:bookmarkEnd w:id="61"/>
     </w:p>
     <w:p>
       <w:pPr>
@@ -21283,13 +21071,11 @@
       <w:pPr>
         <w:pStyle w:val="Heading3"/>
       </w:pPr>
-      <w:bookmarkStart w:id="63" w:name="_Toc153058471"/>
-      <w:proofErr w:type="spellStart"/>
+      <w:bookmarkStart w:id="62" w:name="_Toc157518734"/>
       <w:r>
         <w:t>StarUML</w:t>
       </w:r>
-      <w:bookmarkEnd w:id="63"/>
-      <w:proofErr w:type="spellEnd"/>
+      <w:bookmarkEnd w:id="62"/>
     </w:p>
     <w:p>
       <w:pPr>
@@ -21336,11 +21122,9 @@
         <w:ind w:firstLine="540"/>
         <w:jc w:val="left"/>
       </w:pPr>
-      <w:proofErr w:type="spellStart"/>
       <w:r>
         <w:t>StarUML</w:t>
       </w:r>
-      <w:proofErr w:type="spellEnd"/>
       <w:r>
         <w:t xml:space="preserve"> programs offer users the ability to create, draw, and design models using the Unified Modeling Language (UML)</w:t>
       </w:r>
@@ -21390,23 +21174,7 @@
           <w:b/>
           <w:bCs/>
         </w:rPr>
-        <w:t xml:space="preserve">Some features of </w:t>
-      </w:r>
-      <w:proofErr w:type="spellStart"/>
-      <w:r>
-        <w:rPr>
-          <w:b/>
-          <w:bCs/>
-        </w:rPr>
-        <w:t>StarUML</w:t>
-      </w:r>
-      <w:proofErr w:type="spellEnd"/>
-      <w:r>
-        <w:rPr>
-          <w:b/>
-          <w:bCs/>
-        </w:rPr>
-        <w:t>:</w:t>
+        <w:t>Some features of StarUML:</w:t>
       </w:r>
     </w:p>
     <w:p>
@@ -21717,11 +21485,11 @@
       <w:pPr>
         <w:pStyle w:val="Heading3"/>
       </w:pPr>
-      <w:bookmarkStart w:id="64" w:name="_Toc153058472"/>
+      <w:bookmarkStart w:id="63" w:name="_Toc157518735"/>
       <w:r>
         <w:t>Enterprise Architect</w:t>
       </w:r>
-      <w:bookmarkEnd w:id="64"/>
+      <w:bookmarkEnd w:id="63"/>
       <w:r>
         <w:t xml:space="preserve"> </w:t>
       </w:r>
@@ -21780,22 +21548,22 @@
       <w:r>
         <w:t xml:space="preserve"> </w:t>
       </w:r>
-      <w:bookmarkStart w:id="65" w:name="_Hlk152859065"/>
+      <w:bookmarkStart w:id="64" w:name="_Hlk152859065"/>
       <w:r>
         <w:t>project</w:t>
       </w:r>
       <w:r>
         <w:t xml:space="preserve"> </w:t>
       </w:r>
+      <w:bookmarkEnd w:id="64"/>
+      <w:r>
+        <w:t xml:space="preserve">and </w:t>
+      </w:r>
+      <w:bookmarkStart w:id="65" w:name="_Hlk152859334"/>
+      <w:r>
+        <w:t xml:space="preserve">Enterprise Architect </w:t>
+      </w:r>
       <w:bookmarkEnd w:id="65"/>
-      <w:r>
-        <w:t xml:space="preserve">and </w:t>
-      </w:r>
-      <w:bookmarkStart w:id="66" w:name="_Hlk152859334"/>
-      <w:r>
-        <w:t xml:space="preserve">Enterprise Architect </w:t>
-      </w:r>
-      <w:bookmarkEnd w:id="66"/>
       <w:r>
         <w:t>provide the capability to analyze requirements</w:t>
       </w:r>
@@ -22022,25 +21790,18 @@
       <w:pPr>
         <w:pStyle w:val="Heading3"/>
       </w:pPr>
-      <w:bookmarkStart w:id="67" w:name="_Toc153058473"/>
-      <w:proofErr w:type="spellStart"/>
+      <w:bookmarkStart w:id="66" w:name="_Toc157518736"/>
       <w:r>
         <w:t>MagicDraw</w:t>
       </w:r>
-      <w:bookmarkEnd w:id="67"/>
-      <w:proofErr w:type="spellEnd"/>
+      <w:bookmarkEnd w:id="66"/>
     </w:p>
     <w:p>
       <w:pPr>
         <w:ind w:firstLine="540"/>
       </w:pPr>
-      <w:proofErr w:type="spellStart"/>
-      <w:r>
-        <w:t>MagicDraw</w:t>
-      </w:r>
-      <w:proofErr w:type="spellEnd"/>
-      <w:r>
-        <w:t xml:space="preserve"> facilitates the execution of the software development life cycle, unlike other modeling and architectural environments that rely on UML</w:t>
+      <w:r>
+        <w:t>MagicDraw facilitates the execution of the software development life cycle, unlike other modeling and architectural environments that rely on UML</w:t>
       </w:r>
       <w:r>
         <w:t>,</w:t>
@@ -22086,15 +21847,7 @@
       </w:r>
       <w:proofErr w:type="gramEnd"/>
       <w:r>
-        <w:t xml:space="preserve"> </w:t>
-      </w:r>
-      <w:proofErr w:type="spellStart"/>
-      <w:r>
-        <w:t>MagicDraw</w:t>
-      </w:r>
-      <w:proofErr w:type="spellEnd"/>
-      <w:r>
-        <w:t>, to analyze requirements and create a model with minimal contradictions.</w:t>
+        <w:t xml:space="preserve"> MagicDraw, to analyze requirements and create a model with minimal contradictions.</w:t>
       </w:r>
     </w:p>
     <w:p>
@@ -22213,13 +21966,8 @@
           <w:rtl/>
         </w:rPr>
       </w:pPr>
-      <w:proofErr w:type="spellStart"/>
-      <w:r>
-        <w:t>MagicDraw</w:t>
-      </w:r>
-      <w:proofErr w:type="spellEnd"/>
-      <w:r>
-        <w:t xml:space="preserve"> can analyze models and identify conflicts between requirements and different models.</w:t>
+      <w:r>
+        <w:t>MagicDraw can analyze models and identify conflicts between requirements and different models.</w:t>
       </w:r>
     </w:p>
     <w:p>
@@ -22272,25 +22020,18 @@
       <w:pPr>
         <w:pStyle w:val="Heading3"/>
       </w:pPr>
-      <w:bookmarkStart w:id="68" w:name="_Toc153058474"/>
-      <w:proofErr w:type="spellStart"/>
+      <w:bookmarkStart w:id="67" w:name="_Toc157518737"/>
       <w:r>
         <w:t>ChatUML</w:t>
       </w:r>
-      <w:bookmarkEnd w:id="68"/>
-      <w:proofErr w:type="spellEnd"/>
+      <w:bookmarkEnd w:id="67"/>
     </w:p>
     <w:p>
       <w:pPr>
         <w:ind w:firstLine="540"/>
       </w:pPr>
-      <w:proofErr w:type="spellStart"/>
-      <w:r>
-        <w:t>chatUML</w:t>
-      </w:r>
-      <w:proofErr w:type="spellEnd"/>
-      <w:r>
-        <w:t xml:space="preserve"> is a chat system between the user and artificial intelligence that can take requirements and convert them into UML diagrams. You can also modify the diagrams by requesting changes through the chat, making it </w:t>
+      <w:r>
+        <w:t xml:space="preserve">chatUML is a chat system between the user and artificial intelligence that can take requirements and convert them into UML diagrams. You can also modify the diagrams by requesting changes through the chat, making it </w:t>
       </w:r>
       <w:proofErr w:type="gramStart"/>
       <w:r>
@@ -22342,11 +22083,11 @@
         <w:pStyle w:val="Heading2"/>
         <w:ind w:left="540" w:hanging="540"/>
       </w:pPr>
-      <w:bookmarkStart w:id="69" w:name="_Toc153058475"/>
+      <w:bookmarkStart w:id="68" w:name="_Toc157518738"/>
       <w:r>
         <w:t>Summary</w:t>
       </w:r>
-      <w:bookmarkEnd w:id="69"/>
+      <w:bookmarkEnd w:id="68"/>
     </w:p>
     <w:p>
       <w:pPr>
@@ -22354,8 +22095,8 @@
         <w:ind w:firstLine="540"/>
         <w:jc w:val="left"/>
       </w:pPr>
-      <w:bookmarkStart w:id="70" w:name="_Toc312603150"/>
-      <w:bookmarkStart w:id="71" w:name="_Toc370075443"/>
+      <w:bookmarkStart w:id="69" w:name="_Toc312603150"/>
+      <w:bookmarkStart w:id="70" w:name="_Toc370075443"/>
       <w:r>
         <w:t>In this chapter</w:t>
       </w:r>
@@ -22388,31 +22129,7 @@
         <w:jc w:val="left"/>
       </w:pPr>
       <w:r>
-        <w:t xml:space="preserve">The chapter transitions to system development for AI, outlining the stages for developing NLP and ML applications. Python and various libraries are highlighted for development. Similar tools in the field, such as </w:t>
-      </w:r>
-      <w:proofErr w:type="spellStart"/>
-      <w:r>
-        <w:t>Lucidchart</w:t>
-      </w:r>
-      <w:proofErr w:type="spellEnd"/>
-      <w:r>
-        <w:t xml:space="preserve">, Visual Paradigm, </w:t>
-      </w:r>
-      <w:proofErr w:type="spellStart"/>
-      <w:r>
-        <w:t>StarUML</w:t>
-      </w:r>
-      <w:proofErr w:type="spellEnd"/>
-      <w:r>
-        <w:t xml:space="preserve">, Enterprise Architect, and </w:t>
-      </w:r>
-      <w:proofErr w:type="spellStart"/>
-      <w:r>
-        <w:t>MagicDraw</w:t>
-      </w:r>
-      <w:proofErr w:type="spellEnd"/>
-      <w:r>
-        <w:t>, are introduced, emphasizing their AI-powered features.</w:t>
+        <w:t>The chapter transitions to system development for AI, outlining the stages for developing NLP and ML applications. Python and various libraries are highlighted for development. Similar tools in the field, such as Lucidchart, Visual Paradigm, StarUML, Enterprise Architect, and MagicDraw, are introduced, emphasizing their AI-powered features.</w:t>
       </w:r>
     </w:p>
     <w:p>
@@ -22435,7 +22152,7 @@
         <w:pStyle w:val="Heading1"/>
         <w:ind w:left="0"/>
       </w:pPr>
-      <w:bookmarkStart w:id="72" w:name="_Toc153058476"/>
+      <w:bookmarkStart w:id="71" w:name="_Toc157518739"/>
       <w:r>
         <w:lastRenderedPageBreak/>
         <w:t xml:space="preserve">Chapter </w:t>
@@ -22446,12 +22163,12 @@
       <w:r>
         <w:t xml:space="preserve"> </w:t>
       </w:r>
+      <w:bookmarkEnd w:id="69"/>
       <w:bookmarkEnd w:id="70"/>
+      <w:r>
+        <w:t>System Analysis</w:t>
+      </w:r>
       <w:bookmarkEnd w:id="71"/>
-      <w:r>
-        <w:t>System Analysis</w:t>
-      </w:r>
-      <w:bookmarkEnd w:id="72"/>
     </w:p>
     <w:p>
       <w:pPr>
@@ -22461,11 +22178,11 @@
       <w:r>
         <w:t xml:space="preserve"> </w:t>
       </w:r>
-      <w:bookmarkStart w:id="73" w:name="_Toc153058477"/>
+      <w:bookmarkStart w:id="72" w:name="_Toc157518740"/>
       <w:r>
         <w:t>Introduction</w:t>
       </w:r>
-      <w:bookmarkEnd w:id="73"/>
+      <w:bookmarkEnd w:id="72"/>
       <w:r>
         <w:t xml:space="preserve"> </w:t>
       </w:r>
@@ -22504,23 +22221,23 @@
         <w:pStyle w:val="Heading2"/>
         <w:ind w:left="540" w:hanging="540"/>
       </w:pPr>
-      <w:bookmarkStart w:id="74" w:name="_Toc153058478"/>
+      <w:bookmarkStart w:id="73" w:name="_Toc157518741"/>
       <w:r>
         <w:t>Methodology</w:t>
       </w:r>
-      <w:bookmarkStart w:id="75" w:name="_Toc312603159"/>
-      <w:bookmarkEnd w:id="74"/>
+      <w:bookmarkStart w:id="74" w:name="_Toc312603159"/>
+      <w:bookmarkEnd w:id="73"/>
     </w:p>
     <w:p>
       <w:pPr>
         <w:pStyle w:val="Heading3"/>
         <w:ind w:left="1288"/>
       </w:pPr>
-      <w:bookmarkStart w:id="76" w:name="_Toc153058479"/>
+      <w:bookmarkStart w:id="75" w:name="_Toc157518742"/>
       <w:r>
         <w:t>SDLC</w:t>
       </w:r>
-      <w:bookmarkEnd w:id="76"/>
+      <w:bookmarkEnd w:id="75"/>
     </w:p>
     <w:p>
       <w:pPr>
@@ -22634,8 +22351,8 @@
         <w:pStyle w:val="Caption"/>
         <w:jc w:val="center"/>
       </w:pPr>
-      <w:bookmarkStart w:id="77" w:name="_Toc152788792"/>
-      <w:bookmarkStart w:id="78" w:name="_Toc153058521"/>
+      <w:bookmarkStart w:id="76" w:name="_Toc152788792"/>
+      <w:bookmarkStart w:id="77" w:name="_Toc153058521"/>
       <w:r>
         <w:t xml:space="preserve">Figure </w:t>
       </w:r>
@@ -22669,21 +22386,21 @@
       <w:r>
         <w:t>.</w:t>
       </w:r>
+      <w:bookmarkEnd w:id="76"/>
       <w:bookmarkEnd w:id="77"/>
+    </w:p>
+    <w:p>
+      <w:pPr>
+        <w:pStyle w:val="Heading3"/>
+      </w:pPr>
+      <w:bookmarkStart w:id="78" w:name="_Toc157518743"/>
+      <w:r>
+        <w:t>Analysis</w:t>
+      </w:r>
       <w:bookmarkEnd w:id="78"/>
     </w:p>
     <w:p>
       <w:pPr>
-        <w:pStyle w:val="Heading3"/>
-      </w:pPr>
-      <w:bookmarkStart w:id="79" w:name="_Toc153058480"/>
-      <w:r>
-        <w:t>Analysis</w:t>
-      </w:r>
-      <w:bookmarkEnd w:id="79"/>
-    </w:p>
-    <w:p>
-      <w:pPr>
         <w:ind w:firstLine="540"/>
         <w:rPr>
           <w:rtl/>
@@ -22702,7 +22419,7 @@
         <w:t>e 16.</w:t>
       </w:r>
     </w:p>
-    <w:bookmarkEnd w:id="75"/>
+    <w:bookmarkEnd w:id="74"/>
     <w:p>
       <w:pPr>
         <w:pStyle w:val="Body"/>
@@ -22764,7 +22481,7 @@
         <w:pStyle w:val="Caption"/>
         <w:jc w:val="center"/>
       </w:pPr>
-      <w:bookmarkStart w:id="80" w:name="_Toc153058522"/>
+      <w:bookmarkStart w:id="79" w:name="_Toc153058522"/>
       <w:r>
         <w:t xml:space="preserve">Figure </w:t>
       </w:r>
@@ -22801,7 +22518,7 @@
       <w:r>
         <w:t xml:space="preserve"> of analysis</w:t>
       </w:r>
-      <w:bookmarkEnd w:id="80"/>
+      <w:bookmarkEnd w:id="79"/>
     </w:p>
     <w:p>
       <w:pPr>
@@ -22858,7 +22575,7 @@
           <w:lang w:val="en-CA"/>
         </w:rPr>
       </w:pPr>
-      <w:bookmarkStart w:id="81" w:name="_Toc153058481"/>
+      <w:bookmarkStart w:id="80" w:name="_Toc157518744"/>
       <w:r>
         <w:lastRenderedPageBreak/>
         <w:t>Analysis</w:t>
@@ -22869,7 +22586,7 @@
         </w:rPr>
         <w:t xml:space="preserve"> of Existing Systems</w:t>
       </w:r>
-      <w:bookmarkEnd w:id="81"/>
+      <w:bookmarkEnd w:id="80"/>
     </w:p>
     <w:p>
       <w:pPr>
@@ -23207,11 +22924,9 @@
               <w:ind w:left="113" w:right="113"/>
               <w:jc w:val="center"/>
             </w:pPr>
-            <w:proofErr w:type="spellStart"/>
             <w:r>
               <w:t>StarUML</w:t>
             </w:r>
-            <w:proofErr w:type="spellEnd"/>
           </w:p>
         </w:tc>
         <w:tc>
@@ -23241,11 +22956,9 @@
               <w:ind w:left="113" w:right="113"/>
               <w:jc w:val="center"/>
             </w:pPr>
-            <w:proofErr w:type="spellStart"/>
             <w:r>
               <w:t>MagicDraw</w:t>
             </w:r>
-            <w:proofErr w:type="spellEnd"/>
           </w:p>
         </w:tc>
         <w:tc>
@@ -23258,11 +22971,9 @@
               <w:ind w:left="113" w:right="113"/>
               <w:jc w:val="center"/>
             </w:pPr>
-            <w:proofErr w:type="spellStart"/>
             <w:r>
               <w:t>ChatUML</w:t>
             </w:r>
-            <w:proofErr w:type="spellEnd"/>
           </w:p>
         </w:tc>
         <w:tc>
@@ -29817,7 +29528,7 @@
           <w:rtl/>
         </w:rPr>
       </w:pPr>
-      <w:bookmarkStart w:id="82" w:name="_Toc153058533"/>
+      <w:bookmarkStart w:id="81" w:name="_Toc153058533"/>
       <w:r>
         <w:t xml:space="preserve">Table </w:t>
       </w:r>
@@ -29848,7 +29559,7 @@
       <w:r>
         <w:t>Related Work Comparison</w:t>
       </w:r>
-      <w:bookmarkEnd w:id="82"/>
+      <w:bookmarkEnd w:id="81"/>
     </w:p>
     <w:p>
       <w:pPr>
@@ -30039,15 +29750,15 @@
         <w:pStyle w:val="Heading2"/>
         <w:ind w:left="540" w:hanging="540"/>
       </w:pPr>
-      <w:bookmarkStart w:id="83" w:name="_Toc153058482"/>
+      <w:bookmarkStart w:id="82" w:name="_Toc157518745"/>
       <w:r>
         <w:t>Requirements</w:t>
       </w:r>
-      <w:bookmarkStart w:id="84" w:name="_Toc312603155"/>
+      <w:bookmarkStart w:id="83" w:name="_Toc312603155"/>
       <w:r>
         <w:t xml:space="preserve"> Elicitation</w:t>
       </w:r>
-      <w:bookmarkEnd w:id="83"/>
+      <w:bookmarkEnd w:id="82"/>
     </w:p>
     <w:p>
       <w:pPr>
@@ -30181,7 +29892,7 @@
           <w:shd w:val="solid" w:color="FFFFFF" w:fill="FFFFFF"/>
         </w:rPr>
       </w:pPr>
-      <w:bookmarkStart w:id="85" w:name="_Toc153058483"/>
+      <w:bookmarkStart w:id="84" w:name="_Toc157518746"/>
       <w:r>
         <w:rPr>
           <w:shd w:val="solid" w:color="FFFFFF" w:fill="FFFFFF"/>
@@ -30195,7 +29906,7 @@
         </w:rPr>
         <w:t xml:space="preserve"> Requirements</w:t>
       </w:r>
-      <w:bookmarkEnd w:id="85"/>
+      <w:bookmarkEnd w:id="84"/>
     </w:p>
     <w:p>
       <w:pPr>
@@ -30403,13 +30114,13 @@
       <w:pPr>
         <w:pStyle w:val="Heading3"/>
       </w:pPr>
-      <w:bookmarkStart w:id="86" w:name="_Toc153058484"/>
+      <w:bookmarkStart w:id="85" w:name="_Toc157518747"/>
       <w:r>
         <w:t>Functional Requirements</w:t>
       </w:r>
-      <w:bookmarkStart w:id="87" w:name="_Toc312603156"/>
-      <w:bookmarkEnd w:id="84"/>
-      <w:bookmarkEnd w:id="86"/>
+      <w:bookmarkStart w:id="86" w:name="_Toc312603156"/>
+      <w:bookmarkEnd w:id="83"/>
+      <w:bookmarkEnd w:id="85"/>
     </w:p>
     <w:p>
       <w:pPr>
@@ -30793,15 +30504,15 @@
       <w:pPr>
         <w:pStyle w:val="Heading3"/>
       </w:pPr>
-      <w:bookmarkStart w:id="88" w:name="_Toc153058485"/>
+      <w:bookmarkStart w:id="87" w:name="_Toc157518748"/>
       <w:r>
         <w:t>Non-Functional</w:t>
       </w:r>
       <w:r>
         <w:t xml:space="preserve"> Requirements</w:t>
       </w:r>
+      <w:bookmarkEnd w:id="86"/>
       <w:bookmarkEnd w:id="87"/>
-      <w:bookmarkEnd w:id="88"/>
     </w:p>
     <w:p>
       <w:pPr>
@@ -30845,7 +30556,7 @@
       <w:r>
         <w:t>.</w:t>
       </w:r>
-      <w:bookmarkStart w:id="89" w:name="_Toc312603157"/>
+      <w:bookmarkStart w:id="88" w:name="_Toc312603157"/>
     </w:p>
     <w:p>
       <w:pPr>
@@ -31017,12 +30728,12 @@
         <w:pStyle w:val="Heading2"/>
         <w:ind w:left="540" w:hanging="540"/>
       </w:pPr>
-      <w:bookmarkStart w:id="90" w:name="_Toc153058486"/>
+      <w:bookmarkStart w:id="89" w:name="_Toc157518749"/>
       <w:r>
         <w:lastRenderedPageBreak/>
         <w:t>Requirements Specification</w:t>
       </w:r>
-      <w:bookmarkEnd w:id="90"/>
+      <w:bookmarkEnd w:id="89"/>
     </w:p>
     <w:tbl>
       <w:tblPr>
@@ -31045,7 +30756,7 @@
           <w:tcPr>
             <w:tcW w:w="7739" w:type="dxa"/>
           </w:tcPr>
-          <w:bookmarkEnd w:id="89"/>
+          <w:bookmarkEnd w:id="88"/>
           <w:p>
             <w:pPr>
               <w:ind w:left="195" w:hanging="195"/>
@@ -31509,7 +31220,7 @@
         <w:pStyle w:val="Caption"/>
         <w:jc w:val="center"/>
       </w:pPr>
-      <w:bookmarkStart w:id="91" w:name="_Toc153058534"/>
+      <w:bookmarkStart w:id="90" w:name="_Toc153058534"/>
       <w:r>
         <w:t xml:space="preserve">Table </w:t>
       </w:r>
@@ -31543,7 +31254,7 @@
       <w:r>
         <w:t>)</w:t>
       </w:r>
-      <w:bookmarkEnd w:id="91"/>
+      <w:bookmarkEnd w:id="90"/>
     </w:p>
     <w:tbl>
       <w:tblPr>
@@ -31715,7 +31426,7 @@
                 <w:rtl/>
               </w:rPr>
             </w:pPr>
-            <w:bookmarkStart w:id="92" w:name="_Hlk153053254"/>
+            <w:bookmarkStart w:id="91" w:name="_Hlk153053254"/>
             <w:r>
               <w:rPr>
                 <w:rFonts w:cstheme="majorBidi"/>
@@ -31724,7 +31435,7 @@
               </w:rPr>
               <w:t xml:space="preserve">The data load to use to train Model and test model and Prepare data </w:t>
             </w:r>
-            <w:bookmarkEnd w:id="92"/>
+            <w:bookmarkEnd w:id="91"/>
           </w:p>
         </w:tc>
         <w:tc>
@@ -31874,7 +31585,7 @@
         <w:keepNext/>
         <w:jc w:val="center"/>
       </w:pPr>
-      <w:bookmarkStart w:id="93" w:name="_Toc153058535"/>
+      <w:bookmarkStart w:id="92" w:name="_Toc153058535"/>
       <w:r>
         <w:t xml:space="preserve">Table </w:t>
       </w:r>
@@ -31917,7 +31628,7 @@
       <w:r>
         <w:t>)</w:t>
       </w:r>
-      <w:bookmarkEnd w:id="93"/>
+      <w:bookmarkEnd w:id="92"/>
     </w:p>
     <w:tbl>
       <w:tblPr>
@@ -32080,7 +31791,7 @@
               </w:rPr>
               <w:t xml:space="preserve">After load data from </w:t>
             </w:r>
-            <w:bookmarkStart w:id="94" w:name="_Hlk153053483"/>
+            <w:bookmarkStart w:id="93" w:name="_Hlk153053483"/>
             <w:r>
               <w:rPr>
                 <w:rFonts w:cstheme="majorBidi"/>
@@ -32088,6 +31799,40 @@
                 <w:szCs w:val="24"/>
               </w:rPr>
               <w:t xml:space="preserve">training dataset </w:t>
+            </w:r>
+            <w:bookmarkEnd w:id="93"/>
+          </w:p>
+          <w:p>
+            <w:pPr>
+              <w:pStyle w:val="ListParagraph"/>
+              <w:numPr>
+                <w:ilvl w:val="0"/>
+                <w:numId w:val="51"/>
+              </w:numPr>
+              <w:ind w:left="144" w:hanging="180"/>
+              <w:jc w:val="left"/>
+              <w:rPr>
+                <w:rFonts w:cstheme="majorBidi"/>
+                <w:sz w:val="24"/>
+                <w:szCs w:val="24"/>
+              </w:rPr>
+            </w:pPr>
+            <w:r>
+              <w:rPr>
+                <w:rFonts w:cstheme="majorBidi"/>
+                <w:sz w:val="24"/>
+                <w:szCs w:val="24"/>
+              </w:rPr>
+              <w:t xml:space="preserve">The train model Training involves the </w:t>
+            </w:r>
+            <w:bookmarkStart w:id="94" w:name="_Hlk153053741"/>
+            <w:r>
+              <w:rPr>
+                <w:rFonts w:cstheme="majorBidi"/>
+                <w:sz w:val="24"/>
+                <w:szCs w:val="24"/>
+              </w:rPr>
+              <w:t xml:space="preserve">model learning patterns and relationships within the data, which is a form of analysis. </w:t>
             </w:r>
             <w:bookmarkEnd w:id="94"/>
           </w:p>
@@ -32106,24 +31851,24 @@
                 <w:szCs w:val="24"/>
               </w:rPr>
             </w:pPr>
+            <w:bookmarkStart w:id="95" w:name="_Hlk153053576"/>
+            <w:bookmarkStart w:id="96" w:name="_Hlk153053558"/>
             <w:r>
               <w:rPr>
                 <w:rFonts w:cstheme="majorBidi"/>
                 <w:sz w:val="24"/>
                 <w:szCs w:val="24"/>
               </w:rPr>
-              <w:t xml:space="preserve">The train model Training involves the </w:t>
-            </w:r>
-            <w:bookmarkStart w:id="95" w:name="_Hlk153053741"/>
+              <w:t>After</w:t>
+            </w:r>
             <w:r>
               <w:rPr>
                 <w:rFonts w:cstheme="majorBidi"/>
                 <w:sz w:val="24"/>
                 <w:szCs w:val="24"/>
               </w:rPr>
-              <w:t xml:space="preserve">model learning patterns and relationships within the data, which is a form of analysis. </w:t>
-            </w:r>
-            <w:bookmarkEnd w:id="95"/>
+              <w:t xml:space="preserve"> the training, the developer analyzes how well the model is learning from the data.</w:t>
+            </w:r>
           </w:p>
           <w:p>
             <w:pPr>
@@ -32138,55 +31883,21 @@
                 <w:rFonts w:cstheme="majorBidi"/>
                 <w:sz w:val="24"/>
                 <w:szCs w:val="24"/>
+                <w:rtl/>
               </w:rPr>
             </w:pPr>
-            <w:bookmarkStart w:id="96" w:name="_Hlk153053576"/>
-            <w:bookmarkStart w:id="97" w:name="_Hlk153053558"/>
+            <w:bookmarkStart w:id="97" w:name="_Hlk153053620"/>
+            <w:bookmarkEnd w:id="95"/>
             <w:r>
               <w:rPr>
                 <w:rFonts w:cstheme="majorBidi"/>
                 <w:sz w:val="24"/>
                 <w:szCs w:val="24"/>
               </w:rPr>
-              <w:t>After</w:t>
-            </w:r>
-            <w:r>
-              <w:rPr>
-                <w:rFonts w:cstheme="majorBidi"/>
-                <w:sz w:val="24"/>
-                <w:szCs w:val="24"/>
-              </w:rPr>
-              <w:t xml:space="preserve"> the training, the developer analyzes how well the model is learning from the data.</w:t>
-            </w:r>
-          </w:p>
-          <w:p>
-            <w:pPr>
-              <w:pStyle w:val="ListParagraph"/>
-              <w:numPr>
-                <w:ilvl w:val="0"/>
-                <w:numId w:val="51"/>
-              </w:numPr>
-              <w:ind w:left="144" w:hanging="180"/>
-              <w:jc w:val="left"/>
-              <w:rPr>
-                <w:rFonts w:cstheme="majorBidi"/>
-                <w:sz w:val="24"/>
-                <w:szCs w:val="24"/>
-                <w:rtl/>
-              </w:rPr>
-            </w:pPr>
-            <w:bookmarkStart w:id="98" w:name="_Hlk153053620"/>
+              <w:t>The developer assesses the performance of the trained model using a separate testing dataset.</w:t>
+            </w:r>
             <w:bookmarkEnd w:id="96"/>
-            <w:r>
-              <w:rPr>
-                <w:rFonts w:cstheme="majorBidi"/>
-                <w:sz w:val="24"/>
-                <w:szCs w:val="24"/>
-              </w:rPr>
-              <w:t>The developer assesses the performance of the trained model using a separate testing dataset.</w:t>
-            </w:r>
             <w:bookmarkEnd w:id="97"/>
-            <w:bookmarkEnd w:id="98"/>
           </w:p>
         </w:tc>
         <w:tc>
@@ -32338,7 +32049,7 @@
         <w:keepNext/>
         <w:jc w:val="center"/>
       </w:pPr>
-      <w:bookmarkStart w:id="99" w:name="_Toc153058536"/>
+      <w:bookmarkStart w:id="98" w:name="_Toc153058536"/>
       <w:r>
         <w:t xml:space="preserve">Table </w:t>
       </w:r>
@@ -32378,7 +32089,7 @@
       <w:r>
         <w:t>)</w:t>
       </w:r>
-      <w:bookmarkEnd w:id="99"/>
+      <w:bookmarkEnd w:id="98"/>
     </w:p>
     <w:p>
       <w:pPr>
@@ -32415,7 +32126,7 @@
                 <w:rtl/>
               </w:rPr>
             </w:pPr>
-            <w:bookmarkStart w:id="100" w:name="_Hlk153053790"/>
+            <w:bookmarkStart w:id="99" w:name="_Hlk153053790"/>
             <w:r>
               <w:rPr>
                 <w:rFonts w:cstheme="majorBidi"/>
@@ -32434,7 +32145,7 @@
               </w:rPr>
               <w:t xml:space="preserve"> </w:t>
             </w:r>
-            <w:bookmarkEnd w:id="100"/>
+            <w:bookmarkEnd w:id="99"/>
           </w:p>
         </w:tc>
         <w:tc>
@@ -32574,8 +32285,8 @@
                 <w:szCs w:val="24"/>
               </w:rPr>
             </w:pPr>
-            <w:bookmarkStart w:id="101" w:name="_Hlk153052427"/>
-            <w:bookmarkStart w:id="102" w:name="_Hlk153052394"/>
+            <w:bookmarkStart w:id="100" w:name="_Hlk153052427"/>
+            <w:bookmarkStart w:id="101" w:name="_Hlk153052394"/>
             <w:r>
               <w:rPr>
                 <w:rFonts w:cstheme="majorBidi"/>
@@ -32584,7 +32295,7 @@
               </w:rPr>
               <w:t xml:space="preserve">Prepare </w:t>
             </w:r>
-            <w:bookmarkEnd w:id="101"/>
+            <w:bookmarkEnd w:id="100"/>
             <w:r>
               <w:rPr>
                 <w:rFonts w:cstheme="majorBidi"/>
@@ -32609,7 +32320,7 @@
                 <w:szCs w:val="24"/>
               </w:rPr>
             </w:pPr>
-            <w:bookmarkStart w:id="103" w:name="_Hlk153052444"/>
+            <w:bookmarkStart w:id="102" w:name="_Hlk153052444"/>
             <w:r>
               <w:rPr>
                 <w:rFonts w:cstheme="majorBidi"/>
@@ -32618,7 +32329,7 @@
               </w:rPr>
               <w:t>Tokenization</w:t>
             </w:r>
-            <w:bookmarkEnd w:id="103"/>
+            <w:bookmarkEnd w:id="102"/>
             <w:r>
               <w:rPr>
                 <w:rFonts w:cstheme="majorBidi"/>
@@ -32659,7 +32370,7 @@
                 <w:szCs w:val="24"/>
               </w:rPr>
             </w:pPr>
-            <w:bookmarkStart w:id="104" w:name="_Hlk153052460"/>
+            <w:bookmarkStart w:id="103" w:name="_Hlk153052460"/>
             <w:r>
               <w:rPr>
                 <w:rFonts w:cstheme="majorBidi"/>
@@ -32668,7 +32379,7 @@
               </w:rPr>
               <w:t>Clean Data</w:t>
             </w:r>
-            <w:bookmarkEnd w:id="104"/>
+            <w:bookmarkEnd w:id="103"/>
             <w:r>
               <w:rPr>
                 <w:rFonts w:cstheme="majorBidi"/>
@@ -32694,7 +32405,7 @@
                 <w:szCs w:val="24"/>
               </w:rPr>
             </w:pPr>
-            <w:bookmarkStart w:id="105" w:name="_Hlk153052484"/>
+            <w:bookmarkStart w:id="104" w:name="_Hlk153052484"/>
             <w:r>
               <w:rPr>
                 <w:rFonts w:cstheme="majorBidi"/>
@@ -32703,7 +32414,7 @@
               </w:rPr>
               <w:t>Extraction NERs</w:t>
             </w:r>
-            <w:bookmarkEnd w:id="105"/>
+            <w:bookmarkEnd w:id="104"/>
             <w:r>
               <w:rPr>
                 <w:rFonts w:cstheme="majorBidi"/>
@@ -32728,7 +32439,7 @@
                 <w:szCs w:val="24"/>
               </w:rPr>
             </w:pPr>
-            <w:bookmarkStart w:id="106" w:name="_Hlk153052492"/>
+            <w:bookmarkStart w:id="105" w:name="_Hlk153052492"/>
             <w:r>
               <w:rPr>
                 <w:rFonts w:cstheme="majorBidi"/>
@@ -32737,7 +32448,7 @@
               </w:rPr>
               <w:t>Relation Extraction</w:t>
             </w:r>
-            <w:bookmarkEnd w:id="106"/>
+            <w:bookmarkEnd w:id="105"/>
             <w:r>
               <w:rPr>
                 <w:rFonts w:cstheme="majorBidi"/>
@@ -32762,7 +32473,7 @@
                 <w:szCs w:val="24"/>
               </w:rPr>
             </w:pPr>
-            <w:bookmarkStart w:id="107" w:name="_Hlk153052501"/>
+            <w:bookmarkStart w:id="106" w:name="_Hlk153052501"/>
             <w:r>
               <w:rPr>
                 <w:rFonts w:cstheme="majorBidi"/>
@@ -32771,7 +32482,7 @@
               </w:rPr>
               <w:t>Extraction Event</w:t>
             </w:r>
-            <w:bookmarkEnd w:id="107"/>
+            <w:bookmarkEnd w:id="106"/>
             <w:r>
               <w:rPr>
                 <w:rFonts w:cstheme="majorBidi"/>
@@ -32798,7 +32509,7 @@
                 <w:rtl/>
               </w:rPr>
             </w:pPr>
-            <w:bookmarkStart w:id="108" w:name="_Hlk153052703"/>
+            <w:bookmarkStart w:id="107" w:name="_Hlk153052703"/>
             <w:r>
               <w:rPr>
                 <w:rFonts w:cstheme="majorBidi"/>
@@ -32847,7 +32558,7 @@
               </w:rPr>
               <w:t>Analysis specifications</w:t>
             </w:r>
-            <w:bookmarkEnd w:id="108"/>
+            <w:bookmarkEnd w:id="107"/>
             <w:r>
               <w:rPr>
                 <w:rFonts w:cstheme="majorBidi"/>
@@ -32904,7 +32615,7 @@
               </w:rPr>
               <w:t xml:space="preserve"> </w:t>
             </w:r>
-            <w:bookmarkEnd w:id="102"/>
+            <w:bookmarkEnd w:id="101"/>
           </w:p>
         </w:tc>
         <w:tc>
@@ -33063,7 +32774,7 @@
         <w:keepNext/>
         <w:jc w:val="center"/>
       </w:pPr>
-      <w:bookmarkStart w:id="109" w:name="_Toc153058537"/>
+      <w:bookmarkStart w:id="108" w:name="_Toc153058537"/>
       <w:r>
         <w:t xml:space="preserve">Table </w:t>
       </w:r>
@@ -33094,7 +32805,7 @@
       <w:r>
         <w:t>Analysis)</w:t>
       </w:r>
-      <w:bookmarkEnd w:id="109"/>
+      <w:bookmarkEnd w:id="108"/>
     </w:p>
     <w:tbl>
       <w:tblPr>
@@ -33307,7 +33018,7 @@
               </w:rPr>
               <w:t xml:space="preserve"> testing dataset Use a </w:t>
             </w:r>
-            <w:bookmarkStart w:id="110" w:name="_Hlk153053960"/>
+            <w:bookmarkStart w:id="109" w:name="_Hlk153053960"/>
             <w:r>
               <w:rPr>
                 <w:rFonts w:cstheme="majorBidi"/>
@@ -33316,7 +33027,7 @@
               </w:rPr>
               <w:t>separate dataset not used during training Model.</w:t>
             </w:r>
-            <w:bookmarkEnd w:id="110"/>
+            <w:bookmarkEnd w:id="109"/>
           </w:p>
           <w:p>
             <w:pPr>
@@ -33357,7 +33068,7 @@
               </w:rPr>
               <w:t xml:space="preserve"> data start </w:t>
             </w:r>
-            <w:bookmarkStart w:id="111" w:name="_Hlk153053984"/>
+            <w:bookmarkStart w:id="110" w:name="_Hlk153053984"/>
             <w:r>
               <w:rPr>
                 <w:rFonts w:cstheme="majorBidi"/>
@@ -33374,7 +33085,7 @@
               </w:rPr>
               <w:t xml:space="preserve"> real-world scenarios </w:t>
             </w:r>
-            <w:bookmarkEnd w:id="111"/>
+            <w:bookmarkEnd w:id="110"/>
             <w:r>
               <w:rPr>
                 <w:rFonts w:cstheme="majorBidi"/>
@@ -33415,7 +33126,7 @@
                 <w:szCs w:val="24"/>
               </w:rPr>
             </w:pPr>
-            <w:bookmarkStart w:id="112" w:name="_Hlk153053999"/>
+            <w:bookmarkStart w:id="111" w:name="_Hlk153053999"/>
             <w:r>
               <w:rPr>
                 <w:rFonts w:cstheme="majorBidi"/>
@@ -33425,7 +33136,7 @@
               <w:t>The developer applies the loaded model to the testing dataset to make predictions.</w:t>
             </w:r>
           </w:p>
-          <w:bookmarkEnd w:id="112"/>
+          <w:bookmarkEnd w:id="111"/>
           <w:p>
             <w:pPr>
               <w:pStyle w:val="ListParagraph"/>
@@ -33449,7 +33160,7 @@
               </w:rPr>
               <w:t xml:space="preserve">The developer </w:t>
             </w:r>
-            <w:bookmarkStart w:id="113" w:name="_Hlk153054070"/>
+            <w:bookmarkStart w:id="112" w:name="_Hlk153054070"/>
             <w:r>
               <w:rPr>
                 <w:rFonts w:cstheme="majorBidi"/>
@@ -33458,7 +33169,7 @@
               </w:rPr>
               <w:t xml:space="preserve">analyzes the model's predictions </w:t>
             </w:r>
-            <w:bookmarkEnd w:id="113"/>
+            <w:bookmarkEnd w:id="112"/>
             <w:r>
               <w:rPr>
                 <w:rFonts w:cstheme="majorBidi"/>
@@ -33467,7 +33178,7 @@
               </w:rPr>
               <w:t xml:space="preserve">and </w:t>
             </w:r>
-            <w:bookmarkStart w:id="114" w:name="_Hlk153054093"/>
+            <w:bookmarkStart w:id="113" w:name="_Hlk153054093"/>
             <w:r>
               <w:rPr>
                 <w:rFonts w:cstheme="majorBidi"/>
@@ -33476,8 +33187,8 @@
               </w:rPr>
               <w:t xml:space="preserve">evaluates </w:t>
             </w:r>
-            <w:bookmarkStart w:id="115" w:name="_Hlk153054118"/>
-            <w:bookmarkEnd w:id="114"/>
+            <w:bookmarkStart w:id="114" w:name="_Hlk153054118"/>
+            <w:bookmarkEnd w:id="113"/>
             <w:r>
               <w:rPr>
                 <w:rFonts w:cstheme="majorBidi"/>
@@ -33486,7 +33197,7 @@
               </w:rPr>
               <w:t>its performance using metrics such as accuracy, precision, recall, and F1 score.</w:t>
             </w:r>
-            <w:bookmarkEnd w:id="115"/>
+            <w:bookmarkEnd w:id="114"/>
           </w:p>
         </w:tc>
         <w:tc>
@@ -33638,7 +33349,7 @@
         <w:keepNext/>
         <w:jc w:val="center"/>
       </w:pPr>
-      <w:bookmarkStart w:id="116" w:name="_Toc153058538"/>
+      <w:bookmarkStart w:id="115" w:name="_Toc153058538"/>
       <w:r>
         <w:t xml:space="preserve">Table </w:t>
       </w:r>
@@ -33672,7 +33383,7 @@
       <w:r>
         <w:t>)</w:t>
       </w:r>
-      <w:bookmarkEnd w:id="116"/>
+      <w:bookmarkEnd w:id="115"/>
     </w:p>
     <w:p/>
     <w:p/>
@@ -33972,8 +33683,8 @@
           <w:szCs w:val="24"/>
         </w:rPr>
       </w:pPr>
-      <w:bookmarkStart w:id="117" w:name="_Toc152858543"/>
-      <w:bookmarkStart w:id="118" w:name="_Toc153058539"/>
+      <w:bookmarkStart w:id="116" w:name="_Toc152858543"/>
+      <w:bookmarkStart w:id="117" w:name="_Toc153058539"/>
       <w:r>
         <w:t xml:space="preserve">Table </w:t>
       </w:r>
@@ -34032,8 +33743,8 @@
         </w:rPr>
         <w:t>)</w:t>
       </w:r>
+      <w:bookmarkEnd w:id="116"/>
       <w:bookmarkEnd w:id="117"/>
-      <w:bookmarkEnd w:id="118"/>
     </w:p>
     <w:tbl>
       <w:tblPr>
@@ -34545,8 +34256,8 @@
           <w:szCs w:val="24"/>
         </w:rPr>
       </w:pPr>
-      <w:bookmarkStart w:id="119" w:name="_Toc152858544"/>
-      <w:bookmarkStart w:id="120" w:name="_Toc153058540"/>
+      <w:bookmarkStart w:id="118" w:name="_Toc152858544"/>
+      <w:bookmarkStart w:id="119" w:name="_Toc153058540"/>
       <w:r>
         <w:t xml:space="preserve">Table </w:t>
       </w:r>
@@ -34598,8 +34309,8 @@
         </w:rPr>
         <w:t>)</w:t>
       </w:r>
+      <w:bookmarkEnd w:id="118"/>
       <w:bookmarkEnd w:id="119"/>
-      <w:bookmarkEnd w:id="120"/>
     </w:p>
     <w:tbl>
       <w:tblPr>
@@ -34987,8 +34698,8 @@
           <w:szCs w:val="24"/>
         </w:rPr>
       </w:pPr>
-      <w:bookmarkStart w:id="121" w:name="_Toc152858545"/>
-      <w:bookmarkStart w:id="122" w:name="_Toc153058541"/>
+      <w:bookmarkStart w:id="120" w:name="_Toc152858545"/>
+      <w:bookmarkStart w:id="121" w:name="_Toc153058541"/>
       <w:r>
         <w:t xml:space="preserve">Table </w:t>
       </w:r>
@@ -35040,8 +34751,8 @@
         </w:rPr>
         <w:t>)</w:t>
       </w:r>
+      <w:bookmarkEnd w:id="120"/>
       <w:bookmarkEnd w:id="121"/>
-      <w:bookmarkEnd w:id="122"/>
     </w:p>
     <w:tbl>
       <w:tblPr>
@@ -35477,8 +35188,8 @@
           <w:szCs w:val="24"/>
         </w:rPr>
       </w:pPr>
-      <w:bookmarkStart w:id="123" w:name="_Toc152858546"/>
-      <w:bookmarkStart w:id="124" w:name="_Toc153058542"/>
+      <w:bookmarkStart w:id="122" w:name="_Toc152858546"/>
+      <w:bookmarkStart w:id="123" w:name="_Toc153058542"/>
       <w:r>
         <w:t xml:space="preserve">Table </w:t>
       </w:r>
@@ -35524,8 +35235,8 @@
         </w:rPr>
         <w:t>save diagram)</w:t>
       </w:r>
+      <w:bookmarkEnd w:id="122"/>
       <w:bookmarkEnd w:id="123"/>
-      <w:bookmarkEnd w:id="124"/>
     </w:p>
     <w:tbl>
       <w:tblPr>
@@ -35878,8 +35589,8 @@
           <w:szCs w:val="24"/>
         </w:rPr>
       </w:pPr>
-      <w:bookmarkStart w:id="125" w:name="_Toc152858547"/>
-      <w:bookmarkStart w:id="126" w:name="_Toc153058543"/>
+      <w:bookmarkStart w:id="124" w:name="_Toc152858547"/>
+      <w:bookmarkStart w:id="125" w:name="_Toc153058543"/>
       <w:r>
         <w:t xml:space="preserve">Table </w:t>
       </w:r>
@@ -35931,8 +35642,8 @@
         </w:rPr>
         <w:t>)</w:t>
       </w:r>
+      <w:bookmarkEnd w:id="124"/>
       <w:bookmarkEnd w:id="125"/>
-      <w:bookmarkEnd w:id="126"/>
     </w:p>
     <w:tbl>
       <w:tblPr>
@@ -36283,8 +35994,8 @@
           <w:szCs w:val="24"/>
         </w:rPr>
       </w:pPr>
-      <w:bookmarkStart w:id="127" w:name="_Toc152858548"/>
-      <w:bookmarkStart w:id="128" w:name="_Toc153058544"/>
+      <w:bookmarkStart w:id="126" w:name="_Toc152858548"/>
+      <w:bookmarkStart w:id="127" w:name="_Toc153058544"/>
       <w:r>
         <w:t xml:space="preserve">Table </w:t>
       </w:r>
@@ -36336,34 +36047,34 @@
         </w:rPr>
         <w:t>)</w:t>
       </w:r>
+      <w:bookmarkEnd w:id="126"/>
       <w:bookmarkEnd w:id="127"/>
-      <w:bookmarkEnd w:id="128"/>
     </w:p>
     <w:p>
       <w:pPr>
         <w:pStyle w:val="Heading2"/>
         <w:ind w:left="540" w:hanging="540"/>
       </w:pPr>
-      <w:bookmarkStart w:id="129" w:name="_Toc152868911"/>
-      <w:bookmarkStart w:id="130" w:name="_Toc153058487"/>
+      <w:bookmarkStart w:id="128" w:name="_Toc152868911"/>
+      <w:bookmarkStart w:id="129" w:name="_Toc157518750"/>
       <w:r>
         <w:lastRenderedPageBreak/>
         <w:t>Requirements Modeling</w:t>
       </w:r>
+      <w:bookmarkEnd w:id="128"/>
       <w:bookmarkEnd w:id="129"/>
+    </w:p>
+    <w:p>
+      <w:pPr>
+        <w:pStyle w:val="Heading3"/>
+      </w:pPr>
+      <w:bookmarkStart w:id="130" w:name="_Toc152868912"/>
+      <w:bookmarkStart w:id="131" w:name="_Toc157518751"/>
+      <w:r>
+        <w:t>Use case diagrams</w:t>
+      </w:r>
       <w:bookmarkEnd w:id="130"/>
-    </w:p>
-    <w:p>
-      <w:pPr>
-        <w:pStyle w:val="Heading3"/>
-      </w:pPr>
-      <w:bookmarkStart w:id="131" w:name="_Toc152868912"/>
-      <w:bookmarkStart w:id="132" w:name="_Toc153058488"/>
-      <w:r>
-        <w:t>Use case diagrams</w:t>
-      </w:r>
       <w:bookmarkEnd w:id="131"/>
-      <w:bookmarkEnd w:id="132"/>
     </w:p>
     <w:p>
       <w:pPr>
@@ -36430,7 +36141,7 @@
         <w:pStyle w:val="Caption"/>
         <w:jc w:val="center"/>
       </w:pPr>
-      <w:bookmarkStart w:id="133" w:name="_Toc153058523"/>
+      <w:bookmarkStart w:id="132" w:name="_Toc153058523"/>
       <w:r>
         <w:t xml:space="preserve">Figure </w:t>
       </w:r>
@@ -36455,7 +36166,7 @@
       <w:r>
         <w:t>:Devolper use-case diagram</w:t>
       </w:r>
-      <w:bookmarkEnd w:id="133"/>
+      <w:bookmarkEnd w:id="132"/>
     </w:p>
     <w:p>
       <w:pPr>
@@ -36889,8 +36600,8 @@
         <w:pStyle w:val="Caption"/>
         <w:jc w:val="center"/>
       </w:pPr>
-      <w:bookmarkStart w:id="134" w:name="_Toc152858529"/>
-      <w:bookmarkStart w:id="135" w:name="_Toc153058524"/>
+      <w:bookmarkStart w:id="133" w:name="_Toc152858529"/>
+      <w:bookmarkStart w:id="134" w:name="_Toc153058524"/>
       <w:r>
         <w:t xml:space="preserve">Figure </w:t>
       </w:r>
@@ -36921,8 +36632,8 @@
       <w:r>
         <w:t>user use-case diagram</w:t>
       </w:r>
+      <w:bookmarkEnd w:id="133"/>
       <w:bookmarkEnd w:id="134"/>
-      <w:bookmarkEnd w:id="135"/>
     </w:p>
     <w:p>
       <w:pPr>
@@ -37080,7 +36791,6 @@
         </w:rPr>
         <w:t xml:space="preserve"> to draw the diagram whither it is </w:t>
       </w:r>
-      <w:proofErr w:type="spellStart"/>
       <w:r>
         <w:rPr>
           <w:rFonts w:cstheme="majorBidi"/>
@@ -37088,7 +36798,6 @@
         </w:rPr>
         <w:t>Usecases</w:t>
       </w:r>
-      <w:proofErr w:type="spellEnd"/>
       <w:r>
         <w:rPr>
           <w:rFonts w:cstheme="majorBidi"/>
@@ -37129,12 +36838,12 @@
       <w:pPr>
         <w:pStyle w:val="Heading3"/>
       </w:pPr>
-      <w:bookmarkStart w:id="136" w:name="_Toc153058489"/>
+      <w:bookmarkStart w:id="135" w:name="_Toc157518752"/>
       <w:r>
         <w:lastRenderedPageBreak/>
         <w:t>Class Diagram</w:t>
       </w:r>
-      <w:bookmarkEnd w:id="136"/>
+      <w:bookmarkEnd w:id="135"/>
     </w:p>
     <w:p>
       <w:pPr>
@@ -37147,7 +36856,7 @@
           <w:noProof/>
         </w:rPr>
         <w:drawing>
-          <wp:inline distT="0" distB="0" distL="0" distR="0" wp14:anchorId="74AA5B7A" wp14:editId="4F341A56">
+          <wp:inline distT="0" distB="0" distL="0" distR="0" wp14:anchorId="74AA5B7A" wp14:editId="4435E9A1">
             <wp:extent cx="5570131" cy="3629025"/>
             <wp:effectExtent l="0" t="0" r="0" b="0"/>
             <wp:docPr id="1484035045" name="Picture 1"/>
@@ -37205,7 +36914,7 @@
         <w:spacing w:line="600" w:lineRule="auto"/>
         <w:jc w:val="center"/>
       </w:pPr>
-      <w:bookmarkStart w:id="137" w:name="_Toc153058525"/>
+      <w:bookmarkStart w:id="136" w:name="_Toc153058525"/>
       <w:r>
         <w:t xml:space="preserve">Figure </w:t>
       </w:r>
@@ -37236,7 +36945,7 @@
       <w:r>
         <w:t>class diagram</w:t>
       </w:r>
-      <w:bookmarkEnd w:id="137"/>
+      <w:bookmarkEnd w:id="136"/>
     </w:p>
     <w:p>
       <w:pPr>
@@ -37643,11 +37352,11 @@
         <w:pStyle w:val="Heading2"/>
         <w:ind w:left="540" w:hanging="540"/>
       </w:pPr>
-      <w:bookmarkStart w:id="138" w:name="_Toc153058490"/>
+      <w:bookmarkStart w:id="137" w:name="_Toc157518753"/>
       <w:r>
         <w:t>Summary</w:t>
       </w:r>
-      <w:bookmarkEnd w:id="138"/>
+      <w:bookmarkEnd w:id="137"/>
       <w:r>
         <w:t xml:space="preserve"> </w:t>
       </w:r>
@@ -37678,7 +37387,7 @@
           <w:szCs w:val="44"/>
         </w:rPr>
       </w:pPr>
-      <w:bookmarkStart w:id="139" w:name="_Toc153058491"/>
+      <w:bookmarkStart w:id="138" w:name="_Toc157518754"/>
       <w:r>
         <w:rPr>
           <w:szCs w:val="44"/>
@@ -37710,7 +37419,7 @@
         </w:rPr>
         <w:t>Design</w:t>
       </w:r>
-      <w:bookmarkEnd w:id="139"/>
+      <w:bookmarkEnd w:id="138"/>
     </w:p>
     <w:p>
       <w:pPr>
@@ -37720,11 +37429,11 @@
           <w:rtl/>
         </w:rPr>
       </w:pPr>
-      <w:bookmarkStart w:id="140" w:name="_Toc153058492"/>
+      <w:bookmarkStart w:id="139" w:name="_Toc157518755"/>
       <w:r>
         <w:t>Introduction</w:t>
       </w:r>
-      <w:bookmarkEnd w:id="140"/>
+      <w:bookmarkEnd w:id="139"/>
     </w:p>
     <w:p>
       <w:pPr>
@@ -37769,7 +37478,7 @@
         <w:pStyle w:val="Heading2"/>
         <w:ind w:left="540" w:hanging="540"/>
       </w:pPr>
-      <w:bookmarkStart w:id="141" w:name="_Toc153058493"/>
+      <w:bookmarkStart w:id="140" w:name="_Toc157518756"/>
       <w:r>
         <w:rPr>
           <w:lang w:val="en-GB"/>
@@ -37791,7 +37500,7 @@
       <w:r>
         <w:t>Methodology</w:t>
       </w:r>
-      <w:bookmarkEnd w:id="141"/>
+      <w:bookmarkEnd w:id="140"/>
     </w:p>
     <w:p>
       <w:pPr>
@@ -37863,7 +37572,7 @@
           <w:noProof/>
         </w:rPr>
       </w:pPr>
-      <w:bookmarkStart w:id="142" w:name="_Toc153058526"/>
+      <w:bookmarkStart w:id="141" w:name="_Toc153058526"/>
       <w:r>
         <w:t xml:space="preserve">Figure </w:t>
       </w:r>
@@ -37894,7 +37603,7 @@
       <w:r>
         <w:t>((*): It will be worked on in the second term)</w:t>
       </w:r>
-      <w:bookmarkEnd w:id="142"/>
+      <w:bookmarkEnd w:id="141"/>
     </w:p>
     <w:p>
       <w:pPr>
@@ -38043,8 +37752,8 @@
           <w:lang w:val="en-GB"/>
         </w:rPr>
       </w:pPr>
-      <w:bookmarkStart w:id="143" w:name="_Toc153058494"/>
-      <w:bookmarkStart w:id="144" w:name="_Hlk152660511"/>
+      <w:bookmarkStart w:id="142" w:name="_Hlk152660511"/>
+      <w:bookmarkStart w:id="143" w:name="_Toc157518757"/>
       <w:r>
         <w:t>Architectural</w:t>
       </w:r>
@@ -38068,7 +37777,7 @@
       </w:r>
       <w:bookmarkEnd w:id="143"/>
     </w:p>
-    <w:bookmarkEnd w:id="144"/>
+    <w:bookmarkEnd w:id="142"/>
     <w:p>
       <w:pPr>
         <w:ind w:firstLine="540"/>
@@ -38200,7 +37909,7 @@
         <w:pStyle w:val="Caption"/>
         <w:jc w:val="center"/>
       </w:pPr>
-      <w:bookmarkStart w:id="145" w:name="_Toc153058527"/>
+      <w:bookmarkStart w:id="144" w:name="_Toc153058527"/>
       <w:r>
         <w:t xml:space="preserve">Figure </w:t>
       </w:r>
@@ -38231,7 +37940,7 @@
       <w:r>
         <w:t>Architectural Design</w:t>
       </w:r>
-      <w:bookmarkEnd w:id="145"/>
+      <w:bookmarkEnd w:id="144"/>
     </w:p>
     <w:p>
       <w:pPr>
@@ -38284,7 +37993,7 @@
           <w:color w:val="auto"/>
         </w:rPr>
       </w:pPr>
-      <w:bookmarkStart w:id="146" w:name="_Toc153058495"/>
+      <w:bookmarkStart w:id="145" w:name="_Toc157518758"/>
       <w:r>
         <w:t>Component</w:t>
       </w:r>
@@ -38294,7 +38003,7 @@
         </w:rPr>
         <w:t xml:space="preserve"> Design</w:t>
       </w:r>
-      <w:bookmarkEnd w:id="146"/>
+      <w:bookmarkEnd w:id="145"/>
     </w:p>
     <w:p>
       <w:pPr>
@@ -38344,7 +38053,7 @@
         <w:pStyle w:val="Heading2"/>
         <w:ind w:left="540" w:hanging="540"/>
       </w:pPr>
-      <w:bookmarkStart w:id="147" w:name="_Toc153058496"/>
+      <w:bookmarkStart w:id="146" w:name="_Toc157518759"/>
       <w:r>
         <w:rPr>
           <w:bCs w:val="0"/>
@@ -38364,7 +38073,7 @@
         </w:rPr>
         <w:t>Design</w:t>
       </w:r>
-      <w:bookmarkEnd w:id="147"/>
+      <w:bookmarkEnd w:id="146"/>
     </w:p>
     <w:p>
       <w:pPr>
@@ -38405,14 +38114,14 @@
         <w:pStyle w:val="Heading2"/>
         <w:ind w:left="540" w:hanging="540"/>
       </w:pPr>
-      <w:bookmarkStart w:id="148" w:name="_Toc153058497"/>
+      <w:bookmarkStart w:id="147" w:name="_Toc157518760"/>
       <w:r>
         <w:t xml:space="preserve">User </w:t>
       </w:r>
       <w:r>
         <w:t>Interface Design</w:t>
       </w:r>
-      <w:bookmarkEnd w:id="148"/>
+      <w:bookmarkEnd w:id="147"/>
     </w:p>
     <w:p>
       <w:pPr>
@@ -38426,7 +38135,7 @@
           <w:noProof/>
         </w:rPr>
         <w:drawing>
-          <wp:inline distT="0" distB="0" distL="0" distR="0" wp14:anchorId="0D7E42D2" wp14:editId="4D624D16">
+          <wp:inline distT="0" distB="0" distL="0" distR="0" wp14:anchorId="0D7E42D2" wp14:editId="3DB0D707">
             <wp:extent cx="5415094" cy="2955719"/>
             <wp:effectExtent l="19050" t="19050" r="0" b="0"/>
             <wp:docPr id="1335364389" name="Picture 2"/>
@@ -38487,7 +38196,7 @@
         <w:pStyle w:val="Caption"/>
         <w:jc w:val="center"/>
       </w:pPr>
-      <w:bookmarkStart w:id="149" w:name="_Toc153058528"/>
+      <w:bookmarkStart w:id="148" w:name="_Toc153058528"/>
       <w:r>
         <w:t xml:space="preserve">Figure </w:t>
       </w:r>
@@ -38518,7 +38227,7 @@
       <w:r>
         <w:t>Home Page</w:t>
       </w:r>
-      <w:bookmarkEnd w:id="149"/>
+      <w:bookmarkEnd w:id="148"/>
     </w:p>
     <w:p>
       <w:pPr>
@@ -38530,7 +38239,7 @@
         </w:rPr>
         <w:lastRenderedPageBreak/>
         <w:drawing>
-          <wp:inline distT="0" distB="0" distL="0" distR="0" wp14:anchorId="13AC955A" wp14:editId="62AACC08">
+          <wp:inline distT="0" distB="0" distL="0" distR="0" wp14:anchorId="13AC955A" wp14:editId="3D9FFCC5">
             <wp:extent cx="5736123" cy="3216976"/>
             <wp:effectExtent l="19050" t="19050" r="0" b="2540"/>
             <wp:docPr id="711087043" name="Picture 3"/>
@@ -38591,7 +38300,7 @@
         <w:pStyle w:val="Caption"/>
         <w:jc w:val="center"/>
       </w:pPr>
-      <w:bookmarkStart w:id="150" w:name="_Toc153058529"/>
+      <w:bookmarkStart w:id="149" w:name="_Toc153058529"/>
       <w:r>
         <w:t xml:space="preserve">Figure </w:t>
       </w:r>
@@ -38622,7 +38331,7 @@
       <w:r>
         <w:t>Input Page</w:t>
       </w:r>
-      <w:bookmarkEnd w:id="150"/>
+      <w:bookmarkEnd w:id="149"/>
     </w:p>
     <w:p>
       <w:pPr>
@@ -38695,7 +38404,7 @@
         <w:spacing w:line="720" w:lineRule="auto"/>
         <w:jc w:val="center"/>
       </w:pPr>
-      <w:bookmarkStart w:id="151" w:name="_Toc153058530"/>
+      <w:bookmarkStart w:id="150" w:name="_Toc153058530"/>
       <w:r>
         <w:t xml:space="preserve">Figure </w:t>
       </w:r>
@@ -38726,7 +38435,7 @@
       <w:r>
         <w:t>Diagram Page</w:t>
       </w:r>
-      <w:bookmarkEnd w:id="151"/>
+      <w:bookmarkEnd w:id="150"/>
     </w:p>
     <w:p/>
     <w:p>
@@ -38734,15 +38443,15 @@
         <w:pStyle w:val="Heading2"/>
         <w:ind w:left="540" w:hanging="540"/>
       </w:pPr>
-      <w:bookmarkStart w:id="152" w:name="_Toc153058498"/>
+      <w:bookmarkStart w:id="151" w:name="_Toc157518761"/>
       <w:r>
         <w:lastRenderedPageBreak/>
         <w:t>Summary</w:t>
       </w:r>
-      <w:bookmarkStart w:id="153" w:name="_Toc380764665"/>
-      <w:bookmarkEnd w:id="152"/>
-    </w:p>
-    <w:bookmarkEnd w:id="153"/>
+      <w:bookmarkStart w:id="152" w:name="_Toc380764665"/>
+      <w:bookmarkEnd w:id="151"/>
+    </w:p>
+    <w:bookmarkEnd w:id="152"/>
     <w:p>
       <w:pPr>
         <w:ind w:firstLine="540"/>
@@ -38783,7 +38492,7 @@
         <w:pStyle w:val="Heading1"/>
         <w:ind w:left="0"/>
       </w:pPr>
-      <w:bookmarkStart w:id="154" w:name="_Toc153058499"/>
+      <w:bookmarkStart w:id="153" w:name="_Toc157518762"/>
       <w:r>
         <w:lastRenderedPageBreak/>
         <w:t xml:space="preserve">Chapter </w:t>
@@ -38815,7 +38524,7 @@
       <w:r>
         <w:t>ork</w:t>
       </w:r>
-      <w:bookmarkEnd w:id="154"/>
+      <w:bookmarkEnd w:id="153"/>
       <w:r>
         <w:t xml:space="preserve">  </w:t>
       </w:r>
@@ -38825,11 +38534,11 @@
         <w:pStyle w:val="Heading2"/>
         <w:ind w:left="540" w:hanging="540"/>
       </w:pPr>
-      <w:bookmarkStart w:id="155" w:name="_Toc153058500"/>
+      <w:bookmarkStart w:id="154" w:name="_Toc157518763"/>
       <w:r>
         <w:t>Conclusion</w:t>
       </w:r>
-      <w:bookmarkEnd w:id="155"/>
+      <w:bookmarkEnd w:id="154"/>
     </w:p>
     <w:p>
       <w:pPr>
@@ -38901,11 +38610,11 @@
           <w:rtl/>
         </w:rPr>
       </w:pPr>
-      <w:bookmarkStart w:id="156" w:name="_Toc153058501"/>
+      <w:bookmarkStart w:id="155" w:name="_Toc157518764"/>
       <w:r>
         <w:t>Goals Achieved</w:t>
       </w:r>
-      <w:bookmarkEnd w:id="156"/>
+      <w:bookmarkEnd w:id="155"/>
     </w:p>
     <w:p>
       <w:r>
@@ -39104,11 +38813,11 @@
           <w:rtl/>
         </w:rPr>
       </w:pPr>
-      <w:bookmarkStart w:id="157" w:name="_Toc153058502"/>
+      <w:bookmarkStart w:id="156" w:name="_Toc157518765"/>
       <w:r>
         <w:t>Lessons Learnt</w:t>
       </w:r>
-      <w:bookmarkEnd w:id="157"/>
+      <w:bookmarkEnd w:id="156"/>
     </w:p>
     <w:p>
       <w:pPr>
@@ -39314,7 +39023,7 @@
         <w:pStyle w:val="Heading2"/>
         <w:ind w:left="540" w:hanging="540"/>
       </w:pPr>
-      <w:bookmarkStart w:id="158" w:name="_Toc153058503"/>
+      <w:bookmarkStart w:id="157" w:name="_Toc157518766"/>
       <w:r>
         <w:t>Limitations and</w:t>
       </w:r>
@@ -39327,20 +39036,20 @@
       <w:r>
         <w:t xml:space="preserve"> Work</w:t>
       </w:r>
+      <w:bookmarkEnd w:id="157"/>
+      <w:r>
+        <w:t xml:space="preserve"> </w:t>
+      </w:r>
+    </w:p>
+    <w:p>
+      <w:pPr>
+        <w:pStyle w:val="Heading3"/>
+      </w:pPr>
+      <w:bookmarkStart w:id="158" w:name="_Toc157518767"/>
+      <w:r>
+        <w:t>Limitations</w:t>
+      </w:r>
       <w:bookmarkEnd w:id="158"/>
-      <w:r>
-        <w:t xml:space="preserve"> </w:t>
-      </w:r>
-    </w:p>
-    <w:p>
-      <w:pPr>
-        <w:pStyle w:val="Heading3"/>
-      </w:pPr>
-      <w:bookmarkStart w:id="159" w:name="_Toc153058504"/>
-      <w:r>
-        <w:t>Limitations</w:t>
-      </w:r>
-      <w:bookmarkEnd w:id="159"/>
     </w:p>
     <w:p>
       <w:pPr>
@@ -39395,12 +39104,12 @@
           <w:numId w:val="31"/>
         </w:numPr>
       </w:pPr>
-      <w:bookmarkStart w:id="160" w:name="_Toc153058505"/>
+      <w:bookmarkStart w:id="159" w:name="_Toc157518768"/>
       <w:r>
         <w:lastRenderedPageBreak/>
         <w:t>Future work</w:t>
       </w:r>
-      <w:bookmarkEnd w:id="160"/>
+      <w:bookmarkEnd w:id="159"/>
     </w:p>
     <w:p>
       <w:pPr>
@@ -39485,16 +39194,16 @@
         <w:pStyle w:val="Heading1"/>
         <w:ind w:left="0"/>
       </w:pPr>
-      <w:bookmarkStart w:id="161" w:name="_Toc312089938"/>
-      <w:bookmarkStart w:id="162" w:name="_Toc324705739"/>
-      <w:bookmarkStart w:id="163" w:name="_Toc153058506"/>
+      <w:bookmarkStart w:id="160" w:name="_Toc312089938"/>
+      <w:bookmarkStart w:id="161" w:name="_Toc324705739"/>
+      <w:bookmarkStart w:id="162" w:name="_Toc157518769"/>
       <w:r>
         <w:lastRenderedPageBreak/>
         <w:t>References</w:t>
       </w:r>
+      <w:bookmarkEnd w:id="160"/>
       <w:bookmarkEnd w:id="161"/>
       <w:bookmarkEnd w:id="162"/>
-      <w:bookmarkEnd w:id="163"/>
       <w:r>
         <w:t xml:space="preserve"> </w:t>
       </w:r>

</xml_diff>

<commit_message>
update class and add scenario
</commit_message>
<xml_diff>
--- a/report-project2.docx
+++ b/report-project2.docx
@@ -1,6 +1,6 @@
 
 <file path=word/document.xml><?xml version="1.0" encoding="utf-8"?>
-<w:document xmlns:wpc="http://schemas.microsoft.com/office/word/2010/wordprocessingCanvas" xmlns:cx="http://schemas.microsoft.com/office/drawing/2014/chartex" xmlns:cx1="http://schemas.microsoft.com/office/drawing/2015/9/8/chartex" xmlns:cx2="http://schemas.microsoft.com/office/drawing/2015/10/21/chartex" xmlns:cx3="http://schemas.microsoft.com/office/drawing/2016/5/9/chartex" xmlns:cx4="http://schemas.microsoft.com/office/drawing/2016/5/10/chartex" xmlns:cx5="http://schemas.microsoft.com/office/drawing/2016/5/11/chartex" xmlns:cx6="http://schemas.microsoft.com/office/drawing/2016/5/12/chartex" xmlns:cx7="http://schemas.microsoft.com/office/drawing/2016/5/13/chartex" xmlns:cx8="http://schemas.microsoft.com/office/drawing/2016/5/14/chartex" xmlns:mc="http://schemas.openxmlformats.org/markup-compatibility/2006" xmlns:aink="http://schemas.microsoft.com/office/drawing/2016/ink" xmlns:am3d="http://schemas.microsoft.com/office/drawing/2017/model3d" xmlns:o="urn:schemas-microsoft-com:office:office" xmlns:oel="http://schemas.microsoft.com/office/2019/extlst" xmlns:r="http://schemas.openxmlformats.org/officeDocument/2006/relationships" xmlns:m="http://schemas.openxmlformats.org/officeDocument/2006/math" xmlns:v="urn:schemas-microsoft-com:vml" xmlns:wp14="http://schemas.microsoft.com/office/word/2010/wordprocessingDrawing" xmlns:wp="http://schemas.openxmlformats.org/drawingml/2006/wordprocessingDrawing" xmlns:w10="urn:schemas-microsoft-com:office:word" xmlns:w="http://schemas.openxmlformats.org/wordprocessingml/2006/main" xmlns:w14="http://schemas.microsoft.com/office/word/2010/wordml" xmlns:w15="http://schemas.microsoft.com/office/word/2012/wordml" xmlns:w16cex="http://schemas.microsoft.com/office/word/2018/wordml/cex" xmlns:w16cid="http://schemas.microsoft.com/office/word/2016/wordml/cid" xmlns:w16="http://schemas.microsoft.com/office/word/2018/wordml" xmlns:w16sdtdh="http://schemas.microsoft.com/office/word/2020/wordml/sdtdatahash" xmlns:w16se="http://schemas.microsoft.com/office/word/2015/wordml/symex" xmlns:wpg="http://schemas.microsoft.com/office/word/2010/wordprocessingGroup" xmlns:wpi="http://schemas.microsoft.com/office/word/2010/wordprocessingInk" xmlns:wne="http://schemas.microsoft.com/office/word/2006/wordml" xmlns:wps="http://schemas.microsoft.com/office/word/2010/wordprocessingShape" mc:Ignorable="w14 w15 w16se w16cid w16 w16cex w16sdtdh wp14">
+<w:document xmlns:wpc="http://schemas.microsoft.com/office/word/2010/wordprocessingCanvas" xmlns:cx="http://schemas.microsoft.com/office/drawing/2014/chartex" xmlns:cx1="http://schemas.microsoft.com/office/drawing/2015/9/8/chartex" xmlns:cx2="http://schemas.microsoft.com/office/drawing/2015/10/21/chartex" xmlns:cx3="http://schemas.microsoft.com/office/drawing/2016/5/9/chartex" xmlns:cx4="http://schemas.microsoft.com/office/drawing/2016/5/10/chartex" xmlns:cx5="http://schemas.microsoft.com/office/drawing/2016/5/11/chartex" xmlns:cx6="http://schemas.microsoft.com/office/drawing/2016/5/12/chartex" xmlns:cx7="http://schemas.microsoft.com/office/drawing/2016/5/13/chartex" xmlns:cx8="http://schemas.microsoft.com/office/drawing/2016/5/14/chartex" xmlns:mc="http://schemas.openxmlformats.org/markup-compatibility/2006" xmlns:aink="http://schemas.microsoft.com/office/drawing/2016/ink" xmlns:am3d="http://schemas.microsoft.com/office/drawing/2017/model3d" xmlns:o="urn:schemas-microsoft-com:office:office" xmlns:oel="http://schemas.microsoft.com/office/2019/extlst" xmlns:r="http://schemas.openxmlformats.org/officeDocument/2006/relationships" xmlns:m="http://schemas.openxmlformats.org/officeDocument/2006/math" xmlns:v="urn:schemas-microsoft-com:vml" xmlns:wp14="http://schemas.microsoft.com/office/word/2010/wordprocessingDrawing" xmlns:wp="http://schemas.openxmlformats.org/drawingml/2006/wordprocessingDrawing" xmlns:w10="urn:schemas-microsoft-com:office:word" xmlns:w="http://schemas.openxmlformats.org/wordprocessingml/2006/main" xmlns:w14="http://schemas.microsoft.com/office/word/2010/wordml" xmlns:w15="http://schemas.microsoft.com/office/word/2012/wordml" xmlns:w16cex="http://schemas.microsoft.com/office/word/2018/wordml/cex" xmlns:w16cid="http://schemas.microsoft.com/office/word/2016/wordml/cid" xmlns:w16="http://schemas.microsoft.com/office/word/2018/wordml" xmlns:w16du="http://schemas.microsoft.com/office/word/2023/wordml/word16du" xmlns:w16sdtdh="http://schemas.microsoft.com/office/word/2020/wordml/sdtdatahash" xmlns:w16se="http://schemas.microsoft.com/office/word/2015/wordml/symex" xmlns:wpg="http://schemas.microsoft.com/office/word/2010/wordprocessingGroup" xmlns:wpi="http://schemas.microsoft.com/office/word/2010/wordprocessingInk" xmlns:wne="http://schemas.microsoft.com/office/word/2006/wordml" xmlns:wps="http://schemas.microsoft.com/office/word/2010/wordprocessingShape" mc:Ignorable="w14 w15 w16se w16cid w16 w16cex w16sdtdh w16du wp14">
   <w:body>
     <w:p>
       <w:pPr>
@@ -7118,15 +7118,7 @@
             <w:rStyle w:val="Hyperlink"/>
             <w:noProof/>
           </w:rPr>
-          <w:t>Figure 8</w:t>
-        </w:r>
-        <w:r>
-          <w:rPr>
-            <w:rStyle w:val="Hyperlink"/>
-            <w:noProof/>
-            <w:lang/>
-          </w:rPr>
-          <w:t xml:space="preserve"> DC-Builder System architecture. [12]</w:t>
+          <w:t>Figure 8 DC-Builder System architecture. [12]</w:t>
         </w:r>
         <w:r>
           <w:rPr>
@@ -17604,61 +17596,38 @@
     <w:p>
       <w:pPr>
         <w:ind w:firstLine="709"/>
-        <w:rPr>
-          <w:lang/>
-        </w:rPr>
-      </w:pPr>
-      <w:r>
-        <w:rPr>
-          <w:lang/>
-        </w:rPr>
+      </w:pPr>
+      <w:r>
         <w:t>GATE has an information extraction system (IE) called ANNIE (The New Quasi Information Extraction System) which contains many language processing as stated in this paper</w:t>
       </w:r>
       <w:sdt>
         <w:sdtPr>
-          <w:rPr>
-            <w:lang/>
-          </w:rPr>
           <w:id w:val="-1959478869"/>
           <w:citation/>
         </w:sdtPr>
         <w:sdtContent>
           <w:r>
-            <w:rPr>
-              <w:lang/>
-            </w:rPr>
             <w:fldChar w:fldCharType="begin"/>
           </w:r>
           <w:r>
-            <w:rPr>
-              <w:lang/>
-            </w:rPr>
             <w:instrText xml:space="preserve"> CITATION Her12 \l 8192 </w:instrText>
           </w:r>
           <w:r>
-            <w:rPr>
-              <w:lang/>
-            </w:rPr>
             <w:fldChar w:fldCharType="separate"/>
           </w:r>
           <w:r>
             <w:rPr>
               <w:noProof/>
-              <w:lang/>
             </w:rPr>
             <w:t xml:space="preserve"> </w:t>
           </w:r>
           <w:r>
             <w:rPr>
               <w:noProof/>
-              <w:lang/>
             </w:rPr>
             <w:t>[12]</w:t>
           </w:r>
           <w:r>
-            <w:rPr>
-              <w:lang/>
-            </w:rPr>
             <w:fldChar w:fldCharType="end"/>
           </w:r>
         </w:sdtContent>
@@ -17667,7 +17636,6 @@
         <w:rPr>
           <w:rFonts w:hint="cs"/>
           <w:rtl/>
-          <w:lang/>
         </w:rPr>
         <w:t>:</w:t>
       </w:r>
@@ -17679,15 +17647,11 @@
           <w:ilvl w:val="0"/>
           <w:numId w:val="69"/>
         </w:numPr>
-        <w:rPr>
-          <w:lang/>
-        </w:rPr>
       </w:pPr>
       <w:r>
         <w:rPr>
           <w:b/>
           <w:bCs/>
-          <w:lang/>
         </w:rPr>
         <w:t>Sentence splitter</w:t>
       </w:r>
@@ -17695,67 +17659,39 @@
         <w:rPr>
           <w:b/>
           <w:bCs/>
-          <w:lang/>
         </w:rPr>
         <w:t xml:space="preserve">: </w:t>
       </w:r>
     </w:p>
     <w:p>
-      <w:pPr>
-        <w:rPr>
-          <w:lang/>
-        </w:rPr>
-      </w:pPr>
-      <w:r>
-        <w:rPr>
-          <w:lang/>
-        </w:rPr>
+      <w:r>
         <w:t>the sentence splitter separates each sentence from the input string and returns a list of strings.</w:t>
       </w:r>
       <w:r>
-        <w:rPr>
-          <w:lang/>
-        </w:rPr>
         <w:t xml:space="preserve"> </w:t>
       </w:r>
       <w:sdt>
         <w:sdtPr>
-          <w:rPr>
-            <w:lang/>
-          </w:rPr>
           <w:id w:val="-468060938"/>
           <w:citation/>
         </w:sdtPr>
         <w:sdtContent>
           <w:r>
-            <w:rPr>
-              <w:lang/>
-            </w:rPr>
             <w:fldChar w:fldCharType="begin"/>
           </w:r>
           <w:r>
-            <w:rPr>
-              <w:lang/>
-            </w:rPr>
             <w:instrText xml:space="preserve"> CITATION Her12 \l 8192 </w:instrText>
           </w:r>
           <w:r>
-            <w:rPr>
-              <w:lang/>
-            </w:rPr>
             <w:fldChar w:fldCharType="separate"/>
           </w:r>
           <w:r>
             <w:rPr>
               <w:noProof/>
-              <w:lang/>
             </w:rPr>
             <w:t xml:space="preserve"> [12]</w:t>
           </w:r>
           <w:r>
-            <w:rPr>
-              <w:lang/>
-            </w:rPr>
             <w:fldChar w:fldCharType="end"/>
           </w:r>
         </w:sdtContent>
@@ -17771,14 +17707,12 @@
         <w:rPr>
           <w:b/>
           <w:bCs/>
-          <w:lang/>
         </w:rPr>
       </w:pPr>
       <w:r>
         <w:rPr>
           <w:b/>
           <w:bCs/>
-          <w:lang/>
         </w:rPr>
         <w:t xml:space="preserve">Tokenizer: </w:t>
       </w:r>
@@ -17789,59 +17723,36 @@
         <w:rPr>
           <w:b/>
           <w:bCs/>
-          <w:lang/>
-        </w:rPr>
-      </w:pPr>
-      <w:r>
-        <w:rPr>
-          <w:lang/>
-        </w:rPr>
+        </w:rPr>
+      </w:pPr>
+      <w:r>
         <w:t>the tokenizer takes each sentence as an input and splits them into tokens such as words and punctuation.</w:t>
       </w:r>
       <w:r>
-        <w:rPr>
-          <w:lang/>
-        </w:rPr>
         <w:t xml:space="preserve"> </w:t>
       </w:r>
       <w:sdt>
         <w:sdtPr>
-          <w:rPr>
-            <w:lang/>
-          </w:rPr>
           <w:id w:val="-1022930154"/>
           <w:citation/>
         </w:sdtPr>
         <w:sdtContent>
           <w:r>
-            <w:rPr>
-              <w:lang/>
-            </w:rPr>
             <w:fldChar w:fldCharType="begin"/>
           </w:r>
           <w:r>
-            <w:rPr>
-              <w:lang/>
-            </w:rPr>
             <w:instrText xml:space="preserve"> CITATION Her12 \l 8192 </w:instrText>
           </w:r>
           <w:r>
-            <w:rPr>
-              <w:lang/>
-            </w:rPr>
             <w:fldChar w:fldCharType="separate"/>
           </w:r>
           <w:r>
             <w:rPr>
               <w:noProof/>
-              <w:lang/>
             </w:rPr>
             <w:t xml:space="preserve"> [12]</w:t>
           </w:r>
           <w:r>
-            <w:rPr>
-              <w:lang/>
-            </w:rPr>
             <w:fldChar w:fldCharType="end"/>
           </w:r>
         </w:sdtContent>
@@ -17857,14 +17768,12 @@
         <w:rPr>
           <w:b/>
           <w:bCs/>
-          <w:lang/>
         </w:rPr>
       </w:pPr>
       <w:r>
         <w:rPr>
           <w:b/>
           <w:bCs/>
-          <w:lang/>
         </w:rPr>
         <w:t>Syntactic parser</w:t>
       </w:r>
@@ -17872,7 +17781,6 @@
         <w:rPr>
           <w:b/>
           <w:bCs/>
-          <w:lang/>
         </w:rPr>
         <w:t xml:space="preserve">: </w:t>
       </w:r>
@@ -17880,60 +17788,35 @@
     <w:p>
       <w:pPr>
         <w:ind w:firstLine="360"/>
-        <w:rPr>
-          <w:lang/>
-        </w:rPr>
-      </w:pPr>
-      <w:r>
-        <w:rPr>
-          <w:lang/>
-        </w:rPr>
+      </w:pPr>
+      <w:r>
         <w:t>transforms sequences of words into structures indicating how sentence units relate to each other. This step helps us identify the main parts of a particular sentence such as the object, subject, verb...etc.</w:t>
       </w:r>
       <w:r>
-        <w:rPr>
-          <w:lang/>
-        </w:rPr>
         <w:t xml:space="preserve"> </w:t>
       </w:r>
       <w:sdt>
         <w:sdtPr>
-          <w:rPr>
-            <w:lang/>
-          </w:rPr>
           <w:id w:val="-1661991001"/>
           <w:citation/>
         </w:sdtPr>
         <w:sdtContent>
           <w:r>
-            <w:rPr>
-              <w:lang/>
-            </w:rPr>
             <w:fldChar w:fldCharType="begin"/>
           </w:r>
           <w:r>
-            <w:rPr>
-              <w:lang/>
-            </w:rPr>
             <w:instrText xml:space="preserve"> CITATION Her12 \l 8192 </w:instrText>
           </w:r>
           <w:r>
-            <w:rPr>
-              <w:lang/>
-            </w:rPr>
             <w:fldChar w:fldCharType="separate"/>
           </w:r>
           <w:r>
             <w:rPr>
               <w:noProof/>
-              <w:lang/>
             </w:rPr>
             <w:t xml:space="preserve"> [12]</w:t>
           </w:r>
           <w:r>
-            <w:rPr>
-              <w:lang/>
-            </w:rPr>
             <w:fldChar w:fldCharType="end"/>
           </w:r>
         </w:sdtContent>
@@ -17952,7 +17835,6 @@
         <w:rPr>
           <w:b/>
           <w:bCs/>
-          <w:lang/>
         </w:rPr>
       </w:pPr>
       <w:r>
@@ -17961,15 +17843,7 @@
           <w:bCs/>
         </w:rPr>
         <w:lastRenderedPageBreak/>
-        <w:t>System architecture</w:t>
-      </w:r>
-      <w:r>
-        <w:rPr>
-          <w:b/>
-          <w:bCs/>
-          <w:lang/>
-        </w:rPr>
-        <w:t>:</w:t>
+        <w:t>System architecture:</w:t>
       </w:r>
     </w:p>
     <w:p>
@@ -17981,7 +17855,6 @@
           <w:b/>
           <w:bCs/>
           <w:noProof/>
-          <w:lang/>
         </w:rPr>
         <w:drawing>
           <wp:inline distT="0" distB="0" distL="0" distR="0" wp14:anchorId="754790AC" wp14:editId="7208D4F8">
@@ -18035,7 +17908,6 @@
           <w:bCs w:val="0"/>
           <w:sz w:val="24"/>
           <w:szCs w:val="22"/>
-          <w:lang/>
         </w:rPr>
       </w:pPr>
       <w:bookmarkStart w:id="41" w:name="_Toc159179147"/>
@@ -18061,61 +17933,36 @@
         <w:fldChar w:fldCharType="end"/>
       </w:r>
       <w:r>
-        <w:rPr>
-          <w:lang/>
-        </w:rPr>
         <w:t xml:space="preserve"> </w:t>
       </w:r>
       <w:r>
-        <w:rPr>
-          <w:lang/>
-        </w:rPr>
         <w:t>DC-Builder System architecture</w:t>
       </w:r>
       <w:r>
-        <w:rPr>
-          <w:lang/>
-        </w:rPr>
         <w:t xml:space="preserve">. </w:t>
       </w:r>
       <w:sdt>
         <w:sdtPr>
-          <w:rPr>
-            <w:lang/>
-          </w:rPr>
           <w:id w:val="-489019533"/>
           <w:citation/>
         </w:sdtPr>
         <w:sdtContent>
           <w:r>
-            <w:rPr>
-              <w:lang/>
-            </w:rPr>
             <w:fldChar w:fldCharType="begin"/>
           </w:r>
           <w:r>
-            <w:rPr>
-              <w:lang/>
-            </w:rPr>
             <w:instrText xml:space="preserve"> CITATION Her12 \l 8192 </w:instrText>
           </w:r>
           <w:r>
-            <w:rPr>
-              <w:lang/>
-            </w:rPr>
             <w:fldChar w:fldCharType="separate"/>
           </w:r>
           <w:r>
             <w:rPr>
               <w:noProof/>
-              <w:lang/>
             </w:rPr>
             <w:t>[12]</w:t>
           </w:r>
           <w:r>
-            <w:rPr>
-              <w:lang/>
-            </w:rPr>
             <w:fldChar w:fldCharType="end"/>
           </w:r>
         </w:sdtContent>
@@ -18128,50 +17975,19 @@
         <w:rPr>
           <w:szCs w:val="24"/>
           <w:rtl/>
-          <w:lang/>
-        </w:rPr>
-      </w:pPr>
-      <w:r>
-        <w:t xml:space="preserve">Figure </w:t>
-      </w:r>
-      <w:r>
-        <w:rPr>
-          <w:lang/>
-        </w:rPr>
-        <w:t>8</w:t>
-      </w:r>
-      <w:r>
-        <w:t xml:space="preserve"> shows</w:t>
-      </w:r>
-      <w:r>
-        <w:rPr>
-          <w:lang/>
-        </w:rPr>
-        <w:t xml:space="preserve"> DC</w:t>
-      </w:r>
-      <w:r>
-        <w:rPr>
-          <w:lang/>
-        </w:rPr>
+        </w:rPr>
+      </w:pPr>
+      <w:r>
+        <w:t>Figure 8 shows DC</w:t>
+      </w:r>
+      <w:r>
         <w:t>-Builder System architecture</w:t>
       </w:r>
       <w:r>
-        <w:rPr>
-          <w:lang/>
-        </w:rPr>
-        <w:t>.</w:t>
-      </w:r>
-      <w:r>
-        <w:t xml:space="preserve"> </w:t>
-      </w:r>
-      <w:r>
-        <w:t>The natural language analysis block processes the requirements descriptions submitted by the user using the framework GATE, and specially: Sentence splitter</w:t>
-      </w:r>
-      <w:r>
-        <w:rPr>
-          <w:lang/>
-        </w:rPr>
-        <w:t>.</w:t>
+        <w:t xml:space="preserve">. </w:t>
+      </w:r>
+      <w:r>
+        <w:t>The natural language analysis block processes the requirements descriptions submitted by the user using the framework GATE, and specially: Sentence splitter.</w:t>
       </w:r>
       <w:r>
         <w:t xml:space="preserve"> </w:t>
@@ -18253,68 +18069,40 @@
     <w:p>
       <w:pPr>
         <w:ind w:firstLine="720"/>
-        <w:rPr>
-          <w:lang/>
-        </w:rPr>
-      </w:pPr>
-      <w:r>
-        <w:rPr>
-          <w:lang/>
-        </w:rPr>
+      </w:pPr>
+      <w:r>
         <w:t xml:space="preserve">Given a parts-of-speech and their functions in sentences, Chen </w:t>
       </w:r>
       <w:sdt>
         <w:sdtPr>
-          <w:rPr>
-            <w:lang/>
-          </w:rPr>
           <w:id w:val="-1844617493"/>
           <w:citation/>
         </w:sdtPr>
         <w:sdtContent>
           <w:r>
-            <w:rPr>
-              <w:lang/>
-            </w:rPr>
             <w:fldChar w:fldCharType="begin"/>
           </w:r>
           <w:r>
-            <w:rPr>
-              <w:lang/>
-            </w:rPr>
             <w:instrText xml:space="preserve"> CITATION Che83 \l 8192 </w:instrText>
           </w:r>
           <w:r>
-            <w:rPr>
-              <w:lang/>
-            </w:rPr>
             <w:fldChar w:fldCharType="separate"/>
           </w:r>
           <w:r>
             <w:rPr>
               <w:noProof/>
-              <w:lang/>
             </w:rPr>
             <w:t>[13]</w:t>
           </w:r>
           <w:r>
-            <w:rPr>
-              <w:lang/>
-            </w:rPr>
             <w:fldChar w:fldCharType="end"/>
           </w:r>
         </w:sdtContent>
       </w:sdt>
       <w:r>
-        <w:rPr>
-          <w:lang/>
-        </w:rPr>
         <w:t xml:space="preserve"> proposed eleven rules in order to translate NL requirements description written in English from natural language (English) to an entity-relationship diagram. The proposal of Chen seems to be the first attempt using linguistic</w:t>
       </w:r>
       <w:r>
-        <w:rPr>
-          <w:lang/>
-        </w:rPr>
         <w:t>.</w:t>
       </w:r>
       <w:r>
@@ -18384,14 +18172,7 @@
         <w:rPr>
           <w:szCs w:val="24"/>
         </w:rPr>
-        <w:t>All nouns are converted to entity types</w:t>
-      </w:r>
-      <w:r>
-        <w:rPr>
-          <w:szCs w:val="24"/>
-          <w:lang/>
-        </w:rPr>
-        <w:t>.</w:t>
+        <w:t>All nouns are converted to entity types.</w:t>
       </w:r>
       <w:r>
         <w:rPr>
@@ -18483,14 +18264,7 @@
         <w:rPr>
           <w:szCs w:val="24"/>
         </w:rPr>
-        <w:t>A gerund may indicate an entity type which is converted from a relationship type</w:t>
-      </w:r>
-      <w:r>
-        <w:rPr>
-          <w:szCs w:val="24"/>
-          <w:lang/>
-        </w:rPr>
-        <w:t>.</w:t>
+        <w:t>A gerund may indicate an entity type which is converted from a relationship type.</w:t>
       </w:r>
     </w:p>
     <w:p>
@@ -18685,7 +18459,6 @@
       <w:r>
         <w:rPr>
           <w:szCs w:val="24"/>
-          <w:lang/>
         </w:rPr>
         <w:t>there</w:t>
       </w:r>
@@ -18713,14 +18486,7 @@
         <w:rPr>
           <w:szCs w:val="24"/>
         </w:rPr>
-        <w:t>A noun such as “vehicle_number”, “group_no”, “person_id” and “room_type” may refer to an attribute type</w:t>
-      </w:r>
-      <w:r>
-        <w:rPr>
-          <w:szCs w:val="24"/>
-          <w:lang/>
-        </w:rPr>
-        <w:t>.</w:t>
+        <w:t>A noun such as “vehicle_number”, “group_no”, “person_id” and “room_type” may refer to an attribute type.</w:t>
       </w:r>
       <w:r>
         <w:t xml:space="preserve"> </w:t>
@@ -18774,7 +18540,6 @@
       <w:r>
         <w:rPr>
           <w:szCs w:val="24"/>
-          <w:lang/>
         </w:rPr>
         <w:t>.</w:t>
       </w:r>
@@ -18825,7 +18590,6 @@
       <w:r>
         <w:rPr>
           <w:szCs w:val="24"/>
-          <w:lang/>
         </w:rPr>
         <w:t>there</w:t>
       </w:r>
@@ -18853,14 +18617,7 @@
         <w:rPr>
           <w:szCs w:val="24"/>
         </w:rPr>
-        <w:t>A transitive verb can be a candidate for relationship type</w:t>
-      </w:r>
-      <w:r>
-        <w:rPr>
-          <w:szCs w:val="24"/>
-          <w:lang/>
-        </w:rPr>
-        <w:t>.</w:t>
+        <w:t>A transitive verb can be a candidate for relationship type.</w:t>
       </w:r>
       <w:r>
         <w:t xml:space="preserve"> </w:t>
@@ -18954,14 +18711,7 @@
         <w:rPr>
           <w:szCs w:val="24"/>
         </w:rPr>
-        <w:t>if a verb is equal to one of the following list {“include”, “involve”, “consists of”, contain, “comprise”, “divided to”, “embrace”}, therefore, this relationship can be aggregation or composition</w:t>
-      </w:r>
-      <w:r>
-        <w:rPr>
-          <w:szCs w:val="24"/>
-          <w:lang/>
-        </w:rPr>
-        <w:t>.</w:t>
+        <w:t>if a verb is equal to one of the following list {“include”, “involve”, “consists of”, contain, “comprise”, “divided to”, “embrace”}, therefore, this relationship can be aggregation or composition.</w:t>
       </w:r>
       <w:r>
         <w:t xml:space="preserve"> </w:t>
@@ -19002,7 +18752,6 @@
       <w:r>
         <w:rPr>
           <w:szCs w:val="24"/>
-          <w:lang/>
         </w:rPr>
         <w:t>After that a</w:t>
       </w:r>
@@ -19047,7 +18796,6 @@
         <w:rPr>
           <w:b/>
           <w:bCs/>
-          <w:lang/>
         </w:rPr>
       </w:pPr>
       <w:r>
@@ -19061,7 +18809,6 @@
         <w:rPr>
           <w:b/>
           <w:bCs/>
-          <w:lang/>
         </w:rPr>
         <w:t>:</w:t>
       </w:r>
@@ -19069,28 +18816,20 @@
     <w:p>
       <w:pPr>
         <w:ind w:firstLine="360"/>
-        <w:rPr>
-          <w:lang/>
-        </w:rPr>
       </w:pPr>
       <w:r>
         <w:rPr>
           <w:sz w:val="22"/>
-          <w:lang/>
         </w:rPr>
         <w:lastRenderedPageBreak/>
         <w:t xml:space="preserve">The previous module produces an initial model, in XML form, including concepts related to classes, attributes, and </w:t>
       </w:r>
       <w:r>
-        <w:rPr>
-          <w:lang/>
-        </w:rPr>
         <w:t>associations. This</w:t>
       </w:r>
       <w:r>
         <w:rPr>
           <w:sz w:val="22"/>
-          <w:lang/>
         </w:rPr>
         <w:t xml:space="preserve"> model can contain erroneous elements which should be treated.  In fact, the constructed ontology will help eliminate irrelevant elements.</w:t>
       </w:r>
@@ -30523,6 +30262,18 @@
         <w:rPr>
           <w:b/>
           <w:bCs/>
+          <w:rtl/>
+        </w:rPr>
+      </w:pPr>
+    </w:p>
+    <w:p>
+      <w:pPr>
+        <w:pStyle w:val="Body"/>
+        <w:spacing w:after="0"/>
+        <w:ind w:left="2340" w:firstLine="0"/>
+        <w:rPr>
+          <w:b/>
+          <w:bCs/>
         </w:rPr>
       </w:pPr>
     </w:p>
@@ -30534,10 +30285,85 @@
       <w:bookmarkStart w:id="68" w:name="_Toc158653204"/>
       <w:r>
         <w:lastRenderedPageBreak/>
+        <w:t xml:space="preserve">System Scenario </w:t>
+      </w:r>
+    </w:p>
+    <w:p>
+      <w:pPr>
+        <w:rPr>
+          <w:rtl/>
+        </w:rPr>
+      </w:pPr>
+    </w:p>
+    <w:p>
+      <w:r>
+        <w:rPr>
+          <w:noProof/>
+        </w:rPr>
+        <w:drawing>
+          <wp:inline distT="0" distB="0" distL="0" distR="0" wp14:anchorId="26B0B5F2" wp14:editId="6440D190">
+            <wp:extent cx="5391150" cy="1962150"/>
+            <wp:effectExtent l="0" t="0" r="0" b="0"/>
+            <wp:docPr id="186533325" name="Picture 1" descr="A black and white rectangular object with text&#10;&#10;Description automatically generated"/>
+            <wp:cNvGraphicFramePr>
+              <a:graphicFrameLocks xmlns:a="http://schemas.openxmlformats.org/drawingml/2006/main" noChangeAspect="1"/>
+            </wp:cNvGraphicFramePr>
+            <a:graphic xmlns:a="http://schemas.openxmlformats.org/drawingml/2006/main">
+              <a:graphicData uri="http://schemas.openxmlformats.org/drawingml/2006/picture">
+                <pic:pic xmlns:pic="http://schemas.openxmlformats.org/drawingml/2006/picture">
+                  <pic:nvPicPr>
+                    <pic:cNvPr id="186533325" name="Picture 1" descr="A black and white rectangular object with text&#10;&#10;Description automatically generated"/>
+                    <pic:cNvPicPr>
+                      <a:picLocks noChangeAspect="1" noChangeArrowheads="1"/>
+                    </pic:cNvPicPr>
+                  </pic:nvPicPr>
+                  <pic:blipFill>
+                    <a:blip r:embed="rId29">
+                      <a:extLst>
+                        <a:ext uri="{28A0092B-C50C-407E-A947-70E740481C1C}">
+                          <a14:useLocalDpi xmlns:a14="http://schemas.microsoft.com/office/drawing/2010/main" val="0"/>
+                        </a:ext>
+                      </a:extLst>
+                    </a:blip>
+                    <a:srcRect/>
+                    <a:stretch>
+                      <a:fillRect/>
+                    </a:stretch>
+                  </pic:blipFill>
+                  <pic:spPr bwMode="auto">
+                    <a:xfrm>
+                      <a:off x="0" y="0"/>
+                      <a:ext cx="5391150" cy="1962150"/>
+                    </a:xfrm>
+                    <a:prstGeom prst="rect">
+                      <a:avLst/>
+                    </a:prstGeom>
+                    <a:noFill/>
+                    <a:ln>
+                      <a:noFill/>
+                    </a:ln>
+                  </pic:spPr>
+                </pic:pic>
+              </a:graphicData>
+            </a:graphic>
+          </wp:inline>
+        </w:drawing>
+      </w:r>
+    </w:p>
+    <w:p>
+      <w:pPr>
+        <w:pStyle w:val="Heading2"/>
+        <w:ind w:left="540" w:hanging="540"/>
+        <w:rPr>
+          <w:rtl/>
+        </w:rPr>
+      </w:pPr>
+      <w:r>
         <w:t>Requirements Specification</w:t>
       </w:r>
       <w:bookmarkEnd w:id="68"/>
     </w:p>
+    <w:p/>
     <w:tbl>
       <w:tblPr>
         <w:tblStyle w:val="TableGrid"/>
@@ -31390,6 +31216,7 @@
       </w:pPr>
       <w:bookmarkStart w:id="71" w:name="_Toc153058535"/>
       <w:r>
+        <w:lastRenderedPageBreak/>
         <w:t xml:space="preserve">Table </w:t>
       </w:r>
       <w:r>
@@ -31936,7 +31763,6 @@
                 <w:sz w:val="24"/>
                 <w:szCs w:val="24"/>
               </w:rPr>
-              <w:lastRenderedPageBreak/>
               <w:t>Analysis</w:t>
             </w:r>
             <w:r>
@@ -32769,6 +32595,7 @@
                 <w:sz w:val="24"/>
                 <w:szCs w:val="24"/>
               </w:rPr>
+              <w:lastRenderedPageBreak/>
               <w:t xml:space="preserve">The </w:t>
             </w:r>
             <w:r>
@@ -33218,7 +33045,6 @@
                 <w:sz w:val="24"/>
                 <w:szCs w:val="24"/>
               </w:rPr>
-              <w:lastRenderedPageBreak/>
               <w:t>Use case</w:t>
             </w:r>
           </w:p>
@@ -33940,7 +33766,16 @@
                 <w:sz w:val="24"/>
                 <w:szCs w:val="24"/>
               </w:rPr>
-              <w:t xml:space="preserve"> like number the class and the relation between them and then draw</w:t>
+              <w:t xml:space="preserve"> like </w:t>
+            </w:r>
+            <w:r>
+              <w:rPr>
+                <w:rFonts w:cstheme="majorBidi"/>
+                <w:sz w:val="24"/>
+                <w:szCs w:val="24"/>
+              </w:rPr>
+              <w:lastRenderedPageBreak/>
+              <w:t>number the class and the relation between them and then draw</w:t>
             </w:r>
           </w:p>
         </w:tc>
@@ -33964,6 +33799,7 @@
                 <w:sz w:val="24"/>
                 <w:szCs w:val="24"/>
               </w:rPr>
+              <w:lastRenderedPageBreak/>
               <w:t>Pre-condition</w:t>
             </w:r>
           </w:p>
@@ -34586,7 +34422,6 @@
                 <w:sz w:val="24"/>
                 <w:szCs w:val="24"/>
               </w:rPr>
-              <w:lastRenderedPageBreak/>
               <w:t>Use case</w:t>
             </w:r>
           </w:p>
@@ -35538,6 +35373,7 @@
                 <w:sz w:val="24"/>
                 <w:szCs w:val="24"/>
               </w:rPr>
+              <w:lastRenderedPageBreak/>
               <w:t xml:space="preserve">Actor </w:t>
             </w:r>
           </w:p>
@@ -35861,7 +35697,6 @@
       <w:bookmarkStart w:id="107" w:name="_Toc152868911"/>
       <w:bookmarkStart w:id="108" w:name="_Toc158653205"/>
       <w:r>
-        <w:lastRenderedPageBreak/>
         <w:t>Requirements Modeling</w:t>
       </w:r>
       <w:bookmarkEnd w:id="107"/>
@@ -35905,7 +35740,7 @@
                     <pic:cNvPicPr/>
                   </pic:nvPicPr>
                   <pic:blipFill>
-                    <a:blip r:embed="rId29">
+                    <a:blip r:embed="rId30">
                       <a:extLst>
                         <a:ext uri="{28A0092B-C50C-407E-A947-70E740481C1C}">
                           <a14:useLocalDpi xmlns:a14="http://schemas.microsoft.com/office/drawing/2010/main" val="0"/>
@@ -36042,7 +35877,15 @@
           <w:rFonts w:cstheme="majorBidi"/>
           <w:szCs w:val="24"/>
         </w:rPr>
-        <w:t xml:space="preserve"> and relationships within the data, which is a form of analysis.</w:t>
+        <w:t xml:space="preserve"> and relationships within the data, </w:t>
+      </w:r>
+      <w:r>
+        <w:rPr>
+          <w:rFonts w:cstheme="majorBidi"/>
+          <w:szCs w:val="24"/>
+        </w:rPr>
+        <w:lastRenderedPageBreak/>
+        <w:t>which is a form of analysis.</w:t>
       </w:r>
       <w:r>
         <w:rPr>
@@ -36241,15 +36084,7 @@
           <w:rFonts w:cstheme="majorBidi"/>
           <w:szCs w:val="24"/>
         </w:rPr>
-        <w:t xml:space="preserve"> to draw the diagram, </w:t>
-      </w:r>
-      <w:r>
-        <w:rPr>
-          <w:rFonts w:cstheme="majorBidi"/>
-          <w:szCs w:val="24"/>
-        </w:rPr>
-        <w:lastRenderedPageBreak/>
-        <w:t xml:space="preserve">test model it use </w:t>
+        <w:t xml:space="preserve"> to draw the diagram, test model it use </w:t>
       </w:r>
       <w:r>
         <w:rPr>
@@ -36357,7 +36192,7 @@
                     <pic:cNvPicPr/>
                   </pic:nvPicPr>
                   <pic:blipFill>
-                    <a:blip r:embed="rId30">
+                    <a:blip r:embed="rId31">
                       <a:extLst>
                         <a:ext uri="{28A0092B-C50C-407E-A947-70E740481C1C}">
                           <a14:useLocalDpi xmlns:a14="http://schemas.microsoft.com/office/drawing/2010/main" val="0"/>
@@ -36392,6 +36227,7 @@
       <w:bookmarkStart w:id="112" w:name="_Toc152858529"/>
       <w:bookmarkStart w:id="113" w:name="_Toc159179155"/>
       <w:r>
+        <w:lastRenderedPageBreak/>
         <w:t xml:space="preserve">Figure </w:t>
       </w:r>
       <w:r>
@@ -36565,7 +36401,6 @@
           <w:rFonts w:cstheme="majorBidi"/>
           <w:szCs w:val="24"/>
         </w:rPr>
-        <w:lastRenderedPageBreak/>
         <w:t>analysis</w:t>
       </w:r>
       <w:r>
@@ -36645,7 +36480,7 @@
           <w:noProof/>
         </w:rPr>
         <w:drawing>
-          <wp:inline distT="0" distB="0" distL="0" distR="0" wp14:anchorId="74AA5B7A" wp14:editId="081BD8FB">
+          <wp:inline distT="0" distB="0" distL="0" distR="0" wp14:anchorId="74AA5B7A" wp14:editId="05CE4522">
             <wp:extent cx="5570131" cy="3629025"/>
             <wp:effectExtent l="0" t="0" r="0" b="0"/>
             <wp:docPr id="1484035045" name="Picture 1"/>
@@ -36662,7 +36497,7 @@
                     </pic:cNvPicPr>
                   </pic:nvPicPr>
                   <pic:blipFill rotWithShape="1">
-                    <a:blip r:embed="rId31" cstate="print">
+                    <a:blip r:embed="rId32" cstate="print">
                       <a:extLst>
                         <a:ext uri="{28A0092B-C50C-407E-A947-70E740481C1C}">
                           <a14:useLocalDpi xmlns:a14="http://schemas.microsoft.com/office/drawing/2010/main" val="0"/>
@@ -36702,6 +36537,9 @@
         <w:pStyle w:val="Caption"/>
         <w:spacing w:line="600" w:lineRule="auto"/>
         <w:jc w:val="center"/>
+        <w:rPr>
+          <w:rtl/>
+        </w:rPr>
       </w:pPr>
       <w:bookmarkStart w:id="115" w:name="_Toc159179156"/>
       <w:r>
@@ -36735,6 +36573,65 @@
         <w:t>class diagram</w:t>
       </w:r>
       <w:bookmarkEnd w:id="115"/>
+    </w:p>
+    <w:p>
+      <w:r>
+        <w:rPr>
+          <w:noProof/>
+        </w:rPr>
+        <w:lastRenderedPageBreak/>
+        <w:drawing>
+          <wp:inline distT="0" distB="0" distL="0" distR="0" wp14:anchorId="0ABAC015" wp14:editId="6C0E909A">
+            <wp:extent cx="5768613" cy="3629025"/>
+            <wp:effectExtent l="0" t="0" r="0" b="0"/>
+            <wp:docPr id="630699241" name="Picture 2" descr="A screenshot of a computer&#10;&#10;Description automatically generated"/>
+            <wp:cNvGraphicFramePr>
+              <a:graphicFrameLocks xmlns:a="http://schemas.openxmlformats.org/drawingml/2006/main" noChangeAspect="1"/>
+            </wp:cNvGraphicFramePr>
+            <a:graphic xmlns:a="http://schemas.openxmlformats.org/drawingml/2006/main">
+              <a:graphicData uri="http://schemas.openxmlformats.org/drawingml/2006/picture">
+                <pic:pic xmlns:pic="http://schemas.openxmlformats.org/drawingml/2006/picture">
+                  <pic:nvPicPr>
+                    <pic:cNvPr id="630699241" name="Picture 2" descr="A screenshot of a computer&#10;&#10;Description automatically generated"/>
+                    <pic:cNvPicPr>
+                      <a:picLocks noChangeAspect="1" noChangeArrowheads="1"/>
+                    </pic:cNvPicPr>
+                  </pic:nvPicPr>
+                  <pic:blipFill rotWithShape="1">
+                    <a:blip r:embed="rId33" cstate="print">
+                      <a:extLst>
+                        <a:ext uri="{28A0092B-C50C-407E-A947-70E740481C1C}">
+                          <a14:useLocalDpi xmlns:a14="http://schemas.microsoft.com/office/drawing/2010/main" val="0"/>
+                        </a:ext>
+                      </a:extLst>
+                    </a:blip>
+                    <a:srcRect l="2420" t="6017" r="18870" b="6017"/>
+                    <a:stretch/>
+                  </pic:blipFill>
+                  <pic:spPr bwMode="auto">
+                    <a:xfrm>
+                      <a:off x="0" y="0"/>
+                      <a:ext cx="5775222" cy="3633183"/>
+                    </a:xfrm>
+                    <a:prstGeom prst="rect">
+                      <a:avLst/>
+                    </a:prstGeom>
+                    <a:noFill/>
+                    <a:ln>
+                      <a:noFill/>
+                    </a:ln>
+                    <a:extLst>
+                      <a:ext uri="{53640926-AAD7-44D8-BBD7-CCE9431645EC}">
+                        <a14:shadowObscured xmlns:a14="http://schemas.microsoft.com/office/drawing/2010/main"/>
+                      </a:ext>
+                    </a:extLst>
+                  </pic:spPr>
+                </pic:pic>
+              </a:graphicData>
+            </a:graphic>
+          </wp:inline>
+        </w:drawing>
+      </w:r>
     </w:p>
     <w:p>
       <w:pPr>
@@ -36925,7 +36822,6 @@
           <w:color w:val="374151"/>
           <w:szCs w:val="24"/>
         </w:rPr>
-        <w:lastRenderedPageBreak/>
         <w:t>DataP</w:t>
       </w:r>
       <w:r>
@@ -37026,6 +36922,7 @@
         <w:ind w:firstLine="540"/>
       </w:pPr>
       <w:r>
+        <w:lastRenderedPageBreak/>
         <w:t>Class diagram take name and the boundary of diagram and drawing the diagram such as class digarm and use case .</w:t>
       </w:r>
     </w:p>
@@ -37260,7 +37157,7 @@
                     </pic:cNvPicPr>
                   </pic:nvPicPr>
                   <pic:blipFill>
-                    <a:blip r:embed="rId32">
+                    <a:blip r:embed="rId34">
                       <a:extLst>
                         <a:ext uri="{28A0092B-C50C-407E-A947-70E740481C1C}">
                           <a14:useLocalDpi xmlns:a14="http://schemas.microsoft.com/office/drawing/2010/main" val="0"/>
@@ -37600,7 +37497,7 @@
                     </pic:cNvPicPr>
                   </pic:nvPicPr>
                   <pic:blipFill>
-                    <a:blip r:embed="rId33">
+                    <a:blip r:embed="rId35">
                       <a:extLst>
                         <a:ext uri="{28A0092B-C50C-407E-A947-70E740481C1C}">
                           <a14:useLocalDpi xmlns:a14="http://schemas.microsoft.com/office/drawing/2010/main" val="0"/>
@@ -37863,7 +37760,7 @@
           <w:noProof/>
         </w:rPr>
         <w:drawing>
-          <wp:inline distT="0" distB="0" distL="0" distR="0" wp14:anchorId="0D7E42D2" wp14:editId="110BADEB">
+          <wp:inline distT="0" distB="0" distL="0" distR="0" wp14:anchorId="0D7E42D2" wp14:editId="4AB710DB">
             <wp:extent cx="5415094" cy="2955719"/>
             <wp:effectExtent l="19050" t="19050" r="0" b="0"/>
             <wp:docPr id="1335364389" name="Picture 2"/>
@@ -37880,7 +37777,7 @@
                     </pic:cNvPicPr>
                   </pic:nvPicPr>
                   <pic:blipFill rotWithShape="1">
-                    <a:blip r:embed="rId34" cstate="print">
+                    <a:blip r:embed="rId36" cstate="print">
                       <a:extLst>
                         <a:ext uri="{28A0092B-C50C-407E-A947-70E740481C1C}">
                           <a14:useLocalDpi xmlns:a14="http://schemas.microsoft.com/office/drawing/2010/main" val="0"/>
@@ -37967,7 +37864,7 @@
         </w:rPr>
         <w:lastRenderedPageBreak/>
         <w:drawing>
-          <wp:inline distT="0" distB="0" distL="0" distR="0" wp14:anchorId="13AC955A" wp14:editId="2CB75A30">
+          <wp:inline distT="0" distB="0" distL="0" distR="0" wp14:anchorId="13AC955A" wp14:editId="0E2208C4">
             <wp:extent cx="5736123" cy="3216976"/>
             <wp:effectExtent l="19050" t="19050" r="0" b="2540"/>
             <wp:docPr id="711087043" name="Picture 3"/>
@@ -37984,7 +37881,7 @@
                     </pic:cNvPicPr>
                   </pic:nvPicPr>
                   <pic:blipFill rotWithShape="1">
-                    <a:blip r:embed="rId35" cstate="print">
+                    <a:blip r:embed="rId37" cstate="print">
                       <a:extLst>
                         <a:ext uri="{28A0092B-C50C-407E-A947-70E740481C1C}">
                           <a14:useLocalDpi xmlns:a14="http://schemas.microsoft.com/office/drawing/2010/main" val="0"/>
@@ -38087,7 +37984,7 @@
                     </pic:cNvPicPr>
                   </pic:nvPicPr>
                   <pic:blipFill rotWithShape="1">
-                    <a:blip r:embed="rId36" cstate="print">
+                    <a:blip r:embed="rId38" cstate="print">
                       <a:extLst>
                         <a:ext uri="{28A0092B-C50C-407E-A947-70E740481C1C}">
                           <a14:useLocalDpi xmlns:a14="http://schemas.microsoft.com/office/drawing/2010/main" val="0"/>
@@ -40983,7 +40880,7 @@
       </w:r>
     </w:p>
     <w:sectPr>
-      <w:footerReference w:type="default" r:id="rId37"/>
+      <w:footerReference w:type="default" r:id="rId39"/>
       <w:pgSz w:w="12240" w:h="15840"/>
       <w:pgMar w:top="1134" w:right="1134" w:bottom="1134" w:left="1797" w:header="720" w:footer="720" w:gutter="0"/>
       <w:pgNumType w:start="1"/>
@@ -40995,7 +40892,7 @@
 </file>
 
 <file path=word/endnotes.xml><?xml version="1.0" encoding="utf-8"?>
-<w:endnotes xmlns:wpc="http://schemas.microsoft.com/office/word/2010/wordprocessingCanvas" xmlns:cx="http://schemas.microsoft.com/office/drawing/2014/chartex" xmlns:cx1="http://schemas.microsoft.com/office/drawing/2015/9/8/chartex" xmlns:cx2="http://schemas.microsoft.com/office/drawing/2015/10/21/chartex" xmlns:cx3="http://schemas.microsoft.com/office/drawing/2016/5/9/chartex" xmlns:cx4="http://schemas.microsoft.com/office/drawing/2016/5/10/chartex" xmlns:cx5="http://schemas.microsoft.com/office/drawing/2016/5/11/chartex" xmlns:cx6="http://schemas.microsoft.com/office/drawing/2016/5/12/chartex" xmlns:cx7="http://schemas.microsoft.com/office/drawing/2016/5/13/chartex" xmlns:cx8="http://schemas.microsoft.com/office/drawing/2016/5/14/chartex" xmlns:mc="http://schemas.openxmlformats.org/markup-compatibility/2006" xmlns:aink="http://schemas.microsoft.com/office/drawing/2016/ink" xmlns:am3d="http://schemas.microsoft.com/office/drawing/2017/model3d" xmlns:o="urn:schemas-microsoft-com:office:office" xmlns:oel="http://schemas.microsoft.com/office/2019/extlst" xmlns:r="http://schemas.openxmlformats.org/officeDocument/2006/relationships" xmlns:m="http://schemas.openxmlformats.org/officeDocument/2006/math" xmlns:v="urn:schemas-microsoft-com:vml" xmlns:wp14="http://schemas.microsoft.com/office/word/2010/wordprocessingDrawing" xmlns:wp="http://schemas.openxmlformats.org/drawingml/2006/wordprocessingDrawing" xmlns:w10="urn:schemas-microsoft-com:office:word" xmlns:w="http://schemas.openxmlformats.org/wordprocessingml/2006/main" xmlns:w14="http://schemas.microsoft.com/office/word/2010/wordml" xmlns:w15="http://schemas.microsoft.com/office/word/2012/wordml" xmlns:w16cex="http://schemas.microsoft.com/office/word/2018/wordml/cex" xmlns:w16cid="http://schemas.microsoft.com/office/word/2016/wordml/cid" xmlns:w16="http://schemas.microsoft.com/office/word/2018/wordml" xmlns:w16sdtdh="http://schemas.microsoft.com/office/word/2020/wordml/sdtdatahash" xmlns:w16se="http://schemas.microsoft.com/office/word/2015/wordml/symex" xmlns:wpg="http://schemas.microsoft.com/office/word/2010/wordprocessingGroup" xmlns:wpi="http://schemas.microsoft.com/office/word/2010/wordprocessingInk" xmlns:wne="http://schemas.microsoft.com/office/word/2006/wordml" xmlns:wps="http://schemas.microsoft.com/office/word/2010/wordprocessingShape" mc:Ignorable="w14 w15 w16se w16cid w16 w16cex w16sdtdh wp14">
+<w:endnotes xmlns:wpc="http://schemas.microsoft.com/office/word/2010/wordprocessingCanvas" xmlns:cx="http://schemas.microsoft.com/office/drawing/2014/chartex" xmlns:cx1="http://schemas.microsoft.com/office/drawing/2015/9/8/chartex" xmlns:cx2="http://schemas.microsoft.com/office/drawing/2015/10/21/chartex" xmlns:cx3="http://schemas.microsoft.com/office/drawing/2016/5/9/chartex" xmlns:cx4="http://schemas.microsoft.com/office/drawing/2016/5/10/chartex" xmlns:cx5="http://schemas.microsoft.com/office/drawing/2016/5/11/chartex" xmlns:cx6="http://schemas.microsoft.com/office/drawing/2016/5/12/chartex" xmlns:cx7="http://schemas.microsoft.com/office/drawing/2016/5/13/chartex" xmlns:cx8="http://schemas.microsoft.com/office/drawing/2016/5/14/chartex" xmlns:mc="http://schemas.openxmlformats.org/markup-compatibility/2006" xmlns:aink="http://schemas.microsoft.com/office/drawing/2016/ink" xmlns:am3d="http://schemas.microsoft.com/office/drawing/2017/model3d" xmlns:o="urn:schemas-microsoft-com:office:office" xmlns:oel="http://schemas.microsoft.com/office/2019/extlst" xmlns:r="http://schemas.openxmlformats.org/officeDocument/2006/relationships" xmlns:m="http://schemas.openxmlformats.org/officeDocument/2006/math" xmlns:v="urn:schemas-microsoft-com:vml" xmlns:wp14="http://schemas.microsoft.com/office/word/2010/wordprocessingDrawing" xmlns:wp="http://schemas.openxmlformats.org/drawingml/2006/wordprocessingDrawing" xmlns:w10="urn:schemas-microsoft-com:office:word" xmlns:w="http://schemas.openxmlformats.org/wordprocessingml/2006/main" xmlns:w14="http://schemas.microsoft.com/office/word/2010/wordml" xmlns:w15="http://schemas.microsoft.com/office/word/2012/wordml" xmlns:w16cex="http://schemas.microsoft.com/office/word/2018/wordml/cex" xmlns:w16cid="http://schemas.microsoft.com/office/word/2016/wordml/cid" xmlns:w16="http://schemas.microsoft.com/office/word/2018/wordml" xmlns:w16du="http://schemas.microsoft.com/office/word/2023/wordml/word16du" xmlns:w16sdtdh="http://schemas.microsoft.com/office/word/2020/wordml/sdtdatahash" xmlns:w16se="http://schemas.microsoft.com/office/word/2015/wordml/symex" xmlns:wpg="http://schemas.microsoft.com/office/word/2010/wordprocessingGroup" xmlns:wpi="http://schemas.microsoft.com/office/word/2010/wordprocessingInk" xmlns:wne="http://schemas.microsoft.com/office/word/2006/wordml" xmlns:wps="http://schemas.microsoft.com/office/word/2010/wordprocessingShape" mc:Ignorable="w14 w15 w16se w16cid w16 w16cex w16sdtdh w16du wp14">
   <w:endnote w:type="separator" w:id="-1">
     <w:p>
       <w:pPr>
@@ -41020,7 +40917,7 @@
 </file>
 
 <file path=word/footer1.xml><?xml version="1.0" encoding="utf-8"?>
-<w:ftr xmlns:wpc="http://schemas.microsoft.com/office/word/2010/wordprocessingCanvas" xmlns:cx="http://schemas.microsoft.com/office/drawing/2014/chartex" xmlns:cx1="http://schemas.microsoft.com/office/drawing/2015/9/8/chartex" xmlns:cx2="http://schemas.microsoft.com/office/drawing/2015/10/21/chartex" xmlns:cx3="http://schemas.microsoft.com/office/drawing/2016/5/9/chartex" xmlns:cx4="http://schemas.microsoft.com/office/drawing/2016/5/10/chartex" xmlns:cx5="http://schemas.microsoft.com/office/drawing/2016/5/11/chartex" xmlns:cx6="http://schemas.microsoft.com/office/drawing/2016/5/12/chartex" xmlns:cx7="http://schemas.microsoft.com/office/drawing/2016/5/13/chartex" xmlns:cx8="http://schemas.microsoft.com/office/drawing/2016/5/14/chartex" xmlns:mc="http://schemas.openxmlformats.org/markup-compatibility/2006" xmlns:aink="http://schemas.microsoft.com/office/drawing/2016/ink" xmlns:am3d="http://schemas.microsoft.com/office/drawing/2017/model3d" xmlns:o="urn:schemas-microsoft-com:office:office" xmlns:oel="http://schemas.microsoft.com/office/2019/extlst" xmlns:r="http://schemas.openxmlformats.org/officeDocument/2006/relationships" xmlns:m="http://schemas.openxmlformats.org/officeDocument/2006/math" xmlns:v="urn:schemas-microsoft-com:vml" xmlns:wp14="http://schemas.microsoft.com/office/word/2010/wordprocessingDrawing" xmlns:wp="http://schemas.openxmlformats.org/drawingml/2006/wordprocessingDrawing" xmlns:w10="urn:schemas-microsoft-com:office:word" xmlns:w="http://schemas.openxmlformats.org/wordprocessingml/2006/main" xmlns:w14="http://schemas.microsoft.com/office/word/2010/wordml" xmlns:w15="http://schemas.microsoft.com/office/word/2012/wordml" xmlns:w16cex="http://schemas.microsoft.com/office/word/2018/wordml/cex" xmlns:w16cid="http://schemas.microsoft.com/office/word/2016/wordml/cid" xmlns:w16="http://schemas.microsoft.com/office/word/2018/wordml" xmlns:w16sdtdh="http://schemas.microsoft.com/office/word/2020/wordml/sdtdatahash" xmlns:w16se="http://schemas.microsoft.com/office/word/2015/wordml/symex" xmlns:wpg="http://schemas.microsoft.com/office/word/2010/wordprocessingGroup" xmlns:wpi="http://schemas.microsoft.com/office/word/2010/wordprocessingInk" xmlns:wne="http://schemas.microsoft.com/office/word/2006/wordml" xmlns:wps="http://schemas.microsoft.com/office/word/2010/wordprocessingShape" mc:Ignorable="w14 w15 w16se w16cid w16 w16cex w16sdtdh wp14">
+<w:ftr xmlns:wpc="http://schemas.microsoft.com/office/word/2010/wordprocessingCanvas" xmlns:cx="http://schemas.microsoft.com/office/drawing/2014/chartex" xmlns:cx1="http://schemas.microsoft.com/office/drawing/2015/9/8/chartex" xmlns:cx2="http://schemas.microsoft.com/office/drawing/2015/10/21/chartex" xmlns:cx3="http://schemas.microsoft.com/office/drawing/2016/5/9/chartex" xmlns:cx4="http://schemas.microsoft.com/office/drawing/2016/5/10/chartex" xmlns:cx5="http://schemas.microsoft.com/office/drawing/2016/5/11/chartex" xmlns:cx6="http://schemas.microsoft.com/office/drawing/2016/5/12/chartex" xmlns:cx7="http://schemas.microsoft.com/office/drawing/2016/5/13/chartex" xmlns:cx8="http://schemas.microsoft.com/office/drawing/2016/5/14/chartex" xmlns:mc="http://schemas.openxmlformats.org/markup-compatibility/2006" xmlns:aink="http://schemas.microsoft.com/office/drawing/2016/ink" xmlns:am3d="http://schemas.microsoft.com/office/drawing/2017/model3d" xmlns:o="urn:schemas-microsoft-com:office:office" xmlns:oel="http://schemas.microsoft.com/office/2019/extlst" xmlns:r="http://schemas.openxmlformats.org/officeDocument/2006/relationships" xmlns:m="http://schemas.openxmlformats.org/officeDocument/2006/math" xmlns:v="urn:schemas-microsoft-com:vml" xmlns:wp14="http://schemas.microsoft.com/office/word/2010/wordprocessingDrawing" xmlns:wp="http://schemas.openxmlformats.org/drawingml/2006/wordprocessingDrawing" xmlns:w10="urn:schemas-microsoft-com:office:word" xmlns:w="http://schemas.openxmlformats.org/wordprocessingml/2006/main" xmlns:w14="http://schemas.microsoft.com/office/word/2010/wordml" xmlns:w15="http://schemas.microsoft.com/office/word/2012/wordml" xmlns:w16cex="http://schemas.microsoft.com/office/word/2018/wordml/cex" xmlns:w16cid="http://schemas.microsoft.com/office/word/2016/wordml/cid" xmlns:w16="http://schemas.microsoft.com/office/word/2018/wordml" xmlns:w16du="http://schemas.microsoft.com/office/word/2023/wordml/word16du" xmlns:w16sdtdh="http://schemas.microsoft.com/office/word/2020/wordml/sdtdatahash" xmlns:w16se="http://schemas.microsoft.com/office/word/2015/wordml/symex" xmlns:wpg="http://schemas.microsoft.com/office/word/2010/wordprocessingGroup" xmlns:wpi="http://schemas.microsoft.com/office/word/2010/wordprocessingInk" xmlns:wne="http://schemas.microsoft.com/office/word/2006/wordml" xmlns:wps="http://schemas.microsoft.com/office/word/2010/wordprocessingShape" mc:Ignorable="w14 w15 w16se w16cid w16 w16cex w16sdtdh w16du wp14">
   <w:sdt>
     <w:sdtPr>
       <w:id w:val="14773083"/>
@@ -41068,7 +40965,7 @@
 </file>
 
 <file path=word/footer2.xml><?xml version="1.0" encoding="utf-8"?>
-<w:ftr xmlns:wpc="http://schemas.microsoft.com/office/word/2010/wordprocessingCanvas" xmlns:cx="http://schemas.microsoft.com/office/drawing/2014/chartex" xmlns:cx1="http://schemas.microsoft.com/office/drawing/2015/9/8/chartex" xmlns:cx2="http://schemas.microsoft.com/office/drawing/2015/10/21/chartex" xmlns:cx3="http://schemas.microsoft.com/office/drawing/2016/5/9/chartex" xmlns:cx4="http://schemas.microsoft.com/office/drawing/2016/5/10/chartex" xmlns:cx5="http://schemas.microsoft.com/office/drawing/2016/5/11/chartex" xmlns:cx6="http://schemas.microsoft.com/office/drawing/2016/5/12/chartex" xmlns:cx7="http://schemas.microsoft.com/office/drawing/2016/5/13/chartex" xmlns:cx8="http://schemas.microsoft.com/office/drawing/2016/5/14/chartex" xmlns:mc="http://schemas.openxmlformats.org/markup-compatibility/2006" xmlns:aink="http://schemas.microsoft.com/office/drawing/2016/ink" xmlns:am3d="http://schemas.microsoft.com/office/drawing/2017/model3d" xmlns:o="urn:schemas-microsoft-com:office:office" xmlns:oel="http://schemas.microsoft.com/office/2019/extlst" xmlns:r="http://schemas.openxmlformats.org/officeDocument/2006/relationships" xmlns:m="http://schemas.openxmlformats.org/officeDocument/2006/math" xmlns:v="urn:schemas-microsoft-com:vml" xmlns:wp14="http://schemas.microsoft.com/office/word/2010/wordprocessingDrawing" xmlns:wp="http://schemas.openxmlformats.org/drawingml/2006/wordprocessingDrawing" xmlns:w10="urn:schemas-microsoft-com:office:word" xmlns:w="http://schemas.openxmlformats.org/wordprocessingml/2006/main" xmlns:w14="http://schemas.microsoft.com/office/word/2010/wordml" xmlns:w15="http://schemas.microsoft.com/office/word/2012/wordml" xmlns:w16cex="http://schemas.microsoft.com/office/word/2018/wordml/cex" xmlns:w16cid="http://schemas.microsoft.com/office/word/2016/wordml/cid" xmlns:w16="http://schemas.microsoft.com/office/word/2018/wordml" xmlns:w16sdtdh="http://schemas.microsoft.com/office/word/2020/wordml/sdtdatahash" xmlns:w16se="http://schemas.microsoft.com/office/word/2015/wordml/symex" xmlns:wpg="http://schemas.microsoft.com/office/word/2010/wordprocessingGroup" xmlns:wpi="http://schemas.microsoft.com/office/word/2010/wordprocessingInk" xmlns:wne="http://schemas.microsoft.com/office/word/2006/wordml" xmlns:wps="http://schemas.microsoft.com/office/word/2010/wordprocessingShape" mc:Ignorable="w14 w15 w16se w16cid w16 w16cex w16sdtdh wp14">
+<w:ftr xmlns:wpc="http://schemas.microsoft.com/office/word/2010/wordprocessingCanvas" xmlns:cx="http://schemas.microsoft.com/office/drawing/2014/chartex" xmlns:cx1="http://schemas.microsoft.com/office/drawing/2015/9/8/chartex" xmlns:cx2="http://schemas.microsoft.com/office/drawing/2015/10/21/chartex" xmlns:cx3="http://schemas.microsoft.com/office/drawing/2016/5/9/chartex" xmlns:cx4="http://schemas.microsoft.com/office/drawing/2016/5/10/chartex" xmlns:cx5="http://schemas.microsoft.com/office/drawing/2016/5/11/chartex" xmlns:cx6="http://schemas.microsoft.com/office/drawing/2016/5/12/chartex" xmlns:cx7="http://schemas.microsoft.com/office/drawing/2016/5/13/chartex" xmlns:cx8="http://schemas.microsoft.com/office/drawing/2016/5/14/chartex" xmlns:mc="http://schemas.openxmlformats.org/markup-compatibility/2006" xmlns:aink="http://schemas.microsoft.com/office/drawing/2016/ink" xmlns:am3d="http://schemas.microsoft.com/office/drawing/2017/model3d" xmlns:o="urn:schemas-microsoft-com:office:office" xmlns:oel="http://schemas.microsoft.com/office/2019/extlst" xmlns:r="http://schemas.openxmlformats.org/officeDocument/2006/relationships" xmlns:m="http://schemas.openxmlformats.org/officeDocument/2006/math" xmlns:v="urn:schemas-microsoft-com:vml" xmlns:wp14="http://schemas.microsoft.com/office/word/2010/wordprocessingDrawing" xmlns:wp="http://schemas.openxmlformats.org/drawingml/2006/wordprocessingDrawing" xmlns:w10="urn:schemas-microsoft-com:office:word" xmlns:w="http://schemas.openxmlformats.org/wordprocessingml/2006/main" xmlns:w14="http://schemas.microsoft.com/office/word/2010/wordml" xmlns:w15="http://schemas.microsoft.com/office/word/2012/wordml" xmlns:w16cex="http://schemas.microsoft.com/office/word/2018/wordml/cex" xmlns:w16cid="http://schemas.microsoft.com/office/word/2016/wordml/cid" xmlns:w16="http://schemas.microsoft.com/office/word/2018/wordml" xmlns:w16du="http://schemas.microsoft.com/office/word/2023/wordml/word16du" xmlns:w16sdtdh="http://schemas.microsoft.com/office/word/2020/wordml/sdtdatahash" xmlns:w16se="http://schemas.microsoft.com/office/word/2015/wordml/symex" xmlns:wpg="http://schemas.microsoft.com/office/word/2010/wordprocessingGroup" xmlns:wpi="http://schemas.microsoft.com/office/word/2010/wordprocessingInk" xmlns:wne="http://schemas.microsoft.com/office/word/2006/wordml" xmlns:wps="http://schemas.microsoft.com/office/word/2010/wordprocessingShape" mc:Ignorable="w14 w15 w16se w16cid w16 w16cex w16sdtdh w16du wp14">
   <w:p>
     <w:pPr>
       <w:pStyle w:val="Footer"/>
@@ -41106,7 +41003,7 @@
 </file>
 
 <file path=word/footnotes.xml><?xml version="1.0" encoding="utf-8"?>
-<w:footnotes xmlns:wpc="http://schemas.microsoft.com/office/word/2010/wordprocessingCanvas" xmlns:cx="http://schemas.microsoft.com/office/drawing/2014/chartex" xmlns:cx1="http://schemas.microsoft.com/office/drawing/2015/9/8/chartex" xmlns:cx2="http://schemas.microsoft.com/office/drawing/2015/10/21/chartex" xmlns:cx3="http://schemas.microsoft.com/office/drawing/2016/5/9/chartex" xmlns:cx4="http://schemas.microsoft.com/office/drawing/2016/5/10/chartex" xmlns:cx5="http://schemas.microsoft.com/office/drawing/2016/5/11/chartex" xmlns:cx6="http://schemas.microsoft.com/office/drawing/2016/5/12/chartex" xmlns:cx7="http://schemas.microsoft.com/office/drawing/2016/5/13/chartex" xmlns:cx8="http://schemas.microsoft.com/office/drawing/2016/5/14/chartex" xmlns:mc="http://schemas.openxmlformats.org/markup-compatibility/2006" xmlns:aink="http://schemas.microsoft.com/office/drawing/2016/ink" xmlns:am3d="http://schemas.microsoft.com/office/drawing/2017/model3d" xmlns:o="urn:schemas-microsoft-com:office:office" xmlns:oel="http://schemas.microsoft.com/office/2019/extlst" xmlns:r="http://schemas.openxmlformats.org/officeDocument/2006/relationships" xmlns:m="http://schemas.openxmlformats.org/officeDocument/2006/math" xmlns:v="urn:schemas-microsoft-com:vml" xmlns:wp14="http://schemas.microsoft.com/office/word/2010/wordprocessingDrawing" xmlns:wp="http://schemas.openxmlformats.org/drawingml/2006/wordprocessingDrawing" xmlns:w10="urn:schemas-microsoft-com:office:word" xmlns:w="http://schemas.openxmlformats.org/wordprocessingml/2006/main" xmlns:w14="http://schemas.microsoft.com/office/word/2010/wordml" xmlns:w15="http://schemas.microsoft.com/office/word/2012/wordml" xmlns:w16cex="http://schemas.microsoft.com/office/word/2018/wordml/cex" xmlns:w16cid="http://schemas.microsoft.com/office/word/2016/wordml/cid" xmlns:w16="http://schemas.microsoft.com/office/word/2018/wordml" xmlns:w16sdtdh="http://schemas.microsoft.com/office/word/2020/wordml/sdtdatahash" xmlns:w16se="http://schemas.microsoft.com/office/word/2015/wordml/symex" xmlns:wpg="http://schemas.microsoft.com/office/word/2010/wordprocessingGroup" xmlns:wpi="http://schemas.microsoft.com/office/word/2010/wordprocessingInk" xmlns:wne="http://schemas.microsoft.com/office/word/2006/wordml" xmlns:wps="http://schemas.microsoft.com/office/word/2010/wordprocessingShape" mc:Ignorable="w14 w15 w16se w16cid w16 w16cex w16sdtdh wp14">
+<w:footnotes xmlns:wpc="http://schemas.microsoft.com/office/word/2010/wordprocessingCanvas" xmlns:cx="http://schemas.microsoft.com/office/drawing/2014/chartex" xmlns:cx1="http://schemas.microsoft.com/office/drawing/2015/9/8/chartex" xmlns:cx2="http://schemas.microsoft.com/office/drawing/2015/10/21/chartex" xmlns:cx3="http://schemas.microsoft.com/office/drawing/2016/5/9/chartex" xmlns:cx4="http://schemas.microsoft.com/office/drawing/2016/5/10/chartex" xmlns:cx5="http://schemas.microsoft.com/office/drawing/2016/5/11/chartex" xmlns:cx6="http://schemas.microsoft.com/office/drawing/2016/5/12/chartex" xmlns:cx7="http://schemas.microsoft.com/office/drawing/2016/5/13/chartex" xmlns:cx8="http://schemas.microsoft.com/office/drawing/2016/5/14/chartex" xmlns:mc="http://schemas.openxmlformats.org/markup-compatibility/2006" xmlns:aink="http://schemas.microsoft.com/office/drawing/2016/ink" xmlns:am3d="http://schemas.microsoft.com/office/drawing/2017/model3d" xmlns:o="urn:schemas-microsoft-com:office:office" xmlns:oel="http://schemas.microsoft.com/office/2019/extlst" xmlns:r="http://schemas.openxmlformats.org/officeDocument/2006/relationships" xmlns:m="http://schemas.openxmlformats.org/officeDocument/2006/math" xmlns:v="urn:schemas-microsoft-com:vml" xmlns:wp14="http://schemas.microsoft.com/office/word/2010/wordprocessingDrawing" xmlns:wp="http://schemas.openxmlformats.org/drawingml/2006/wordprocessingDrawing" xmlns:w10="urn:schemas-microsoft-com:office:word" xmlns:w="http://schemas.openxmlformats.org/wordprocessingml/2006/main" xmlns:w14="http://schemas.microsoft.com/office/word/2010/wordml" xmlns:w15="http://schemas.microsoft.com/office/word/2012/wordml" xmlns:w16cex="http://schemas.microsoft.com/office/word/2018/wordml/cex" xmlns:w16cid="http://schemas.microsoft.com/office/word/2016/wordml/cid" xmlns:w16="http://schemas.microsoft.com/office/word/2018/wordml" xmlns:w16du="http://schemas.microsoft.com/office/word/2023/wordml/word16du" xmlns:w16sdtdh="http://schemas.microsoft.com/office/word/2020/wordml/sdtdatahash" xmlns:w16se="http://schemas.microsoft.com/office/word/2015/wordml/symex" xmlns:wpg="http://schemas.microsoft.com/office/word/2010/wordprocessingGroup" xmlns:wpi="http://schemas.microsoft.com/office/word/2010/wordprocessingInk" xmlns:wne="http://schemas.microsoft.com/office/word/2006/wordml" xmlns:wps="http://schemas.microsoft.com/office/word/2010/wordprocessingShape" mc:Ignorable="w14 w15 w16se w16cid w16 w16cex w16sdtdh w16du wp14">
   <w:footnote w:type="separator" w:id="-1">
     <w:p>
       <w:pPr>
@@ -41131,7 +41028,7 @@
 </file>
 
 <file path=word/numbering.xml><?xml version="1.0" encoding="utf-8"?>
-<w:numbering xmlns:wpc="http://schemas.microsoft.com/office/word/2010/wordprocessingCanvas" xmlns:cx="http://schemas.microsoft.com/office/drawing/2014/chartex" xmlns:cx1="http://schemas.microsoft.com/office/drawing/2015/9/8/chartex" xmlns:cx2="http://schemas.microsoft.com/office/drawing/2015/10/21/chartex" xmlns:cx3="http://schemas.microsoft.com/office/drawing/2016/5/9/chartex" xmlns:cx4="http://schemas.microsoft.com/office/drawing/2016/5/10/chartex" xmlns:cx5="http://schemas.microsoft.com/office/drawing/2016/5/11/chartex" xmlns:cx6="http://schemas.microsoft.com/office/drawing/2016/5/12/chartex" xmlns:cx7="http://schemas.microsoft.com/office/drawing/2016/5/13/chartex" xmlns:cx8="http://schemas.microsoft.com/office/drawing/2016/5/14/chartex" xmlns:mc="http://schemas.openxmlformats.org/markup-compatibility/2006" xmlns:aink="http://schemas.microsoft.com/office/drawing/2016/ink" xmlns:am3d="http://schemas.microsoft.com/office/drawing/2017/model3d" xmlns:o="urn:schemas-microsoft-com:office:office" xmlns:oel="http://schemas.microsoft.com/office/2019/extlst" xmlns:r="http://schemas.openxmlformats.org/officeDocument/2006/relationships" xmlns:m="http://schemas.openxmlformats.org/officeDocument/2006/math" xmlns:v="urn:schemas-microsoft-com:vml" xmlns:wp14="http://schemas.microsoft.com/office/word/2010/wordprocessingDrawing" xmlns:wp="http://schemas.openxmlformats.org/drawingml/2006/wordprocessingDrawing" xmlns:w10="urn:schemas-microsoft-com:office:word" xmlns:w="http://schemas.openxmlformats.org/wordprocessingml/2006/main" xmlns:w14="http://schemas.microsoft.com/office/word/2010/wordml" xmlns:w15="http://schemas.microsoft.com/office/word/2012/wordml" xmlns:w16cex="http://schemas.microsoft.com/office/word/2018/wordml/cex" xmlns:w16cid="http://schemas.microsoft.com/office/word/2016/wordml/cid" xmlns:w16="http://schemas.microsoft.com/office/word/2018/wordml" xmlns:w16sdtdh="http://schemas.microsoft.com/office/word/2020/wordml/sdtdatahash" xmlns:w16se="http://schemas.microsoft.com/office/word/2015/wordml/symex" xmlns:wpg="http://schemas.microsoft.com/office/word/2010/wordprocessingGroup" xmlns:wpi="http://schemas.microsoft.com/office/word/2010/wordprocessingInk" xmlns:wne="http://schemas.microsoft.com/office/word/2006/wordml" xmlns:wps="http://schemas.microsoft.com/office/word/2010/wordprocessingShape" mc:Ignorable="w14 w15 w16se w16cid w16 w16cex w16sdtdh wp14">
+<w:numbering xmlns:wpc="http://schemas.microsoft.com/office/word/2010/wordprocessingCanvas" xmlns:cx="http://schemas.microsoft.com/office/drawing/2014/chartex" xmlns:cx1="http://schemas.microsoft.com/office/drawing/2015/9/8/chartex" xmlns:cx2="http://schemas.microsoft.com/office/drawing/2015/10/21/chartex" xmlns:cx3="http://schemas.microsoft.com/office/drawing/2016/5/9/chartex" xmlns:cx4="http://schemas.microsoft.com/office/drawing/2016/5/10/chartex" xmlns:cx5="http://schemas.microsoft.com/office/drawing/2016/5/11/chartex" xmlns:cx6="http://schemas.microsoft.com/office/drawing/2016/5/12/chartex" xmlns:cx7="http://schemas.microsoft.com/office/drawing/2016/5/13/chartex" xmlns:cx8="http://schemas.microsoft.com/office/drawing/2016/5/14/chartex" xmlns:mc="http://schemas.openxmlformats.org/markup-compatibility/2006" xmlns:aink="http://schemas.microsoft.com/office/drawing/2016/ink" xmlns:am3d="http://schemas.microsoft.com/office/drawing/2017/model3d" xmlns:o="urn:schemas-microsoft-com:office:office" xmlns:oel="http://schemas.microsoft.com/office/2019/extlst" xmlns:r="http://schemas.openxmlformats.org/officeDocument/2006/relationships" xmlns:m="http://schemas.openxmlformats.org/officeDocument/2006/math" xmlns:v="urn:schemas-microsoft-com:vml" xmlns:wp14="http://schemas.microsoft.com/office/word/2010/wordprocessingDrawing" xmlns:wp="http://schemas.openxmlformats.org/drawingml/2006/wordprocessingDrawing" xmlns:w10="urn:schemas-microsoft-com:office:word" xmlns:w="http://schemas.openxmlformats.org/wordprocessingml/2006/main" xmlns:w14="http://schemas.microsoft.com/office/word/2010/wordml" xmlns:w15="http://schemas.microsoft.com/office/word/2012/wordml" xmlns:w16cex="http://schemas.microsoft.com/office/word/2018/wordml/cex" xmlns:w16cid="http://schemas.microsoft.com/office/word/2016/wordml/cid" xmlns:w16="http://schemas.microsoft.com/office/word/2018/wordml" xmlns:w16du="http://schemas.microsoft.com/office/word/2023/wordml/word16du" xmlns:w16sdtdh="http://schemas.microsoft.com/office/word/2020/wordml/sdtdatahash" xmlns:w16se="http://schemas.microsoft.com/office/word/2015/wordml/symex" xmlns:wpg="http://schemas.microsoft.com/office/word/2010/wordprocessingGroup" xmlns:wpi="http://schemas.microsoft.com/office/word/2010/wordprocessingInk" xmlns:wne="http://schemas.microsoft.com/office/word/2006/wordml" xmlns:wps="http://schemas.microsoft.com/office/word/2010/wordprocessingShape" mc:Ignorable="w14 w15 w16se w16cid w16 w16cex w16sdtdh w16du wp14">
   <w:abstractNum w:abstractNumId="0" w15:restartNumberingAfterBreak="0">
     <w:nsid w:val="02C73267"/>
     <w:multiLevelType w:val="hybridMultilevel"/>
@@ -47786,7 +47683,7 @@
 </file>
 
 <file path=word/styles.xml><?xml version="1.0" encoding="utf-8"?>
-<w:styles xmlns:mc="http://schemas.openxmlformats.org/markup-compatibility/2006" xmlns:r="http://schemas.openxmlformats.org/officeDocument/2006/relationships" xmlns:w="http://schemas.openxmlformats.org/wordprocessingml/2006/main" xmlns:w14="http://schemas.microsoft.com/office/word/2010/wordml" xmlns:w15="http://schemas.microsoft.com/office/word/2012/wordml" xmlns:w16cex="http://schemas.microsoft.com/office/word/2018/wordml/cex" xmlns:w16cid="http://schemas.microsoft.com/office/word/2016/wordml/cid" xmlns:w16="http://schemas.microsoft.com/office/word/2018/wordml" xmlns:w16sdtdh="http://schemas.microsoft.com/office/word/2020/wordml/sdtdatahash" xmlns:w16se="http://schemas.microsoft.com/office/word/2015/wordml/symex" mc:Ignorable="w14 w15 w16se w16cid w16 w16cex w16sdtdh">
+<w:styles xmlns:mc="http://schemas.openxmlformats.org/markup-compatibility/2006" xmlns:r="http://schemas.openxmlformats.org/officeDocument/2006/relationships" xmlns:w="http://schemas.openxmlformats.org/wordprocessingml/2006/main" xmlns:w14="http://schemas.microsoft.com/office/word/2010/wordml" xmlns:w15="http://schemas.microsoft.com/office/word/2012/wordml" xmlns:w16cex="http://schemas.microsoft.com/office/word/2018/wordml/cex" xmlns:w16cid="http://schemas.microsoft.com/office/word/2016/wordml/cid" xmlns:w16="http://schemas.microsoft.com/office/word/2018/wordml" xmlns:w16du="http://schemas.microsoft.com/office/word/2023/wordml/word16du" xmlns:w16sdtdh="http://schemas.microsoft.com/office/word/2020/wordml/sdtdatahash" xmlns:w16se="http://schemas.microsoft.com/office/word/2015/wordml/symex" mc:Ignorable="w14 w15 w16se w16cid w16 w16cex w16sdtdh w16du">
   <w:docDefaults>
     <w:rPrDefault>
       <w:rPr>

</xml_diff>

<commit_message>
update class diagram and architecture design
</commit_message>
<xml_diff>
--- a/report-project2.docx
+++ b/report-project2.docx
@@ -16696,15 +16696,7 @@
       </w:pPr>
       <w:r>
         <w:lastRenderedPageBreak/>
-        <w:t xml:space="preserve">The data was divided into 10 folds, where 9 folds were used for training the algorithm, and </w:t>
-      </w:r>
-      <w:proofErr w:type="gramStart"/>
-      <w:r>
-        <w:t>1 fold</w:t>
-      </w:r>
-      <w:proofErr w:type="gramEnd"/>
-      <w:r>
-        <w:t xml:space="preserve"> was used for testing.</w:t>
+        <w:t>The data was divided into 10 folds, where 9 folds were used for training the algorithm, and 1 fold was used for testing.</w:t>
       </w:r>
       <w:r>
         <w:t xml:space="preserve"> </w:t>
@@ -17777,15 +17769,7 @@
         <w:ind w:firstLine="709"/>
       </w:pPr>
       <w:r>
-        <w:t xml:space="preserve">GATE is an </w:t>
-      </w:r>
-      <w:proofErr w:type="gramStart"/>
-      <w:r>
-        <w:t>open source</w:t>
-      </w:r>
-      <w:proofErr w:type="gramEnd"/>
-      <w:r>
-        <w:t xml:space="preserve"> framework developed using Java programming language used in this scientific paper. It is used to develop software components that process natural language. It can provide a set of natural language analysis tools that can take text inputs in English and as a result give basic forms of words and their parts of speech, etc., determine the structure of sentences in terms of phrases and dependencies of words, and state which name phrases refer to the same entities.</w:t>
+        <w:t>GATE is an open source framework developed using Java programming language used in this scientific paper. It is used to develop software components that process natural language. It can provide a set of natural language analysis tools that can take text inputs in English and as a result give basic forms of words and their parts of speech, etc., determine the structure of sentences in terms of phrases and dependencies of words, and state which name phrases refer to the same entities.</w:t>
       </w:r>
       <w:r>
         <w:t xml:space="preserve"> </w:t>
@@ -36950,7 +36934,6 @@
       </w:pPr>
       <w:bookmarkStart w:id="111" w:name="_Toc158653207"/>
       <w:r>
-        <w:lastRenderedPageBreak/>
         <w:t>Class Diagram</w:t>
       </w:r>
       <w:bookmarkEnd w:id="111"/>
@@ -36960,16 +36943,28 @@
         <w:pStyle w:val="Body"/>
         <w:ind w:firstLine="0"/>
         <w:jc w:val="center"/>
-      </w:pPr>
-      <w:r>
         <w:rPr>
           <w:noProof/>
-        </w:rPr>
+          <w:rtl/>
+        </w:rPr>
+      </w:pPr>
+    </w:p>
+    <w:p>
+      <w:pPr>
+        <w:pStyle w:val="Body"/>
+        <w:ind w:firstLine="0"/>
+        <w:jc w:val="center"/>
+      </w:pPr>
+      <w:r>
+        <w:rPr>
+          <w:noProof/>
+        </w:rPr>
+        <w:lastRenderedPageBreak/>
         <w:drawing>
-          <wp:inline distT="0" distB="0" distL="0" distR="0" wp14:anchorId="74AA5B7A" wp14:editId="6B169C14">
-            <wp:extent cx="5570131" cy="3629025"/>
+          <wp:inline distT="0" distB="0" distL="0" distR="0" wp14:anchorId="7E28653C" wp14:editId="11600A15">
+            <wp:extent cx="5728447" cy="2743200"/>
             <wp:effectExtent l="0" t="0" r="0" b="0"/>
-            <wp:docPr id="1484035045" name="Picture 1"/>
+            <wp:docPr id="665099720" name="Picture 2"/>
             <wp:cNvGraphicFramePr>
               <a:graphicFrameLocks xmlns:a="http://schemas.openxmlformats.org/drawingml/2006/main" noChangeAspect="1"/>
             </wp:cNvGraphicFramePr>
@@ -36977,7 +36972,7 @@
               <a:graphicData uri="http://schemas.openxmlformats.org/drawingml/2006/picture">
                 <pic:pic xmlns:pic="http://schemas.openxmlformats.org/drawingml/2006/picture">
                   <pic:nvPicPr>
-                    <pic:cNvPr id="0" name="Picture 1"/>
+                    <pic:cNvPr id="0" name="Picture 2"/>
                     <pic:cNvPicPr>
                       <a:picLocks noChangeAspect="1" noChangeArrowheads="1"/>
                     </pic:cNvPicPr>
@@ -36990,13 +36985,13 @@
                         </a:ext>
                       </a:extLst>
                     </a:blip>
-                    <a:srcRect l="1775" t="6303" r="23709" b="7450"/>
+                    <a:srcRect l="3441" t="14341" r="12581" b="14149"/>
                     <a:stretch/>
                   </pic:blipFill>
                   <pic:spPr bwMode="auto">
                     <a:xfrm>
                       <a:off x="0" y="0"/>
-                      <a:ext cx="5583897" cy="3637994"/>
+                      <a:ext cx="5740645" cy="2749041"/>
                     </a:xfrm>
                     <a:prstGeom prst="rect">
                       <a:avLst/>
@@ -37023,9 +37018,6 @@
         <w:pStyle w:val="Caption"/>
         <w:spacing w:line="600" w:lineRule="auto"/>
         <w:jc w:val="center"/>
-        <w:rPr>
-          <w:rtl/>
-        </w:rPr>
       </w:pPr>
       <w:bookmarkStart w:id="112" w:name="_Toc159179156"/>
       <w:r>
@@ -37058,70 +37050,9 @@
       <w:r>
         <w:t xml:space="preserve">class </w:t>
       </w:r>
-      <w:proofErr w:type="gramStart"/>
-      <w:r>
-        <w:t>diagram</w:t>
-      </w:r>
       <w:bookmarkEnd w:id="112"/>
-      <w:proofErr w:type="gramEnd"/>
-    </w:p>
-    <w:p>
-      <w:r>
-        <w:rPr>
-          <w:noProof/>
-        </w:rPr>
-        <w:lastRenderedPageBreak/>
-        <w:drawing>
-          <wp:inline distT="0" distB="0" distL="0" distR="0" wp14:anchorId="0ABAC015" wp14:editId="3B529B25">
-            <wp:extent cx="5768613" cy="3629025"/>
-            <wp:effectExtent l="0" t="0" r="0" b="0"/>
-            <wp:docPr id="630699241" name="Picture 2" descr="A screenshot of a computer&#10;&#10;Description automatically generated"/>
-            <wp:cNvGraphicFramePr>
-              <a:graphicFrameLocks xmlns:a="http://schemas.openxmlformats.org/drawingml/2006/main" noChangeAspect="1"/>
-            </wp:cNvGraphicFramePr>
-            <a:graphic xmlns:a="http://schemas.openxmlformats.org/drawingml/2006/main">
-              <a:graphicData uri="http://schemas.openxmlformats.org/drawingml/2006/picture">
-                <pic:pic xmlns:pic="http://schemas.openxmlformats.org/drawingml/2006/picture">
-                  <pic:nvPicPr>
-                    <pic:cNvPr id="630699241" name="Picture 2" descr="A screenshot of a computer&#10;&#10;Description automatically generated"/>
-                    <pic:cNvPicPr>
-                      <a:picLocks noChangeAspect="1" noChangeArrowheads="1"/>
-                    </pic:cNvPicPr>
-                  </pic:nvPicPr>
-                  <pic:blipFill rotWithShape="1">
-                    <a:blip r:embed="rId33" cstate="print">
-                      <a:extLst>
-                        <a:ext uri="{28A0092B-C50C-407E-A947-70E740481C1C}">
-                          <a14:useLocalDpi xmlns:a14="http://schemas.microsoft.com/office/drawing/2010/main" val="0"/>
-                        </a:ext>
-                      </a:extLst>
-                    </a:blip>
-                    <a:srcRect l="2420" t="6017" r="18870" b="6017"/>
-                    <a:stretch/>
-                  </pic:blipFill>
-                  <pic:spPr bwMode="auto">
-                    <a:xfrm>
-                      <a:off x="0" y="0"/>
-                      <a:ext cx="5775222" cy="3633183"/>
-                    </a:xfrm>
-                    <a:prstGeom prst="rect">
-                      <a:avLst/>
-                    </a:prstGeom>
-                    <a:noFill/>
-                    <a:ln>
-                      <a:noFill/>
-                    </a:ln>
-                    <a:extLst>
-                      <a:ext uri="{53640926-AAD7-44D8-BBD7-CCE9431645EC}">
-                        <a14:shadowObscured xmlns:a14="http://schemas.microsoft.com/office/drawing/2010/main"/>
-                      </a:ext>
-                    </a:extLst>
-                  </pic:spPr>
-                </pic:pic>
-              </a:graphicData>
-            </a:graphic>
-          </wp:inline>
-        </w:drawing>
+      <w:r>
+        <w:t>diagram.</w:t>
       </w:r>
     </w:p>
     <w:p>
@@ -37133,7 +37064,7 @@
       </w:r>
       <w:proofErr w:type="spellStart"/>
       <w:r>
-        <w:t>GenerateDiagramSpecs</w:t>
+        <w:t>GenerateDiagram</w:t>
       </w:r>
       <w:proofErr w:type="spellEnd"/>
       <w:r>
@@ -37438,21 +37369,22 @@
       </w:pPr>
       <w:r>
         <w:lastRenderedPageBreak/>
-        <w:t xml:space="preserve">Class diagram take name and the boundary of diagram and drawing the diagram such as class </w:t>
-      </w:r>
-      <w:proofErr w:type="spellStart"/>
-      <w:r>
-        <w:t>digarm</w:t>
-      </w:r>
-      <w:proofErr w:type="spellEnd"/>
-      <w:r>
-        <w:t xml:space="preserve"> and use </w:t>
+        <w:t xml:space="preserve">Class </w:t>
       </w:r>
       <w:proofErr w:type="gramStart"/>
       <w:r>
-        <w:t>case .</w:t>
+        <w:t>diagram</w:t>
       </w:r>
       <w:proofErr w:type="gramEnd"/>
+      <w:r>
+        <w:t xml:space="preserve"> take name and the boundary of diagram and drawing the diagram such as class </w:t>
+      </w:r>
+      <w:r>
+        <w:t>diagram</w:t>
+      </w:r>
+      <w:r>
+        <w:t xml:space="preserve"> and use case.</w:t>
+      </w:r>
     </w:p>
     <w:p>
       <w:pPr>
@@ -37461,85 +37393,81 @@
       <w:r>
         <w:t xml:space="preserve">User </w:t>
       </w:r>
+      <w:r>
+        <w:t>class</w:t>
+      </w:r>
+      <w:r>
+        <w:t xml:space="preserve"> allows </w:t>
+      </w:r>
+      <w:r>
+        <w:t>the</w:t>
+      </w:r>
+      <w:r>
+        <w:t xml:space="preserve"> user to entre requirement. </w:t>
+      </w:r>
+    </w:p>
+    <w:p>
+      <w:pPr>
+        <w:ind w:firstLine="540"/>
+      </w:pPr>
+      <w:r>
+        <w:t xml:space="preserve">Developer </w:t>
+      </w:r>
+      <w:r>
+        <w:t>class</w:t>
+      </w:r>
+      <w:r>
+        <w:t xml:space="preserve"> allows to train and test the model and he can upload the data set.</w:t>
+      </w:r>
+    </w:p>
+    <w:p>
+      <w:pPr>
+        <w:ind w:firstLine="540"/>
+      </w:pPr>
+      <w:r>
+        <w:t xml:space="preserve">DBMS class it can </w:t>
+      </w:r>
+      <w:r>
+        <w:t>upload</w:t>
+      </w:r>
+      <w:r>
+        <w:t xml:space="preserve"> and load the data.</w:t>
+      </w:r>
+    </w:p>
+    <w:p>
+      <w:pPr>
+        <w:ind w:firstLine="540"/>
+      </w:pPr>
+      <w:r>
+        <w:t xml:space="preserve">Model </w:t>
+      </w:r>
+      <w:r>
+        <w:t>class</w:t>
+      </w:r>
+      <w:r>
+        <w:t xml:space="preserve"> can evaluate the dataset after </w:t>
+      </w:r>
       <w:proofErr w:type="gramStart"/>
       <w:r>
-        <w:t>class it</w:t>
+        <w:t>train</w:t>
       </w:r>
       <w:proofErr w:type="gramEnd"/>
       <w:r>
-        <w:t xml:space="preserve"> allows to user to entre requirement. </w:t>
+        <w:t xml:space="preserve"> and test the </w:t>
+      </w:r>
+      <w:r>
+        <w:t>data.</w:t>
       </w:r>
     </w:p>
     <w:p>
       <w:pPr>
         <w:ind w:firstLine="540"/>
-      </w:pPr>
-      <w:r>
-        <w:t xml:space="preserve">Developer </w:t>
-      </w:r>
-      <w:proofErr w:type="gramStart"/>
-      <w:r>
-        <w:t>class it</w:t>
-      </w:r>
-      <w:proofErr w:type="gramEnd"/>
-      <w:r>
-        <w:t xml:space="preserve"> allows to train and test the model and he can upload the data set.</w:t>
-      </w:r>
-    </w:p>
-    <w:p>
-      <w:pPr>
-        <w:ind w:firstLine="540"/>
-      </w:pPr>
-      <w:r>
-        <w:t xml:space="preserve">DBMS class it can </w:t>
-      </w:r>
-      <w:proofErr w:type="spellStart"/>
-      <w:r>
-        <w:t>opload</w:t>
-      </w:r>
-      <w:proofErr w:type="spellEnd"/>
-      <w:r>
-        <w:t xml:space="preserve"> and </w:t>
-      </w:r>
-      <w:proofErr w:type="gramStart"/>
-      <w:r>
-        <w:t>load  the</w:t>
-      </w:r>
-      <w:proofErr w:type="gramEnd"/>
-      <w:r>
-        <w:t xml:space="preserve"> data .</w:t>
-      </w:r>
-    </w:p>
-    <w:p>
-      <w:pPr>
-        <w:ind w:firstLine="540"/>
-      </w:pPr>
-      <w:r>
-        <w:t xml:space="preserve">Model class it can evaluate the dataset after train and test the </w:t>
-      </w:r>
-      <w:proofErr w:type="gramStart"/>
-      <w:r>
-        <w:t>data</w:t>
-      </w:r>
-      <w:proofErr w:type="gramEnd"/>
-    </w:p>
-    <w:p>
-      <w:pPr>
-        <w:ind w:firstLine="540"/>
         <w:rPr>
           <w:rtl/>
         </w:rPr>
       </w:pPr>
       <w:r>
-        <w:t xml:space="preserve">Trin class train and test </w:t>
-      </w:r>
-      <w:proofErr w:type="gramStart"/>
-      <w:r>
-        <w:t>do  testing</w:t>
-      </w:r>
-      <w:proofErr w:type="gramEnd"/>
-      <w:r>
-        <w:t xml:space="preserve"> training for data</w:t>
+        <w:t>Trin class train and test do testing training for data</w:t>
       </w:r>
       <w:r>
         <w:t>.</w:t>
@@ -37730,7 +37658,7 @@
                     </pic:cNvPicPr>
                   </pic:nvPicPr>
                   <pic:blipFill>
-                    <a:blip r:embed="rId34">
+                    <a:blip r:embed="rId33">
                       <a:extLst>
                         <a:ext uri="{28A0092B-C50C-407E-A947-70E740481C1C}">
                           <a14:useLocalDpi xmlns:a14="http://schemas.microsoft.com/office/drawing/2010/main" val="0"/>
@@ -38047,16 +37975,19 @@
       </w:pPr>
     </w:p>
     <w:p>
+      <w:pPr>
+        <w:jc w:val="center"/>
+      </w:pPr>
       <w:r>
         <w:rPr>
           <w:noProof/>
         </w:rPr>
         <w:lastRenderedPageBreak/>
         <w:drawing>
-          <wp:inline distT="0" distB="0" distL="0" distR="0" wp14:anchorId="1CDD624C" wp14:editId="5C632309">
-            <wp:extent cx="5705475" cy="1752600"/>
+          <wp:inline distT="0" distB="0" distL="0" distR="0" wp14:anchorId="39DAB0B5" wp14:editId="116A2300">
+            <wp:extent cx="4203700" cy="1803400"/>
             <wp:effectExtent l="0" t="0" r="0" b="0"/>
-            <wp:docPr id="414929314" name="Picture 3"/>
+            <wp:docPr id="2001722341" name="Picture 1"/>
             <wp:cNvGraphicFramePr>
               <a:graphicFrameLocks xmlns:a="http://schemas.openxmlformats.org/drawingml/2006/main" noChangeAspect="1"/>
             </wp:cNvGraphicFramePr>
@@ -38064,13 +37995,13 @@
               <a:graphicData uri="http://schemas.openxmlformats.org/drawingml/2006/picture">
                 <pic:pic xmlns:pic="http://schemas.openxmlformats.org/drawingml/2006/picture">
                   <pic:nvPicPr>
-                    <pic:cNvPr id="0" name="Picture 6"/>
+                    <pic:cNvPr id="0" name="Picture 1"/>
                     <pic:cNvPicPr>
                       <a:picLocks noChangeAspect="1" noChangeArrowheads="1"/>
                     </pic:cNvPicPr>
                   </pic:nvPicPr>
                   <pic:blipFill>
-                    <a:blip r:embed="rId35">
+                    <a:blip r:embed="rId34">
                       <a:extLst>
                         <a:ext uri="{28A0092B-C50C-407E-A947-70E740481C1C}">
                           <a14:useLocalDpi xmlns:a14="http://schemas.microsoft.com/office/drawing/2010/main" val="0"/>
@@ -38085,7 +38016,7 @@
                   <pic:spPr bwMode="auto">
                     <a:xfrm>
                       <a:off x="0" y="0"/>
-                      <a:ext cx="5705475" cy="1752600"/>
+                      <a:ext cx="4203700" cy="1803400"/>
                     </a:xfrm>
                     <a:prstGeom prst="rect">
                       <a:avLst/>
@@ -38229,25 +38160,7 @@
         <w:rPr>
           <w:lang w:val="en-GB"/>
         </w:rPr>
-        <w:t xml:space="preserve">. Each part contains several categories. The document analysis part includes finding elements of use cases and class </w:t>
-      </w:r>
-      <w:r>
-        <w:rPr>
-          <w:lang w:val="en-GB"/>
-        </w:rPr>
-        <w:t>diagrams and</w:t>
-      </w:r>
-      <w:r>
-        <w:rPr>
-          <w:lang w:val="en-GB"/>
-        </w:rPr>
-        <w:t xml:space="preserve"> identifying relationships. The diagram drawing part includes drawing an analysis model, a use case diagram, and a class </w:t>
-      </w:r>
-      <w:r>
-        <w:rPr>
-          <w:lang w:val="en-GB"/>
-        </w:rPr>
-        <w:t>diagram.</w:t>
+        <w:t>. Each part contains several categories. The document analysis part includes finding elements of use cases and class diagrams and identifying relationships. The diagram drawing part includes drawing an analysis model, a use case diagram, and a class diagram.</w:t>
       </w:r>
     </w:p>
     <w:p>
@@ -38291,14 +38204,7 @@
           <w:b/>
           <w:bCs/>
         </w:rPr>
-        <w:t>attributes</w:t>
-      </w:r>
-      <w:r>
-        <w:rPr>
-          <w:b/>
-          <w:bCs/>
-        </w:rPr>
-        <w:t>:</w:t>
+        <w:t>attributes:</w:t>
       </w:r>
     </w:p>
     <w:p>
@@ -38382,6 +38288,7 @@
         <w:rPr>
           <w:lang w:val="en-GB"/>
         </w:rPr>
+        <w:lastRenderedPageBreak/>
         <w:t>S</w:t>
       </w:r>
       <w:r>
@@ -38409,7 +38316,6 @@
           <w:b/>
           <w:bCs/>
         </w:rPr>
-        <w:lastRenderedPageBreak/>
         <w:t>method:</w:t>
       </w:r>
     </w:p>
@@ -38643,13 +38549,8 @@
         <w:ind w:firstLine="540"/>
       </w:pPr>
       <w:r>
-        <w:t xml:space="preserve">Local variables: </w:t>
-      </w:r>
-      <w:r>
-        <w:t>index</w:t>
-      </w:r>
-      <w:r>
-        <w:t>.</w:t>
+        <w:lastRenderedPageBreak/>
+        <w:t>Local variables: index.</w:t>
       </w:r>
     </w:p>
     <w:p>
@@ -38670,7 +38571,6 @@
           <w:b/>
           <w:bCs/>
         </w:rPr>
-        <w:lastRenderedPageBreak/>
         <w:t>existence_of_all_part_of_known_keywords</w:t>
       </w:r>
       <w:r>
@@ -38692,19 +38592,7 @@
         <w:rPr>
           <w:lang w:val="en-GB"/>
         </w:rPr>
-        <w:t xml:space="preserve">Each keyword in the tag_kws list is </w:t>
-      </w:r>
-      <w:r>
-        <w:rPr>
-          <w:lang w:val="en-GB"/>
-        </w:rPr>
-        <w:t>analysed</w:t>
-      </w:r>
-      <w:r>
-        <w:rPr>
-          <w:lang w:val="en-GB"/>
-        </w:rPr>
-        <w:t>. If the keyword contains a ‘-’ badge, it is removed. The code checks if all parts of kw_new are present in title_kws. If that’s true, it adds 1 to the keywords dictionary under the ‘both’ key for this keyword</w:t>
+        <w:t>Each keyword in the tag_kws list is analysed. If the keyword contains a ‘-’ badge, it is removed. The code checks if all parts of kw_new are present in title_kws. If that’s true, it adds 1 to the keywords dictionary under the ‘both’ key for this keyword</w:t>
       </w:r>
       <w:r>
         <w:rPr>
@@ -38731,34 +38619,27 @@
           <w:b/>
           <w:bCs/>
         </w:rPr>
-        <w:t>C</w:t>
+        <w:t>Calculate</w:t>
       </w:r>
       <w:r>
         <w:rPr>
           <w:b/>
           <w:bCs/>
         </w:rPr>
-        <w:t>alculate</w:t>
+        <w:t>_</w:t>
       </w:r>
       <w:r>
         <w:rPr>
           <w:b/>
           <w:bCs/>
         </w:rPr>
-        <w:t>_</w:t>
+        <w:t>scores</w:t>
       </w:r>
       <w:r>
         <w:rPr>
           <w:b/>
           <w:bCs/>
         </w:rPr>
-        <w:t>scores</w:t>
-      </w:r>
-      <w:r>
-        <w:rPr>
-          <w:b/>
-          <w:bCs/>
-        </w:rPr>
         <w:t>:</w:t>
       </w:r>
     </w:p>
@@ -38801,10 +38682,7 @@
         <w:ind w:firstLine="540"/>
       </w:pPr>
       <w:r>
-        <w:t xml:space="preserve">Local variables: </w:t>
-      </w:r>
-      <w:r>
-        <w:t xml:space="preserve">n, removekeys, total_tag, total_title, </w:t>
+        <w:t xml:space="preserve">Local variables: n, removekeys, total_tag, total_title, </w:t>
       </w:r>
       <w:proofErr w:type="gramStart"/>
       <w:r>
@@ -38812,10 +38690,7 @@
       </w:r>
       <w:proofErr w:type="gramEnd"/>
       <w:r>
-        <w:t>posterior probability)</w:t>
-      </w:r>
-      <w:r>
-        <w:t>.</w:t>
+        <w:t>posterior probability).</w:t>
       </w:r>
     </w:p>
     <w:p>
@@ -38972,7 +38847,6 @@
           <w:b/>
           <w:bCs/>
         </w:rPr>
-        <w:lastRenderedPageBreak/>
         <w:t>decision_rule</w:t>
       </w:r>
       <w:r>
@@ -39066,10 +38940,7 @@
         <w:ind w:firstLine="540"/>
       </w:pPr>
       <w:r>
-        <w:t xml:space="preserve">Local variables: </w:t>
-      </w:r>
-      <w:r>
-        <w:t>nb_scores, ti_scorea, kws_to_tag.</w:t>
+        <w:t>Local variables: nb_scores, ti_scorea, kws_to_tag.</w:t>
       </w:r>
     </w:p>
     <w:p>
@@ -39204,14 +39075,14 @@
         <w:rPr>
           <w:lang w:val="en-GB"/>
         </w:rPr>
-        <w:t xml:space="preserve">It accepts one parameter: texts. texts: These are the texts that are to be transformed. It is expected to be a list of texts. Each text in texts is converted into a sequence of numbers using a dictionary that links each word to a number. It appears in the code as self.input_word2idx. Each text is split into words, and each word is converted to the number associated with it in the dictionary. If the word is not present in the dictionary, the number 1 is used. Texts that contain </w:t>
+        <w:t xml:space="preserve">It accepts one parameter: texts. texts: These are the texts that are to be transformed. It is expected to be a list of texts. Each text in texts is converted into a sequence of numbers using a dictionary that links each word to a number. It appears in the code as self.input_word2idx. Each text is split into words, and each word is converted to the number associated with it in the </w:t>
       </w:r>
       <w:r>
         <w:rPr>
           <w:lang w:val="en-GB"/>
         </w:rPr>
         <w:lastRenderedPageBreak/>
-        <w:t>more than self.max_input_seq_length words are truncated. Then, the pad_sequences function is used to make all sequences the same length (self.max_input_seq_length). Zeros are added at the beginning if the sequence is shorter than self.max_input_seq_length. In the end, the shape of the transformed sequences is printed and returned</w:t>
+        <w:t>dictionary. If the word is not present in the dictionary, the number 1 is used. Texts that contain more than self.max_input_seq_length words are truncated. Then, the pad_sequences function is used to make all sequences the same length (self.max_input_seq_length). Zeros are added at the beginning if the sequence is shorter than self.max_input_seq_length. In the end, the shape of the transformed sequences is printed and returned</w:t>
       </w:r>
       <w:r>
         <w:rPr>
@@ -39225,10 +39096,7 @@
         <w:ind w:firstLine="540"/>
       </w:pPr>
       <w:r>
-        <w:t xml:space="preserve">Local variables: </w:t>
-      </w:r>
-      <w:r>
-        <w:t>x, wid.</w:t>
+        <w:t>Local variables: x, wid.</w:t>
       </w:r>
     </w:p>
     <w:p>
@@ -39248,13 +39116,7 @@
         <w:t>:</w:t>
       </w:r>
       <w:r>
-        <w:t xml:space="preserve"> </w:t>
-      </w:r>
-      <w:r>
-        <w:t>keras.preprocessing.sequence</w:t>
-      </w:r>
-      <w:r>
-        <w:t>.</w:t>
+        <w:t xml:space="preserve"> keras.preprocessing.sequence.</w:t>
       </w:r>
     </w:p>
     <w:p>
@@ -39337,13 +39199,7 @@
         <w:ind w:firstLine="540"/>
       </w:pPr>
       <w:r>
-        <w:t xml:space="preserve">Local variables: x, </w:t>
-      </w:r>
-      <w:r>
-        <w:t>line2</w:t>
-      </w:r>
-      <w:r>
-        <w:t>.</w:t>
+        <w:t>Local variables: x, line2.</w:t>
       </w:r>
     </w:p>
     <w:p>
@@ -39426,7 +39282,14 @@
         <w:rPr>
           <w:lang w:val="en-GB"/>
         </w:rPr>
-        <w:t xml:space="preserve"> added to their respective updated batches. At the end of each rotation, if line_idx equals the batch size, yield will return the optimized batches of encoder_input_data_batch, decoder_input_data_batch, and decoder_target_data_batch.</w:t>
+        <w:t xml:space="preserve"> added to their respective updated batches. At the end of each rotation, </w:t>
+      </w:r>
+      <w:r>
+        <w:rPr>
+          <w:lang w:val="en-GB"/>
+        </w:rPr>
+        <w:lastRenderedPageBreak/>
+        <w:t>if line_idx equals the batch size, yield will return the optimized batches of encoder_input_data_batch, decoder_input_data_batch, and decoder_target_data_batch.</w:t>
       </w:r>
     </w:p>
     <w:p>
@@ -39434,41 +39297,7 @@
         <w:ind w:firstLine="540"/>
       </w:pPr>
       <w:r>
-        <w:lastRenderedPageBreak/>
-        <w:t xml:space="preserve">Local variables: </w:t>
-      </w:r>
-      <w:r>
-        <w:t>encoder_input_data_batch, decoder_</w:t>
-      </w:r>
-      <w:r>
-        <w:t>input_data_batch,</w:t>
-      </w:r>
-      <w:r>
-        <w:t xml:space="preserve"> </w:t>
-      </w:r>
-      <w:r>
-        <w:t>decoder</w:t>
-      </w:r>
-      <w:r>
-        <w:t>_target</w:t>
-      </w:r>
-      <w:r>
-        <w:t xml:space="preserve">_data_batch, </w:t>
-      </w:r>
-      <w:r>
-        <w:t xml:space="preserve">target_words, x, decoder_input_line, w2idx, w, </w:t>
-      </w:r>
-      <w:r>
-        <w:t>w2idx</w:t>
-      </w:r>
-      <w:r>
-        <w:t xml:space="preserve">_next, </w:t>
-      </w:r>
-      <w:r>
-        <w:t>decoder_target</w:t>
-      </w:r>
-      <w:r>
-        <w:t>_label, line_idx.</w:t>
+        <w:t>Local variables: encoder_input_data_batch, decoder_input_data_batch, decoder_target_data_batch, target_words, x, decoder_input_line, w2idx, w, w2idx_next, decoder_target_label, line_idx.</w:t>
       </w:r>
     </w:p>
     <w:p>
@@ -39488,13 +39317,7 @@
         <w:t>:</w:t>
       </w:r>
       <w:r>
-        <w:t xml:space="preserve"> </w:t>
-      </w:r>
-      <w:r>
-        <w:t>numpy</w:t>
-      </w:r>
-      <w:r>
-        <w:t>.</w:t>
+        <w:t xml:space="preserve"> numpy.</w:t>
       </w:r>
     </w:p>
     <w:p>
@@ -39605,10 +39428,7 @@
         <w:ind w:firstLine="540"/>
       </w:pPr>
       <w:r>
-        <w:t>Local variables</w:t>
-      </w:r>
-      <w:r>
-        <w:t xml:space="preserve">: pooled_outputs, filter_shap, w, b, conv, ksize, h, pooled, </w:t>
+        <w:t xml:space="preserve">Local variables: pooled_outputs, filter_shap, w, b, conv, ksize, h, pooled, </w:t>
       </w:r>
       <w:r>
         <w:t>strides, padding, name.</w:t>
@@ -39688,13 +39508,7 @@
         <w:t>tf.get_variable:</w:t>
       </w:r>
       <w:r>
-        <w:t xml:space="preserve"> It is used to define </w:t>
-      </w:r>
-      <w:r>
-        <w:t>weights</w:t>
-      </w:r>
-      <w:r>
-        <w:t xml:space="preserve"> and biases. </w:t>
+        <w:t xml:space="preserve"> It is used to define weights and biases. </w:t>
       </w:r>
       <w:r>
         <w:rPr>
@@ -39825,7 +39639,14 @@
         <w:rPr>
           <w:lang w:val="en-GB"/>
         </w:rPr>
-        <w:t xml:space="preserve">2_loss is the value of the L2 regularization loss. Calculating logits: logits are calculated. </w:t>
+        <w:t xml:space="preserve">2_loss is the value of the L2 regularization loss. Calculating logits: logits are </w:t>
+      </w:r>
+      <w:r>
+        <w:rPr>
+          <w:lang w:val="en-GB"/>
+        </w:rPr>
+        <w:lastRenderedPageBreak/>
+        <w:t xml:space="preserve">calculated. </w:t>
       </w:r>
       <w:proofErr w:type="gramStart"/>
       <w:r>
@@ -39853,14 +39674,7 @@
         <w:rPr>
           <w:lang w:val="en-GB"/>
         </w:rPr>
-        <w:t xml:space="preserve"> is a list </w:t>
-      </w:r>
-      <w:r>
-        <w:rPr>
-          <w:lang w:val="en-GB"/>
-        </w:rPr>
-        <w:lastRenderedPageBreak/>
-        <w:t xml:space="preserve">of cross-entropy losses with the addition of L2 losses. Calculating classification accuracy: classification accuracy is calculated. </w:t>
+        <w:t xml:space="preserve"> is a list of cross-entropy losses with the addition of L2 losses. Calculating classification accuracy: classification accuracy is calculated. </w:t>
       </w:r>
       <w:proofErr w:type="spellStart"/>
       <w:r>
@@ -39932,10 +39746,7 @@
         <w:ind w:firstLine="540"/>
       </w:pPr>
       <w:r>
-        <w:t>Local variables:</w:t>
-      </w:r>
-      <w:r>
-        <w:t xml:space="preserve"> softmax_w, name, softmax_b, </w:t>
+        <w:t xml:space="preserve">Local variables: softmax_w, name, softmax_b, </w:t>
       </w:r>
       <w:proofErr w:type="gramStart"/>
       <w:r>
@@ -39980,19 +39791,10 @@
         <w:pStyle w:val="Heading3"/>
       </w:pPr>
       <w:r>
-        <w:t>second</w:t>
-      </w:r>
-      <w:r>
-        <w:t xml:space="preserve"> main component</w:t>
-      </w:r>
-      <w:r>
-        <w:t>:</w:t>
-      </w:r>
-      <w:r>
-        <w:t xml:space="preserve"> </w:t>
-      </w:r>
-      <w:r>
-        <w:t>diagram drawing</w:t>
+        <w:t>second main component:</w:t>
+      </w:r>
+      <w:r>
+        <w:t xml:space="preserve"> diagram drawing</w:t>
       </w:r>
     </w:p>
     <w:p>
@@ -40131,7 +39933,6 @@
       <w:pPr>
         <w:ind w:firstLine="540"/>
         <w:rPr>
-          <w:rFonts w:hint="cs"/>
           <w:rtl/>
         </w:rPr>
       </w:pPr>
@@ -40192,7 +39993,15 @@
           <w:bCs/>
           <w:lang w:val="en-GB"/>
         </w:rPr>
-        <w:t>Designing a data model involves creating a structure to organize data in the system for efficient storage and management. We'll divide the data into two parts: one for training the model and another for testing it. The aim is to use the training part to teach the model using available data, adjusting its settings to improve performance. On the flip side, we use the testing part to see how well the model works on new data. This helps by giving the model new data and checking how accurately it can make predictions. This split lets us check the model's efficiency and gives a precise idea of how well it handles new information. It all contributes to making machine learning better and evaluating statistical models.</w:t>
+        <w:t xml:space="preserve">Designing a data model involves creating a structure to organize data in the system for efficient storage and management. We'll divide the data into two parts: one for training the model and another for testing it. The aim is to use the training part to teach the model using available data, adjusting its settings to improve performance. On the flip side, we use the testing part to see how well the model works on new data. This helps by giving the model new data and checking how accurately it can make predictions. This split lets us check the model's efficiency </w:t>
+      </w:r>
+      <w:r>
+        <w:rPr>
+          <w:bCs/>
+          <w:lang w:val="en-GB"/>
+        </w:rPr>
+        <w:lastRenderedPageBreak/>
+        <w:t>and gives a precise idea of how well it handles new information. It all contributes to making machine learning better and evaluating statistical models.</w:t>
       </w:r>
     </w:p>
     <w:p>
@@ -40203,7 +40012,6 @@
         </w:rPr>
       </w:pPr>
       <w:r>
-        <w:lastRenderedPageBreak/>
         <w:t>T</w:t>
       </w:r>
       <w:r>
@@ -40239,7 +40047,7 @@
           <w:noProof/>
         </w:rPr>
         <w:drawing>
-          <wp:inline distT="0" distB="0" distL="0" distR="0" wp14:anchorId="0D7E42D2" wp14:editId="39D4FF4A">
+          <wp:inline distT="0" distB="0" distL="0" distR="0" wp14:anchorId="0D7E42D2" wp14:editId="2712A566">
             <wp:extent cx="5415094" cy="2955719"/>
             <wp:effectExtent l="19050" t="19050" r="0" b="0"/>
             <wp:docPr id="1335364389" name="Picture 2"/>
@@ -40256,7 +40064,7 @@
                     </pic:cNvPicPr>
                   </pic:nvPicPr>
                   <pic:blipFill rotWithShape="1">
-                    <a:blip r:embed="rId36" cstate="print">
+                    <a:blip r:embed="rId35" cstate="print">
                       <a:extLst>
                         <a:ext uri="{28A0092B-C50C-407E-A947-70E740481C1C}">
                           <a14:useLocalDpi xmlns:a14="http://schemas.microsoft.com/office/drawing/2010/main" val="0"/>
@@ -40342,7 +40150,7 @@
           <w:noProof/>
         </w:rPr>
         <w:drawing>
-          <wp:inline distT="0" distB="0" distL="0" distR="0" wp14:anchorId="13AC955A" wp14:editId="0306E03C">
+          <wp:inline distT="0" distB="0" distL="0" distR="0" wp14:anchorId="13AC955A" wp14:editId="425A8E52">
             <wp:extent cx="5736123" cy="3216976"/>
             <wp:effectExtent l="19050" t="19050" r="0" b="2540"/>
             <wp:docPr id="711087043" name="Picture 3"/>
@@ -40359,7 +40167,7 @@
                     </pic:cNvPicPr>
                   </pic:nvPicPr>
                   <pic:blipFill rotWithShape="1">
-                    <a:blip r:embed="rId37" cstate="print">
+                    <a:blip r:embed="rId36" cstate="print">
                       <a:extLst>
                         <a:ext uri="{28A0092B-C50C-407E-A947-70E740481C1C}">
                           <a14:useLocalDpi xmlns:a14="http://schemas.microsoft.com/office/drawing/2010/main" val="0"/>
@@ -40405,6 +40213,7 @@
       </w:pPr>
       <w:bookmarkStart w:id="128" w:name="_Toc159179160"/>
       <w:r>
+        <w:lastRenderedPageBreak/>
         <w:t xml:space="preserve">Figure </w:t>
       </w:r>
       <w:r>
@@ -40444,7 +40253,6 @@
         <w:rPr>
           <w:noProof/>
         </w:rPr>
-        <w:lastRenderedPageBreak/>
         <w:drawing>
           <wp:inline distT="0" distB="0" distL="0" distR="0" wp14:anchorId="09F7A8B3" wp14:editId="13789BB0">
             <wp:extent cx="5801914" cy="3250362"/>
@@ -40463,7 +40271,7 @@
                     </pic:cNvPicPr>
                   </pic:nvPicPr>
                   <pic:blipFill rotWithShape="1">
-                    <a:blip r:embed="rId38" cstate="print">
+                    <a:blip r:embed="rId37" cstate="print">
                       <a:extLst>
                         <a:ext uri="{28A0092B-C50C-407E-A947-70E740481C1C}">
                           <a14:useLocalDpi xmlns:a14="http://schemas.microsoft.com/office/drawing/2010/main" val="0"/>
@@ -43367,7 +43175,7 @@
       </w:r>
     </w:p>
     <w:sectPr>
-      <w:footerReference w:type="default" r:id="rId39"/>
+      <w:footerReference w:type="default" r:id="rId38"/>
       <w:pgSz w:w="12240" w:h="15840"/>
       <w:pgMar w:top="1134" w:right="1134" w:bottom="1134" w:left="1797" w:header="720" w:footer="720" w:gutter="0"/>
       <w:pgNumType w:start="1"/>

</xml_diff>

<commit_message>
edit data model in ch4
</commit_message>
<xml_diff>
--- a/report-project2.docx
+++ b/report-project2.docx
@@ -1,6 +1,6 @@
 
 <file path=word/document.xml><?xml version="1.0" encoding="utf-8"?>
-<w:document xmlns:wpc="http://schemas.microsoft.com/office/word/2010/wordprocessingCanvas" xmlns:cx="http://schemas.microsoft.com/office/drawing/2014/chartex" xmlns:cx1="http://schemas.microsoft.com/office/drawing/2015/9/8/chartex" xmlns:cx2="http://schemas.microsoft.com/office/drawing/2015/10/21/chartex" xmlns:cx3="http://schemas.microsoft.com/office/drawing/2016/5/9/chartex" xmlns:cx4="http://schemas.microsoft.com/office/drawing/2016/5/10/chartex" xmlns:cx5="http://schemas.microsoft.com/office/drawing/2016/5/11/chartex" xmlns:cx6="http://schemas.microsoft.com/office/drawing/2016/5/12/chartex" xmlns:cx7="http://schemas.microsoft.com/office/drawing/2016/5/13/chartex" xmlns:cx8="http://schemas.microsoft.com/office/drawing/2016/5/14/chartex" xmlns:mc="http://schemas.openxmlformats.org/markup-compatibility/2006" xmlns:aink="http://schemas.microsoft.com/office/drawing/2016/ink" xmlns:am3d="http://schemas.microsoft.com/office/drawing/2017/model3d" xmlns:o="urn:schemas-microsoft-com:office:office" xmlns:oel="http://schemas.microsoft.com/office/2019/extlst" xmlns:r="http://schemas.openxmlformats.org/officeDocument/2006/relationships" xmlns:m="http://schemas.openxmlformats.org/officeDocument/2006/math" xmlns:v="urn:schemas-microsoft-com:vml" xmlns:wp14="http://schemas.microsoft.com/office/word/2010/wordprocessingDrawing" xmlns:wp="http://schemas.openxmlformats.org/drawingml/2006/wordprocessingDrawing" xmlns:w10="urn:schemas-microsoft-com:office:word" xmlns:w="http://schemas.openxmlformats.org/wordprocessingml/2006/main" xmlns:w14="http://schemas.microsoft.com/office/word/2010/wordml" xmlns:w15="http://schemas.microsoft.com/office/word/2012/wordml" xmlns:w16cex="http://schemas.microsoft.com/office/word/2018/wordml/cex" xmlns:w16cid="http://schemas.microsoft.com/office/word/2016/wordml/cid" xmlns:w16="http://schemas.microsoft.com/office/word/2018/wordml" xmlns:w16du="http://schemas.microsoft.com/office/word/2023/wordml/word16du" xmlns:w16sdtdh="http://schemas.microsoft.com/office/word/2020/wordml/sdtdatahash" xmlns:w16se="http://schemas.microsoft.com/office/word/2015/wordml/symex" xmlns:wpg="http://schemas.microsoft.com/office/word/2010/wordprocessingGroup" xmlns:wpi="http://schemas.microsoft.com/office/word/2010/wordprocessingInk" xmlns:wne="http://schemas.microsoft.com/office/word/2006/wordml" xmlns:wps="http://schemas.microsoft.com/office/word/2010/wordprocessingShape" mc:Ignorable="w14 w15 w16se w16cid w16 w16cex w16sdtdh w16du wp14">
+<w:document xmlns:wpc="http://schemas.microsoft.com/office/word/2010/wordprocessingCanvas" xmlns:cx="http://schemas.microsoft.com/office/drawing/2014/chartex" xmlns:cx1="http://schemas.microsoft.com/office/drawing/2015/9/8/chartex" xmlns:cx2="http://schemas.microsoft.com/office/drawing/2015/10/21/chartex" xmlns:cx3="http://schemas.microsoft.com/office/drawing/2016/5/9/chartex" xmlns:cx4="http://schemas.microsoft.com/office/drawing/2016/5/10/chartex" xmlns:cx5="http://schemas.microsoft.com/office/drawing/2016/5/11/chartex" xmlns:cx6="http://schemas.microsoft.com/office/drawing/2016/5/12/chartex" xmlns:cx7="http://schemas.microsoft.com/office/drawing/2016/5/13/chartex" xmlns:cx8="http://schemas.microsoft.com/office/drawing/2016/5/14/chartex" xmlns:mc="http://schemas.openxmlformats.org/markup-compatibility/2006" xmlns:aink="http://schemas.microsoft.com/office/drawing/2016/ink" xmlns:am3d="http://schemas.microsoft.com/office/drawing/2017/model3d" xmlns:o="urn:schemas-microsoft-com:office:office" xmlns:oel="http://schemas.microsoft.com/office/2019/extlst" xmlns:r="http://schemas.openxmlformats.org/officeDocument/2006/relationships" xmlns:m="http://schemas.openxmlformats.org/officeDocument/2006/math" xmlns:v="urn:schemas-microsoft-com:vml" xmlns:wp14="http://schemas.microsoft.com/office/word/2010/wordprocessingDrawing" xmlns:wp="http://schemas.openxmlformats.org/drawingml/2006/wordprocessingDrawing" xmlns:w10="urn:schemas-microsoft-com:office:word" xmlns:w="http://schemas.openxmlformats.org/wordprocessingml/2006/main" xmlns:w14="http://schemas.microsoft.com/office/word/2010/wordml" xmlns:w15="http://schemas.microsoft.com/office/word/2012/wordml" xmlns:w16cex="http://schemas.microsoft.com/office/word/2018/wordml/cex" xmlns:w16cid="http://schemas.microsoft.com/office/word/2016/wordml/cid" xmlns:w16="http://schemas.microsoft.com/office/word/2018/wordml" xmlns:w16sdtdh="http://schemas.microsoft.com/office/word/2020/wordml/sdtdatahash" xmlns:w16se="http://schemas.microsoft.com/office/word/2015/wordml/symex" xmlns:wpg="http://schemas.microsoft.com/office/word/2010/wordprocessingGroup" xmlns:wpi="http://schemas.microsoft.com/office/word/2010/wordprocessingInk" xmlns:wne="http://schemas.microsoft.com/office/word/2006/wordml" xmlns:wps="http://schemas.microsoft.com/office/word/2010/wordprocessingShape" mc:Ignorable="w14 w15 w16se w16cid w16 w16cex w16sdtdh wp14">
   <w:body>
     <w:p>
       <w:pPr>
@@ -10140,23 +10140,7 @@
           <w:rFonts w:cstheme="majorBidi"/>
           <w:color w:val="343541"/>
         </w:rPr>
-        <w:t xml:space="preserve">Reviewing and deepening past </w:t>
-      </w:r>
-      <w:proofErr w:type="gramStart"/>
-      <w:r>
-        <w:rPr>
-          <w:rFonts w:cstheme="majorBidi"/>
-          <w:color w:val="343541"/>
-        </w:rPr>
-        <w:t>works</w:t>
-      </w:r>
-      <w:proofErr w:type="gramEnd"/>
-      <w:r>
-        <w:rPr>
-          <w:rFonts w:cstheme="majorBidi"/>
-          <w:color w:val="343541"/>
-        </w:rPr>
-        <w:t xml:space="preserve"> in terms of design and code is a key step in the research phase of our project. By examining current research and projects in our project field, we can gain valuable insights into the latest developments, identify potential challenges, and build on the knowledge and results of others.</w:t>
+        <w:t>Reviewing and deepening past works in terms of design and code is a key step in the research phase of our project. By examining current research and projects in our project field, we can gain valuable insights into the latest developments, identify potential challenges, and build on the knowledge and results of others.</w:t>
       </w:r>
       <w:r>
         <w:rPr>
@@ -12836,23 +12820,7 @@
           <w:rFonts w:cstheme="majorBidi"/>
           <w:szCs w:val="24"/>
         </w:rPr>
-        <w:t xml:space="preserve">A presentation of the project's conclusion was given, along with a proposal for new work to improve the current work, and a statement </w:t>
-      </w:r>
-      <w:proofErr w:type="gramStart"/>
-      <w:r>
-        <w:rPr>
-          <w:rFonts w:cstheme="majorBidi"/>
-          <w:szCs w:val="24"/>
-        </w:rPr>
-        <w:t>of</w:t>
-      </w:r>
-      <w:proofErr w:type="gramEnd"/>
-      <w:r>
-        <w:rPr>
-          <w:rFonts w:cstheme="majorBidi"/>
-          <w:szCs w:val="24"/>
-        </w:rPr>
-        <w:t xml:space="preserve"> whether the original objectives of the project had been met.</w:t>
+        <w:t>A presentation of the project's conclusion was given, along with a proposal for new work to improve the current work, and a statement of whether the original objectives of the project had been met.</w:t>
       </w:r>
     </w:p>
     <w:p>
@@ -14197,7 +14165,6 @@
       <w:r>
         <w:t xml:space="preserve">It refers to the weight of feature </w:t>
       </w:r>
-      <w:proofErr w:type="spellStart"/>
       <w:r>
         <w:rPr>
           <w:b/>
@@ -14205,11 +14172,9 @@
         </w:rPr>
         <w:t>i</w:t>
       </w:r>
-      <w:proofErr w:type="spellEnd"/>
       <w:r>
         <w:t xml:space="preserve">, calculated from the frequency of term </w:t>
       </w:r>
-      <w:proofErr w:type="spellStart"/>
       <w:r>
         <w:rPr>
           <w:b/>
@@ -14217,7 +14182,6 @@
         </w:rPr>
         <w:t>i</w:t>
       </w:r>
-      <w:proofErr w:type="spellEnd"/>
       <w:r>
         <w:t xml:space="preserve"> in document </w:t>
       </w:r>
@@ -14589,7 +14553,6 @@
       <w:r>
         <w:t xml:space="preserve"> is the inverse document frequency, </w:t>
       </w:r>
-      <w:proofErr w:type="spellStart"/>
       <w:r>
         <w:rPr>
           <w:b/>
@@ -14597,7 +14560,6 @@
         </w:rPr>
         <w:t>i</w:t>
       </w:r>
-      <w:proofErr w:type="spellEnd"/>
       <w:r>
         <w:t xml:space="preserve"> is for the term, and </w:t>
       </w:r>
@@ -17647,15 +17609,7 @@
       </w:r>
       <w:proofErr w:type="spellEnd"/>
       <w:r>
-        <w:t xml:space="preserve"> a given text, </w:t>
-      </w:r>
-      <w:proofErr w:type="gramStart"/>
-      <w:r>
-        <w:t>the most</w:t>
-      </w:r>
-      <w:proofErr w:type="gramEnd"/>
-      <w:r>
-        <w:t xml:space="preserve"> Natural Language Processing (NLP) systems are based on the following levels: Morphological level, lexical level, syntactic level, semantic level, discourse level and pragmatic level. Ontology is a </w:t>
+        <w:t xml:space="preserve"> a given text, the most Natural Language Processing (NLP) systems are based on the following levels: Morphological level, lexical level, syntactic level, semantic level, discourse level and pragmatic level. Ontology is a </w:t>
       </w:r>
       <w:r>
         <w:lastRenderedPageBreak/>
@@ -17880,13 +17834,8 @@
       </w:r>
     </w:p>
     <w:p>
-      <w:proofErr w:type="gramStart"/>
-      <w:r>
-        <w:t>the</w:t>
-      </w:r>
-      <w:proofErr w:type="gramEnd"/>
-      <w:r>
-        <w:t xml:space="preserve"> sentence splitter separates each sentence from the input string and returns a list of strings.</w:t>
+      <w:r>
+        <w:t>the sentence splitter separates each sentence from the input string and returns a list of strings.</w:t>
       </w:r>
       <w:r>
         <w:t xml:space="preserve"> </w:t>
@@ -17946,13 +17895,8 @@
           <w:bCs/>
         </w:rPr>
       </w:pPr>
-      <w:proofErr w:type="gramStart"/>
-      <w:r>
-        <w:t>the</w:t>
-      </w:r>
-      <w:proofErr w:type="gramEnd"/>
-      <w:r>
-        <w:t xml:space="preserve"> tokenizer takes each sentence as an input and splits them into tokens such as words and punctuation.</w:t>
+      <w:r>
+        <w:t>the tokenizer takes each sentence as an input and splits them into tokens such as words and punctuation.</w:t>
       </w:r>
       <w:r>
         <w:t xml:space="preserve"> </w:t>
@@ -18342,13 +18286,8 @@
       </w:r>
       <w:proofErr w:type="gramEnd"/>
       <w:r>
-        <w:t xml:space="preserve"> translate NL requirements description written in English from natural language (English) to an entity-relationship diagram. The proposal of Chen seems to be the first attempt using </w:t>
-      </w:r>
-      <w:proofErr w:type="gramStart"/>
-      <w:r>
-        <w:t>linguistic</w:t>
-      </w:r>
-      <w:proofErr w:type="gramEnd"/>
+        <w:t xml:space="preserve"> translate NL requirements description written in English from natural language (English) to an entity-relationship diagram. The proposal of Chen seems to be the first attempt using linguistic</w:t>
+      </w:r>
       <w:r>
         <w:t>.</w:t>
       </w:r>
@@ -18462,15 +18401,7 @@
         </w:rPr>
       </w:pPr>
       <w:r>
-        <w:t xml:space="preserve">It can be concluded that all nouns can be mapped onto the names of the </w:t>
-      </w:r>
-      <w:proofErr w:type="gramStart"/>
-      <w:r>
-        <w:t>classes’;</w:t>
-      </w:r>
-      <w:proofErr w:type="gramEnd"/>
-      <w:r>
-        <w:t xml:space="preserve"> By nouns, we mean all types of nouns such as common nouns and collective nouns.</w:t>
+        <w:t>It can be concluded that all nouns can be mapped onto the names of the classes’; By nouns, we mean all types of nouns such as common nouns and collective nouns.</w:t>
       </w:r>
       <w:r>
         <w:t xml:space="preserve"> </w:t>
@@ -19234,15 +19165,7 @@
         </w:rPr>
       </w:pPr>
       <w:r>
-        <w:t xml:space="preserve">This study will focus on providing </w:t>
-      </w:r>
-      <w:proofErr w:type="gramStart"/>
-      <w:r>
-        <w:t>solution</w:t>
-      </w:r>
-      <w:proofErr w:type="gramEnd"/>
-      <w:r>
-        <w:t xml:space="preserve"> to generate Use-Case diagram and Class diagram against the </w:t>
+        <w:t xml:space="preserve">This study will focus on providing solution to generate Use-Case diagram and Class diagram against the </w:t>
       </w:r>
       <w:proofErr w:type="gramStart"/>
       <w:r>
@@ -19483,15 +19406,7 @@
         <w:ind w:firstLine="540"/>
       </w:pPr>
       <w:r>
-        <w:t xml:space="preserve">As </w:t>
-      </w:r>
-      <w:proofErr w:type="gramStart"/>
-      <w:r>
-        <w:t>showing</w:t>
-      </w:r>
-      <w:proofErr w:type="gramEnd"/>
-      <w:r>
-        <w:t xml:space="preserve"> in the Figure 6 proposed solution design, user can upload a text file containing a scenario or simply copy and paste the text inside. The system extracts word fragments and named entities using the NLP module. Subsequently, the ML module will identify and extract the </w:t>
+        <w:t xml:space="preserve">As showing in the Figure 6 proposed solution design, user can upload a text file containing a scenario or simply copy and paste the text inside. The system extracts word fragments and named entities using the NLP module. Subsequently, the ML module will identify and extract the </w:t>
       </w:r>
       <w:proofErr w:type="spellStart"/>
       <w:r>
@@ -19499,15 +19414,7 @@
       </w:r>
       <w:proofErr w:type="spellEnd"/>
       <w:r>
-        <w:t xml:space="preserve">, actors, classes, associations according to the ML algorithms which have </w:t>
-      </w:r>
-      <w:proofErr w:type="gramStart"/>
-      <w:r>
-        <w:t>implemented</w:t>
-      </w:r>
-      <w:proofErr w:type="gramEnd"/>
-      <w:r>
-        <w:t xml:space="preserve">. Plant UML modeling draws the use case and class diagram. The system allows editing of the generated </w:t>
+        <w:t xml:space="preserve">, actors, classes, associations according to the ML algorithms which have implemented. Plant UML modeling draws the use case and class diagram. The system allows editing of the generated </w:t>
       </w:r>
       <w:proofErr w:type="gramStart"/>
       <w:r>
@@ -19633,23 +19540,7 @@
       </w:r>
       <w:proofErr w:type="gramEnd"/>
       <w:r>
-        <w:t xml:space="preserve"> the importance of efficiently extracting information from text data, noting that manual text searching can be difficult and time-consuming, which may lead to important information </w:t>
-      </w:r>
-      <w:proofErr w:type="gramStart"/>
-      <w:r>
-        <w:t>being skipping</w:t>
-      </w:r>
-      <w:proofErr w:type="gramEnd"/>
-      <w:r>
-        <w:t xml:space="preserve">. Therefore, providing an automated way to extract information from texts and present it in an organized manner can provide many benefits and save time spent browsing text documents. Information mining technology aims to achieve this goal by systematically analyzing texts and identifying relevant information. The example provided </w:t>
-      </w:r>
-      <w:proofErr w:type="gramStart"/>
-      <w:r>
-        <w:t>assure</w:t>
-      </w:r>
-      <w:proofErr w:type="gramEnd"/>
-      <w:r>
-        <w:t xml:space="preserve"> the importance of understanding the parts of speech in a sentence to accurately interpret the meaning</w:t>
+        <w:t xml:space="preserve"> the importance of efficiently extracting information from text data, noting that manual text searching can be difficult and time-consuming, which may lead to important information being skipping. Therefore, providing an automated way to extract information from texts and present it in an organized manner can provide many benefits and save time spent browsing text documents. Information mining technology aims to achieve this goal by systematically analyzing texts and identifying relevant information. The example provided assure the importance of understanding the parts of speech in a sentence to accurately interpret the meaning</w:t>
       </w:r>
       <w:r>
         <w:rPr>
@@ -19865,15 +19756,7 @@
         <w:t>6</w:t>
       </w:r>
       <w:r>
-        <w:t xml:space="preserve"> shows the process flow with Natural language processing and Machine learning model where several preprocessing stages </w:t>
-      </w:r>
-      <w:proofErr w:type="gramStart"/>
-      <w:r>
-        <w:t>has</w:t>
-      </w:r>
-      <w:proofErr w:type="gramEnd"/>
-      <w:r>
-        <w:t xml:space="preserve"> involved before proceeding to the ML based information extraction.</w:t>
+        <w:t xml:space="preserve"> shows the process flow with Natural language processing and Machine learning model where several preprocessing stages has involved before proceeding to the ML based information extraction.</w:t>
       </w:r>
       <w:r>
         <w:rPr>
@@ -19951,15 +19834,7 @@
         <w:ind w:firstLine="540"/>
       </w:pPr>
       <w:r>
-        <w:t xml:space="preserve">The important information in requirement texts usually follows certain patterns. When we look at the Parts of Speech tagging of a sentence, they follow specific patterns too. If we understand these patterns, we can easily get the information we need. This helps us create use </w:t>
-      </w:r>
-      <w:proofErr w:type="gramStart"/>
-      <w:r>
-        <w:t>case</w:t>
-      </w:r>
-      <w:proofErr w:type="gramEnd"/>
-      <w:r>
-        <w:t xml:space="preserve"> and class diagrams for the project.</w:t>
+        <w:t>The important information in requirement texts usually follows certain patterns. When we look at the Parts of Speech tagging of a sentence, they follow specific patterns too. If we understand these patterns, we can easily get the information we need. This helps us create use case and class diagrams for the project.</w:t>
       </w:r>
       <w:r>
         <w:rPr>
@@ -20207,15 +20082,7 @@
         <w:ind w:firstLine="540"/>
       </w:pPr>
       <w:r>
-        <w:t xml:space="preserve">Most of the information in a requirement text is made up </w:t>
-      </w:r>
-      <w:proofErr w:type="gramStart"/>
-      <w:r>
-        <w:t>with</w:t>
-      </w:r>
-      <w:proofErr w:type="gramEnd"/>
-      <w:r>
-        <w:t xml:space="preserve"> verb, gerund/present (VBG), noun plural (NNS), TO, verb base (VB), noun (NN), preposition or subordinating conjunction with these pos taggers. But they come with different patterns.</w:t>
+        <w:t>Most of the information in a requirement text is made up with verb, gerund/present (VBG), noun plural (NNS), TO, verb base (VB), noun (NN), preposition or subordinating conjunction with these pos taggers. But they come with different patterns.</w:t>
       </w:r>
       <w:r>
         <w:rPr>
@@ -20347,13 +20214,8 @@
       <w:pPr>
         <w:ind w:firstLine="540"/>
       </w:pPr>
-      <w:proofErr w:type="gramStart"/>
-      <w:r>
-        <w:t>Dataset</w:t>
-      </w:r>
-      <w:proofErr w:type="gramEnd"/>
-      <w:r>
-        <w:t xml:space="preserve"> would be like as </w:t>
+      <w:r>
+        <w:t xml:space="preserve">Dataset would be like as </w:t>
       </w:r>
       <w:r>
         <w:t xml:space="preserve">Figure </w:t>
@@ -20475,14 +20337,9 @@
         <w:t xml:space="preserve"> </w:t>
       </w:r>
       <w:r>
-        <w:t xml:space="preserve">Sample </w:t>
-      </w:r>
-      <w:proofErr w:type="gramStart"/>
-      <w:r>
-        <w:t>dataset</w:t>
+        <w:t>Sample dataset</w:t>
       </w:r>
       <w:bookmarkEnd w:id="45"/>
-      <w:proofErr w:type="gramEnd"/>
     </w:p>
     <w:p>
       <w:pPr>
@@ -20614,16 +20471,8 @@
         <w:rPr>
           <w:color w:val="000000" w:themeColor="text1"/>
         </w:rPr>
-        <w:t xml:space="preserve"> requirement </w:t>
-      </w:r>
-      <w:proofErr w:type="gramStart"/>
-      <w:r>
-        <w:rPr>
-          <w:color w:val="000000" w:themeColor="text1"/>
-        </w:rPr>
-        <w:t>texts</w:t>
-      </w:r>
-      <w:proofErr w:type="gramEnd"/>
+        <w:t xml:space="preserve"> requirement texts</w:t>
+      </w:r>
     </w:p>
     <w:p>
       <w:pPr>
@@ -21294,15 +21143,23 @@
         <w:ind w:firstLine="540"/>
       </w:pPr>
       <w:r>
-        <w:t xml:space="preserve">Thereafter extracting feature task was </w:t>
+        <w:t xml:space="preserve">Thereafter extracting feature task was perform where it checks existence of whole keyword </w:t>
       </w:r>
       <w:proofErr w:type="gramStart"/>
       <w:r>
-        <w:t>perform</w:t>
+        <w:t>and also</w:t>
       </w:r>
       <w:proofErr w:type="gramEnd"/>
       <w:r>
-        <w:t xml:space="preserve"> where it checks existence of whole keyword </w:t>
+        <w:t xml:space="preserve"> existence of all parts of known keywords were performed.</w:t>
+      </w:r>
+    </w:p>
+    <w:p>
+      <w:pPr>
+        <w:ind w:firstLine="540"/>
+      </w:pPr>
+      <w:r>
+        <w:t xml:space="preserve">The recurrent words such as propositions don’t participate as key terms. Calculating the term frequency and inverse document term frequency (TF X IDF), these expressions can dominate other meaningful expressions. Consequently, to deal with some challenging terms we can eradicate from script by allocating probability assessment of zero </w:t>
       </w:r>
       <w:proofErr w:type="gramStart"/>
       <w:r>
@@ -21310,7 +21167,7 @@
       </w:r>
       <w:proofErr w:type="gramEnd"/>
       <w:r>
-        <w:t xml:space="preserve"> existence of all parts of known keywords were performed.</w:t>
+        <w:t>, numerals and nonalphanumeric characters will be removed.</w:t>
       </w:r>
     </w:p>
     <w:p>
@@ -21318,63 +21175,31 @@
         <w:ind w:firstLine="540"/>
       </w:pPr>
       <w:r>
-        <w:t xml:space="preserve">The recurrent words such as propositions don’t participate as key terms. Calculating the term frequency and inverse document term frequency (TF X IDF), these expressions can dominate other meaningful expressions. Consequently, to deal with some challenging terms we can eradicate from script by allocating probability assessment of zero </w:t>
+        <w:t xml:space="preserve">Thereafter naïve based classifier has been implemented and as previous stages </w:t>
       </w:r>
       <w:proofErr w:type="gramStart"/>
       <w:r>
+        <w:t>clean</w:t>
+      </w:r>
+      <w:proofErr w:type="gramEnd"/>
+      <w:r>
+        <w:t xml:space="preserve"> and tokenization tasks also perform before generate predicted tags based on decision rule</w:t>
+      </w:r>
+    </w:p>
+    <w:p>
+      <w:pPr>
+        <w:ind w:firstLine="540"/>
+      </w:pPr>
+      <w:r>
+        <w:t xml:space="preserve">In the decision rule method, it takes the functional text, and the keywords from the early stage perform </w:t>
+      </w:r>
+      <w:proofErr w:type="gramStart"/>
+      <w:r>
         <w:t>and also</w:t>
       </w:r>
       <w:proofErr w:type="gramEnd"/>
       <w:r>
-        <w:t>, numerals and nonalphanumeric characters will be removed.</w:t>
-      </w:r>
-    </w:p>
-    <w:p>
-      <w:pPr>
-        <w:ind w:firstLine="540"/>
-      </w:pPr>
-      <w:r>
-        <w:t xml:space="preserve">Thereafter naïve based classifier has been implemented and as previous stages </w:t>
-      </w:r>
-      <w:proofErr w:type="gramStart"/>
-      <w:r>
-        <w:t>clean</w:t>
-      </w:r>
-      <w:proofErr w:type="gramEnd"/>
-      <w:r>
-        <w:t xml:space="preserve"> and tokenization tasks also perform before generate predicted tags based on decision rule</w:t>
-      </w:r>
-    </w:p>
-    <w:p>
-      <w:pPr>
-        <w:ind w:firstLine="540"/>
-      </w:pPr>
-      <w:r>
-        <w:t xml:space="preserve">In the decision rule method, it takes the functional text, and the keywords from the early stage perform </w:t>
-      </w:r>
-      <w:proofErr w:type="gramStart"/>
-      <w:r>
-        <w:t>and also</w:t>
-      </w:r>
-      <w:proofErr w:type="gramEnd"/>
-      <w:r>
-        <w:t xml:space="preserve"> stopwords. First it gets scores of each whole </w:t>
-      </w:r>
-      <w:proofErr w:type="gramStart"/>
-      <w:r>
-        <w:t>keywords</w:t>
-      </w:r>
-      <w:proofErr w:type="gramEnd"/>
-      <w:r>
-        <w:t xml:space="preserve"> from the functional text provided. Then get scores for each known </w:t>
-      </w:r>
-      <w:proofErr w:type="gramStart"/>
-      <w:r>
-        <w:t>keywords</w:t>
-      </w:r>
-      <w:proofErr w:type="gramEnd"/>
-      <w:r>
-        <w:t xml:space="preserve"> with all parts in the requirement sentence. After that, three steps performed as.</w:t>
+        <w:t xml:space="preserve"> stopwords. First it gets scores of each whole keywords from the functional text provided. Then get scores for each known keywords with all parts in the requirement sentence. After that, three steps performed as.</w:t>
       </w:r>
     </w:p>
     <w:p>
@@ -21388,15 +21213,7 @@
         <w:ind w:left="900" w:hanging="270"/>
       </w:pPr>
       <w:r>
-        <w:t xml:space="preserve">adding tag if posterior probability is higher than or equal to </w:t>
-      </w:r>
-      <w:proofErr w:type="gramStart"/>
-      <w:r>
-        <w:t>0.5</w:t>
-      </w:r>
-      <w:proofErr w:type="gramEnd"/>
-      <w:r>
-        <w:t xml:space="preserve"> </w:t>
+        <w:t xml:space="preserve">adding tag if posterior probability is higher than or equal to 0.5 </w:t>
       </w:r>
     </w:p>
     <w:p>
@@ -21456,47 +21273,15 @@
         <w:ind w:firstLine="540"/>
       </w:pPr>
       <w:r>
-        <w:t xml:space="preserve">In this implementation our focus mainly on identifying </w:t>
+        <w:t xml:space="preserve">In this implementation our focus mainly on identifying relationship in both use case and class diagram related components separately. This is a combination of two models where one model will be identifying relationship involved entities. As an example of use case diagram first model will identify what are the actors and use cases involve in the relationship. Second model will be identifying the relationship type of that </w:t>
       </w:r>
       <w:proofErr w:type="gramStart"/>
       <w:r>
-        <w:t>relationship</w:t>
+        <w:t>particular relationship</w:t>
       </w:r>
       <w:proofErr w:type="gramEnd"/>
       <w:r>
-        <w:t xml:space="preserve"> in both use case and class diagram related components separately. This is a combination of two models where one model will be identifying relationship involved entities. As an example of </w:t>
-      </w:r>
-      <w:proofErr w:type="gramStart"/>
-      <w:r>
-        <w:t>use</w:t>
-      </w:r>
-      <w:proofErr w:type="gramEnd"/>
-      <w:r>
-        <w:t xml:space="preserve"> case diagram first model will identify what are the actors and use cases involve in the relationship. </w:t>
-      </w:r>
-      <w:proofErr w:type="gramStart"/>
-      <w:r>
-        <w:t>Second</w:t>
-      </w:r>
-      <w:proofErr w:type="gramEnd"/>
-      <w:r>
-        <w:t xml:space="preserve"> model will be identifying the relationship type of that </w:t>
-      </w:r>
-      <w:proofErr w:type="gramStart"/>
-      <w:r>
-        <w:t>particular relationship</w:t>
-      </w:r>
-      <w:proofErr w:type="gramEnd"/>
-      <w:r>
-        <w:t xml:space="preserve">. These two models need to </w:t>
-      </w:r>
-      <w:proofErr w:type="gramStart"/>
-      <w:r>
-        <w:t>build</w:t>
-      </w:r>
-      <w:proofErr w:type="gramEnd"/>
-      <w:r>
-        <w:t xml:space="preserve"> for both use case and class diagram separately. Two models per each diagram type to identify relationship involved </w:t>
+        <w:t xml:space="preserve">. These two models need to build for both use case and class diagram separately. Two models per each diagram type to identify relationship involved </w:t>
       </w:r>
       <w:proofErr w:type="gramStart"/>
       <w:r>
@@ -21682,18 +21467,8 @@
           <w:bCs/>
           <w:color w:val="000000" w:themeColor="text1"/>
         </w:rPr>
-        <w:t xml:space="preserve"> diagram with identified diagram </w:t>
-      </w:r>
-      <w:proofErr w:type="gramStart"/>
-      <w:r>
-        <w:rPr>
-          <w:b/>
-          <w:bCs/>
-          <w:color w:val="000000" w:themeColor="text1"/>
-        </w:rPr>
-        <w:t>elements</w:t>
-      </w:r>
-      <w:proofErr w:type="gramEnd"/>
+        <w:t xml:space="preserve"> diagram with identified diagram elements</w:t>
+      </w:r>
     </w:p>
     <w:p>
       <w:pPr>
@@ -21708,15 +21483,7 @@
       </w:r>
       <w:proofErr w:type="spellEnd"/>
       <w:r>
-        <w:t xml:space="preserve"> and class diagram according to identified elements through </w:t>
-      </w:r>
-      <w:proofErr w:type="gramStart"/>
-      <w:r>
-        <w:t>previous</w:t>
-      </w:r>
-      <w:proofErr w:type="gramEnd"/>
-      <w:r>
-        <w:t xml:space="preserve"> two implementation. </w:t>
+        <w:t xml:space="preserve"> and class diagram according to identified elements through previous two implementation. </w:t>
       </w:r>
       <w:proofErr w:type="spellStart"/>
       <w:r>
@@ -21724,15 +21491,7 @@
       </w:r>
       <w:proofErr w:type="spellEnd"/>
       <w:r>
-        <w:t xml:space="preserve"> and class diagram elements that </w:t>
-      </w:r>
-      <w:proofErr w:type="gramStart"/>
-      <w:r>
-        <w:t>has</w:t>
-      </w:r>
-      <w:proofErr w:type="gramEnd"/>
-      <w:r>
-        <w:t xml:space="preserve"> been identified from functional requirement text has outputted as JSON file format.</w:t>
+        <w:t xml:space="preserve"> and class diagram elements that has been identified from functional requirement text has outputted as JSON file format.</w:t>
       </w:r>
       <w:r>
         <w:rPr>
@@ -21932,15 +21691,7 @@
       </w:pPr>
       <w:r>
         <w:lastRenderedPageBreak/>
-        <w:t xml:space="preserve">When performing predictions through classification, four kinds of </w:t>
-      </w:r>
-      <w:proofErr w:type="gramStart"/>
-      <w:r>
-        <w:t>result that</w:t>
-      </w:r>
-      <w:proofErr w:type="gramEnd"/>
-      <w:r>
-        <w:t xml:space="preserve"> could occur as follow.</w:t>
+        <w:t>When performing predictions through classification, four kinds of result that could occur as follow.</w:t>
       </w:r>
       <w:r>
         <w:rPr>
@@ -22076,15 +21827,7 @@
       </w:r>
       <w:proofErr w:type="gramEnd"/>
       <w:r>
-        <w:t xml:space="preserve"> but in reality, it </w:t>
-      </w:r>
-      <w:proofErr w:type="gramStart"/>
-      <w:r>
-        <w:t>is not belonging</w:t>
-      </w:r>
-      <w:proofErr w:type="gramEnd"/>
-      <w:r>
-        <w:t xml:space="preserve"> to that class.</w:t>
+        <w:t xml:space="preserve"> but in reality, it is not belonging to that class.</w:t>
       </w:r>
     </w:p>
     <w:p>
@@ -22098,13 +21841,16 @@
         <w:ind w:left="990" w:hanging="180"/>
       </w:pPr>
       <w:r>
-        <w:t xml:space="preserve">False negatives: occur when we assume an observation is not belonging to a particular class but actually it is belonging to that same </w:t>
+        <w:t xml:space="preserve">False negatives: occur when we assume an observation is not belonging to a particular class but </w:t>
       </w:r>
       <w:proofErr w:type="gramStart"/>
       <w:r>
-        <w:t>class</w:t>
+        <w:t>actually it</w:t>
       </w:r>
       <w:proofErr w:type="gramEnd"/>
+      <w:r>
+        <w:t xml:space="preserve"> is belonging to that same class</w:t>
+      </w:r>
     </w:p>
     <w:p>
       <w:pPr>
@@ -22222,33 +21968,16 @@
           <w:i/>
           <w:iCs/>
         </w:rPr>
-        <w:t xml:space="preserve"> confusion matrix for the case of binary </w:t>
-      </w:r>
-      <w:proofErr w:type="gramStart"/>
-      <w:r>
-        <w:rPr>
-          <w:i/>
-          <w:iCs/>
-        </w:rPr>
-        <w:t>classification</w:t>
+        <w:t xml:space="preserve"> confusion matrix for the case of binary classification</w:t>
       </w:r>
       <w:bookmarkEnd w:id="46"/>
-      <w:proofErr w:type="gramEnd"/>
     </w:p>
     <w:p>
       <w:pPr>
         <w:ind w:firstLine="540"/>
       </w:pPr>
       <w:r>
-        <w:t xml:space="preserve">Accuracy, precision, and recall are the three main metrics that can be used to evaluate a classification model in </w:t>
-      </w:r>
-      <w:proofErr w:type="gramStart"/>
-      <w:r>
-        <w:t>generally</w:t>
-      </w:r>
-      <w:proofErr w:type="gramEnd"/>
-      <w:r>
-        <w:t>.</w:t>
+        <w:t>Accuracy, precision, and recall are the three main metrics that can be used to evaluate a classification model in generally.</w:t>
       </w:r>
       <w:r>
         <w:rPr>
@@ -22824,14 +22553,9 @@
         <w:t>stages</w:t>
       </w:r>
       <w:r>
-        <w:t xml:space="preserve"> of </w:t>
-      </w:r>
-      <w:proofErr w:type="gramStart"/>
-      <w:r>
-        <w:t>analysis</w:t>
+        <w:t xml:space="preserve"> of analysis</w:t>
       </w:r>
       <w:bookmarkEnd w:id="58"/>
-      <w:proofErr w:type="gramEnd"/>
     </w:p>
     <w:p>
       <w:pPr>
@@ -30568,15 +30292,7 @@
         <w:t xml:space="preserve"> </w:t>
       </w:r>
       <w:r>
-        <w:t xml:space="preserve">choose </w:t>
-      </w:r>
-      <w:proofErr w:type="gramStart"/>
-      <w:r>
-        <w:t>type</w:t>
-      </w:r>
-      <w:proofErr w:type="gramEnd"/>
-      <w:r>
-        <w:t xml:space="preserve"> of </w:t>
+        <w:t xml:space="preserve">choose type of </w:t>
       </w:r>
       <w:r>
         <w:t xml:space="preserve">UML </w:t>
@@ -34946,25 +34662,7 @@
                 <w:sz w:val="24"/>
                 <w:szCs w:val="24"/>
               </w:rPr>
-              <w:t xml:space="preserve">The system shows class model on screen after the user </w:t>
-            </w:r>
-            <w:proofErr w:type="gramStart"/>
-            <w:r>
-              <w:rPr>
-                <w:rFonts w:cstheme="majorBidi"/>
-                <w:sz w:val="24"/>
-                <w:szCs w:val="24"/>
-              </w:rPr>
-              <w:t>start</w:t>
-            </w:r>
-            <w:proofErr w:type="gramEnd"/>
-            <w:r>
-              <w:rPr>
-                <w:rFonts w:cstheme="majorBidi"/>
-                <w:sz w:val="24"/>
-                <w:szCs w:val="24"/>
-              </w:rPr>
-              <w:t xml:space="preserve"> generate. </w:t>
+              <w:t xml:space="preserve">The system shows class model on screen after the user start generate. </w:t>
             </w:r>
           </w:p>
           <w:p>
@@ -36714,15 +36412,10 @@
         <w:t xml:space="preserve"> </w:t>
       </w:r>
       <w:r>
-        <w:t xml:space="preserve">user use-case </w:t>
-      </w:r>
-      <w:proofErr w:type="gramStart"/>
-      <w:r>
-        <w:t>diagram</w:t>
+        <w:t>user use-case diagram</w:t>
       </w:r>
       <w:bookmarkEnd w:id="109"/>
       <w:bookmarkEnd w:id="110"/>
-      <w:proofErr w:type="gramEnd"/>
     </w:p>
     <w:p>
       <w:pPr>
@@ -36916,17 +36609,8 @@
           <w:rFonts w:cstheme="majorBidi"/>
           <w:szCs w:val="24"/>
         </w:rPr>
-        <w:t xml:space="preserve"> on the user what </w:t>
-      </w:r>
-      <w:proofErr w:type="gramStart"/>
-      <w:r>
-        <w:rPr>
-          <w:rFonts w:cstheme="majorBidi"/>
-          <w:szCs w:val="24"/>
-        </w:rPr>
-        <w:t>need</w:t>
-      </w:r>
-      <w:proofErr w:type="gramEnd"/>
+        <w:t xml:space="preserve"> on the user what need</w:t>
+      </w:r>
     </w:p>
     <w:p>
       <w:pPr>
@@ -36961,7 +36645,7 @@
         </w:rPr>
         <w:lastRenderedPageBreak/>
         <w:drawing>
-          <wp:inline distT="0" distB="0" distL="0" distR="0" wp14:anchorId="7E28653C" wp14:editId="11600A15">
+          <wp:inline distT="0" distB="0" distL="0" distR="0" wp14:anchorId="7E28653C" wp14:editId="56C0FE8D">
             <wp:extent cx="5728447" cy="2743200"/>
             <wp:effectExtent l="0" t="0" r="0" b="0"/>
             <wp:docPr id="665099720" name="Picture 2"/>
@@ -37445,15 +37129,7 @@
         <w:t>class</w:t>
       </w:r>
       <w:r>
-        <w:t xml:space="preserve"> can evaluate the dataset after </w:t>
-      </w:r>
-      <w:proofErr w:type="gramStart"/>
-      <w:r>
-        <w:t>train</w:t>
-      </w:r>
-      <w:proofErr w:type="gramEnd"/>
-      <w:r>
-        <w:t xml:space="preserve"> and test the </w:t>
+        <w:t xml:space="preserve"> can evaluate the dataset after train and test the </w:t>
       </w:r>
       <w:r>
         <w:t>data.</w:t>
@@ -39982,24 +39658,11 @@
     <w:p>
       <w:pPr>
         <w:ind w:firstLine="540"/>
-        <w:rPr>
-          <w:bCs/>
-          <w:rtl/>
-          <w:lang w:val="en-GB"/>
-        </w:rPr>
-      </w:pPr>
-      <w:r>
-        <w:rPr>
-          <w:bCs/>
-          <w:lang w:val="en-GB"/>
-        </w:rPr>
+      </w:pPr>
+      <w:r>
         <w:t xml:space="preserve">Designing a data model involves creating a structure to organize data in the system for efficient storage and management. We'll divide the data into two parts: one for training the model and another for testing it. The aim is to use the training part to teach the model using available data, adjusting its settings to improve performance. On the flip side, we use the testing part to see how well the model works on new data. This helps by giving the model new data and checking how accurately it can make predictions. This split lets us check the model's efficiency </w:t>
       </w:r>
       <w:r>
-        <w:rPr>
-          <w:bCs/>
-          <w:lang w:val="en-GB"/>
-        </w:rPr>
         <w:lastRenderedPageBreak/>
         <w:t>and gives a precise idea of how well it handles new information. It all contributes to making machine learning better and evaluating statistical models.</w:t>
       </w:r>
@@ -40007,18 +39670,53 @@
     <w:p>
       <w:pPr>
         <w:ind w:firstLine="540"/>
+      </w:pPr>
+      <w:r>
+        <w:t>After creating the models, they are trained using the training dataset, and the model's performance is tested using the test dataset, which contains examples that were not seen during training. The prediction results are used to determine how well the model can handle new data that was not available during the training process. These models are stored in a specific file location for use in prediction using a different data set in the implementation and evaluation phase.</w:t>
+      </w:r>
+    </w:p>
+    <w:p>
+      <w:pPr>
+        <w:ind w:firstLine="540"/>
+      </w:pPr>
+      <w:r>
+        <w:t>Drawing elements are output in JSON format. The JSON data is then converted into PlantUML tags, which can be used to generate Use case and Class diagrams. This process will be implemented using the Python library known as "plantuml".</w:t>
+      </w:r>
+    </w:p>
+    <w:p>
+      <w:pPr>
+        <w:ind w:firstLine="540"/>
+      </w:pPr>
+      <w:r>
+        <w:t>JSON file format is a format used to store data in a structured, easy-to-read and write manner. The JSON format is text-based and uses simple list- and tree-like syntax. There are several types of data that can be represented in JSON format, such as strings, numbers, lists, and trees.</w:t>
+      </w:r>
+    </w:p>
+    <w:p>
+      <w:pPr>
+        <w:ind w:firstLine="540"/>
         <w:rPr>
           <w:lang w:val="en-GB"/>
         </w:rPr>
       </w:pPr>
       <w:r>
-        <w:t>T</w:t>
-      </w:r>
-      <w:r>
-        <w:rPr>
-          <w:lang w:val="en-GB"/>
-        </w:rPr>
-        <w:t>his phase will be executed in the second stage of the project due to time constraints.</w:t>
+        <w:t xml:space="preserve">For the models the necessary data will be obtained through online sources. Online sources can be diverse, such as books, white papers, </w:t>
+      </w:r>
+      <w:proofErr w:type="gramStart"/>
+      <w:r>
+        <w:t>and also</w:t>
+      </w:r>
+      <w:proofErr w:type="gramEnd"/>
+      <w:r>
+        <w:t xml:space="preserve"> freely available repositories on the World Wide Web. We expect texts containing software descriptions, general big-picture information for a given software, especially software requirements or requirements-related texts from software requirements specification documents. One of these sources is a data set for software requirements on the </w:t>
+      </w:r>
+      <w:r>
+        <w:t>Kaggle</w:t>
+      </w:r>
+      <w:r>
+        <w:t xml:space="preserve"> </w:t>
+      </w:r>
+      <w:r>
+        <w:t>website.</w:t>
       </w:r>
     </w:p>
     <w:p>
@@ -40028,6 +39726,7 @@
       </w:pPr>
       <w:bookmarkStart w:id="126" w:name="_Toc158653215"/>
       <w:r>
+        <w:lastRenderedPageBreak/>
         <w:t xml:space="preserve">User </w:t>
       </w:r>
       <w:r>
@@ -40047,7 +39746,7 @@
           <w:noProof/>
         </w:rPr>
         <w:drawing>
-          <wp:inline distT="0" distB="0" distL="0" distR="0" wp14:anchorId="0D7E42D2" wp14:editId="2712A566">
+          <wp:inline distT="0" distB="0" distL="0" distR="0" wp14:anchorId="0D7E42D2" wp14:editId="41362F4A">
             <wp:extent cx="5415094" cy="2955719"/>
             <wp:effectExtent l="19050" t="19050" r="0" b="0"/>
             <wp:docPr id="1335364389" name="Picture 2"/>
@@ -40150,7 +39849,7 @@
           <w:noProof/>
         </w:rPr>
         <w:drawing>
-          <wp:inline distT="0" distB="0" distL="0" distR="0" wp14:anchorId="13AC955A" wp14:editId="425A8E52">
+          <wp:inline distT="0" distB="0" distL="0" distR="0" wp14:anchorId="13AC955A" wp14:editId="15F3B367">
             <wp:extent cx="5736123" cy="3216976"/>
             <wp:effectExtent l="19050" t="19050" r="0" b="2540"/>
             <wp:docPr id="711087043" name="Picture 3"/>
@@ -40213,46 +39912,46 @@
       </w:pPr>
       <w:bookmarkStart w:id="128" w:name="_Toc159179160"/>
       <w:r>
+        <w:t xml:space="preserve">Figure </w:t>
+      </w:r>
+      <w:r>
+        <w:fldChar w:fldCharType="begin"/>
+      </w:r>
+      <w:r>
+        <w:instrText xml:space="preserve"> SEQ Figure \* ARABIC </w:instrText>
+      </w:r>
+      <w:r>
+        <w:fldChar w:fldCharType="separate"/>
+      </w:r>
+      <w:r>
+        <w:rPr>
+          <w:noProof/>
+        </w:rPr>
+        <w:t>21</w:t>
+      </w:r>
+      <w:r>
+        <w:fldChar w:fldCharType="end"/>
+      </w:r>
+      <w:r>
+        <w:t>:</w:t>
+      </w:r>
+      <w:r>
+        <w:t xml:space="preserve"> </w:t>
+      </w:r>
+      <w:r>
+        <w:t>Input Page</w:t>
+      </w:r>
+      <w:bookmarkEnd w:id="128"/>
+    </w:p>
+    <w:p>
+      <w:pPr>
+        <w:jc w:val="center"/>
+      </w:pPr>
+      <w:r>
+        <w:rPr>
+          <w:noProof/>
+        </w:rPr>
         <w:lastRenderedPageBreak/>
-        <w:t xml:space="preserve">Figure </w:t>
-      </w:r>
-      <w:r>
-        <w:fldChar w:fldCharType="begin"/>
-      </w:r>
-      <w:r>
-        <w:instrText xml:space="preserve"> SEQ Figure \* ARABIC </w:instrText>
-      </w:r>
-      <w:r>
-        <w:fldChar w:fldCharType="separate"/>
-      </w:r>
-      <w:r>
-        <w:rPr>
-          <w:noProof/>
-        </w:rPr>
-        <w:t>21</w:t>
-      </w:r>
-      <w:r>
-        <w:fldChar w:fldCharType="end"/>
-      </w:r>
-      <w:r>
-        <w:t>:</w:t>
-      </w:r>
-      <w:r>
-        <w:t xml:space="preserve"> </w:t>
-      </w:r>
-      <w:r>
-        <w:t>Input Page</w:t>
-      </w:r>
-      <w:bookmarkEnd w:id="128"/>
-    </w:p>
-    <w:p>
-      <w:pPr>
-        <w:jc w:val="center"/>
-      </w:pPr>
-      <w:r>
-        <w:rPr>
-          <w:noProof/>
-        </w:rPr>
         <w:drawing>
           <wp:inline distT="0" distB="0" distL="0" distR="0" wp14:anchorId="09F7A8B3" wp14:editId="13789BB0">
             <wp:extent cx="5801914" cy="3250362"/>
@@ -41767,6 +41466,7 @@
                 <w:noProof/>
                 <w:lang w:val="x-none"/>
               </w:rPr>
+              <w:lastRenderedPageBreak/>
               <w:t xml:space="preserve">[11] </w:t>
             </w:r>
           </w:p>
@@ -43187,7 +42887,7 @@
 </file>
 
 <file path=word/endnotes.xml><?xml version="1.0" encoding="utf-8"?>
-<w:endnotes xmlns:wpc="http://schemas.microsoft.com/office/word/2010/wordprocessingCanvas" xmlns:cx="http://schemas.microsoft.com/office/drawing/2014/chartex" xmlns:cx1="http://schemas.microsoft.com/office/drawing/2015/9/8/chartex" xmlns:cx2="http://schemas.microsoft.com/office/drawing/2015/10/21/chartex" xmlns:cx3="http://schemas.microsoft.com/office/drawing/2016/5/9/chartex" xmlns:cx4="http://schemas.microsoft.com/office/drawing/2016/5/10/chartex" xmlns:cx5="http://schemas.microsoft.com/office/drawing/2016/5/11/chartex" xmlns:cx6="http://schemas.microsoft.com/office/drawing/2016/5/12/chartex" xmlns:cx7="http://schemas.microsoft.com/office/drawing/2016/5/13/chartex" xmlns:cx8="http://schemas.microsoft.com/office/drawing/2016/5/14/chartex" xmlns:mc="http://schemas.openxmlformats.org/markup-compatibility/2006" xmlns:aink="http://schemas.microsoft.com/office/drawing/2016/ink" xmlns:am3d="http://schemas.microsoft.com/office/drawing/2017/model3d" xmlns:o="urn:schemas-microsoft-com:office:office" xmlns:oel="http://schemas.microsoft.com/office/2019/extlst" xmlns:r="http://schemas.openxmlformats.org/officeDocument/2006/relationships" xmlns:m="http://schemas.openxmlformats.org/officeDocument/2006/math" xmlns:v="urn:schemas-microsoft-com:vml" xmlns:wp14="http://schemas.microsoft.com/office/word/2010/wordprocessingDrawing" xmlns:wp="http://schemas.openxmlformats.org/drawingml/2006/wordprocessingDrawing" xmlns:w10="urn:schemas-microsoft-com:office:word" xmlns:w="http://schemas.openxmlformats.org/wordprocessingml/2006/main" xmlns:w14="http://schemas.microsoft.com/office/word/2010/wordml" xmlns:w15="http://schemas.microsoft.com/office/word/2012/wordml" xmlns:w16cex="http://schemas.microsoft.com/office/word/2018/wordml/cex" xmlns:w16cid="http://schemas.microsoft.com/office/word/2016/wordml/cid" xmlns:w16="http://schemas.microsoft.com/office/word/2018/wordml" xmlns:w16du="http://schemas.microsoft.com/office/word/2023/wordml/word16du" xmlns:w16sdtdh="http://schemas.microsoft.com/office/word/2020/wordml/sdtdatahash" xmlns:w16se="http://schemas.microsoft.com/office/word/2015/wordml/symex" xmlns:wpg="http://schemas.microsoft.com/office/word/2010/wordprocessingGroup" xmlns:wpi="http://schemas.microsoft.com/office/word/2010/wordprocessingInk" xmlns:wne="http://schemas.microsoft.com/office/word/2006/wordml" xmlns:wps="http://schemas.microsoft.com/office/word/2010/wordprocessingShape" mc:Ignorable="w14 w15 w16se w16cid w16 w16cex w16sdtdh w16du wp14">
+<w:endnotes xmlns:wpc="http://schemas.microsoft.com/office/word/2010/wordprocessingCanvas" xmlns:cx="http://schemas.microsoft.com/office/drawing/2014/chartex" xmlns:cx1="http://schemas.microsoft.com/office/drawing/2015/9/8/chartex" xmlns:cx2="http://schemas.microsoft.com/office/drawing/2015/10/21/chartex" xmlns:cx3="http://schemas.microsoft.com/office/drawing/2016/5/9/chartex" xmlns:cx4="http://schemas.microsoft.com/office/drawing/2016/5/10/chartex" xmlns:cx5="http://schemas.microsoft.com/office/drawing/2016/5/11/chartex" xmlns:cx6="http://schemas.microsoft.com/office/drawing/2016/5/12/chartex" xmlns:cx7="http://schemas.microsoft.com/office/drawing/2016/5/13/chartex" xmlns:cx8="http://schemas.microsoft.com/office/drawing/2016/5/14/chartex" xmlns:mc="http://schemas.openxmlformats.org/markup-compatibility/2006" xmlns:aink="http://schemas.microsoft.com/office/drawing/2016/ink" xmlns:am3d="http://schemas.microsoft.com/office/drawing/2017/model3d" xmlns:o="urn:schemas-microsoft-com:office:office" xmlns:oel="http://schemas.microsoft.com/office/2019/extlst" xmlns:r="http://schemas.openxmlformats.org/officeDocument/2006/relationships" xmlns:m="http://schemas.openxmlformats.org/officeDocument/2006/math" xmlns:v="urn:schemas-microsoft-com:vml" xmlns:wp14="http://schemas.microsoft.com/office/word/2010/wordprocessingDrawing" xmlns:wp="http://schemas.openxmlformats.org/drawingml/2006/wordprocessingDrawing" xmlns:w10="urn:schemas-microsoft-com:office:word" xmlns:w="http://schemas.openxmlformats.org/wordprocessingml/2006/main" xmlns:w14="http://schemas.microsoft.com/office/word/2010/wordml" xmlns:w15="http://schemas.microsoft.com/office/word/2012/wordml" xmlns:w16cex="http://schemas.microsoft.com/office/word/2018/wordml/cex" xmlns:w16cid="http://schemas.microsoft.com/office/word/2016/wordml/cid" xmlns:w16="http://schemas.microsoft.com/office/word/2018/wordml" xmlns:w16sdtdh="http://schemas.microsoft.com/office/word/2020/wordml/sdtdatahash" xmlns:w16se="http://schemas.microsoft.com/office/word/2015/wordml/symex" xmlns:wpg="http://schemas.microsoft.com/office/word/2010/wordprocessingGroup" xmlns:wpi="http://schemas.microsoft.com/office/word/2010/wordprocessingInk" xmlns:wne="http://schemas.microsoft.com/office/word/2006/wordml" xmlns:wps="http://schemas.microsoft.com/office/word/2010/wordprocessingShape" mc:Ignorable="w14 w15 w16se w16cid w16 w16cex w16sdtdh wp14">
   <w:endnote w:type="separator" w:id="-1">
     <w:p>
       <w:pPr>
@@ -43212,7 +42912,7 @@
 </file>
 
 <file path=word/footer1.xml><?xml version="1.0" encoding="utf-8"?>
-<w:ftr xmlns:wpc="http://schemas.microsoft.com/office/word/2010/wordprocessingCanvas" xmlns:cx="http://schemas.microsoft.com/office/drawing/2014/chartex" xmlns:cx1="http://schemas.microsoft.com/office/drawing/2015/9/8/chartex" xmlns:cx2="http://schemas.microsoft.com/office/drawing/2015/10/21/chartex" xmlns:cx3="http://schemas.microsoft.com/office/drawing/2016/5/9/chartex" xmlns:cx4="http://schemas.microsoft.com/office/drawing/2016/5/10/chartex" xmlns:cx5="http://schemas.microsoft.com/office/drawing/2016/5/11/chartex" xmlns:cx6="http://schemas.microsoft.com/office/drawing/2016/5/12/chartex" xmlns:cx7="http://schemas.microsoft.com/office/drawing/2016/5/13/chartex" xmlns:cx8="http://schemas.microsoft.com/office/drawing/2016/5/14/chartex" xmlns:mc="http://schemas.openxmlformats.org/markup-compatibility/2006" xmlns:aink="http://schemas.microsoft.com/office/drawing/2016/ink" xmlns:am3d="http://schemas.microsoft.com/office/drawing/2017/model3d" xmlns:o="urn:schemas-microsoft-com:office:office" xmlns:oel="http://schemas.microsoft.com/office/2019/extlst" xmlns:r="http://schemas.openxmlformats.org/officeDocument/2006/relationships" xmlns:m="http://schemas.openxmlformats.org/officeDocument/2006/math" xmlns:v="urn:schemas-microsoft-com:vml" xmlns:wp14="http://schemas.microsoft.com/office/word/2010/wordprocessingDrawing" xmlns:wp="http://schemas.openxmlformats.org/drawingml/2006/wordprocessingDrawing" xmlns:w10="urn:schemas-microsoft-com:office:word" xmlns:w="http://schemas.openxmlformats.org/wordprocessingml/2006/main" xmlns:w14="http://schemas.microsoft.com/office/word/2010/wordml" xmlns:w15="http://schemas.microsoft.com/office/word/2012/wordml" xmlns:w16cex="http://schemas.microsoft.com/office/word/2018/wordml/cex" xmlns:w16cid="http://schemas.microsoft.com/office/word/2016/wordml/cid" xmlns:w16="http://schemas.microsoft.com/office/word/2018/wordml" xmlns:w16du="http://schemas.microsoft.com/office/word/2023/wordml/word16du" xmlns:w16sdtdh="http://schemas.microsoft.com/office/word/2020/wordml/sdtdatahash" xmlns:w16se="http://schemas.microsoft.com/office/word/2015/wordml/symex" xmlns:wpg="http://schemas.microsoft.com/office/word/2010/wordprocessingGroup" xmlns:wpi="http://schemas.microsoft.com/office/word/2010/wordprocessingInk" xmlns:wne="http://schemas.microsoft.com/office/word/2006/wordml" xmlns:wps="http://schemas.microsoft.com/office/word/2010/wordprocessingShape" mc:Ignorable="w14 w15 w16se w16cid w16 w16cex w16sdtdh w16du wp14">
+<w:ftr xmlns:wpc="http://schemas.microsoft.com/office/word/2010/wordprocessingCanvas" xmlns:cx="http://schemas.microsoft.com/office/drawing/2014/chartex" xmlns:cx1="http://schemas.microsoft.com/office/drawing/2015/9/8/chartex" xmlns:cx2="http://schemas.microsoft.com/office/drawing/2015/10/21/chartex" xmlns:cx3="http://schemas.microsoft.com/office/drawing/2016/5/9/chartex" xmlns:cx4="http://schemas.microsoft.com/office/drawing/2016/5/10/chartex" xmlns:cx5="http://schemas.microsoft.com/office/drawing/2016/5/11/chartex" xmlns:cx6="http://schemas.microsoft.com/office/drawing/2016/5/12/chartex" xmlns:cx7="http://schemas.microsoft.com/office/drawing/2016/5/13/chartex" xmlns:cx8="http://schemas.microsoft.com/office/drawing/2016/5/14/chartex" xmlns:mc="http://schemas.openxmlformats.org/markup-compatibility/2006" xmlns:aink="http://schemas.microsoft.com/office/drawing/2016/ink" xmlns:am3d="http://schemas.microsoft.com/office/drawing/2017/model3d" xmlns:o="urn:schemas-microsoft-com:office:office" xmlns:oel="http://schemas.microsoft.com/office/2019/extlst" xmlns:r="http://schemas.openxmlformats.org/officeDocument/2006/relationships" xmlns:m="http://schemas.openxmlformats.org/officeDocument/2006/math" xmlns:v="urn:schemas-microsoft-com:vml" xmlns:wp14="http://schemas.microsoft.com/office/word/2010/wordprocessingDrawing" xmlns:wp="http://schemas.openxmlformats.org/drawingml/2006/wordprocessingDrawing" xmlns:w10="urn:schemas-microsoft-com:office:word" xmlns:w="http://schemas.openxmlformats.org/wordprocessingml/2006/main" xmlns:w14="http://schemas.microsoft.com/office/word/2010/wordml" xmlns:w15="http://schemas.microsoft.com/office/word/2012/wordml" xmlns:w16cex="http://schemas.microsoft.com/office/word/2018/wordml/cex" xmlns:w16cid="http://schemas.microsoft.com/office/word/2016/wordml/cid" xmlns:w16="http://schemas.microsoft.com/office/word/2018/wordml" xmlns:w16sdtdh="http://schemas.microsoft.com/office/word/2020/wordml/sdtdatahash" xmlns:w16se="http://schemas.microsoft.com/office/word/2015/wordml/symex" xmlns:wpg="http://schemas.microsoft.com/office/word/2010/wordprocessingGroup" xmlns:wpi="http://schemas.microsoft.com/office/word/2010/wordprocessingInk" xmlns:wne="http://schemas.microsoft.com/office/word/2006/wordml" xmlns:wps="http://schemas.microsoft.com/office/word/2010/wordprocessingShape" mc:Ignorable="w14 w15 w16se w16cid w16 w16cex w16sdtdh wp14">
   <w:sdt>
     <w:sdtPr>
       <w:id w:val="14773083"/>
@@ -43260,7 +42960,7 @@
 </file>
 
 <file path=word/footer2.xml><?xml version="1.0" encoding="utf-8"?>
-<w:ftr xmlns:wpc="http://schemas.microsoft.com/office/word/2010/wordprocessingCanvas" xmlns:cx="http://schemas.microsoft.com/office/drawing/2014/chartex" xmlns:cx1="http://schemas.microsoft.com/office/drawing/2015/9/8/chartex" xmlns:cx2="http://schemas.microsoft.com/office/drawing/2015/10/21/chartex" xmlns:cx3="http://schemas.microsoft.com/office/drawing/2016/5/9/chartex" xmlns:cx4="http://schemas.microsoft.com/office/drawing/2016/5/10/chartex" xmlns:cx5="http://schemas.microsoft.com/office/drawing/2016/5/11/chartex" xmlns:cx6="http://schemas.microsoft.com/office/drawing/2016/5/12/chartex" xmlns:cx7="http://schemas.microsoft.com/office/drawing/2016/5/13/chartex" xmlns:cx8="http://schemas.microsoft.com/office/drawing/2016/5/14/chartex" xmlns:mc="http://schemas.openxmlformats.org/markup-compatibility/2006" xmlns:aink="http://schemas.microsoft.com/office/drawing/2016/ink" xmlns:am3d="http://schemas.microsoft.com/office/drawing/2017/model3d" xmlns:o="urn:schemas-microsoft-com:office:office" xmlns:oel="http://schemas.microsoft.com/office/2019/extlst" xmlns:r="http://schemas.openxmlformats.org/officeDocument/2006/relationships" xmlns:m="http://schemas.openxmlformats.org/officeDocument/2006/math" xmlns:v="urn:schemas-microsoft-com:vml" xmlns:wp14="http://schemas.microsoft.com/office/word/2010/wordprocessingDrawing" xmlns:wp="http://schemas.openxmlformats.org/drawingml/2006/wordprocessingDrawing" xmlns:w10="urn:schemas-microsoft-com:office:word" xmlns:w="http://schemas.openxmlformats.org/wordprocessingml/2006/main" xmlns:w14="http://schemas.microsoft.com/office/word/2010/wordml" xmlns:w15="http://schemas.microsoft.com/office/word/2012/wordml" xmlns:w16cex="http://schemas.microsoft.com/office/word/2018/wordml/cex" xmlns:w16cid="http://schemas.microsoft.com/office/word/2016/wordml/cid" xmlns:w16="http://schemas.microsoft.com/office/word/2018/wordml" xmlns:w16du="http://schemas.microsoft.com/office/word/2023/wordml/word16du" xmlns:w16sdtdh="http://schemas.microsoft.com/office/word/2020/wordml/sdtdatahash" xmlns:w16se="http://schemas.microsoft.com/office/word/2015/wordml/symex" xmlns:wpg="http://schemas.microsoft.com/office/word/2010/wordprocessingGroup" xmlns:wpi="http://schemas.microsoft.com/office/word/2010/wordprocessingInk" xmlns:wne="http://schemas.microsoft.com/office/word/2006/wordml" xmlns:wps="http://schemas.microsoft.com/office/word/2010/wordprocessingShape" mc:Ignorable="w14 w15 w16se w16cid w16 w16cex w16sdtdh w16du wp14">
+<w:ftr xmlns:wpc="http://schemas.microsoft.com/office/word/2010/wordprocessingCanvas" xmlns:cx="http://schemas.microsoft.com/office/drawing/2014/chartex" xmlns:cx1="http://schemas.microsoft.com/office/drawing/2015/9/8/chartex" xmlns:cx2="http://schemas.microsoft.com/office/drawing/2015/10/21/chartex" xmlns:cx3="http://schemas.microsoft.com/office/drawing/2016/5/9/chartex" xmlns:cx4="http://schemas.microsoft.com/office/drawing/2016/5/10/chartex" xmlns:cx5="http://schemas.microsoft.com/office/drawing/2016/5/11/chartex" xmlns:cx6="http://schemas.microsoft.com/office/drawing/2016/5/12/chartex" xmlns:cx7="http://schemas.microsoft.com/office/drawing/2016/5/13/chartex" xmlns:cx8="http://schemas.microsoft.com/office/drawing/2016/5/14/chartex" xmlns:mc="http://schemas.openxmlformats.org/markup-compatibility/2006" xmlns:aink="http://schemas.microsoft.com/office/drawing/2016/ink" xmlns:am3d="http://schemas.microsoft.com/office/drawing/2017/model3d" xmlns:o="urn:schemas-microsoft-com:office:office" xmlns:oel="http://schemas.microsoft.com/office/2019/extlst" xmlns:r="http://schemas.openxmlformats.org/officeDocument/2006/relationships" xmlns:m="http://schemas.openxmlformats.org/officeDocument/2006/math" xmlns:v="urn:schemas-microsoft-com:vml" xmlns:wp14="http://schemas.microsoft.com/office/word/2010/wordprocessingDrawing" xmlns:wp="http://schemas.openxmlformats.org/drawingml/2006/wordprocessingDrawing" xmlns:w10="urn:schemas-microsoft-com:office:word" xmlns:w="http://schemas.openxmlformats.org/wordprocessingml/2006/main" xmlns:w14="http://schemas.microsoft.com/office/word/2010/wordml" xmlns:w15="http://schemas.microsoft.com/office/word/2012/wordml" xmlns:w16cex="http://schemas.microsoft.com/office/word/2018/wordml/cex" xmlns:w16cid="http://schemas.microsoft.com/office/word/2016/wordml/cid" xmlns:w16="http://schemas.microsoft.com/office/word/2018/wordml" xmlns:w16sdtdh="http://schemas.microsoft.com/office/word/2020/wordml/sdtdatahash" xmlns:w16se="http://schemas.microsoft.com/office/word/2015/wordml/symex" xmlns:wpg="http://schemas.microsoft.com/office/word/2010/wordprocessingGroup" xmlns:wpi="http://schemas.microsoft.com/office/word/2010/wordprocessingInk" xmlns:wne="http://schemas.microsoft.com/office/word/2006/wordml" xmlns:wps="http://schemas.microsoft.com/office/word/2010/wordprocessingShape" mc:Ignorable="w14 w15 w16se w16cid w16 w16cex w16sdtdh wp14">
   <w:p>
     <w:pPr>
       <w:pStyle w:val="Footer"/>
@@ -43298,7 +42998,7 @@
 </file>
 
 <file path=word/footnotes.xml><?xml version="1.0" encoding="utf-8"?>
-<w:footnotes xmlns:wpc="http://schemas.microsoft.com/office/word/2010/wordprocessingCanvas" xmlns:cx="http://schemas.microsoft.com/office/drawing/2014/chartex" xmlns:cx1="http://schemas.microsoft.com/office/drawing/2015/9/8/chartex" xmlns:cx2="http://schemas.microsoft.com/office/drawing/2015/10/21/chartex" xmlns:cx3="http://schemas.microsoft.com/office/drawing/2016/5/9/chartex" xmlns:cx4="http://schemas.microsoft.com/office/drawing/2016/5/10/chartex" xmlns:cx5="http://schemas.microsoft.com/office/drawing/2016/5/11/chartex" xmlns:cx6="http://schemas.microsoft.com/office/drawing/2016/5/12/chartex" xmlns:cx7="http://schemas.microsoft.com/office/drawing/2016/5/13/chartex" xmlns:cx8="http://schemas.microsoft.com/office/drawing/2016/5/14/chartex" xmlns:mc="http://schemas.openxmlformats.org/markup-compatibility/2006" xmlns:aink="http://schemas.microsoft.com/office/drawing/2016/ink" xmlns:am3d="http://schemas.microsoft.com/office/drawing/2017/model3d" xmlns:o="urn:schemas-microsoft-com:office:office" xmlns:oel="http://schemas.microsoft.com/office/2019/extlst" xmlns:r="http://schemas.openxmlformats.org/officeDocument/2006/relationships" xmlns:m="http://schemas.openxmlformats.org/officeDocument/2006/math" xmlns:v="urn:schemas-microsoft-com:vml" xmlns:wp14="http://schemas.microsoft.com/office/word/2010/wordprocessingDrawing" xmlns:wp="http://schemas.openxmlformats.org/drawingml/2006/wordprocessingDrawing" xmlns:w10="urn:schemas-microsoft-com:office:word" xmlns:w="http://schemas.openxmlformats.org/wordprocessingml/2006/main" xmlns:w14="http://schemas.microsoft.com/office/word/2010/wordml" xmlns:w15="http://schemas.microsoft.com/office/word/2012/wordml" xmlns:w16cex="http://schemas.microsoft.com/office/word/2018/wordml/cex" xmlns:w16cid="http://schemas.microsoft.com/office/word/2016/wordml/cid" xmlns:w16="http://schemas.microsoft.com/office/word/2018/wordml" xmlns:w16du="http://schemas.microsoft.com/office/word/2023/wordml/word16du" xmlns:w16sdtdh="http://schemas.microsoft.com/office/word/2020/wordml/sdtdatahash" xmlns:w16se="http://schemas.microsoft.com/office/word/2015/wordml/symex" xmlns:wpg="http://schemas.microsoft.com/office/word/2010/wordprocessingGroup" xmlns:wpi="http://schemas.microsoft.com/office/word/2010/wordprocessingInk" xmlns:wne="http://schemas.microsoft.com/office/word/2006/wordml" xmlns:wps="http://schemas.microsoft.com/office/word/2010/wordprocessingShape" mc:Ignorable="w14 w15 w16se w16cid w16 w16cex w16sdtdh w16du wp14">
+<w:footnotes xmlns:wpc="http://schemas.microsoft.com/office/word/2010/wordprocessingCanvas" xmlns:cx="http://schemas.microsoft.com/office/drawing/2014/chartex" xmlns:cx1="http://schemas.microsoft.com/office/drawing/2015/9/8/chartex" xmlns:cx2="http://schemas.microsoft.com/office/drawing/2015/10/21/chartex" xmlns:cx3="http://schemas.microsoft.com/office/drawing/2016/5/9/chartex" xmlns:cx4="http://schemas.microsoft.com/office/drawing/2016/5/10/chartex" xmlns:cx5="http://schemas.microsoft.com/office/drawing/2016/5/11/chartex" xmlns:cx6="http://schemas.microsoft.com/office/drawing/2016/5/12/chartex" xmlns:cx7="http://schemas.microsoft.com/office/drawing/2016/5/13/chartex" xmlns:cx8="http://schemas.microsoft.com/office/drawing/2016/5/14/chartex" xmlns:mc="http://schemas.openxmlformats.org/markup-compatibility/2006" xmlns:aink="http://schemas.microsoft.com/office/drawing/2016/ink" xmlns:am3d="http://schemas.microsoft.com/office/drawing/2017/model3d" xmlns:o="urn:schemas-microsoft-com:office:office" xmlns:oel="http://schemas.microsoft.com/office/2019/extlst" xmlns:r="http://schemas.openxmlformats.org/officeDocument/2006/relationships" xmlns:m="http://schemas.openxmlformats.org/officeDocument/2006/math" xmlns:v="urn:schemas-microsoft-com:vml" xmlns:wp14="http://schemas.microsoft.com/office/word/2010/wordprocessingDrawing" xmlns:wp="http://schemas.openxmlformats.org/drawingml/2006/wordprocessingDrawing" xmlns:w10="urn:schemas-microsoft-com:office:word" xmlns:w="http://schemas.openxmlformats.org/wordprocessingml/2006/main" xmlns:w14="http://schemas.microsoft.com/office/word/2010/wordml" xmlns:w15="http://schemas.microsoft.com/office/word/2012/wordml" xmlns:w16cex="http://schemas.microsoft.com/office/word/2018/wordml/cex" xmlns:w16cid="http://schemas.microsoft.com/office/word/2016/wordml/cid" xmlns:w16="http://schemas.microsoft.com/office/word/2018/wordml" xmlns:w16sdtdh="http://schemas.microsoft.com/office/word/2020/wordml/sdtdatahash" xmlns:w16se="http://schemas.microsoft.com/office/word/2015/wordml/symex" xmlns:wpg="http://schemas.microsoft.com/office/word/2010/wordprocessingGroup" xmlns:wpi="http://schemas.microsoft.com/office/word/2010/wordprocessingInk" xmlns:wne="http://schemas.microsoft.com/office/word/2006/wordml" xmlns:wps="http://schemas.microsoft.com/office/word/2010/wordprocessingShape" mc:Ignorable="w14 w15 w16se w16cid w16 w16cex w16sdtdh wp14">
   <w:footnote w:type="separator" w:id="-1">
     <w:p>
       <w:pPr>
@@ -43323,7 +43023,7 @@
 </file>
 
 <file path=word/numbering.xml><?xml version="1.0" encoding="utf-8"?>
-<w:numbering xmlns:wpc="http://schemas.microsoft.com/office/word/2010/wordprocessingCanvas" xmlns:cx="http://schemas.microsoft.com/office/drawing/2014/chartex" xmlns:cx1="http://schemas.microsoft.com/office/drawing/2015/9/8/chartex" xmlns:cx2="http://schemas.microsoft.com/office/drawing/2015/10/21/chartex" xmlns:cx3="http://schemas.microsoft.com/office/drawing/2016/5/9/chartex" xmlns:cx4="http://schemas.microsoft.com/office/drawing/2016/5/10/chartex" xmlns:cx5="http://schemas.microsoft.com/office/drawing/2016/5/11/chartex" xmlns:cx6="http://schemas.microsoft.com/office/drawing/2016/5/12/chartex" xmlns:cx7="http://schemas.microsoft.com/office/drawing/2016/5/13/chartex" xmlns:cx8="http://schemas.microsoft.com/office/drawing/2016/5/14/chartex" xmlns:mc="http://schemas.openxmlformats.org/markup-compatibility/2006" xmlns:aink="http://schemas.microsoft.com/office/drawing/2016/ink" xmlns:am3d="http://schemas.microsoft.com/office/drawing/2017/model3d" xmlns:o="urn:schemas-microsoft-com:office:office" xmlns:oel="http://schemas.microsoft.com/office/2019/extlst" xmlns:r="http://schemas.openxmlformats.org/officeDocument/2006/relationships" xmlns:m="http://schemas.openxmlformats.org/officeDocument/2006/math" xmlns:v="urn:schemas-microsoft-com:vml" xmlns:wp14="http://schemas.microsoft.com/office/word/2010/wordprocessingDrawing" xmlns:wp="http://schemas.openxmlformats.org/drawingml/2006/wordprocessingDrawing" xmlns:w10="urn:schemas-microsoft-com:office:word" xmlns:w="http://schemas.openxmlformats.org/wordprocessingml/2006/main" xmlns:w14="http://schemas.microsoft.com/office/word/2010/wordml" xmlns:w15="http://schemas.microsoft.com/office/word/2012/wordml" xmlns:w16cex="http://schemas.microsoft.com/office/word/2018/wordml/cex" xmlns:w16cid="http://schemas.microsoft.com/office/word/2016/wordml/cid" xmlns:w16="http://schemas.microsoft.com/office/word/2018/wordml" xmlns:w16du="http://schemas.microsoft.com/office/word/2023/wordml/word16du" xmlns:w16sdtdh="http://schemas.microsoft.com/office/word/2020/wordml/sdtdatahash" xmlns:w16se="http://schemas.microsoft.com/office/word/2015/wordml/symex" xmlns:wpg="http://schemas.microsoft.com/office/word/2010/wordprocessingGroup" xmlns:wpi="http://schemas.microsoft.com/office/word/2010/wordprocessingInk" xmlns:wne="http://schemas.microsoft.com/office/word/2006/wordml" xmlns:wps="http://schemas.microsoft.com/office/word/2010/wordprocessingShape" mc:Ignorable="w14 w15 w16se w16cid w16 w16cex w16sdtdh w16du wp14">
+<w:numbering xmlns:wpc="http://schemas.microsoft.com/office/word/2010/wordprocessingCanvas" xmlns:cx="http://schemas.microsoft.com/office/drawing/2014/chartex" xmlns:cx1="http://schemas.microsoft.com/office/drawing/2015/9/8/chartex" xmlns:cx2="http://schemas.microsoft.com/office/drawing/2015/10/21/chartex" xmlns:cx3="http://schemas.microsoft.com/office/drawing/2016/5/9/chartex" xmlns:cx4="http://schemas.microsoft.com/office/drawing/2016/5/10/chartex" xmlns:cx5="http://schemas.microsoft.com/office/drawing/2016/5/11/chartex" xmlns:cx6="http://schemas.microsoft.com/office/drawing/2016/5/12/chartex" xmlns:cx7="http://schemas.microsoft.com/office/drawing/2016/5/13/chartex" xmlns:cx8="http://schemas.microsoft.com/office/drawing/2016/5/14/chartex" xmlns:mc="http://schemas.openxmlformats.org/markup-compatibility/2006" xmlns:aink="http://schemas.microsoft.com/office/drawing/2016/ink" xmlns:am3d="http://schemas.microsoft.com/office/drawing/2017/model3d" xmlns:o="urn:schemas-microsoft-com:office:office" xmlns:oel="http://schemas.microsoft.com/office/2019/extlst" xmlns:r="http://schemas.openxmlformats.org/officeDocument/2006/relationships" xmlns:m="http://schemas.openxmlformats.org/officeDocument/2006/math" xmlns:v="urn:schemas-microsoft-com:vml" xmlns:wp14="http://schemas.microsoft.com/office/word/2010/wordprocessingDrawing" xmlns:wp="http://schemas.openxmlformats.org/drawingml/2006/wordprocessingDrawing" xmlns:w10="urn:schemas-microsoft-com:office:word" xmlns:w="http://schemas.openxmlformats.org/wordprocessingml/2006/main" xmlns:w14="http://schemas.microsoft.com/office/word/2010/wordml" xmlns:w15="http://schemas.microsoft.com/office/word/2012/wordml" xmlns:w16cex="http://schemas.microsoft.com/office/word/2018/wordml/cex" xmlns:w16cid="http://schemas.microsoft.com/office/word/2016/wordml/cid" xmlns:w16="http://schemas.microsoft.com/office/word/2018/wordml" xmlns:w16sdtdh="http://schemas.microsoft.com/office/word/2020/wordml/sdtdatahash" xmlns:w16se="http://schemas.microsoft.com/office/word/2015/wordml/symex" xmlns:wpg="http://schemas.microsoft.com/office/word/2010/wordprocessingGroup" xmlns:wpi="http://schemas.microsoft.com/office/word/2010/wordprocessingInk" xmlns:wne="http://schemas.microsoft.com/office/word/2006/wordml" xmlns:wps="http://schemas.microsoft.com/office/word/2010/wordprocessingShape" mc:Ignorable="w14 w15 w16se w16cid w16 w16cex w16sdtdh wp14">
   <w:abstractNum w:abstractNumId="0" w15:restartNumberingAfterBreak="0">
     <w:nsid w:val="02C73267"/>
     <w:multiLevelType w:val="hybridMultilevel"/>
@@ -50960,7 +50660,7 @@
 </file>
 
 <file path=word/styles.xml><?xml version="1.0" encoding="utf-8"?>
-<w:styles xmlns:mc="http://schemas.openxmlformats.org/markup-compatibility/2006" xmlns:r="http://schemas.openxmlformats.org/officeDocument/2006/relationships" xmlns:w="http://schemas.openxmlformats.org/wordprocessingml/2006/main" xmlns:w14="http://schemas.microsoft.com/office/word/2010/wordml" xmlns:w15="http://schemas.microsoft.com/office/word/2012/wordml" xmlns:w16cex="http://schemas.microsoft.com/office/word/2018/wordml/cex" xmlns:w16cid="http://schemas.microsoft.com/office/word/2016/wordml/cid" xmlns:w16="http://schemas.microsoft.com/office/word/2018/wordml" xmlns:w16du="http://schemas.microsoft.com/office/word/2023/wordml/word16du" xmlns:w16sdtdh="http://schemas.microsoft.com/office/word/2020/wordml/sdtdatahash" xmlns:w16se="http://schemas.microsoft.com/office/word/2015/wordml/symex" mc:Ignorable="w14 w15 w16se w16cid w16 w16cex w16sdtdh w16du">
+<w:styles xmlns:mc="http://schemas.openxmlformats.org/markup-compatibility/2006" xmlns:r="http://schemas.openxmlformats.org/officeDocument/2006/relationships" xmlns:w="http://schemas.openxmlformats.org/wordprocessingml/2006/main" xmlns:w14="http://schemas.microsoft.com/office/word/2010/wordml" xmlns:w15="http://schemas.microsoft.com/office/word/2012/wordml" xmlns:w16cex="http://schemas.microsoft.com/office/word/2018/wordml/cex" xmlns:w16cid="http://schemas.microsoft.com/office/word/2016/wordml/cid" xmlns:w16="http://schemas.microsoft.com/office/word/2018/wordml" xmlns:w16sdtdh="http://schemas.microsoft.com/office/word/2020/wordml/sdtdatahash" xmlns:w16se="http://schemas.microsoft.com/office/word/2015/wordml/symex" mc:Ignorable="w14 w15 w16se w16cid w16 w16cex w16sdtdh">
   <w:docDefaults>
     <w:rPrDefault>
       <w:rPr>

</xml_diff>

<commit_message>
update description of class diagram and archictural
</commit_message>
<xml_diff>
--- a/report-project2.docx
+++ b/report-project2.docx
@@ -36476,7 +36476,6 @@
       <w:bookmarkStart w:id="107" w:name="_Toc152868911"/>
       <w:bookmarkStart w:id="108" w:name="_Toc158653205"/>
       <w:r>
-        <w:lastRenderedPageBreak/>
         <w:t>Requirements Modeling</w:t>
       </w:r>
       <w:bookmarkEnd w:id="107"/>
@@ -36484,150 +36483,9 @@
     </w:p>
     <w:p>
       <w:pPr>
-        <w:rPr>
-          <w:noProof/>
-        </w:rPr>
-      </w:pPr>
-      <w:r>
-        <w:rPr>
-          <w:noProof/>
-        </w:rPr>
-        <w:drawing>
-          <wp:inline distT="0" distB="0" distL="0" distR="0" wp14:anchorId="2F853BBD" wp14:editId="5265EBC8">
-            <wp:extent cx="5908675" cy="7139354"/>
-            <wp:effectExtent l="0" t="0" r="0" b="0"/>
-            <wp:docPr id="179871250" name="Picture 3"/>
-            <wp:cNvGraphicFramePr>
-              <a:graphicFrameLocks xmlns:a="http://schemas.openxmlformats.org/drawingml/2006/main" noChangeAspect="1"/>
-            </wp:cNvGraphicFramePr>
-            <a:graphic xmlns:a="http://schemas.openxmlformats.org/drawingml/2006/main">
-              <a:graphicData uri="http://schemas.openxmlformats.org/drawingml/2006/picture">
-                <pic:pic xmlns:pic="http://schemas.openxmlformats.org/drawingml/2006/picture">
-                  <pic:nvPicPr>
-                    <pic:cNvPr id="0" name="Picture 3"/>
-                    <pic:cNvPicPr>
-                      <a:picLocks noChangeAspect="1" noChangeArrowheads="1"/>
-                    </pic:cNvPicPr>
-                  </pic:nvPicPr>
-                  <pic:blipFill>
-                    <a:blip r:embed="rId30">
-                      <a:extLst>
-                        <a:ext uri="{28A0092B-C50C-407E-A947-70E740481C1C}">
-                          <a14:useLocalDpi xmlns:a14="http://schemas.microsoft.com/office/drawing/2010/main" val="0"/>
-                        </a:ext>
-                      </a:extLst>
-                    </a:blip>
-                    <a:srcRect/>
-                    <a:stretch>
-                      <a:fillRect/>
-                    </a:stretch>
-                  </pic:blipFill>
-                  <pic:spPr bwMode="auto">
-                    <a:xfrm>
-                      <a:off x="0" y="0"/>
-                      <a:ext cx="5913958" cy="7145737"/>
-                    </a:xfrm>
-                    <a:prstGeom prst="rect">
-                      <a:avLst/>
-                    </a:prstGeom>
-                    <a:noFill/>
-                    <a:ln>
-                      <a:noFill/>
-                    </a:ln>
-                  </pic:spPr>
-                </pic:pic>
-              </a:graphicData>
-            </a:graphic>
-          </wp:inline>
-        </w:drawing>
-      </w:r>
-    </w:p>
-    <w:p>
-      <w:pPr>
-        <w:pStyle w:val="Caption"/>
-        <w:jc w:val="center"/>
-      </w:pPr>
-      <w:r>
-        <w:t xml:space="preserve">Figure </w:t>
-      </w:r>
-      <w:r>
-        <w:fldChar w:fldCharType="begin"/>
-      </w:r>
-      <w:r>
-        <w:instrText xml:space="preserve"> SEQ Figure \* ARABIC </w:instrText>
-      </w:r>
-      <w:r>
-        <w:fldChar w:fldCharType="separate"/>
-      </w:r>
-      <w:r>
-        <w:rPr>
-          <w:noProof/>
-        </w:rPr>
-        <w:t>15</w:t>
-      </w:r>
-      <w:r>
-        <w:fldChar w:fldCharType="end"/>
-      </w:r>
-      <w:r>
-        <w:t xml:space="preserve"> </w:t>
-      </w:r>
-      <w:r>
-        <w:t>a description</w:t>
-      </w:r>
-      <w:r>
-        <w:t xml:space="preserve"> for </w:t>
-      </w:r>
-      <w:proofErr w:type="spellStart"/>
-      <w:r>
-        <w:t>usecase</w:t>
-      </w:r>
-      <w:proofErr w:type="spellEnd"/>
-      <w:r>
-        <w:t xml:space="preserve"> </w:t>
-      </w:r>
-      <w:sdt>
-        <w:sdtPr>
-          <w:id w:val="1377203467"/>
-          <w:citation/>
-        </w:sdtPr>
-        <w:sdtContent>
-          <w:r>
-            <w:fldChar w:fldCharType="begin"/>
-          </w:r>
-          <w:r>
-            <w:instrText xml:space="preserve"> CITATION Bru \l 1033 </w:instrText>
-          </w:r>
-          <w:r>
-            <w:fldChar w:fldCharType="separate"/>
-          </w:r>
-          <w:r>
-            <w:rPr>
-              <w:noProof/>
-            </w:rPr>
-            <w:t>[17]</w:t>
-          </w:r>
-          <w:r>
-            <w:fldChar w:fldCharType="end"/>
-          </w:r>
-        </w:sdtContent>
-      </w:sdt>
-    </w:p>
-    <w:p>
-      <w:pPr>
         <w:pStyle w:val="Heading3"/>
-        <w:rPr>
-          <w:noProof/>
-          <w:sz w:val="36"/>
-          <w:szCs w:val="36"/>
-        </w:rPr>
-      </w:pPr>
-      <w:r>
-        <w:rPr>
-          <w:noProof/>
-          <w:sz w:val="36"/>
-          <w:szCs w:val="36"/>
-        </w:rPr>
-        <w:lastRenderedPageBreak/>
+      </w:pPr>
+      <w:r>
         <w:t>usecase</w:t>
       </w:r>
     </w:p>
@@ -36652,7 +36510,7 @@
                     <pic:cNvPicPr/>
                   </pic:nvPicPr>
                   <pic:blipFill>
-                    <a:blip r:embed="rId31">
+                    <a:blip r:embed="rId30">
                       <a:extLst>
                         <a:ext uri="{28A0092B-C50C-407E-A947-70E740481C1C}">
                           <a14:useLocalDpi xmlns:a14="http://schemas.microsoft.com/office/drawing/2010/main" val="0"/>
@@ -36734,6 +36592,7 @@
         </w:rPr>
       </w:pPr>
       <w:r>
+        <w:lastRenderedPageBreak/>
         <w:t xml:space="preserve">The user can enter requirements and then Upload data and then load data </w:t>
       </w:r>
       <w:r>
@@ -36918,15 +36777,13 @@
         </w:rPr>
         <w:t xml:space="preserve"> on the user what </w:t>
       </w:r>
-      <w:proofErr w:type="gramStart"/>
       <w:r>
         <w:rPr>
           <w:rFonts w:cstheme="majorBidi"/>
           <w:szCs w:val="24"/>
         </w:rPr>
-        <w:t>need</w:t>
-      </w:r>
-      <w:proofErr w:type="gramEnd"/>
+        <w:t>need.</w:t>
+      </w:r>
     </w:p>
     <w:p>
       <w:pPr>
@@ -36959,9 +36816,8 @@
         <w:rPr>
           <w:noProof/>
         </w:rPr>
-        <w:lastRenderedPageBreak/>
         <w:drawing>
-          <wp:inline distT="0" distB="0" distL="0" distR="0" wp14:anchorId="7E28653C" wp14:editId="11600A15">
+          <wp:inline distT="0" distB="0" distL="0" distR="0" wp14:anchorId="7E28653C" wp14:editId="7A5B9EA9">
             <wp:extent cx="5728447" cy="2743200"/>
             <wp:effectExtent l="0" t="0" r="0" b="0"/>
             <wp:docPr id="665099720" name="Picture 2"/>
@@ -36978,7 +36834,7 @@
                     </pic:cNvPicPr>
                   </pic:nvPicPr>
                   <pic:blipFill rotWithShape="1">
-                    <a:blip r:embed="rId32" cstate="print">
+                    <a:blip r:embed="rId31" cstate="print">
                       <a:extLst>
                         <a:ext uri="{28A0092B-C50C-407E-A947-70E740481C1C}">
                           <a14:useLocalDpi xmlns:a14="http://schemas.microsoft.com/office/drawing/2010/main" val="0"/>
@@ -37062,45 +36918,22 @@
       <w:r>
         <w:t xml:space="preserve">The </w:t>
       </w:r>
+      <w:r>
+        <w:t xml:space="preserve">class </w:t>
+      </w:r>
       <w:proofErr w:type="spellStart"/>
       <w:r>
-        <w:t>GenerateDiagram</w:t>
+        <w:t>DocumentAnalysis</w:t>
       </w:r>
       <w:proofErr w:type="spellEnd"/>
       <w:r>
+        <w:t xml:space="preserve"> consists of </w:t>
+      </w:r>
+      <w:r>
+        <w:t>two</w:t>
+      </w:r>
+      <w:r>
         <w:t xml:space="preserve"> </w:t>
-      </w:r>
-      <w:r>
-        <w:t>class</w:t>
-      </w:r>
-      <w:r>
-        <w:t xml:space="preserve"> identifies the characteristics of </w:t>
-      </w:r>
-      <w:r>
-        <w:t>diagram</w:t>
-      </w:r>
-      <w:r>
-        <w:t xml:space="preserve"> generator we take these properties from class analy</w:t>
-      </w:r>
-      <w:r>
-        <w:t>ze and use class diagram.</w:t>
-      </w:r>
-    </w:p>
-    <w:p>
-      <w:pPr>
-        <w:ind w:firstLine="540"/>
-      </w:pPr>
-      <w:r>
-        <w:t xml:space="preserve">The </w:t>
-      </w:r>
-      <w:r>
-        <w:t>class analy</w:t>
-      </w:r>
-      <w:r>
-        <w:t xml:space="preserve">ze consists of </w:t>
-      </w:r>
-      <w:r>
-        <w:t xml:space="preserve">five </w:t>
       </w:r>
       <w:r>
         <w:t>classes:</w:t>
@@ -37117,7 +36950,7 @@
       </w:pPr>
       <w:proofErr w:type="spellStart"/>
       <w:r>
-        <w:t>ExtractNERs</w:t>
+        <w:t>elementsFinder</w:t>
       </w:r>
       <w:proofErr w:type="spellEnd"/>
       <w:r>
@@ -37130,26 +36963,7 @@
         <w:ind w:left="900" w:firstLine="540"/>
       </w:pPr>
       <w:r>
-        <w:t xml:space="preserve">This class </w:t>
-      </w:r>
-      <w:r>
-        <w:rPr>
-          <w:rFonts w:cstheme="majorBidi"/>
-          <w:color w:val="374151"/>
-          <w:szCs w:val="24"/>
-        </w:rPr>
-        <w:t>identifying and classifying entities</w:t>
-      </w:r>
-      <w:r>
-        <w:rPr>
-          <w:rFonts w:cstheme="majorBidi"/>
-          <w:color w:val="374151"/>
-          <w:szCs w:val="24"/>
-        </w:rPr>
-        <w:t xml:space="preserve"> from the text</w:t>
-      </w:r>
-      <w:r>
-        <w:t>.</w:t>
+        <w:t>This class finds diagram elements such as use cases, actors, and classes.</w:t>
       </w:r>
     </w:p>
     <w:p>
@@ -37163,11 +36977,17 @@
       </w:pPr>
       <w:proofErr w:type="spellStart"/>
       <w:r>
-        <w:t>ExtractEvent</w:t>
+        <w:t>Relationship</w:t>
+      </w:r>
+      <w:r>
+        <w:t>Finder</w:t>
       </w:r>
       <w:proofErr w:type="spellEnd"/>
       <w:r>
-        <w:t xml:space="preserve"> class:</w:t>
+        <w:t xml:space="preserve"> </w:t>
+      </w:r>
+      <w:r>
+        <w:t>class:</w:t>
       </w:r>
     </w:p>
     <w:p>
@@ -37176,302 +36996,67 @@
         <w:ind w:left="900" w:firstLine="540"/>
       </w:pPr>
       <w:r>
-        <w:t xml:space="preserve">This class </w:t>
-      </w:r>
-      <w:r>
-        <w:t>is about</w:t>
-      </w:r>
-      <w:r>
-        <w:t xml:space="preserve"> finding events</w:t>
-      </w:r>
-      <w:r>
-        <w:rPr>
-          <w:rFonts w:hint="cs"/>
-          <w:rtl/>
-        </w:rPr>
-        <w:t xml:space="preserve"> </w:t>
-      </w:r>
-      <w:r>
-        <w:t>from the text</w:t>
-      </w:r>
-      <w:r>
-        <w:t>.</w:t>
-      </w:r>
-    </w:p>
-    <w:p>
-      <w:pPr>
-        <w:pStyle w:val="ListParagraph"/>
-        <w:numPr>
-          <w:ilvl w:val="0"/>
-          <w:numId w:val="40"/>
-        </w:numPr>
-        <w:spacing w:line="276" w:lineRule="auto"/>
-      </w:pPr>
-      <w:proofErr w:type="spellStart"/>
-      <w:r>
-        <w:t>ExtractRelations</w:t>
-      </w:r>
-      <w:proofErr w:type="spellEnd"/>
-      <w:r>
-        <w:t xml:space="preserve"> class:</w:t>
+        <w:t>This class identifies the relationships between actors, use cases, and classes among each other.</w:t>
       </w:r>
     </w:p>
     <w:p>
       <w:pPr>
         <w:spacing w:line="276" w:lineRule="auto"/>
         <w:ind w:left="900" w:firstLine="540"/>
-        <w:rPr>
-          <w:rFonts w:cstheme="majorBidi"/>
-          <w:color w:val="374151"/>
-          <w:szCs w:val="24"/>
-        </w:rPr>
-      </w:pPr>
-      <w:r>
-        <w:t xml:space="preserve">This class </w:t>
-      </w:r>
-      <w:r>
-        <w:rPr>
-          <w:rFonts w:cstheme="majorBidi"/>
-          <w:color w:val="374151"/>
-          <w:szCs w:val="24"/>
-        </w:rPr>
-        <w:t>identifies and classifies relationships between entities</w:t>
-      </w:r>
-      <w:r>
-        <w:rPr>
-          <w:rFonts w:cstheme="majorBidi"/>
-          <w:color w:val="374151"/>
-          <w:szCs w:val="24"/>
-        </w:rPr>
+      </w:pPr>
+    </w:p>
+    <w:p>
+      <w:pPr>
+        <w:ind w:firstLine="540"/>
+      </w:pPr>
+      <w:r>
+        <w:lastRenderedPageBreak/>
+        <w:t xml:space="preserve">The </w:t>
+      </w:r>
+      <w:proofErr w:type="spellStart"/>
+      <w:r>
+        <w:t>GenerateDiagram</w:t>
+      </w:r>
+      <w:proofErr w:type="spellEnd"/>
+      <w:r>
+        <w:t xml:space="preserve"> class retrieves data from the </w:t>
+      </w:r>
+      <w:proofErr w:type="spellStart"/>
+      <w:r>
+        <w:t>DocumentAnalysis</w:t>
+      </w:r>
+      <w:proofErr w:type="spellEnd"/>
+      <w:r>
+        <w:t xml:space="preserve"> class after it has identified the elements and relationships, and then sends it to </w:t>
+      </w:r>
+      <w:proofErr w:type="spellStart"/>
+      <w:r>
+        <w:t>PlantUML</w:t>
+      </w:r>
+      <w:proofErr w:type="spellEnd"/>
+      <w:r>
+        <w:t xml:space="preserve"> to draw the use case and class diagrams.</w:t>
+      </w:r>
+      <w:r>
+        <w:t xml:space="preserve"> </w:t>
+      </w:r>
+      <w:r>
+        <w:t>User class allows the user to entre requirement</w:t>
+      </w:r>
+      <w:r>
         <w:t>.</w:t>
       </w:r>
-    </w:p>
-    <w:p>
-      <w:pPr>
-        <w:pStyle w:val="ListParagraph"/>
-        <w:numPr>
-          <w:ilvl w:val="0"/>
-          <w:numId w:val="40"/>
-        </w:numPr>
-        <w:spacing w:line="276" w:lineRule="auto"/>
-      </w:pPr>
-      <w:proofErr w:type="spellStart"/>
-      <w:r>
-        <w:rPr>
-          <w:rFonts w:cstheme="majorBidi"/>
-          <w:color w:val="374151"/>
-          <w:szCs w:val="24"/>
-        </w:rPr>
-        <w:t>DataP</w:t>
-      </w:r>
-      <w:r>
-        <w:rPr>
-          <w:rFonts w:cstheme="majorBidi"/>
-          <w:color w:val="374151"/>
-          <w:szCs w:val="24"/>
-        </w:rPr>
-        <w:t>reparation</w:t>
-      </w:r>
-      <w:proofErr w:type="spellEnd"/>
-      <w:r>
-        <w:rPr>
-          <w:rFonts w:cstheme="majorBidi"/>
-          <w:color w:val="374151"/>
-          <w:szCs w:val="24"/>
-        </w:rPr>
-        <w:t xml:space="preserve"> class:</w:t>
-      </w:r>
-    </w:p>
-    <w:p>
-      <w:pPr>
-        <w:rPr>
-          <w:rtl/>
-        </w:rPr>
-      </w:pPr>
-      <w:r>
-        <w:tab/>
-      </w:r>
-      <w:r>
-        <w:tab/>
-        <w:t>This class</w:t>
-      </w:r>
       <w:r>
         <w:t xml:space="preserve"> </w:t>
       </w:r>
       <w:r>
-        <w:t>does</w:t>
-      </w:r>
-      <w:r>
-        <w:t xml:space="preserve"> c</w:t>
-      </w:r>
-      <w:r>
-        <w:t>lea</w:t>
-      </w:r>
-      <w:r>
-        <w:t xml:space="preserve">n data and </w:t>
-      </w:r>
-      <w:r>
-        <w:t>Tokenization</w:t>
-      </w:r>
-      <w:r>
-        <w:t xml:space="preserve"> for text.</w:t>
-      </w:r>
-    </w:p>
-    <w:p>
-      <w:pPr>
-        <w:pStyle w:val="ListParagraph"/>
-        <w:numPr>
-          <w:ilvl w:val="0"/>
-          <w:numId w:val="40"/>
-        </w:numPr>
-      </w:pPr>
-      <w:proofErr w:type="spellStart"/>
-      <w:r>
-        <w:t>ExtractRelations</w:t>
-      </w:r>
-      <w:proofErr w:type="spellEnd"/>
-      <w:r>
-        <w:t xml:space="preserve"> class:</w:t>
-      </w:r>
-    </w:p>
-    <w:p>
-      <w:pPr>
-        <w:ind w:left="900" w:firstLine="540"/>
-        <w:rPr>
-          <w:rFonts w:cstheme="majorBidi"/>
-          <w:color w:val="374151"/>
-          <w:szCs w:val="24"/>
-        </w:rPr>
-      </w:pPr>
-      <w:r>
-        <w:t xml:space="preserve">This class </w:t>
-      </w:r>
-      <w:r>
-        <w:rPr>
-          <w:rFonts w:cstheme="majorBidi"/>
-          <w:color w:val="374151"/>
-          <w:szCs w:val="24"/>
-        </w:rPr>
-        <w:t>identifies and classifies relationships between entities</w:t>
-      </w:r>
-      <w:r>
-        <w:rPr>
-          <w:rFonts w:cstheme="majorBidi"/>
-          <w:color w:val="374151"/>
-          <w:szCs w:val="24"/>
-        </w:rPr>
-        <w:t>.</w:t>
+        <w:t>DBMS class it can upload and load the data.</w:t>
       </w:r>
     </w:p>
     <w:p>
       <w:pPr>
         <w:ind w:firstLine="540"/>
       </w:pPr>
-      <w:r>
-        <w:lastRenderedPageBreak/>
-        <w:t xml:space="preserve">Class </w:t>
-      </w:r>
-      <w:proofErr w:type="gramStart"/>
-      <w:r>
-        <w:t>diagram</w:t>
-      </w:r>
-      <w:proofErr w:type="gramEnd"/>
-      <w:r>
-        <w:t xml:space="preserve"> take name and the boundary of diagram and drawing the diagram such as class </w:t>
-      </w:r>
-      <w:r>
-        <w:t>diagram</w:t>
-      </w:r>
-      <w:r>
-        <w:t xml:space="preserve"> and use case.</w:t>
-      </w:r>
-    </w:p>
-    <w:p>
-      <w:pPr>
-        <w:ind w:firstLine="540"/>
-      </w:pPr>
-      <w:r>
-        <w:t xml:space="preserve">User </w:t>
-      </w:r>
-      <w:r>
-        <w:t>class</w:t>
-      </w:r>
-      <w:r>
-        <w:t xml:space="preserve"> allows </w:t>
-      </w:r>
-      <w:r>
-        <w:t>the</w:t>
-      </w:r>
-      <w:r>
-        <w:t xml:space="preserve"> user to entre requirement. </w:t>
-      </w:r>
-    </w:p>
-    <w:p>
-      <w:pPr>
-        <w:ind w:firstLine="540"/>
-      </w:pPr>
-      <w:r>
-        <w:t xml:space="preserve">Developer </w:t>
-      </w:r>
-      <w:r>
-        <w:t>class</w:t>
-      </w:r>
-      <w:r>
-        <w:t xml:space="preserve"> allows to train and test the model and he can upload the data set.</w:t>
-      </w:r>
-    </w:p>
-    <w:p>
-      <w:pPr>
-        <w:ind w:firstLine="540"/>
-      </w:pPr>
-      <w:r>
-        <w:t xml:space="preserve">DBMS class it can </w:t>
-      </w:r>
-      <w:r>
-        <w:t>upload</w:t>
-      </w:r>
-      <w:r>
-        <w:t xml:space="preserve"> and load the data.</w:t>
-      </w:r>
-    </w:p>
-    <w:p>
-      <w:pPr>
-        <w:ind w:firstLine="540"/>
-      </w:pPr>
-      <w:r>
-        <w:t xml:space="preserve">Model </w:t>
-      </w:r>
-      <w:r>
-        <w:t>class</w:t>
-      </w:r>
-      <w:r>
-        <w:t xml:space="preserve"> can evaluate the dataset after </w:t>
-      </w:r>
-      <w:proofErr w:type="gramStart"/>
-      <w:r>
-        <w:t>train</w:t>
-      </w:r>
-      <w:proofErr w:type="gramEnd"/>
-      <w:r>
-        <w:t xml:space="preserve"> and test the </w:t>
-      </w:r>
-      <w:r>
-        <w:t>data.</w:t>
-      </w:r>
-    </w:p>
-    <w:p>
-      <w:pPr>
-        <w:ind w:firstLine="540"/>
-        <w:rPr>
-          <w:rtl/>
-        </w:rPr>
-      </w:pPr>
-      <w:r>
-        <w:t>Trin class train and test do testing training for data</w:t>
-      </w:r>
-      <w:r>
-        <w:t>.</w:t>
-      </w:r>
     </w:p>
     <w:p>
       <w:pPr>
@@ -37658,7 +37243,7 @@
                     </pic:cNvPicPr>
                   </pic:nvPicPr>
                   <pic:blipFill>
-                    <a:blip r:embed="rId33">
+                    <a:blip r:embed="rId32">
                       <a:extLst>
                         <a:ext uri="{28A0092B-C50C-407E-A947-70E740481C1C}">
                           <a14:useLocalDpi xmlns:a14="http://schemas.microsoft.com/office/drawing/2010/main" val="0"/>
@@ -38001,7 +37586,7 @@
                     </pic:cNvPicPr>
                   </pic:nvPicPr>
                   <pic:blipFill>
-                    <a:blip r:embed="rId34">
+                    <a:blip r:embed="rId33">
                       <a:extLst>
                         <a:ext uri="{28A0092B-C50C-407E-A947-70E740481C1C}">
                           <a14:useLocalDpi xmlns:a14="http://schemas.microsoft.com/office/drawing/2010/main" val="0"/>
@@ -38082,21 +37667,7 @@
         <w:rPr>
           <w:lang w:val="en-GB"/>
         </w:rPr>
-        <w:t>We opted for the client-server architecture because it allows for the distribution of tasks between the client and the server. The client requests services or data from the server, and the server fulfils these requests. In our system, we will employ the 3-Tier client-server model.</w:t>
-      </w:r>
-    </w:p>
-    <w:p>
-      <w:pPr>
-        <w:ind w:firstLine="540"/>
-        <w:rPr>
-          <w:lang w:val="en-GB"/>
-        </w:rPr>
-      </w:pPr>
-      <w:r>
-        <w:rPr>
-          <w:lang w:val="en-GB"/>
-        </w:rPr>
-        <w:t>The second tier consists of a layered model with six layers, representing a sequence of steps that can be gradually executed on the data sent from the client. This division facilitates a comprehensive and organized examination, improving the quality of the transmitted data.</w:t>
+        <w:t>We opted for the client-server architecture because it allows for the distribution of tasks between the client and the server. The client requests services or data from the server, and the server fulfils these requests.</w:t>
       </w:r>
     </w:p>
     <w:p>
@@ -38111,7 +37682,19 @@
         <w:rPr>
           <w:lang w:val="en-GB"/>
         </w:rPr>
-        <w:t>In our system, the client in the first tier sends requirements. In the second tier, these requirements undergo examination and analysis before reaching the third tier, which is our system responsible for fulfilling the client's requests.</w:t>
+        <w:t xml:space="preserve">In our system, the client submits their requirements in the first layer. Then, these requirements are examined and </w:t>
+      </w:r>
+      <w:r>
+        <w:rPr>
+          <w:lang w:val="en-GB"/>
+        </w:rPr>
+        <w:t>analysed</w:t>
+      </w:r>
+      <w:r>
+        <w:rPr>
+          <w:lang w:val="en-GB"/>
+        </w:rPr>
+        <w:t xml:space="preserve"> in the second layer, along with diagram drawing. Finally, the results are sent back to the client.</w:t>
       </w:r>
     </w:p>
     <w:p>
@@ -38288,7 +37871,6 @@
         <w:rPr>
           <w:lang w:val="en-GB"/>
         </w:rPr>
-        <w:lastRenderedPageBreak/>
         <w:t>S</w:t>
       </w:r>
       <w:r>
@@ -38358,6 +37940,7 @@
         <w:rPr>
           <w:lang w:val="en-GB"/>
         </w:rPr>
+        <w:lastRenderedPageBreak/>
         <w:t xml:space="preserve">A list named puncs is created that contains all possible punctuation marks. Unused punctuation marks in each keyword are identified and removed from the puncs list. </w:t>
       </w:r>
       <w:proofErr w:type="gramStart"/>
@@ -38549,7 +38132,6 @@
         <w:ind w:firstLine="540"/>
       </w:pPr>
       <w:r>
-        <w:lastRenderedPageBreak/>
         <w:t>Local variables: index.</w:t>
       </w:r>
     </w:p>
@@ -38592,6 +38174,7 @@
         <w:rPr>
           <w:lang w:val="en-GB"/>
         </w:rPr>
+        <w:lastRenderedPageBreak/>
         <w:t>Each keyword in the tag_kws list is analysed. If the keyword contains a ‘-’ badge, it is removed. The code checks if all parts of kw_new are present in title_kws. If that’s true, it adds 1 to the keywords dictionary under the ‘both’ key for this keyword</w:t>
       </w:r>
       <w:r>
@@ -38847,6 +38430,7 @@
           <w:b/>
           <w:bCs/>
         </w:rPr>
+        <w:lastRenderedPageBreak/>
         <w:t>decision_rule</w:t>
       </w:r>
       <w:r>
@@ -39075,14 +38659,14 @@
         <w:rPr>
           <w:lang w:val="en-GB"/>
         </w:rPr>
-        <w:t xml:space="preserve">It accepts one parameter: texts. texts: These are the texts that are to be transformed. It is expected to be a list of texts. Each text in texts is converted into a sequence of numbers using a dictionary that links each word to a number. It appears in the code as self.input_word2idx. Each text is split into words, and each word is converted to the number associated with it in the </w:t>
+        <w:t xml:space="preserve">It accepts one parameter: texts. texts: These are the texts that are to be transformed. It is expected to be a list of texts. Each text in texts is converted into a sequence of numbers using a dictionary that links each word to a number. It appears in the code as self.input_word2idx. Each text is split into words, and each word is converted to the number associated with it in the dictionary. If the word is not present in the dictionary, the number 1 is used. Texts that contain </w:t>
       </w:r>
       <w:r>
         <w:rPr>
           <w:lang w:val="en-GB"/>
         </w:rPr>
         <w:lastRenderedPageBreak/>
-        <w:t>dictionary. If the word is not present in the dictionary, the number 1 is used. Texts that contain more than self.max_input_seq_length words are truncated. Then, the pad_sequences function is used to make all sequences the same length (self.max_input_seq_length). Zeros are added at the beginning if the sequence is shorter than self.max_input_seq_length. In the end, the shape of the transformed sequences is printed and returned</w:t>
+        <w:t>more than self.max_input_seq_length words are truncated. Then, the pad_sequences function is used to make all sequences the same length (self.max_input_seq_length). Zeros are added at the beginning if the sequence is shorter than self.max_input_seq_length. In the end, the shape of the transformed sequences is printed and returned</w:t>
       </w:r>
       <w:r>
         <w:rPr>
@@ -39282,21 +38866,15 @@
         <w:rPr>
           <w:lang w:val="en-GB"/>
         </w:rPr>
-        <w:t xml:space="preserve"> added to their respective updated batches. At the end of each rotation, </w:t>
-      </w:r>
-      <w:r>
-        <w:rPr>
-          <w:lang w:val="en-GB"/>
-        </w:rPr>
+        <w:t xml:space="preserve"> added to their respective updated batches. At the end of each rotation, if line_idx equals the batch size, yield will return the optimized batches of encoder_input_data_batch, decoder_input_data_batch, and decoder_target_data_batch.</w:t>
+      </w:r>
+    </w:p>
+    <w:p>
+      <w:pPr>
+        <w:ind w:firstLine="540"/>
+      </w:pPr>
+      <w:r>
         <w:lastRenderedPageBreak/>
-        <w:t>if line_idx equals the batch size, yield will return the optimized batches of encoder_input_data_batch, decoder_input_data_batch, and decoder_target_data_batch.</w:t>
-      </w:r>
-    </w:p>
-    <w:p>
-      <w:pPr>
-        <w:ind w:firstLine="540"/>
-      </w:pPr>
-      <w:r>
         <w:t>Local variables: encoder_input_data_batch, decoder_input_data_batch, decoder_target_data_batch, target_words, x, decoder_input_line, w2idx, w, w2idx_next, decoder_target_label, line_idx.</w:t>
       </w:r>
     </w:p>
@@ -39639,42 +39217,42 @@
         <w:rPr>
           <w:lang w:val="en-GB"/>
         </w:rPr>
-        <w:t xml:space="preserve">2_loss is the value of the L2 regularization loss. Calculating logits: logits are </w:t>
-      </w:r>
+        <w:t xml:space="preserve">2_loss is the value of the L2 regularization loss. Calculating logits: logits are calculated. </w:t>
+      </w:r>
+      <w:proofErr w:type="gramStart"/>
       <w:r>
         <w:rPr>
           <w:lang w:val="en-GB"/>
         </w:rPr>
+        <w:t>self.logits</w:t>
+      </w:r>
+      <w:proofErr w:type="gramEnd"/>
+      <w:r>
+        <w:rPr>
+          <w:lang w:val="en-GB"/>
+        </w:rPr>
+        <w:t xml:space="preserve"> is a list of logits that are calculated using the matmul function for matrix multiplication. Calculating cross-entropy loss: cross-entropy loss is calculated. </w:t>
+      </w:r>
+      <w:proofErr w:type="gramStart"/>
+      <w:r>
+        <w:rPr>
+          <w:lang w:val="en-GB"/>
+        </w:rPr>
+        <w:t>self.loss</w:t>
+      </w:r>
+      <w:proofErr w:type="gramEnd"/>
+      <w:r>
+        <w:rPr>
+          <w:lang w:val="en-GB"/>
+        </w:rPr>
+        <w:t xml:space="preserve"> is a list </w:t>
+      </w:r>
+      <w:r>
+        <w:rPr>
+          <w:lang w:val="en-GB"/>
+        </w:rPr>
         <w:lastRenderedPageBreak/>
-        <w:t xml:space="preserve">calculated. </w:t>
-      </w:r>
-      <w:proofErr w:type="gramStart"/>
-      <w:r>
-        <w:rPr>
-          <w:lang w:val="en-GB"/>
-        </w:rPr>
-        <w:t>self.logits</w:t>
-      </w:r>
-      <w:proofErr w:type="gramEnd"/>
-      <w:r>
-        <w:rPr>
-          <w:lang w:val="en-GB"/>
-        </w:rPr>
-        <w:t xml:space="preserve"> is a list of logits that are calculated using the matmul function for matrix multiplication. Calculating cross-entropy loss: cross-entropy loss is calculated. </w:t>
-      </w:r>
-      <w:proofErr w:type="gramStart"/>
-      <w:r>
-        <w:rPr>
-          <w:lang w:val="en-GB"/>
-        </w:rPr>
-        <w:t>self.loss</w:t>
-      </w:r>
-      <w:proofErr w:type="gramEnd"/>
-      <w:r>
-        <w:rPr>
-          <w:lang w:val="en-GB"/>
-        </w:rPr>
-        <w:t xml:space="preserve"> is a list of cross-entropy losses with the addition of L2 losses. Calculating classification accuracy: classification accuracy is calculated. </w:t>
+        <w:t xml:space="preserve">of cross-entropy losses with the addition of L2 losses. Calculating classification accuracy: classification accuracy is calculated. </w:t>
       </w:r>
       <w:proofErr w:type="spellStart"/>
       <w:r>
@@ -39993,25 +39571,18 @@
           <w:bCs/>
           <w:lang w:val="en-GB"/>
         </w:rPr>
-        <w:t xml:space="preserve">Designing a data model involves creating a structure to organize data in the system for efficient storage and management. We'll divide the data into two parts: one for training the model and another for testing it. The aim is to use the training part to teach the model using available data, adjusting its settings to improve performance. On the flip side, we use the testing part to see how well the model works on new data. This helps by giving the model new data and checking how accurately it can make predictions. This split lets us check the model's efficiency </w:t>
-      </w:r>
-      <w:r>
-        <w:rPr>
-          <w:bCs/>
+        <w:t>Designing a data model involves creating a structure to organize data in the system for efficient storage and management. We'll divide the data into two parts: one for training the model and another for testing it. The aim is to use the training part to teach the model using available data, adjusting its settings to improve performance. On the flip side, we use the testing part to see how well the model works on new data. This helps by giving the model new data and checking how accurately it can make predictions. This split lets us check the model's efficiency and gives a precise idea of how well it handles new information. It all contributes to making machine learning better and evaluating statistical models.</w:t>
+      </w:r>
+    </w:p>
+    <w:p>
+      <w:pPr>
+        <w:ind w:firstLine="540"/>
+        <w:rPr>
           <w:lang w:val="en-GB"/>
         </w:rPr>
+      </w:pPr>
+      <w:r>
         <w:lastRenderedPageBreak/>
-        <w:t>and gives a precise idea of how well it handles new information. It all contributes to making machine learning better and evaluating statistical models.</w:t>
-      </w:r>
-    </w:p>
-    <w:p>
-      <w:pPr>
-        <w:ind w:firstLine="540"/>
-        <w:rPr>
-          <w:lang w:val="en-GB"/>
-        </w:rPr>
-      </w:pPr>
-      <w:r>
         <w:t>T</w:t>
       </w:r>
       <w:r>
@@ -40047,7 +39618,7 @@
           <w:noProof/>
         </w:rPr>
         <w:drawing>
-          <wp:inline distT="0" distB="0" distL="0" distR="0" wp14:anchorId="0D7E42D2" wp14:editId="2712A566">
+          <wp:inline distT="0" distB="0" distL="0" distR="0" wp14:anchorId="0D7E42D2" wp14:editId="42E5863D">
             <wp:extent cx="5415094" cy="2955719"/>
             <wp:effectExtent l="19050" t="19050" r="0" b="0"/>
             <wp:docPr id="1335364389" name="Picture 2"/>
@@ -40064,7 +39635,7 @@
                     </pic:cNvPicPr>
                   </pic:nvPicPr>
                   <pic:blipFill rotWithShape="1">
-                    <a:blip r:embed="rId35" cstate="print">
+                    <a:blip r:embed="rId34" cstate="print">
                       <a:extLst>
                         <a:ext uri="{28A0092B-C50C-407E-A947-70E740481C1C}">
                           <a14:useLocalDpi xmlns:a14="http://schemas.microsoft.com/office/drawing/2010/main" val="0"/>
@@ -40150,7 +39721,7 @@
           <w:noProof/>
         </w:rPr>
         <w:drawing>
-          <wp:inline distT="0" distB="0" distL="0" distR="0" wp14:anchorId="13AC955A" wp14:editId="425A8E52">
+          <wp:inline distT="0" distB="0" distL="0" distR="0" wp14:anchorId="13AC955A" wp14:editId="4C891B34">
             <wp:extent cx="5736123" cy="3216976"/>
             <wp:effectExtent l="19050" t="19050" r="0" b="2540"/>
             <wp:docPr id="711087043" name="Picture 3"/>
@@ -40167,7 +39738,7 @@
                     </pic:cNvPicPr>
                   </pic:nvPicPr>
                   <pic:blipFill rotWithShape="1">
-                    <a:blip r:embed="rId36" cstate="print">
+                    <a:blip r:embed="rId35" cstate="print">
                       <a:extLst>
                         <a:ext uri="{28A0092B-C50C-407E-A947-70E740481C1C}">
                           <a14:useLocalDpi xmlns:a14="http://schemas.microsoft.com/office/drawing/2010/main" val="0"/>
@@ -40213,46 +39784,46 @@
       </w:pPr>
       <w:bookmarkStart w:id="128" w:name="_Toc159179160"/>
       <w:r>
+        <w:t xml:space="preserve">Figure </w:t>
+      </w:r>
+      <w:r>
+        <w:fldChar w:fldCharType="begin"/>
+      </w:r>
+      <w:r>
+        <w:instrText xml:space="preserve"> SEQ Figure \* ARABIC </w:instrText>
+      </w:r>
+      <w:r>
+        <w:fldChar w:fldCharType="separate"/>
+      </w:r>
+      <w:r>
+        <w:rPr>
+          <w:noProof/>
+        </w:rPr>
+        <w:t>21</w:t>
+      </w:r>
+      <w:r>
+        <w:fldChar w:fldCharType="end"/>
+      </w:r>
+      <w:r>
+        <w:t>:</w:t>
+      </w:r>
+      <w:r>
+        <w:t xml:space="preserve"> </w:t>
+      </w:r>
+      <w:r>
+        <w:t>Input Page</w:t>
+      </w:r>
+      <w:bookmarkEnd w:id="128"/>
+    </w:p>
+    <w:p>
+      <w:pPr>
+        <w:jc w:val="center"/>
+      </w:pPr>
+      <w:r>
+        <w:rPr>
+          <w:noProof/>
+        </w:rPr>
         <w:lastRenderedPageBreak/>
-        <w:t xml:space="preserve">Figure </w:t>
-      </w:r>
-      <w:r>
-        <w:fldChar w:fldCharType="begin"/>
-      </w:r>
-      <w:r>
-        <w:instrText xml:space="preserve"> SEQ Figure \* ARABIC </w:instrText>
-      </w:r>
-      <w:r>
-        <w:fldChar w:fldCharType="separate"/>
-      </w:r>
-      <w:r>
-        <w:rPr>
-          <w:noProof/>
-        </w:rPr>
-        <w:t>21</w:t>
-      </w:r>
-      <w:r>
-        <w:fldChar w:fldCharType="end"/>
-      </w:r>
-      <w:r>
-        <w:t>:</w:t>
-      </w:r>
-      <w:r>
-        <w:t xml:space="preserve"> </w:t>
-      </w:r>
-      <w:r>
-        <w:t>Input Page</w:t>
-      </w:r>
-      <w:bookmarkEnd w:id="128"/>
-    </w:p>
-    <w:p>
-      <w:pPr>
-        <w:jc w:val="center"/>
-      </w:pPr>
-      <w:r>
-        <w:rPr>
-          <w:noProof/>
-        </w:rPr>
         <w:drawing>
           <wp:inline distT="0" distB="0" distL="0" distR="0" wp14:anchorId="09F7A8B3" wp14:editId="13789BB0">
             <wp:extent cx="5801914" cy="3250362"/>
@@ -40271,7 +39842,7 @@
                     </pic:cNvPicPr>
                   </pic:nvPicPr>
                   <pic:blipFill rotWithShape="1">
-                    <a:blip r:embed="rId37" cstate="print">
+                    <a:blip r:embed="rId36" cstate="print">
                       <a:extLst>
                         <a:ext uri="{28A0092B-C50C-407E-A947-70E740481C1C}">
                           <a14:useLocalDpi xmlns:a14="http://schemas.microsoft.com/office/drawing/2010/main" val="0"/>
@@ -41767,6 +41338,7 @@
                 <w:noProof/>
                 <w:lang w:val="x-none"/>
               </w:rPr>
+              <w:lastRenderedPageBreak/>
               <w:t xml:space="preserve">[11] </w:t>
             </w:r>
           </w:p>
@@ -43175,7 +42747,7 @@
       </w:r>
     </w:p>
     <w:sectPr>
-      <w:footerReference w:type="default" r:id="rId38"/>
+      <w:footerReference w:type="default" r:id="rId37"/>
       <w:pgSz w:w="12240" w:h="15840"/>
       <w:pgMar w:top="1134" w:right="1134" w:bottom="1134" w:left="1797" w:header="720" w:footer="720" w:gutter="0"/>
       <w:pgNumType w:start="1"/>
@@ -50954,6 +50526,12 @@
   </w:num>
   <w:num w:numId="83" w16cid:durableId="667488247">
     <w:abstractNumId w:val="71"/>
+  </w:num>
+  <w:num w:numId="84" w16cid:durableId="1392994277">
+    <w:abstractNumId w:val="79"/>
+  </w:num>
+  <w:num w:numId="85" w16cid:durableId="1978416482">
+    <w:abstractNumId w:val="79"/>
   </w:num>
   <w:numIdMacAtCleanup w:val="55"/>
 </w:numbering>

</xml_diff>

<commit_message>
Component Design in ch4
</commit_message>
<xml_diff>
--- a/report-project2.docx
+++ b/report-project2.docx
@@ -790,14 +790,34 @@
           <w:szCs w:val="32"/>
         </w:rPr>
       </w:pPr>
+      <w:proofErr w:type="spellStart"/>
       <w:r>
         <w:rPr>
           <w:sz w:val="32"/>
           <w:szCs w:val="32"/>
           <w:lang w:val="en-GB"/>
         </w:rPr>
-        <w:t>Dr. Mohammad M. Alsuraihi</w:t>
-      </w:r>
+        <w:t>Dr.</w:t>
+      </w:r>
+      <w:proofErr w:type="spellEnd"/>
+      <w:r>
+        <w:rPr>
+          <w:sz w:val="32"/>
+          <w:szCs w:val="32"/>
+          <w:lang w:val="en-GB"/>
+        </w:rPr>
+        <w:t xml:space="preserve"> Mohammad M. </w:t>
+      </w:r>
+      <w:proofErr w:type="spellStart"/>
+      <w:r>
+        <w:rPr>
+          <w:sz w:val="32"/>
+          <w:szCs w:val="32"/>
+          <w:lang w:val="en-GB"/>
+        </w:rPr>
+        <w:t>Alsuraihi</w:t>
+      </w:r>
+      <w:proofErr w:type="spellEnd"/>
     </w:p>
     <w:p>
       <w:pPr>
@@ -951,7 +971,15 @@
         <w:ind w:left="180"/>
       </w:pPr>
       <w:r>
-        <w:t>The project may face issues with excessive resource consumption, such as time or costs, and frequent changes in requirements can lead to project delays and increased expenses. Additionally, sometimes the techniques or tools used in the analysis and design process are ineffective or outdated. Software maintenance constitutes a pivotal stage within the software development lifecycle, encompassing a substantial portion, varying from 40% to 80% of the total expenses associated with software development. It's worth highlighting that a notable 60% of the overall maintenance expenditure is dedicated to the improvement of existing software functionalities. Consequently, it becomes imperative to meticulously prepare appropriate software documentation at each developmental phase in order to alleviate the financial burdens of maintenance. Using artificial intelligence (AI) to analyze requirements and generate drawings or models can be an effective solution for saving time and costs in the design and analysis processes. The crux of reducing maintenance costs lies in enhancing one's grasp of the software system, as understanding a software system accounts for roughly 50% of the time spent in the maintenance phase.</w:t>
+        <w:t xml:space="preserve">The project may face issues with excessive resource consumption, such as time or costs, and frequent changes in requirements can lead to project delays and increased expenses. Additionally, sometimes the techniques or tools used in the analysis and design process are ineffective or outdated. Software maintenance constitutes a pivotal stage within the software development lifecycle, encompassing a substantial portion, varying from 40% to 80% of the total expenses associated with software development. It's worth highlighting that a notable 60% of the overall maintenance expenditure is dedicated to the improvement of existing software functionalities. Consequently, it becomes imperative to meticulously prepare appropriate software documentation at each developmental phase </w:t>
+      </w:r>
+      <w:proofErr w:type="gramStart"/>
+      <w:r>
+        <w:t>in order to</w:t>
+      </w:r>
+      <w:proofErr w:type="gramEnd"/>
+      <w:r>
+        <w:t xml:space="preserve"> alleviate the financial burdens of maintenance. Using artificial intelligence (AI) to analyze requirements and generate drawings or models can be an effective solution for saving time and costs in the design and analysis processes. The crux of reducing maintenance costs lies in enhancing one's grasp of the software system, as understanding a software system accounts for roughly 50% of the time spent in the maintenance phase.</w:t>
       </w:r>
     </w:p>
     <w:p>
@@ -1081,8 +1109,13 @@
         <w:t xml:space="preserve">. Next, we express gratitude to our parents and families. We would like to extend our thanks to our project supervisor, </w:t>
       </w:r>
       <w:r>
-        <w:t>Dr. Mohammad M. Alsuraihi</w:t>
-      </w:r>
+        <w:t xml:space="preserve">Dr. Mohammad M. </w:t>
+      </w:r>
+      <w:proofErr w:type="spellStart"/>
+      <w:r>
+        <w:t>Alsuraihi</w:t>
+      </w:r>
+      <w:proofErr w:type="spellEnd"/>
       <w:r>
         <w:t>, who guided us in executing this project, providing invaluable advice, assisting us in challenging times, and significantly contributing to the project's completion.</w:t>
       </w:r>
@@ -6594,7 +6627,7 @@
           <w14:ligatures w14:val="standardContextual"/>
         </w:rPr>
       </w:pPr>
-      <w:hyperlink w:anchor="_Toc166080988" w:history="1">
+      <w:hyperlink w:anchor="_Toc166086781" w:history="1">
         <w:r>
           <w:rPr>
             <w:rStyle w:val="Hyperlink"/>
@@ -6621,7 +6654,7 @@
             <w:noProof/>
             <w:webHidden/>
           </w:rPr>
-          <w:instrText xml:space="preserve"> PAGEREF _Toc166080988 \h </w:instrText>
+          <w:instrText xml:space="preserve"> PAGEREF _Toc166086781 \h </w:instrText>
         </w:r>
         <w:r>
           <w:rPr>
@@ -6668,7 +6701,7 @@
           <w14:ligatures w14:val="standardContextual"/>
         </w:rPr>
       </w:pPr>
-      <w:hyperlink w:anchor="_Toc166080989" w:history="1">
+      <w:hyperlink w:anchor="_Toc166086782" w:history="1">
         <w:r>
           <w:rPr>
             <w:rStyle w:val="Hyperlink"/>
@@ -6695,7 +6728,7 @@
             <w:noProof/>
             <w:webHidden/>
           </w:rPr>
-          <w:instrText xml:space="preserve"> PAGEREF _Toc166080989 \h </w:instrText>
+          <w:instrText xml:space="preserve"> PAGEREF _Toc166086782 \h </w:instrText>
         </w:r>
         <w:r>
           <w:rPr>
@@ -6742,7 +6775,7 @@
           <w14:ligatures w14:val="standardContextual"/>
         </w:rPr>
       </w:pPr>
-      <w:hyperlink w:anchor="_Toc166080990" w:history="1">
+      <w:hyperlink w:anchor="_Toc166086783" w:history="1">
         <w:r>
           <w:rPr>
             <w:rStyle w:val="Hyperlink"/>
@@ -6769,7 +6802,7 @@
             <w:noProof/>
             <w:webHidden/>
           </w:rPr>
-          <w:instrText xml:space="preserve"> PAGEREF _Toc166080990 \h </w:instrText>
+          <w:instrText xml:space="preserve"> PAGEREF _Toc166086783 \h </w:instrText>
         </w:r>
         <w:r>
           <w:rPr>
@@ -6816,7 +6849,7 @@
           <w14:ligatures w14:val="standardContextual"/>
         </w:rPr>
       </w:pPr>
-      <w:hyperlink w:anchor="_Toc166080991" w:history="1">
+      <w:hyperlink w:anchor="_Toc166086784" w:history="1">
         <w:r>
           <w:rPr>
             <w:rStyle w:val="Hyperlink"/>
@@ -6843,7 +6876,7 @@
             <w:noProof/>
             <w:webHidden/>
           </w:rPr>
-          <w:instrText xml:space="preserve"> PAGEREF _Toc166080991 \h </w:instrText>
+          <w:instrText xml:space="preserve"> PAGEREF _Toc166086784 \h </w:instrText>
         </w:r>
         <w:r>
           <w:rPr>
@@ -6890,7 +6923,7 @@
           <w14:ligatures w14:val="standardContextual"/>
         </w:rPr>
       </w:pPr>
-      <w:hyperlink w:anchor="_Toc166080992" w:history="1">
+      <w:hyperlink w:anchor="_Toc166086785" w:history="1">
         <w:r>
           <w:rPr>
             <w:rStyle w:val="Hyperlink"/>
@@ -6917,7 +6950,7 @@
             <w:noProof/>
             <w:webHidden/>
           </w:rPr>
-          <w:instrText xml:space="preserve"> PAGEREF _Toc166080992 \h </w:instrText>
+          <w:instrText xml:space="preserve"> PAGEREF _Toc166086785 \h </w:instrText>
         </w:r>
         <w:r>
           <w:rPr>
@@ -6964,7 +6997,7 @@
           <w14:ligatures w14:val="standardContextual"/>
         </w:rPr>
       </w:pPr>
-      <w:hyperlink w:anchor="_Toc166080993" w:history="1">
+      <w:hyperlink w:anchor="_Toc166086786" w:history="1">
         <w:r>
           <w:rPr>
             <w:rStyle w:val="Hyperlink"/>
@@ -6991,7 +7024,7 @@
             <w:noProof/>
             <w:webHidden/>
           </w:rPr>
-          <w:instrText xml:space="preserve"> PAGEREF _Toc166080993 \h </w:instrText>
+          <w:instrText xml:space="preserve"> PAGEREF _Toc166086786 \h </w:instrText>
         </w:r>
         <w:r>
           <w:rPr>
@@ -7038,7 +7071,7 @@
           <w14:ligatures w14:val="standardContextual"/>
         </w:rPr>
       </w:pPr>
-      <w:hyperlink w:anchor="_Toc166080994" w:history="1">
+      <w:hyperlink w:anchor="_Toc166086787" w:history="1">
         <w:r>
           <w:rPr>
             <w:rStyle w:val="Hyperlink"/>
@@ -7065,7 +7098,7 @@
             <w:noProof/>
             <w:webHidden/>
           </w:rPr>
-          <w:instrText xml:space="preserve"> PAGEREF _Toc166080994 \h </w:instrText>
+          <w:instrText xml:space="preserve"> PAGEREF _Toc166086787 \h </w:instrText>
         </w:r>
         <w:r>
           <w:rPr>
@@ -7112,7 +7145,7 @@
           <w14:ligatures w14:val="standardContextual"/>
         </w:rPr>
       </w:pPr>
-      <w:hyperlink w:anchor="_Toc166080995" w:history="1">
+      <w:hyperlink w:anchor="_Toc166086788" w:history="1">
         <w:r>
           <w:rPr>
             <w:rStyle w:val="Hyperlink"/>
@@ -7139,7 +7172,7 @@
             <w:noProof/>
             <w:webHidden/>
           </w:rPr>
-          <w:instrText xml:space="preserve"> PAGEREF _Toc166080995 \h </w:instrText>
+          <w:instrText xml:space="preserve"> PAGEREF _Toc166086788 \h </w:instrText>
         </w:r>
         <w:r>
           <w:rPr>
@@ -7187,7 +7220,7 @@
           <w14:ligatures w14:val="standardContextual"/>
         </w:rPr>
       </w:pPr>
-      <w:hyperlink w:anchor="_Toc166080996" w:history="1">
+      <w:hyperlink w:anchor="_Toc166086789" w:history="1">
         <w:r>
           <w:rPr>
             <w:rStyle w:val="Hyperlink"/>
@@ -7241,7 +7274,7 @@
             <w:noProof/>
             <w:webHidden/>
           </w:rPr>
-          <w:instrText xml:space="preserve"> PAGEREF _Toc166080996 \h </w:instrText>
+          <w:instrText xml:space="preserve"> PAGEREF _Toc166086789 \h </w:instrText>
         </w:r>
         <w:r>
           <w:rPr>
@@ -7288,7 +7321,7 @@
           <w14:ligatures w14:val="standardContextual"/>
         </w:rPr>
       </w:pPr>
-      <w:hyperlink w:anchor="_Toc166080997" w:history="1">
+      <w:hyperlink w:anchor="_Toc166086790" w:history="1">
         <w:r>
           <w:rPr>
             <w:rStyle w:val="Hyperlink"/>
@@ -7315,7 +7348,7 @@
             <w:noProof/>
             <w:webHidden/>
           </w:rPr>
-          <w:instrText xml:space="preserve"> PAGEREF _Toc166080997 \h </w:instrText>
+          <w:instrText xml:space="preserve"> PAGEREF _Toc166086790 \h </w:instrText>
         </w:r>
         <w:r>
           <w:rPr>
@@ -7335,7 +7368,7 @@
             <w:noProof/>
             <w:webHidden/>
           </w:rPr>
-          <w:t>24</w:t>
+          <w:t>23</w:t>
         </w:r>
         <w:r>
           <w:rPr>
@@ -7362,7 +7395,7 @@
           <w14:ligatures w14:val="standardContextual"/>
         </w:rPr>
       </w:pPr>
-      <w:hyperlink w:anchor="_Toc166080998" w:history="1">
+      <w:hyperlink w:anchor="_Toc166086791" w:history="1">
         <w:r>
           <w:rPr>
             <w:rStyle w:val="Hyperlink"/>
@@ -7389,7 +7422,7 @@
             <w:noProof/>
             <w:webHidden/>
           </w:rPr>
-          <w:instrText xml:space="preserve"> PAGEREF _Toc166080998 \h </w:instrText>
+          <w:instrText xml:space="preserve"> PAGEREF _Toc166086791 \h </w:instrText>
         </w:r>
         <w:r>
           <w:rPr>
@@ -7436,7 +7469,7 @@
           <w14:ligatures w14:val="standardContextual"/>
         </w:rPr>
       </w:pPr>
-      <w:hyperlink w:anchor="_Toc166080999" w:history="1">
+      <w:hyperlink w:anchor="_Toc166086792" w:history="1">
         <w:r>
           <w:rPr>
             <w:rStyle w:val="Hyperlink"/>
@@ -7465,7 +7498,7 @@
             <w:noProof/>
             <w:webHidden/>
           </w:rPr>
-          <w:instrText xml:space="preserve"> PAGEREF _Toc166080999 \h </w:instrText>
+          <w:instrText xml:space="preserve"> PAGEREF _Toc166086792 \h </w:instrText>
         </w:r>
         <w:r>
           <w:rPr>
@@ -7512,7 +7545,7 @@
           <w14:ligatures w14:val="standardContextual"/>
         </w:rPr>
       </w:pPr>
-      <w:hyperlink w:anchor="_Toc166081000" w:history="1">
+      <w:hyperlink w:anchor="_Toc166086793" w:history="1">
         <w:r>
           <w:rPr>
             <w:rStyle w:val="Hyperlink"/>
@@ -7539,7 +7572,7 @@
             <w:noProof/>
             <w:webHidden/>
           </w:rPr>
-          <w:instrText xml:space="preserve"> PAGEREF _Toc166081000 \h </w:instrText>
+          <w:instrText xml:space="preserve"> PAGEREF _Toc166086793 \h </w:instrText>
         </w:r>
         <w:r>
           <w:rPr>
@@ -7586,7 +7619,7 @@
           <w14:ligatures w14:val="standardContextual"/>
         </w:rPr>
       </w:pPr>
-      <w:hyperlink w:anchor="_Toc166081001" w:history="1">
+      <w:hyperlink w:anchor="_Toc166086794" w:history="1">
         <w:r>
           <w:rPr>
             <w:rStyle w:val="Hyperlink"/>
@@ -7613,7 +7646,7 @@
             <w:noProof/>
             <w:webHidden/>
           </w:rPr>
-          <w:instrText xml:space="preserve"> PAGEREF _Toc166081001 \h </w:instrText>
+          <w:instrText xml:space="preserve"> PAGEREF _Toc166086794 \h </w:instrText>
         </w:r>
         <w:r>
           <w:rPr>
@@ -7660,7 +7693,7 @@
           <w14:ligatures w14:val="standardContextual"/>
         </w:rPr>
       </w:pPr>
-      <w:hyperlink w:anchor="_Toc166081002" w:history="1">
+      <w:hyperlink w:anchor="_Toc166086795" w:history="1">
         <w:r>
           <w:rPr>
             <w:rStyle w:val="Hyperlink"/>
@@ -7687,7 +7720,7 @@
             <w:noProof/>
             <w:webHidden/>
           </w:rPr>
-          <w:instrText xml:space="preserve"> PAGEREF _Toc166081002 \h </w:instrText>
+          <w:instrText xml:space="preserve"> PAGEREF _Toc166086795 \h </w:instrText>
         </w:r>
         <w:r>
           <w:rPr>
@@ -7734,7 +7767,7 @@
           <w14:ligatures w14:val="standardContextual"/>
         </w:rPr>
       </w:pPr>
-      <w:hyperlink w:anchor="_Toc166081003" w:history="1">
+      <w:hyperlink w:anchor="_Toc166086796" w:history="1">
         <w:r>
           <w:rPr>
             <w:rStyle w:val="Hyperlink"/>
@@ -7761,7 +7794,7 @@
             <w:noProof/>
             <w:webHidden/>
           </w:rPr>
-          <w:instrText xml:space="preserve"> PAGEREF _Toc166081003 \h </w:instrText>
+          <w:instrText xml:space="preserve"> PAGEREF _Toc166086796 \h </w:instrText>
         </w:r>
         <w:r>
           <w:rPr>
@@ -7808,7 +7841,7 @@
           <w14:ligatures w14:val="standardContextual"/>
         </w:rPr>
       </w:pPr>
-      <w:hyperlink w:anchor="_Toc166081004" w:history="1">
+      <w:hyperlink w:anchor="_Toc166086797" w:history="1">
         <w:r>
           <w:rPr>
             <w:rStyle w:val="Hyperlink"/>
@@ -7835,7 +7868,7 @@
             <w:noProof/>
             <w:webHidden/>
           </w:rPr>
-          <w:instrText xml:space="preserve"> PAGEREF _Toc166081004 \h </w:instrText>
+          <w:instrText xml:space="preserve"> PAGEREF _Toc166086797 \h </w:instrText>
         </w:r>
         <w:r>
           <w:rPr>
@@ -7882,7 +7915,7 @@
           <w14:ligatures w14:val="standardContextual"/>
         </w:rPr>
       </w:pPr>
-      <w:hyperlink w:anchor="_Toc166081005" w:history="1">
+      <w:hyperlink w:anchor="_Toc166086798" w:history="1">
         <w:r>
           <w:rPr>
             <w:rStyle w:val="Hyperlink"/>
@@ -7909,7 +7942,7 @@
             <w:noProof/>
             <w:webHidden/>
           </w:rPr>
-          <w:instrText xml:space="preserve"> PAGEREF _Toc166081005 \h </w:instrText>
+          <w:instrText xml:space="preserve"> PAGEREF _Toc166086798 \h </w:instrText>
         </w:r>
         <w:r>
           <w:rPr>
@@ -7956,13 +7989,42 @@
           <w14:ligatures w14:val="standardContextual"/>
         </w:rPr>
       </w:pPr>
-      <w:hyperlink w:anchor="_Toc166081006" w:history="1">
+      <w:hyperlink w:anchor="_Toc166086799" w:history="1">
         <w:r>
           <w:rPr>
             <w:rStyle w:val="Hyperlink"/>
             <w:noProof/>
           </w:rPr>
-          <w:t>Figure 19: Home Page</w:t>
+          <w:t>Figure 19</w:t>
+        </w:r>
+        <w:r>
+          <w:rPr>
+            <w:rStyle w:val="Hyperlink"/>
+            <w:noProof/>
+            <w:lang w:val="en-001"/>
+          </w:rPr>
+          <w:t>:</w:t>
+        </w:r>
+        <w:r>
+          <w:rPr>
+            <w:rStyle w:val="Hyperlink"/>
+            <w:noProof/>
+          </w:rPr>
+          <w:t>Component D</w:t>
+        </w:r>
+        <w:r>
+          <w:rPr>
+            <w:rStyle w:val="Hyperlink"/>
+            <w:noProof/>
+          </w:rPr>
+          <w:t>i</w:t>
+        </w:r>
+        <w:r>
+          <w:rPr>
+            <w:rStyle w:val="Hyperlink"/>
+            <w:noProof/>
+          </w:rPr>
+          <w:t>agram</w:t>
         </w:r>
         <w:r>
           <w:rPr>
@@ -7983,7 +8045,81 @@
             <w:noProof/>
             <w:webHidden/>
           </w:rPr>
-          <w:instrText xml:space="preserve"> PAGEREF _Toc166081006 \h </w:instrText>
+          <w:instrText xml:space="preserve"> PAGEREF _Toc166086799 \h </w:instrText>
+        </w:r>
+        <w:r>
+          <w:rPr>
+            <w:noProof/>
+            <w:webHidden/>
+          </w:rPr>
+        </w:r>
+        <w:r>
+          <w:rPr>
+            <w:noProof/>
+            <w:webHidden/>
+          </w:rPr>
+          <w:fldChar w:fldCharType="separate"/>
+        </w:r>
+        <w:r>
+          <w:rPr>
+            <w:noProof/>
+            <w:webHidden/>
+          </w:rPr>
+          <w:t>45</w:t>
+        </w:r>
+        <w:r>
+          <w:rPr>
+            <w:noProof/>
+            <w:webHidden/>
+          </w:rPr>
+          <w:fldChar w:fldCharType="end"/>
+        </w:r>
+      </w:hyperlink>
+    </w:p>
+    <w:p>
+      <w:pPr>
+        <w:pStyle w:val="TableofFigures"/>
+        <w:tabs>
+          <w:tab w:val="right" w:leader="dot" w:pos="9299"/>
+        </w:tabs>
+        <w:rPr>
+          <w:rFonts w:eastAsiaTheme="minorEastAsia" w:cstheme="minorBidi"/>
+          <w:smallCaps w:val="0"/>
+          <w:noProof/>
+          <w:kern w:val="2"/>
+          <w:sz w:val="24"/>
+          <w:szCs w:val="24"/>
+          <w14:ligatures w14:val="standardContextual"/>
+        </w:rPr>
+      </w:pPr>
+      <w:hyperlink w:anchor="_Toc166086800" w:history="1">
+        <w:r>
+          <w:rPr>
+            <w:rStyle w:val="Hyperlink"/>
+            <w:noProof/>
+          </w:rPr>
+          <w:t>Figure 20: Home Page</w:t>
+        </w:r>
+        <w:r>
+          <w:rPr>
+            <w:noProof/>
+            <w:webHidden/>
+          </w:rPr>
+          <w:tab/>
+        </w:r>
+        <w:r>
+          <w:rPr>
+            <w:noProof/>
+            <w:webHidden/>
+          </w:rPr>
+          <w:fldChar w:fldCharType="begin"/>
+        </w:r>
+        <w:r>
+          <w:rPr>
+            <w:noProof/>
+            <w:webHidden/>
+          </w:rPr>
+          <w:instrText xml:space="preserve"> PAGEREF _Toc166086800 \h </w:instrText>
         </w:r>
         <w:r>
           <w:rPr>
@@ -8030,13 +8166,13 @@
           <w14:ligatures w14:val="standardContextual"/>
         </w:rPr>
       </w:pPr>
-      <w:hyperlink w:anchor="_Toc166081007" w:history="1">
+      <w:hyperlink w:anchor="_Toc166086801" w:history="1">
         <w:r>
           <w:rPr>
             <w:rStyle w:val="Hyperlink"/>
             <w:noProof/>
           </w:rPr>
-          <w:t>Figure 20: Input Page</w:t>
+          <w:t>Figure 21: Input Page</w:t>
         </w:r>
         <w:r>
           <w:rPr>
@@ -8057,7 +8193,7 @@
             <w:noProof/>
             <w:webHidden/>
           </w:rPr>
-          <w:instrText xml:space="preserve"> PAGEREF _Toc166081007 \h </w:instrText>
+          <w:instrText xml:space="preserve"> PAGEREF _Toc166086801 \h </w:instrText>
         </w:r>
         <w:r>
           <w:rPr>
@@ -8104,13 +8240,13 @@
           <w14:ligatures w14:val="standardContextual"/>
         </w:rPr>
       </w:pPr>
-      <w:hyperlink w:anchor="_Toc166081008" w:history="1">
+      <w:hyperlink w:anchor="_Toc166086802" w:history="1">
         <w:r>
           <w:rPr>
             <w:rStyle w:val="Hyperlink"/>
             <w:noProof/>
           </w:rPr>
-          <w:t>Figure 21: Diagram Page</w:t>
+          <w:t>Figure 22: Diagram Page</w:t>
         </w:r>
         <w:r>
           <w:rPr>
@@ -8131,7 +8267,7 @@
             <w:noProof/>
             <w:webHidden/>
           </w:rPr>
-          <w:instrText xml:space="preserve"> PAGEREF _Toc166081008 \h </w:instrText>
+          <w:instrText xml:space="preserve"> PAGEREF _Toc166086802 \h </w:instrText>
         </w:r>
         <w:r>
           <w:rPr>
@@ -8178,13 +8314,13 @@
           <w14:ligatures w14:val="standardContextual"/>
         </w:rPr>
       </w:pPr>
-      <w:hyperlink w:anchor="_Toc166081009" w:history="1">
+      <w:hyperlink w:anchor="_Toc166086803" w:history="1">
         <w:r>
           <w:rPr>
             <w:rStyle w:val="Hyperlink"/>
             <w:noProof/>
           </w:rPr>
-          <w:t>Figure 22: Implementation and Testing Methodology</w:t>
+          <w:t>Figure 23: Implementation and Testing Methodology</w:t>
         </w:r>
         <w:r>
           <w:rPr>
@@ -8205,7 +8341,7 @@
             <w:noProof/>
             <w:webHidden/>
           </w:rPr>
-          <w:instrText xml:space="preserve"> PAGEREF _Toc166081009 \h </w:instrText>
+          <w:instrText xml:space="preserve"> PAGEREF _Toc166086803 \h </w:instrText>
         </w:r>
         <w:r>
           <w:rPr>
@@ -8252,13 +8388,13 @@
           <w14:ligatures w14:val="standardContextual"/>
         </w:rPr>
       </w:pPr>
-      <w:hyperlink w:anchor="_Toc166081010" w:history="1">
+      <w:hyperlink w:anchor="_Toc166086804" w:history="1">
         <w:r>
           <w:rPr>
             <w:rStyle w:val="Hyperlink"/>
             <w:noProof/>
           </w:rPr>
-          <w:t>Figure 23: Showcases the findActor(doc) method in our system.</w:t>
+          <w:t>Figure 24: Showcases the findActor(doc) method in our system.</w:t>
         </w:r>
         <w:r>
           <w:rPr>
@@ -8279,7 +8415,7 @@
             <w:noProof/>
             <w:webHidden/>
           </w:rPr>
-          <w:instrText xml:space="preserve"> PAGEREF _Toc166081010 \h </w:instrText>
+          <w:instrText xml:space="preserve"> PAGEREF _Toc166086804 \h </w:instrText>
         </w:r>
         <w:r>
           <w:rPr>
@@ -8326,13 +8462,13 @@
           <w14:ligatures w14:val="standardContextual"/>
         </w:rPr>
       </w:pPr>
-      <w:hyperlink w:anchor="_Toc166081011" w:history="1">
+      <w:hyperlink w:anchor="_Toc166086805" w:history="1">
         <w:r>
           <w:rPr>
             <w:rStyle w:val="Hyperlink"/>
             <w:noProof/>
           </w:rPr>
-          <w:t>Figure 24: Showcases the findUsecase(doc, actors) method in our system.</w:t>
+          <w:t>Figure 25: Showcases the findUsecase(doc, actors) method in our system.</w:t>
         </w:r>
         <w:r>
           <w:rPr>
@@ -8353,7 +8489,7 @@
             <w:noProof/>
             <w:webHidden/>
           </w:rPr>
-          <w:instrText xml:space="preserve"> PAGEREF _Toc166081011 \h </w:instrText>
+          <w:instrText xml:space="preserve"> PAGEREF _Toc166086805 \h </w:instrText>
         </w:r>
         <w:r>
           <w:rPr>
@@ -8400,13 +8536,13 @@
           <w14:ligatures w14:val="standardContextual"/>
         </w:rPr>
       </w:pPr>
-      <w:hyperlink w:anchor="_Toc166081012" w:history="1">
+      <w:hyperlink w:anchor="_Toc166086806" w:history="1">
         <w:r>
           <w:rPr>
             <w:rStyle w:val="Hyperlink"/>
             <w:noProof/>
           </w:rPr>
-          <w:t>Figure 25: Showcases the findUsecaseRelationship(doc, actors) method in our system.</w:t>
+          <w:t>Figure 26: Showcases the findUsecaseRelationship(doc, actors) method in our system.</w:t>
         </w:r>
         <w:r>
           <w:rPr>
@@ -8427,7 +8563,7 @@
             <w:noProof/>
             <w:webHidden/>
           </w:rPr>
-          <w:instrText xml:space="preserve"> PAGEREF _Toc166081012 \h </w:instrText>
+          <w:instrText xml:space="preserve"> PAGEREF _Toc166086806 \h </w:instrText>
         </w:r>
         <w:r>
           <w:rPr>
@@ -8474,13 +8610,13 @@
           <w14:ligatures w14:val="standardContextual"/>
         </w:rPr>
       </w:pPr>
-      <w:hyperlink w:anchor="_Toc166081013" w:history="1">
+      <w:hyperlink w:anchor="_Toc166086807" w:history="1">
         <w:r>
           <w:rPr>
             <w:rStyle w:val="Hyperlink"/>
             <w:noProof/>
           </w:rPr>
-          <w:t>Figure 26: Showcases the findClass(doc) method in our system.</w:t>
+          <w:t>Figure 27: Showcases the findClass(doc) method in our system.</w:t>
         </w:r>
         <w:r>
           <w:rPr>
@@ -8501,7 +8637,7 @@
             <w:noProof/>
             <w:webHidden/>
           </w:rPr>
-          <w:instrText xml:space="preserve"> PAGEREF _Toc166081013 \h </w:instrText>
+          <w:instrText xml:space="preserve"> PAGEREF _Toc166086807 \h </w:instrText>
         </w:r>
         <w:r>
           <w:rPr>
@@ -8548,13 +8684,13 @@
           <w14:ligatures w14:val="standardContextual"/>
         </w:rPr>
       </w:pPr>
-      <w:hyperlink w:anchor="_Toc166081014" w:history="1">
+      <w:hyperlink w:anchor="_Toc166086808" w:history="1">
         <w:r>
           <w:rPr>
             <w:rStyle w:val="Hyperlink"/>
             <w:noProof/>
           </w:rPr>
-          <w:t>Figure 27: Showcases the findMethod(doc) method in our system.</w:t>
+          <w:t>Figure 28: Showcases the findMethod(doc) method in our system.</w:t>
         </w:r>
         <w:r>
           <w:rPr>
@@ -8575,7 +8711,7 @@
             <w:noProof/>
             <w:webHidden/>
           </w:rPr>
-          <w:instrText xml:space="preserve"> PAGEREF _Toc166081014 \h </w:instrText>
+          <w:instrText xml:space="preserve"> PAGEREF _Toc166086808 \h </w:instrText>
         </w:r>
         <w:r>
           <w:rPr>
@@ -8622,13 +8758,13 @@
           <w14:ligatures w14:val="standardContextual"/>
         </w:rPr>
       </w:pPr>
-      <w:hyperlink w:anchor="_Toc166081015" w:history="1">
+      <w:hyperlink w:anchor="_Toc166086809" w:history="1">
         <w:r>
           <w:rPr>
             <w:rStyle w:val="Hyperlink"/>
             <w:noProof/>
           </w:rPr>
-          <w:t>Figure 28: Showcases the findAttributes(doc) method in our system.</w:t>
+          <w:t>Figure 29: Showcases the findAttributes(doc) method in our system.</w:t>
         </w:r>
         <w:r>
           <w:rPr>
@@ -8649,7 +8785,7 @@
             <w:noProof/>
             <w:webHidden/>
           </w:rPr>
-          <w:instrText xml:space="preserve"> PAGEREF _Toc166081015 \h </w:instrText>
+          <w:instrText xml:space="preserve"> PAGEREF _Toc166086809 \h </w:instrText>
         </w:r>
         <w:r>
           <w:rPr>
@@ -10169,7 +10305,15 @@
         </w:rPr>
       </w:pPr>
       <w:r>
-        <w:t>This project focuses on using Machine Learning for software development, specifically for converting software requirements and specifications into analysis models. The project was split into two phases. The first phase aimed at completing the analysis and part of the design for our proposed system. The work on that phase was tested and a number of notes were taken. These are the most important notes</w:t>
+        <w:t xml:space="preserve">This project focuses on using Machine Learning for software development, specifically for converting software requirements and specifications into analysis models. The project was split into two phases. The first phase aimed at completing the analysis and part of the design for our proposed system. The work on that phase was tested and </w:t>
+      </w:r>
+      <w:proofErr w:type="gramStart"/>
+      <w:r>
+        <w:t>a number of</w:t>
+      </w:r>
+      <w:proofErr w:type="gramEnd"/>
+      <w:r>
+        <w:t xml:space="preserve"> notes were taken. These are the most important notes</w:t>
       </w:r>
       <w:r>
         <w:t>:</w:t>
@@ -10293,7 +10437,15 @@
       </w:pPr>
       <w:bookmarkStart w:id="9" w:name="_Toc158653173"/>
       <w:r>
-        <w:t>Software maintenance constitutes a pivotal stage within the software development lifecycle, encompassing a substantial portion, varying from 40% to 80% of the total expenses associated with software development. It's worth highlighting that a notable 60% of the overall maintenance expenditure is dedicated to the improvement of existing software functionalities. Consequently, it becomes imperative to meticulously prepare appropriate software documentation at each developmental phase in order to alleviate the financial burdens of maintenance. The crux of reducing maintenance costs lies in enhancing one's grasp of the software system, as understanding a software system accounts for roughly 50% of the time spent in the maintenance phase. To facilitate this understanding, various modeling languages have surfaced, enabling graphical representations that substantially contribute to an enhanced comprehension of software systems.</w:t>
+        <w:t xml:space="preserve">Software maintenance constitutes a pivotal stage within the software development lifecycle, encompassing a substantial portion, varying from 40% to 80% of the total expenses associated with software development. It's worth highlighting that a notable 60% of the overall maintenance expenditure is dedicated to the improvement of existing software functionalities. Consequently, it becomes imperative to meticulously prepare appropriate software documentation at each developmental phase </w:t>
+      </w:r>
+      <w:proofErr w:type="gramStart"/>
+      <w:r>
+        <w:t>in order to</w:t>
+      </w:r>
+      <w:proofErr w:type="gramEnd"/>
+      <w:r>
+        <w:t xml:space="preserve"> alleviate the financial burdens of maintenance. The crux of reducing maintenance costs lies in enhancing one's grasp of the software system, as understanding a software system accounts for roughly 50% of the time spent in the maintenance phase. To facilitate this understanding, various modeling languages have surfaced, enabling graphical representations that substantially contribute to an enhanced comprehension of software systems.</w:t>
       </w:r>
       <w:sdt>
         <w:sdtPr>
@@ -10810,7 +10962,7 @@
           <w:rtl/>
         </w:rPr>
       </w:pPr>
-      <w:bookmarkStart w:id="18" w:name="_Toc166080988"/>
+      <w:bookmarkStart w:id="18" w:name="_Toc166086781"/>
       <w:bookmarkEnd w:id="15"/>
       <w:r>
         <w:t xml:space="preserve">Figure </w:t>
@@ -13400,7 +13552,15 @@
         </w:rPr>
       </w:pPr>
       <w:r>
-        <w:t>Our data collection process involves using the Google Scholar search engine to find diverse scientific literature sources, such as research papers, conference papers, articles, and e-books that can assist us in understanding similar studies and identifying their strengths, weaknesses, similarities, and differences. For citation and referencing, we use digital libraries from IEEE, ACM, the university library, trusted websites (e.g., .org, .edu), and the Saudi Digital Library. Additionally, we use ChatGPT to assist us in translating and comprehending texts.</w:t>
+        <w:t>Our data collection process involves using the Google Scholar search engine to find diverse scientific literature sources, such as research papers, conference papers, articles, and e-books that can assist us in understanding similar studies and identifying their strengths, weaknesses, similarities, and differences. For citation and referencing, we use digital libraries from IEEE, ACM, the university library, trusted websites (e.g., .org, .</w:t>
+      </w:r>
+      <w:proofErr w:type="spellStart"/>
+      <w:r>
+        <w:t>edu</w:t>
+      </w:r>
+      <w:proofErr w:type="spellEnd"/>
+      <w:r>
+        <w:t>), and the Saudi Digital Library. Additionally, we use ChatGPT to assist us in translating and comprehending texts.</w:t>
       </w:r>
     </w:p>
     <w:p>
@@ -14292,7 +14452,23 @@
           <w:b/>
           <w:bCs/>
         </w:rPr>
-        <w:t>Bag of Words (BoW)</w:t>
+        <w:t>Bag of Words (</w:t>
+      </w:r>
+      <w:proofErr w:type="spellStart"/>
+      <w:r>
+        <w:rPr>
+          <w:b/>
+          <w:bCs/>
+        </w:rPr>
+        <w:t>BoW</w:t>
+      </w:r>
+      <w:proofErr w:type="spellEnd"/>
+      <w:r>
+        <w:rPr>
+          <w:b/>
+          <w:bCs/>
+        </w:rPr>
+        <w:t>)</w:t>
       </w:r>
       <w:r>
         <w:rPr>
@@ -14321,7 +14497,15 @@
         </w:rPr>
       </w:pPr>
       <w:r>
-        <w:t xml:space="preserve">The Bag of Words (BoW) model is a technique for feature extraction from text, and it is one of the simplest and most powerful methods. This model transforms textual documents into vectors, where each document becomes a vector representing the frequency of each unique word in the document's vector space. Therefore, the document "J" is expressed by the vector. </w:t>
+        <w:t>The Bag of Words (</w:t>
+      </w:r>
+      <w:proofErr w:type="spellStart"/>
+      <w:r>
+        <w:t>BoW</w:t>
+      </w:r>
+      <w:proofErr w:type="spellEnd"/>
+      <w:r>
+        <w:t xml:space="preserve">) model is a technique for feature extraction from text, and it is one of the simplest and most powerful methods. This model transforms textual documents into vectors, where each document becomes a vector representing the frequency of each unique word in the document's vector space. Therefore, the document "J" is expressed by the vector. </w:t>
       </w:r>
       <w:sdt>
         <w:sdtPr>
@@ -14562,6 +14746,8 @@
           <w:rtl/>
         </w:rPr>
       </w:pPr>
+      <w:proofErr w:type="spellStart"/>
+      <w:proofErr w:type="gramStart"/>
       <w:r>
         <w:rPr>
           <w:sz w:val="32"/>
@@ -14577,6 +14763,8 @@
         </w:rPr>
         <w:t>i,j</w:t>
       </w:r>
+      <w:proofErr w:type="spellEnd"/>
+      <w:proofErr w:type="gramEnd"/>
       <w:r>
         <w:rPr>
           <w:rFonts w:hint="cs"/>
@@ -14954,6 +15142,7 @@
       <w:r>
         <w:t xml:space="preserve">Where </w:t>
       </w:r>
+      <w:proofErr w:type="spellStart"/>
       <w:r>
         <w:rPr>
           <w:b/>
@@ -14961,9 +15150,11 @@
         </w:rPr>
         <w:t>tf</w:t>
       </w:r>
+      <w:proofErr w:type="spellEnd"/>
       <w:r>
         <w:t xml:space="preserve"> represents the term frequency, </w:t>
       </w:r>
+      <w:proofErr w:type="spellStart"/>
       <w:r>
         <w:rPr>
           <w:b/>
@@ -14971,6 +15162,7 @@
         </w:rPr>
         <w:t>idf</w:t>
       </w:r>
+      <w:proofErr w:type="spellEnd"/>
       <w:r>
         <w:t xml:space="preserve"> is the inverse document frequency, </w:t>
       </w:r>
@@ -15042,7 +15234,15 @@
         </w:rPr>
       </w:pPr>
       <w:r>
-        <w:t>It is a common statistical test that measures the deviation from the expected distribution if one assumes that the occurrence of the feature is actually independent of the class value.</w:t>
+        <w:t xml:space="preserve">It is a common statistical test that measures the deviation from the expected distribution if one assumes that the occurrence of the feature is </w:t>
+      </w:r>
+      <w:proofErr w:type="gramStart"/>
+      <w:r>
+        <w:t>actually independent</w:t>
+      </w:r>
+      <w:proofErr w:type="gramEnd"/>
+      <w:r>
+        <w:t xml:space="preserve"> of the class value.</w:t>
       </w:r>
       <w:r>
         <w:t xml:space="preserve"> </w:t>
@@ -15465,7 +15665,15 @@
         <w:t xml:space="preserve"> </w:t>
       </w:r>
       <w:r>
-        <w:t>Developing Natural Language Processing (NLP) applications is crucial in the field of artificial intelligence. This work involves several sequential steps to ensure the creation of an effective application that leverages human language understanding. We will take a look at each step to comprehend it.</w:t>
+        <w:t xml:space="preserve">Developing Natural Language Processing (NLP) applications is crucial in the field of artificial intelligence. This work involves several sequential steps to ensure the creation of an effective application that leverages human language understanding. We will </w:t>
+      </w:r>
+      <w:proofErr w:type="gramStart"/>
+      <w:r>
+        <w:t>take a look</w:t>
+      </w:r>
+      <w:proofErr w:type="gramEnd"/>
+      <w:r>
+        <w:t xml:space="preserve"> at each step to comprehend it.</w:t>
       </w:r>
       <w:sdt>
         <w:sdtPr>
@@ -16041,7 +16249,15 @@
         <w:ind w:left="0" w:firstLine="540"/>
       </w:pPr>
       <w:r>
-        <w:t>The model is trained using data, learning and benefiting from patterns and details within the data</w:t>
+        <w:t xml:space="preserve">The model is trained using data, </w:t>
+      </w:r>
+      <w:proofErr w:type="gramStart"/>
+      <w:r>
+        <w:t>learning</w:t>
+      </w:r>
+      <w:proofErr w:type="gramEnd"/>
+      <w:r>
+        <w:t xml:space="preserve"> and benefiting from patterns and details within the data</w:t>
       </w:r>
       <w:r>
         <w:t>.</w:t>
@@ -16349,7 +16565,7 @@
         <w:pStyle w:val="Caption"/>
         <w:jc w:val="center"/>
       </w:pPr>
-      <w:bookmarkStart w:id="35" w:name="_Toc166080989"/>
+      <w:bookmarkStart w:id="35" w:name="_Toc166086782"/>
       <w:r>
         <w:t xml:space="preserve">Figure </w:t>
       </w:r>
@@ -16407,7 +16623,15 @@
         <w:t xml:space="preserve">, and </w:t>
       </w:r>
       <w:r>
-        <w:t>the database is PROMISE_exp, consisting of 969 requirements with their configurations represented as follows:</w:t>
+        <w:t xml:space="preserve">the database is </w:t>
+      </w:r>
+      <w:proofErr w:type="spellStart"/>
+      <w:r>
+        <w:t>PROMISE_exp</w:t>
+      </w:r>
+      <w:proofErr w:type="spellEnd"/>
+      <w:r>
+        <w:t>, consisting of 969 requirements with their configurations represented as follows:</w:t>
       </w:r>
     </w:p>
     <w:p>
@@ -16479,7 +16703,7 @@
         <w:pStyle w:val="Caption"/>
         <w:jc w:val="center"/>
       </w:pPr>
-      <w:bookmarkStart w:id="36" w:name="_Toc166080990"/>
+      <w:bookmarkStart w:id="36" w:name="_Toc166086783"/>
       <w:r>
         <w:t xml:space="preserve">Figure </w:t>
       </w:r>
@@ -16613,7 +16837,15 @@
         <w:ind w:left="0" w:firstLine="540"/>
       </w:pPr>
       <w:r>
-        <w:t>Both BoW and TF-IDF were used for feature extraction, and a comparison was made during the classification stage to observe which one led to an improvement in algorithm performance. The table below displays the top ten words that received scores for each technique. It can be noted that the words are the same, but the difference in importance starts from the third position.</w:t>
+        <w:t xml:space="preserve">Both </w:t>
+      </w:r>
+      <w:proofErr w:type="spellStart"/>
+      <w:r>
+        <w:t>BoW</w:t>
+      </w:r>
+      <w:proofErr w:type="spellEnd"/>
+      <w:r>
+        <w:t xml:space="preserve"> and TF-IDF were used for feature extraction, and a comparison was made during the classification stage to observe which one led to an improvement in algorithm performance. The table below displays the top ten words that received scores for each technique. It can be noted that the words are the same, but the difference in importance starts from the third position.</w:t>
       </w:r>
     </w:p>
     <w:p>
@@ -16689,7 +16921,7 @@
         <w:pStyle w:val="Caption"/>
         <w:jc w:val="center"/>
       </w:pPr>
-      <w:bookmarkStart w:id="37" w:name="_Toc166080991"/>
+      <w:bookmarkStart w:id="37" w:name="_Toc166086784"/>
       <w:r>
         <w:t xml:space="preserve">Figure </w:t>
       </w:r>
@@ -16820,7 +17052,23 @@
         </w:rPr>
       </w:pPr>
       <w:r>
-        <w:t>After the feature extraction stage, we move on to feature selection, involving a filtering process to remove less important features using statistical methods such as CHI squared. Two parameters were utilized: the first one, max_df, ignores terms with a frequency higher than the specified threshold, while the second one, max_df, disregards terms with a frequency lower than the specified threshold.</w:t>
+        <w:t xml:space="preserve">After the feature extraction stage, we move on to feature selection, involving a filtering process to remove less important features using statistical methods such as CHI squared. Two parameters were utilized: the first one, </w:t>
+      </w:r>
+      <w:proofErr w:type="spellStart"/>
+      <w:r>
+        <w:t>max_df</w:t>
+      </w:r>
+      <w:proofErr w:type="spellEnd"/>
+      <w:r>
+        <w:t xml:space="preserve">, ignores terms with a frequency higher than the specified threshold, while the second one, </w:t>
+      </w:r>
+      <w:proofErr w:type="spellStart"/>
+      <w:r>
+        <w:t>max_df</w:t>
+      </w:r>
+      <w:proofErr w:type="spellEnd"/>
+      <w:r>
+        <w:t>, disregards terms with a frequency lower than the specified threshold.</w:t>
       </w:r>
     </w:p>
     <w:p>
@@ -16865,7 +17113,23 @@
         <w:ind w:left="0" w:firstLine="540"/>
       </w:pPr>
       <w:r>
-        <w:t>Four algorithms were used for training and testing performance: LR, MNB, SVM, and K-NN. In LR, MNB, and SVM algorithms, a parameter called class_weight was employed, which utilizes class label values to automatically adjust weights inversely proportional to the class frequencies in the input data. All hyperparameters for the classification algorithms were selected using a function called GridSearchCV, which tests all possible parameter combinations and returns the set that achieved the best results.</w:t>
+        <w:t xml:space="preserve">Four algorithms were used for training and testing performance: LR, MNB, SVM, and K-NN. In LR, MNB, and SVM algorithms, a parameter called </w:t>
+      </w:r>
+      <w:proofErr w:type="spellStart"/>
+      <w:r>
+        <w:t>class_weight</w:t>
+      </w:r>
+      <w:proofErr w:type="spellEnd"/>
+      <w:r>
+        <w:t xml:space="preserve"> was employed, which utilizes class label values to automatically adjust weights inversely proportional to the class frequencies in the input data. All hyperparameters for the classification algorithms were selected using a function called </w:t>
+      </w:r>
+      <w:proofErr w:type="spellStart"/>
+      <w:r>
+        <w:t>GridSearchCV</w:t>
+      </w:r>
+      <w:proofErr w:type="spellEnd"/>
+      <w:r>
+        <w:t>, which tests all possible parameter combinations and returns the set that achieved the best results.</w:t>
       </w:r>
     </w:p>
     <w:p>
@@ -16923,7 +17187,15 @@
       </w:pPr>
       <w:r>
         <w:lastRenderedPageBreak/>
-        <w:t>The data was divided into 10 folds, where 9 folds were used for training the algorithm, and 1 fold was used for testing.</w:t>
+        <w:t xml:space="preserve">The data was divided into 10 folds, where 9 folds were used for training the algorithm, and </w:t>
+      </w:r>
+      <w:proofErr w:type="gramStart"/>
+      <w:r>
+        <w:t>1 fold</w:t>
+      </w:r>
+      <w:proofErr w:type="gramEnd"/>
+      <w:r>
+        <w:t xml:space="preserve"> was used for testing.</w:t>
       </w:r>
       <w:r>
         <w:t xml:space="preserve"> </w:t>
@@ -17377,7 +17649,7 @@
         <w:pStyle w:val="Caption"/>
         <w:jc w:val="center"/>
       </w:pPr>
-      <w:bookmarkStart w:id="38" w:name="_Toc166080992"/>
+      <w:bookmarkStart w:id="38" w:name="_Toc166086785"/>
       <w:r>
         <w:t xml:space="preserve">Figure </w:t>
       </w:r>
@@ -17534,7 +17806,7 @@
         <w:pStyle w:val="Caption"/>
         <w:jc w:val="center"/>
       </w:pPr>
-      <w:bookmarkStart w:id="39" w:name="_Toc166080993"/>
+      <w:bookmarkStart w:id="39" w:name="_Toc166086786"/>
       <w:r>
         <w:t xml:space="preserve">Figure </w:t>
       </w:r>
@@ -17691,7 +17963,7 @@
         <w:pStyle w:val="Caption"/>
         <w:jc w:val="center"/>
       </w:pPr>
-      <w:bookmarkStart w:id="40" w:name="_Toc166080994"/>
+      <w:bookmarkStart w:id="40" w:name="_Toc166086787"/>
       <w:r>
         <w:t xml:space="preserve">Figure </w:t>
       </w:r>
@@ -17884,11 +18156,27 @@
         <w:ind w:firstLine="540"/>
       </w:pPr>
       <w:r>
-        <w:t xml:space="preserve">This scientific paper focuses on extracting separation schemes from text requirements using NLP technologies and domain ontology. To analyse a given text, the most Natural Language Processing (NLP) systems are based on the following levels: Morphological level, </w:t>
+        <w:t xml:space="preserve">This scientific paper focuses on extracting separation schemes from text requirements using NLP technologies and domain ontology. To </w:t>
+      </w:r>
+      <w:proofErr w:type="spellStart"/>
+      <w:r>
+        <w:t>analyse</w:t>
+      </w:r>
+      <w:proofErr w:type="spellEnd"/>
+      <w:r>
+        <w:t xml:space="preserve"> a given text, the most Natural Language Processing (NLP) systems are based on the following levels: Morphological level, </w:t>
       </w:r>
       <w:r>
         <w:lastRenderedPageBreak/>
-        <w:t>lexical level, syntactic level, semantic level, discourse level and pragmatic level. Ontology is a branch of computer science and information science that is interested in studying how knowledge and information and their relationships are represented in a given field.</w:t>
+        <w:t xml:space="preserve">lexical level, syntactic level, semantic level, discourse level and pragmatic level. Ontology is a branch of computer science and information science that is interested in studying how knowledge and information and their relationships are represented </w:t>
+      </w:r>
+      <w:proofErr w:type="gramStart"/>
+      <w:r>
+        <w:t>in a given</w:t>
+      </w:r>
+      <w:proofErr w:type="gramEnd"/>
+      <w:r>
+        <w:t xml:space="preserve"> field.</w:t>
       </w:r>
       <w:sdt>
         <w:sdtPr>
@@ -17928,7 +18216,15 @@
         <w:ind w:firstLine="540"/>
       </w:pPr>
       <w:r>
-        <w:t>This study accepts, as an input, textual data expressed in natural language and representing the user needs then identify the classes’ names, their attributes, and associations between them in order to classify them in a structured XML file.</w:t>
+        <w:t xml:space="preserve">This study accepts, as an input, textual data expressed in natural language and representing the user needs then identify the classes’ names, their attributes, and associations between them </w:t>
+      </w:r>
+      <w:proofErr w:type="gramStart"/>
+      <w:r>
+        <w:t>in order to</w:t>
+      </w:r>
+      <w:proofErr w:type="gramEnd"/>
+      <w:r>
+        <w:t xml:space="preserve"> classify them in a structured XML file.</w:t>
       </w:r>
       <w:r>
         <w:t xml:space="preserve"> </w:t>
@@ -17982,7 +18278,15 @@
         <w:ind w:firstLine="709"/>
       </w:pPr>
       <w:r>
-        <w:t>GATE is an open source framework developed using Java programming language used in this scientific paper. It is used to develop software components that process natural language. It can provide a set of natural language analysis tools that can take text inputs in English and as a result give basic forms of words and their parts of speech, etc., determine the structure of sentences in terms of phrases and dependencies of words, and state which name phrases refer to the same entities.</w:t>
+        <w:t xml:space="preserve">GATE is an </w:t>
+      </w:r>
+      <w:proofErr w:type="gramStart"/>
+      <w:r>
+        <w:t>open source</w:t>
+      </w:r>
+      <w:proofErr w:type="gramEnd"/>
+      <w:r>
+        <w:t xml:space="preserve"> framework developed using Java programming language used in this scientific paper. It is used to develop software components that process natural language. It can provide a set of natural language analysis tools that can take text inputs in English and as a result give basic forms of words and their parts of speech, etc., determine the structure of sentences in terms of phrases and dependencies of words, and state which name phrases refer to the same entities.</w:t>
       </w:r>
       <w:r>
         <w:t xml:space="preserve"> </w:t>
@@ -18019,7 +18323,15 @@
         <w:ind w:firstLine="709"/>
       </w:pPr>
       <w:r>
-        <w:t>GATE has an information extraction system (IE) called ANNIE (The New Quasi Information Extraction System) which contains many language processing as stated in this paper</w:t>
+        <w:t xml:space="preserve">GATE has an information extraction system (IE) called ANNIE (The New Quasi Information Extraction System) which contains many </w:t>
+      </w:r>
+      <w:proofErr w:type="gramStart"/>
+      <w:r>
+        <w:t>language</w:t>
+      </w:r>
+      <w:proofErr w:type="gramEnd"/>
+      <w:r>
+        <w:t xml:space="preserve"> processing as stated in this paper</w:t>
       </w:r>
       <w:sdt>
         <w:sdtPr>
@@ -18324,7 +18636,7 @@
         <w:pStyle w:val="Caption"/>
         <w:jc w:val="center"/>
       </w:pPr>
-      <w:bookmarkStart w:id="41" w:name="_Toc166080995"/>
+      <w:bookmarkStart w:id="41" w:name="_Toc166086788"/>
       <w:r>
         <w:t xml:space="preserve">Figure </w:t>
       </w:r>
@@ -18456,7 +18768,15 @@
         </w:rPr>
       </w:pPr>
       <w:r>
-        <w:t>The classes of candidates can then be extracted by considering the name phrases in the text of the requirements. Candidate relationships can be found in the same way by considering verb phrases. For example, by analysing the phrase "the doctor gives medicines to the patient" we can know three candidate classes (doctor, medication, patient) and one candidate relationship (give). In this context, heuristics can play a fundamental role to facilitate such task</w:t>
+        <w:t xml:space="preserve">The classes of candidates can then be extracted by considering the name phrases in the text of the requirements. Candidate relationships can be found in the same way by considering verb phrases. For example, by </w:t>
+      </w:r>
+      <w:proofErr w:type="spellStart"/>
+      <w:r>
+        <w:t>analysing</w:t>
+      </w:r>
+      <w:proofErr w:type="spellEnd"/>
+      <w:r>
+        <w:t xml:space="preserve"> the phrase "the doctor gives medicines to the patient" we can know three candidate classes (doctor, medication, patient) and one candidate relationship (give). In this context, heuristics can play a fundamental role to facilitate such task</w:t>
       </w:r>
       <w:r>
         <w:t xml:space="preserve"> </w:t>
@@ -18529,7 +18849,15 @@
         </w:sdtContent>
       </w:sdt>
       <w:r>
-        <w:t xml:space="preserve"> proposed eleven rules in order to translate NL requirements description written in English from natural language </w:t>
+        <w:t xml:space="preserve"> proposed eleven rules </w:t>
+      </w:r>
+      <w:proofErr w:type="gramStart"/>
+      <w:r>
+        <w:t>in order to</w:t>
+      </w:r>
+      <w:proofErr w:type="gramEnd"/>
+      <w:r>
+        <w:t xml:space="preserve"> translate NL requirements description written in English from natural language </w:t>
       </w:r>
       <w:r>
         <w:lastRenderedPageBreak/>
@@ -18704,7 +19032,23 @@
         <w:ind w:firstLine="360"/>
       </w:pPr>
       <w:r>
-        <w:t>Firstly, A gerund can be defined as a noun which consists of a verb and an “ing”. It is often called an -ing word or a verbal noun.</w:t>
+        <w:t>Firstly, A gerund can be defined as a noun which consists of a verb and an “</w:t>
+      </w:r>
+      <w:proofErr w:type="spellStart"/>
+      <w:r>
+        <w:t>ing</w:t>
+      </w:r>
+      <w:proofErr w:type="spellEnd"/>
+      <w:r>
+        <w:t>”. It is often called an -</w:t>
+      </w:r>
+      <w:proofErr w:type="spellStart"/>
+      <w:r>
+        <w:t>ing</w:t>
+      </w:r>
+      <w:proofErr w:type="spellEnd"/>
+      <w:r>
+        <w:t xml:space="preserve"> word or a verbal noun.</w:t>
       </w:r>
       <w:r>
         <w:t xml:space="preserve"> </w:t>
@@ -18842,7 +19186,21 @@
         <w:rPr>
           <w:sz w:val="22"/>
         </w:rPr>
-        <w:t>This rule can help to perform a partial filtering in order to obtain an accurate set of classes’ names for the class diagram.</w:t>
+        <w:t xml:space="preserve">This rule can help to perform a partial filtering </w:t>
+      </w:r>
+      <w:proofErr w:type="gramStart"/>
+      <w:r>
+        <w:rPr>
+          <w:sz w:val="22"/>
+        </w:rPr>
+        <w:t>in order to</w:t>
+      </w:r>
+      <w:proofErr w:type="gramEnd"/>
+      <w:r>
+        <w:rPr>
+          <w:sz w:val="22"/>
+        </w:rPr>
+        <w:t xml:space="preserve"> obtain an accurate set of classes’ names for the class diagram.</w:t>
       </w:r>
       <w:r>
         <w:t xml:space="preserve"> </w:t>
@@ -18918,7 +19276,63 @@
         <w:rPr>
           <w:szCs w:val="24"/>
         </w:rPr>
-        <w:t>A noun such as “vehicle_number”, “group_no”, “person_id” and “room_type” may refer to an attribute type.</w:t>
+        <w:t>A noun such as “</w:t>
+      </w:r>
+      <w:proofErr w:type="spellStart"/>
+      <w:r>
+        <w:rPr>
+          <w:szCs w:val="24"/>
+        </w:rPr>
+        <w:t>vehicle_number</w:t>
+      </w:r>
+      <w:proofErr w:type="spellEnd"/>
+      <w:r>
+        <w:rPr>
+          <w:szCs w:val="24"/>
+        </w:rPr>
+        <w:t>”, “</w:t>
+      </w:r>
+      <w:proofErr w:type="spellStart"/>
+      <w:r>
+        <w:rPr>
+          <w:szCs w:val="24"/>
+        </w:rPr>
+        <w:t>group_no</w:t>
+      </w:r>
+      <w:proofErr w:type="spellEnd"/>
+      <w:r>
+        <w:rPr>
+          <w:szCs w:val="24"/>
+        </w:rPr>
+        <w:t>”, “</w:t>
+      </w:r>
+      <w:proofErr w:type="spellStart"/>
+      <w:r>
+        <w:rPr>
+          <w:szCs w:val="24"/>
+        </w:rPr>
+        <w:t>person_id</w:t>
+      </w:r>
+      <w:proofErr w:type="spellEnd"/>
+      <w:r>
+        <w:rPr>
+          <w:szCs w:val="24"/>
+        </w:rPr>
+        <w:t>” and “</w:t>
+      </w:r>
+      <w:proofErr w:type="spellStart"/>
+      <w:r>
+        <w:rPr>
+          <w:szCs w:val="24"/>
+        </w:rPr>
+        <w:t>room_type</w:t>
+      </w:r>
+      <w:proofErr w:type="spellEnd"/>
+      <w:r>
+        <w:rPr>
+          <w:szCs w:val="24"/>
+        </w:rPr>
+        <w:t>” may refer to an attribute type.</w:t>
       </w:r>
       <w:r>
         <w:t xml:space="preserve"> </w:t>
@@ -19143,7 +19557,21 @@
         <w:rPr>
           <w:szCs w:val="24"/>
         </w:rPr>
-        <w:t>if a verb is equal to one of the following list {“include”, “involve”, “consists of”, contain, “comprise”, “divided to”, “embrace”}, therefore, this relationship can be aggregation or composition.</w:t>
+        <w:t xml:space="preserve">if a verb is equal to one of the following </w:t>
+      </w:r>
+      <w:proofErr w:type="gramStart"/>
+      <w:r>
+        <w:rPr>
+          <w:szCs w:val="24"/>
+        </w:rPr>
+        <w:t>list</w:t>
+      </w:r>
+      <w:proofErr w:type="gramEnd"/>
+      <w:r>
+        <w:rPr>
+          <w:szCs w:val="24"/>
+        </w:rPr>
+        <w:t xml:space="preserve"> {“include”, “involve”, “consists of”, contain, “comprise”, “divided to”, “embrace”}, therefore, this relationship can be aggregation or composition.</w:t>
       </w:r>
       <w:r>
         <w:t xml:space="preserve"> </w:t>
@@ -19311,7 +19739,23 @@
         </w:rPr>
       </w:pPr>
       <w:r>
-        <w:t>This study will focus on providing solution to generate Use-Case diagram and Class diagram against the particular business requirement. system will read and understand the business requirement using Natural Language Processing and Machine learning and identifying entities and relationships on that for generate use case diagram. And also, classes and relationship between classes will also be identified to generate class diagram. Then system will show generated diagram with including user interacting feature where user can add additional element and add changes to use case or class diagram or edit existing element and its attribute or relations.</w:t>
+        <w:t xml:space="preserve">This study will focus on providing solution to generate Use-Case diagram and Class diagram against the </w:t>
+      </w:r>
+      <w:proofErr w:type="gramStart"/>
+      <w:r>
+        <w:t>particular business</w:t>
+      </w:r>
+      <w:proofErr w:type="gramEnd"/>
+      <w:r>
+        <w:t xml:space="preserve"> requirement. system will read and understand the business requirement using Natural Language Processing and Machine learning and identifying entities and relationships on that for generate use case diagram. </w:t>
+      </w:r>
+      <w:proofErr w:type="gramStart"/>
+      <w:r>
+        <w:t>And also</w:t>
+      </w:r>
+      <w:proofErr w:type="gramEnd"/>
+      <w:r>
+        <w:t>, classes and relationship between classes will also be identified to generate class diagram. Then system will show generated diagram with including user interacting feature where user can add additional element and add changes to use case or class diagram or edit existing element and its attribute or relations.</w:t>
       </w:r>
       <w:sdt>
         <w:sdtPr>
@@ -19447,7 +19891,7 @@
           <w:noProof/>
         </w:rPr>
       </w:pPr>
-      <w:bookmarkStart w:id="42" w:name="_Toc166080996"/>
+      <w:bookmarkStart w:id="42" w:name="_Toc166086789"/>
       <w:r>
         <w:t xml:space="preserve">Figure </w:t>
       </w:r>
@@ -19536,11 +19980,27 @@
         <w:ind w:firstLine="540"/>
       </w:pPr>
       <w:r>
-        <w:t xml:space="preserve">As showing in the Figure 6 proposed solution design, user can upload a text file containing a scenario or simply copy and paste the text inside. The system extracts word fragments and named entities using the NLP module. Subsequently, the ML module will identify and extract the usecases, actors, classes, associations according to the ML algorithms which have </w:t>
+        <w:t xml:space="preserve">As showing in the Figure 6 proposed solution design, user can upload a text file containing a scenario or simply copy and paste the text inside. The system extracts word fragments and named entities using the NLP module. Subsequently, the ML module will identify and extract the </w:t>
+      </w:r>
+      <w:proofErr w:type="spellStart"/>
+      <w:r>
+        <w:t>usecases</w:t>
+      </w:r>
+      <w:proofErr w:type="spellEnd"/>
+      <w:r>
+        <w:t xml:space="preserve">, actors, classes, associations according to the ML algorithms which have </w:t>
       </w:r>
       <w:r>
         <w:lastRenderedPageBreak/>
-        <w:t>implemented. Plant UML modeling draws the use case and class diagram. The system allows editing of the generated diagrams and the user can modify and adjust the use cases, actors, classes, attributes and all types of relationships. Therefore, the output is a highly customizable output that the user will be able to achieve the desired output according to the business requirements provided.</w:t>
+        <w:t xml:space="preserve">implemented. Plant UML modeling draws the use case and class diagram. The system allows editing of the generated </w:t>
+      </w:r>
+      <w:proofErr w:type="gramStart"/>
+      <w:r>
+        <w:t>diagrams</w:t>
+      </w:r>
+      <w:proofErr w:type="gramEnd"/>
+      <w:r>
+        <w:t xml:space="preserve"> and the user can modify and adjust the use cases, actors, classes, attributes and all types of relationships. Therefore, the output is a highly customizable output that the user will be able to achieve the desired output according to the business requirements provided.</w:t>
       </w:r>
       <w:r>
         <w:rPr>
@@ -19646,7 +20106,15 @@
         <w:ind w:firstLine="540"/>
       </w:pPr>
       <w:r>
-        <w:t>The text assure the importance of efficiently extracting information from text data, noting that manual text searching can be difficult and time-consuming, which may lead to important information being skipping. Therefore, providing an automated way to extract information from texts and present it in an organized manner can provide many benefits and save time spent browsing text documents. Information mining technology aims to achieve this goal by systematically analyzing texts and identifying relevant information. The example provided assure the importance of understanding the parts of speech in a sentence to accurately interpret the meaning</w:t>
+        <w:t xml:space="preserve">The text </w:t>
+      </w:r>
+      <w:proofErr w:type="gramStart"/>
+      <w:r>
+        <w:t>assure</w:t>
+      </w:r>
+      <w:proofErr w:type="gramEnd"/>
+      <w:r>
+        <w:t xml:space="preserve"> the importance of efficiently extracting information from text data, noting that manual text searching can be difficult and time-consuming, which may lead to important information being skipping. Therefore, providing an automated way to extract information from texts and present it in an organized manner can provide many benefits and save time spent browsing text documents. Information mining technology aims to achieve this goal by systematically analyzing texts and identifying relevant information. The example provided assure the importance of understanding the parts of speech in a sentence to accurately interpret the meaning</w:t>
       </w:r>
       <w:r>
         <w:rPr>
@@ -19820,7 +20288,7 @@
         <w:pStyle w:val="Caption"/>
         <w:jc w:val="center"/>
       </w:pPr>
-      <w:bookmarkStart w:id="44" w:name="_Toc166080997"/>
+      <w:bookmarkStart w:id="44" w:name="_Toc166086790"/>
       <w:r>
         <w:t xml:space="preserve">Figure </w:t>
       </w:r>
@@ -20099,7 +20567,15 @@
         </w:rPr>
       </w:pPr>
       <w:r>
-        <w:t>Some POS tagging examples can be mention as: Coordinating Conjunction (CC), Cardinal Digit (CD), existential (EX), adjective (JJ), modal (MD) such as could, will etc., proper noun (NNP), predeterminer (PDT), possessive pronoun (PRP), etc. (Rachiele, G.2018) To assign grammatical information to each word in a sentence we used POS taggers</w:t>
+        <w:t xml:space="preserve">Some POS tagging examples can be </w:t>
+      </w:r>
+      <w:proofErr w:type="gramStart"/>
+      <w:r>
+        <w:t>mention</w:t>
+      </w:r>
+      <w:proofErr w:type="gramEnd"/>
+      <w:r>
+        <w:t xml:space="preserve"> as: Coordinating Conjunction (CC), Cardinal Digit (CD), existential (EX), adjective (JJ), modal (MD) such as could, will etc., proper noun (NNP), predeterminer (PDT), possessive pronoun (PRP), etc. (Rachiele, G.2018) To assign grammatical information to each word in a sentence we used POS taggers</w:t>
       </w:r>
       <w:r>
         <w:t>.</w:t>
@@ -20394,7 +20870,7 @@
           <w:noProof/>
         </w:rPr>
       </w:pPr>
-      <w:bookmarkStart w:id="45" w:name="_Toc166080998"/>
+      <w:bookmarkStart w:id="45" w:name="_Toc166086791"/>
       <w:r>
         <w:t xml:space="preserve">Figure </w:t>
       </w:r>
@@ -20578,7 +21054,15 @@
       </w:pPr>
       <w:r>
         <w:lastRenderedPageBreak/>
-        <w:t>The text discusses the process of text preprocessing, where ambiguity resulting from the use of multiple forms of a certain verb or the singular/plural form of a word is reduced. Additionally, common words like "a," "the," "of," and "is" do not contribute much information to our summarization goal. Below are several operations commonly used for document preprocessing.</w:t>
+        <w:t xml:space="preserve">The text discusses the process of text preprocessing, where ambiguity resulting from the use of multiple forms of a certain </w:t>
+      </w:r>
+      <w:proofErr w:type="gramStart"/>
+      <w:r>
+        <w:t>verb</w:t>
+      </w:r>
+      <w:proofErr w:type="gramEnd"/>
+      <w:r>
+        <w:t xml:space="preserve"> or the singular/plural form of a word is reduced. Additionally, common words like "a," "the," "of," and "is" do not contribute much information to our summarization goal. Below are several operations commonly used for document preprocessing.</w:t>
       </w:r>
       <w:r>
         <w:rPr>
@@ -20762,7 +21246,15 @@
         <w:ind w:firstLine="540"/>
       </w:pPr>
       <w:r>
-        <w:t xml:space="preserve"> We apply stemming to bring a word to its root or base form. The examples include use of a singular form rather than using a plural, or removal of ‘ing’ from a verb. To this end, Stanford NLP stemmer is employed in this paper. Paragraph segmentation. Paragraph segmentation divides a paragraph into sentences using sentence tags. </w:t>
+        <w:t xml:space="preserve"> We apply stemming to bring a word to its root or base form. The examples include use of a singular form rather than using a plural, or removal of ‘</w:t>
+      </w:r>
+      <w:proofErr w:type="spellStart"/>
+      <w:r>
+        <w:t>ing</w:t>
+      </w:r>
+      <w:proofErr w:type="spellEnd"/>
+      <w:r>
+        <w:t xml:space="preserve">’ from a verb. To this end, Stanford NLP stemmer is employed in this paper. Paragraph segmentation. Paragraph segmentation divides a paragraph into sentences using sentence tags. </w:t>
       </w:r>
       <w:sdt>
         <w:sdtPr>
@@ -21225,7 +21717,15 @@
         <w:ind w:firstLine="540"/>
       </w:pPr>
       <w:r>
-        <w:t>Thereafter extracting feature task was perform where it checks existence of whole keyword and also existence of all parts of known keywords were performed.</w:t>
+        <w:t xml:space="preserve">Thereafter extracting feature task was perform where it checks existence of whole keyword </w:t>
+      </w:r>
+      <w:proofErr w:type="gramStart"/>
+      <w:r>
+        <w:t>and also</w:t>
+      </w:r>
+      <w:proofErr w:type="gramEnd"/>
+      <w:r>
+        <w:t xml:space="preserve"> existence of all parts of known keywords were performed.</w:t>
       </w:r>
     </w:p>
     <w:p>
@@ -21233,7 +21733,15 @@
         <w:ind w:firstLine="540"/>
       </w:pPr>
       <w:r>
-        <w:t>The recurrent words such as propositions don’t participate as key terms. Calculating the term frequency and inverse document term frequency (TF X IDF), these expressions can dominate other meaningful expressions. Consequently, to deal with some challenging terms we can eradicate from script by allocating probability assessment of zero and also, numerals and nonalphanumeric characters will be removed.</w:t>
+        <w:t xml:space="preserve">The recurrent words such as propositions don’t participate as key terms. Calculating the term frequency and inverse document term frequency (TF X IDF), these expressions can dominate other meaningful expressions. Consequently, to deal with some challenging terms we can eradicate from script by allocating probability assessment of zero </w:t>
+      </w:r>
+      <w:proofErr w:type="gramStart"/>
+      <w:r>
+        <w:t>and also</w:t>
+      </w:r>
+      <w:proofErr w:type="gramEnd"/>
+      <w:r>
+        <w:t>, numerals and nonalphanumeric characters will be removed.</w:t>
       </w:r>
     </w:p>
     <w:p>
@@ -21241,7 +21749,15 @@
         <w:ind w:firstLine="540"/>
       </w:pPr>
       <w:r>
-        <w:t>Thereafter naïve based classifier has been implemented and as previous stages clean and tokenization tasks also perform before generate predicted tags based on decision rule</w:t>
+        <w:t xml:space="preserve">Thereafter naïve based classifier has been implemented and as previous stages </w:t>
+      </w:r>
+      <w:proofErr w:type="gramStart"/>
+      <w:r>
+        <w:t>clean</w:t>
+      </w:r>
+      <w:proofErr w:type="gramEnd"/>
+      <w:r>
+        <w:t xml:space="preserve"> and tokenization tasks also perform before generate predicted tags based on decision rule</w:t>
       </w:r>
     </w:p>
     <w:p>
@@ -21249,7 +21765,23 @@
         <w:ind w:firstLine="540"/>
       </w:pPr>
       <w:r>
-        <w:t>In the decision rule method, it takes the functional text, and the keywords from the early stage perform and also stopwords. First it gets scores of each whole keywords from the functional text provided. Then get scores for each known keywords with all parts in the requirement sentence. After that, three steps performed as.</w:t>
+        <w:t xml:space="preserve">In the decision rule method, it takes the functional text, and the keywords from the early stage perform </w:t>
+      </w:r>
+      <w:proofErr w:type="gramStart"/>
+      <w:r>
+        <w:t>and also</w:t>
+      </w:r>
+      <w:proofErr w:type="gramEnd"/>
+      <w:r>
+        <w:t xml:space="preserve"> </w:t>
+      </w:r>
+      <w:proofErr w:type="spellStart"/>
+      <w:r>
+        <w:t>stopwords</w:t>
+      </w:r>
+      <w:proofErr w:type="spellEnd"/>
+      <w:r>
+        <w:t>. First it gets scores of each whole keywords from the functional text provided. Then get scores for each known keywords with all parts in the requirement sentence. After that, three steps performed as.</w:t>
       </w:r>
     </w:p>
     <w:p>
@@ -21323,7 +21855,23 @@
         <w:ind w:firstLine="540"/>
       </w:pPr>
       <w:r>
-        <w:t>In this implementation our focus mainly on identifying relationship in both use case and class diagram related components separately. This is a combination of two models where one model will be identifying relationship involved entities. As an example of use case diagram first model will identify what are the actors and use cases involve in the relationship. Second model will be identifying the relationship type of that particular relationship. These two models need to build for both use case and class diagram separately. Two models per each diagram type to identify relationship involved in particular functional requirement text.</w:t>
+        <w:t xml:space="preserve">In this implementation our focus mainly on identifying relationship in both use case and class diagram related components separately. This is a combination of two models where one model will be identifying relationship involved entities. As an example of use case diagram first model will identify what are the actors and use cases involve in the relationship. Second model will be identifying the relationship type of that </w:t>
+      </w:r>
+      <w:proofErr w:type="gramStart"/>
+      <w:r>
+        <w:t>particular relationship</w:t>
+      </w:r>
+      <w:proofErr w:type="gramEnd"/>
+      <w:r>
+        <w:t xml:space="preserve">. These two models need to build for both use case and class diagram separately. Two models per each diagram type to identify relationship involved </w:t>
+      </w:r>
+      <w:proofErr w:type="gramStart"/>
+      <w:r>
+        <w:t>in particular functional</w:t>
+      </w:r>
+      <w:proofErr w:type="gramEnd"/>
+      <w:r>
+        <w:t xml:space="preserve"> requirement text.</w:t>
       </w:r>
       <w:r>
         <w:rPr>
@@ -21400,8 +21948,13 @@
       <w:pPr>
         <w:ind w:firstLine="540"/>
       </w:pPr>
-      <w:r>
-        <w:t>Similar to the previous implementation, in this iteration, we again divide the initial dataset into subsets containing functional requirement sentences for each diagram element. This time, we focus on use case relationships and class relationships. Each dataset is then separated into two subsets for the two models: one with entities involved in the relationship and the other with the relationship type along with the functional text. These subsets are divided into validation, training, and test pairs, with the same distribution as before. Two separate machine learning models are built for each diagram type using these training datasets.</w:t>
+      <w:proofErr w:type="gramStart"/>
+      <w:r>
+        <w:t>Similar to</w:t>
+      </w:r>
+      <w:proofErr w:type="gramEnd"/>
+      <w:r>
+        <w:t xml:space="preserve"> the previous implementation, in this iteration, we again divide the initial dataset into subsets containing functional requirement sentences for each diagram element. This time, we focus on use case relationships and class relationships. Each dataset is then separated into two subsets for the two models: one with entities involved in the relationship and the other with the relationship type along with the functional text. These subsets are divided into validation, training, and test pairs, with the same distribution as before. Two separate machine learning models are built for each diagram type using these training datasets.</w:t>
       </w:r>
       <w:r>
         <w:rPr>
@@ -21504,7 +22057,23 @@
         <w:ind w:firstLine="540"/>
       </w:pPr>
       <w:r>
-        <w:t>With this implementation we want to generate the usecase and class diagram according to identified elements through previous two implementation. Usecase and class diagram elements that has been identified from functional requirement text has outputted as JSON file format.</w:t>
+        <w:t xml:space="preserve">With this implementation we want to generate the </w:t>
+      </w:r>
+      <w:proofErr w:type="spellStart"/>
+      <w:r>
+        <w:t>usecase</w:t>
+      </w:r>
+      <w:proofErr w:type="spellEnd"/>
+      <w:r>
+        <w:t xml:space="preserve"> and class diagram according to identified elements through previous two implementation. </w:t>
+      </w:r>
+      <w:proofErr w:type="spellStart"/>
+      <w:r>
+        <w:t>Usecase</w:t>
+      </w:r>
+      <w:proofErr w:type="spellEnd"/>
+      <w:r>
+        <w:t xml:space="preserve"> and class diagram elements that has been identified from functional requirement text has outputted as JSON file format.</w:t>
       </w:r>
       <w:r>
         <w:rPr>
@@ -21788,7 +22357,15 @@
         <w:ind w:left="990" w:hanging="180"/>
       </w:pPr>
       <w:r>
-        <w:t xml:space="preserve">True positives: are when we assume an observation belongs to a particular class and actually it is belonging to that exact class. </w:t>
+        <w:t xml:space="preserve">True positives: are when we assume an observation belongs to a particular class and </w:t>
+      </w:r>
+      <w:proofErr w:type="gramStart"/>
+      <w:r>
+        <w:t>actually it</w:t>
+      </w:r>
+      <w:proofErr w:type="gramEnd"/>
+      <w:r>
+        <w:t xml:space="preserve"> is belonging to that exact class. </w:t>
       </w:r>
     </w:p>
     <w:p>
@@ -21802,7 +22379,15 @@
         <w:ind w:left="990" w:hanging="180"/>
       </w:pPr>
       <w:r>
-        <w:t>True negatives: are when we assume an observation is not belonging to a particular class and that actually not belonging to that particular class as expected.</w:t>
+        <w:t xml:space="preserve">True negatives: are when we assume an observation is not belonging to a particular class and that actually not belonging to that </w:t>
+      </w:r>
+      <w:proofErr w:type="gramStart"/>
+      <w:r>
+        <w:t>particular class</w:t>
+      </w:r>
+      <w:proofErr w:type="gramEnd"/>
+      <w:r>
+        <w:t xml:space="preserve"> as expected.</w:t>
       </w:r>
     </w:p>
     <w:p>
@@ -21816,7 +22401,15 @@
         <w:ind w:left="990" w:hanging="180"/>
       </w:pPr>
       <w:r>
-        <w:t>False positives: occur when we predict our observation belongs to a one particular class but in reality, it is not belonging to that class.</w:t>
+        <w:t xml:space="preserve">False positives: occur when we predict our observation belongs to a one </w:t>
+      </w:r>
+      <w:proofErr w:type="gramStart"/>
+      <w:r>
+        <w:t>particular class</w:t>
+      </w:r>
+      <w:proofErr w:type="gramEnd"/>
+      <w:r>
+        <w:t xml:space="preserve"> but in reality, it is not belonging to that class.</w:t>
       </w:r>
     </w:p>
     <w:p>
@@ -21830,7 +22423,15 @@
         <w:ind w:left="990" w:hanging="180"/>
       </w:pPr>
       <w:r>
-        <w:t>False negatives: occur when we assume an observation is not belonging to a particular class but actually it is belonging to that same class</w:t>
+        <w:t xml:space="preserve">False negatives: occur when we assume an observation is not belonging to a particular class but </w:t>
+      </w:r>
+      <w:proofErr w:type="gramStart"/>
+      <w:r>
+        <w:t>actually it</w:t>
+      </w:r>
+      <w:proofErr w:type="gramEnd"/>
+      <w:r>
+        <w:t xml:space="preserve"> is belonging to that same class</w:t>
       </w:r>
     </w:p>
     <w:p>
@@ -21900,7 +22501,7 @@
           <w:iCs/>
         </w:rPr>
       </w:pPr>
-      <w:bookmarkStart w:id="46" w:name="_Toc166080999"/>
+      <w:bookmarkStart w:id="46" w:name="_Toc166086792"/>
       <w:r>
         <w:rPr>
           <w:i/>
@@ -22147,7 +22748,31 @@
         <w:jc w:val="left"/>
       </w:pPr>
       <w:r>
-        <w:t>The chapter transitions to system development for AI, outlining the stages for developing NLP and ML applications. Python and various libraries are highlighted for development. Similar tools in the field, such as Lucidchart, Visual Paradigm, StarUML, Enterprise Architect, and MagicDraw, are introduced, emphasizing their AI-powered features.</w:t>
+        <w:t xml:space="preserve">The chapter transitions to system development for AI, outlining the stages for developing NLP and ML applications. Python and various libraries are highlighted for development. Similar tools in the field, such as </w:t>
+      </w:r>
+      <w:proofErr w:type="spellStart"/>
+      <w:r>
+        <w:t>Lucidchart</w:t>
+      </w:r>
+      <w:proofErr w:type="spellEnd"/>
+      <w:r>
+        <w:t xml:space="preserve">, Visual Paradigm, </w:t>
+      </w:r>
+      <w:proofErr w:type="spellStart"/>
+      <w:r>
+        <w:t>StarUML</w:t>
+      </w:r>
+      <w:proofErr w:type="spellEnd"/>
+      <w:r>
+        <w:t xml:space="preserve">, Enterprise Architect, and </w:t>
+      </w:r>
+      <w:proofErr w:type="spellStart"/>
+      <w:r>
+        <w:t>MagicDraw</w:t>
+      </w:r>
+      <w:proofErr w:type="spellEnd"/>
+      <w:r>
+        <w:t>, are introduced, emphasizing their AI-powered features.</w:t>
       </w:r>
     </w:p>
     <w:p>
@@ -22370,7 +22995,7 @@
         <w:jc w:val="center"/>
       </w:pPr>
       <w:bookmarkStart w:id="55" w:name="_Toc152788792"/>
-      <w:bookmarkStart w:id="56" w:name="_Toc166081000"/>
+      <w:bookmarkStart w:id="56" w:name="_Toc166086793"/>
       <w:r>
         <w:t xml:space="preserve">Figure </w:t>
       </w:r>
@@ -22496,7 +23121,7 @@
         <w:pStyle w:val="Caption"/>
         <w:jc w:val="center"/>
       </w:pPr>
-      <w:bookmarkStart w:id="58" w:name="_Toc166081001"/>
+      <w:bookmarkStart w:id="58" w:name="_Toc166086794"/>
       <w:r>
         <w:t xml:space="preserve">Figure </w:t>
       </w:r>
@@ -22899,8 +23524,17 @@
                 <w:sz w:val="16"/>
                 <w:szCs w:val="16"/>
               </w:rPr>
-              <w:t>AI Based UML Diagrams Generatorrm</w:t>
-            </w:r>
+              <w:t xml:space="preserve">AI Based UML Diagrams </w:t>
+            </w:r>
+            <w:proofErr w:type="spellStart"/>
+            <w:r>
+              <w:rPr>
+                <w:sz w:val="16"/>
+                <w:szCs w:val="16"/>
+              </w:rPr>
+              <w:t>Generatorrm</w:t>
+            </w:r>
+            <w:proofErr w:type="spellEnd"/>
           </w:p>
         </w:tc>
         <w:tc>
@@ -25085,9 +25719,11 @@
       <w:r>
         <w:t xml:space="preserve">The system shall </w:t>
       </w:r>
+      <w:proofErr w:type="gramStart"/>
       <w:r>
         <w:t>analyses</w:t>
       </w:r>
+      <w:proofErr w:type="gramEnd"/>
       <w:r>
         <w:t xml:space="preserve"> the requirements context using NLP techniques. </w:t>
       </w:r>
@@ -25472,7 +26108,15 @@
         <w:t xml:space="preserve">. </w:t>
       </w:r>
       <w:r>
-        <w:t>The textual use case description consist of 6 parts:</w:t>
+        <w:t xml:space="preserve">The textual use case description </w:t>
+      </w:r>
+      <w:proofErr w:type="gramStart"/>
+      <w:r>
+        <w:t>consist</w:t>
+      </w:r>
+      <w:proofErr w:type="gramEnd"/>
+      <w:r>
+        <w:t xml:space="preserve"> of 6 parts:</w:t>
       </w:r>
     </w:p>
     <w:p>
@@ -25519,9 +26163,11 @@
           <w:numId w:val="96"/>
         </w:numPr>
       </w:pPr>
+      <w:proofErr w:type="gramStart"/>
       <w:r>
         <w:t>Exit  condition</w:t>
       </w:r>
+      <w:proofErr w:type="gramEnd"/>
     </w:p>
     <w:p>
       <w:pPr>
@@ -25540,8 +26186,13 @@
         <w:pStyle w:val="Heading3"/>
         <w:ind w:left="1288"/>
       </w:pPr>
-      <w:r>
-        <w:t>Usecase 1:</w:t>
+      <w:proofErr w:type="spellStart"/>
+      <w:r>
+        <w:t>Usecase</w:t>
+      </w:r>
+      <w:proofErr w:type="spellEnd"/>
+      <w:r>
+        <w:t xml:space="preserve"> 1:</w:t>
       </w:r>
     </w:p>
     <w:tbl>
@@ -25727,6 +26378,7 @@
                 <w:szCs w:val="24"/>
               </w:rPr>
             </w:pPr>
+            <w:proofErr w:type="spellStart"/>
             <w:r>
               <w:rPr>
                 <w:rFonts w:cstheme="majorBidi"/>
@@ -25734,6 +26386,7 @@
               </w:rPr>
               <w:t>Elementsfinder</w:t>
             </w:r>
+            <w:proofErr w:type="spellEnd"/>
           </w:p>
           <w:p>
             <w:pPr>
@@ -25748,13 +26401,24 @@
                 <w:szCs w:val="24"/>
               </w:rPr>
             </w:pPr>
+            <w:proofErr w:type="spellStart"/>
+            <w:proofErr w:type="gramStart"/>
             <w:r>
               <w:rPr>
                 <w:rFonts w:cstheme="majorBidi"/>
                 <w:szCs w:val="24"/>
               </w:rPr>
-              <w:t>Relationshipfinder :</w:t>
-            </w:r>
+              <w:t>Relationshipfinder</w:t>
+            </w:r>
+            <w:proofErr w:type="spellEnd"/>
+            <w:r>
+              <w:rPr>
+                <w:rFonts w:cstheme="majorBidi"/>
+                <w:szCs w:val="24"/>
+              </w:rPr>
+              <w:t xml:space="preserve"> :</w:t>
+            </w:r>
+            <w:proofErr w:type="gramEnd"/>
           </w:p>
           <w:p>
             <w:pPr>
@@ -25985,8 +26649,13 @@
         <w:pStyle w:val="Heading3"/>
         <w:ind w:left="1288"/>
       </w:pPr>
-      <w:r>
-        <w:t>Usecase 2:</w:t>
+      <w:proofErr w:type="spellStart"/>
+      <w:r>
+        <w:t>Usecase</w:t>
+      </w:r>
+      <w:proofErr w:type="spellEnd"/>
+      <w:r>
+        <w:t xml:space="preserve"> 2:</w:t>
       </w:r>
     </w:p>
     <w:tbl>
@@ -26465,9 +27134,14 @@
         <w:pStyle w:val="Heading3"/>
         <w:ind w:left="1288"/>
       </w:pPr>
+      <w:proofErr w:type="spellStart"/>
       <w:r>
         <w:lastRenderedPageBreak/>
-        <w:t>Usecase 3:</w:t>
+        <w:t>Usecase</w:t>
+      </w:r>
+      <w:proofErr w:type="spellEnd"/>
+      <w:r>
+        <w:t xml:space="preserve"> 3:</w:t>
       </w:r>
     </w:p>
     <w:tbl>
@@ -26962,8 +27636,13 @@
         <w:pStyle w:val="Heading3"/>
         <w:ind w:left="1288"/>
       </w:pPr>
-      <w:r>
-        <w:t>Usecase 5:</w:t>
+      <w:proofErr w:type="spellStart"/>
+      <w:r>
+        <w:t>Usecase</w:t>
+      </w:r>
+      <w:proofErr w:type="spellEnd"/>
+      <w:r>
+        <w:t xml:space="preserve"> 5:</w:t>
       </w:r>
     </w:p>
     <w:tbl>
@@ -27333,8 +28012,13 @@
         <w:pStyle w:val="Heading3"/>
         <w:ind w:left="1288"/>
       </w:pPr>
-      <w:r>
-        <w:t>Usecase 6:</w:t>
+      <w:proofErr w:type="spellStart"/>
+      <w:r>
+        <w:t>Usecase</w:t>
+      </w:r>
+      <w:proofErr w:type="spellEnd"/>
+      <w:r>
+        <w:t xml:space="preserve"> 6:</w:t>
       </w:r>
     </w:p>
     <w:tbl>
@@ -27828,7 +28512,7 @@
         <w:pStyle w:val="Caption"/>
         <w:jc w:val="center"/>
       </w:pPr>
-      <w:bookmarkStart w:id="81" w:name="_Toc166081002"/>
+      <w:bookmarkStart w:id="81" w:name="_Toc166086795"/>
       <w:r>
         <w:t xml:space="preserve">Figure </w:t>
       </w:r>
@@ -27891,7 +28575,47 @@
           <w:szCs w:val="24"/>
           <w:shd w:val="clear" w:color="auto" w:fill="FBFBFB"/>
         </w:rPr>
-        <w:t xml:space="preserve"> documents as text or a file and then choose Model type (class , usecase)</w:t>
+        <w:t xml:space="preserve"> documents as text or a file and then choose Model type (</w:t>
+      </w:r>
+      <w:proofErr w:type="gramStart"/>
+      <w:r>
+        <w:rPr>
+          <w:rFonts w:cstheme="majorBidi"/>
+          <w:color w:val="000000"/>
+          <w:szCs w:val="24"/>
+          <w:shd w:val="clear" w:color="auto" w:fill="FBFBFB"/>
+        </w:rPr>
+        <w:t>class ,</w:t>
+      </w:r>
+      <w:proofErr w:type="gramEnd"/>
+      <w:r>
+        <w:rPr>
+          <w:rFonts w:cstheme="majorBidi"/>
+          <w:color w:val="000000"/>
+          <w:szCs w:val="24"/>
+          <w:shd w:val="clear" w:color="auto" w:fill="FBFBFB"/>
+        </w:rPr>
+        <w:t xml:space="preserve"> </w:t>
+      </w:r>
+      <w:proofErr w:type="spellStart"/>
+      <w:r>
+        <w:rPr>
+          <w:rFonts w:cstheme="majorBidi"/>
+          <w:color w:val="000000"/>
+          <w:szCs w:val="24"/>
+          <w:shd w:val="clear" w:color="auto" w:fill="FBFBFB"/>
+        </w:rPr>
+        <w:t>usecase</w:t>
+      </w:r>
+      <w:proofErr w:type="spellEnd"/>
+      <w:r>
+        <w:rPr>
+          <w:rFonts w:cstheme="majorBidi"/>
+          <w:color w:val="000000"/>
+          <w:szCs w:val="24"/>
+          <w:shd w:val="clear" w:color="auto" w:fill="FBFBFB"/>
+        </w:rPr>
+        <w:t>)</w:t>
       </w:r>
       <w:r>
         <w:rPr>
@@ -28013,7 +28737,7 @@
         <w:spacing w:line="360" w:lineRule="auto"/>
         <w:jc w:val="center"/>
       </w:pPr>
-      <w:bookmarkStart w:id="83" w:name="_Toc166081003"/>
+      <w:bookmarkStart w:id="83" w:name="_Toc166086796"/>
       <w:r>
         <w:t xml:space="preserve">Figure </w:t>
       </w:r>
@@ -28062,7 +28786,15 @@
         <w:ind w:firstLine="540"/>
       </w:pPr>
       <w:r>
-        <w:t>The Flask class acts as an intermediary between the user and our system, providing the graphical interface (HTML CSS) and sending information to the DocumentAnalysis class.</w:t>
+        <w:t xml:space="preserve">The Flask class acts as an intermediary between the user and our system, providing the graphical interface (HTML CSS) and sending information to the </w:t>
+      </w:r>
+      <w:proofErr w:type="spellStart"/>
+      <w:r>
+        <w:t>DocumentAnalysis</w:t>
+      </w:r>
+      <w:proofErr w:type="spellEnd"/>
+      <w:r>
+        <w:t xml:space="preserve"> class.</w:t>
       </w:r>
     </w:p>
     <w:p>
@@ -28070,7 +28802,15 @@
         <w:ind w:firstLine="540"/>
       </w:pPr>
       <w:r>
-        <w:t>The DocumentAnalysis class prepares the input data and then sends it to the ElementsFinder and RelationshipFinder classes.</w:t>
+        <w:t xml:space="preserve">The </w:t>
+      </w:r>
+      <w:proofErr w:type="spellStart"/>
+      <w:r>
+        <w:t>DocumentAnalysis</w:t>
+      </w:r>
+      <w:proofErr w:type="spellEnd"/>
+      <w:r>
+        <w:t xml:space="preserve"> class prepares the input data and then sends it to the ElementsFinder and RelationshipFinder classes.</w:t>
       </w:r>
     </w:p>
     <w:p>
@@ -28097,7 +28837,15 @@
         </w:rPr>
       </w:pPr>
       <w:r>
-        <w:t>The GenerateDiagram class draws the diagrams after analyzing the data.</w:t>
+        <w:t xml:space="preserve">The </w:t>
+      </w:r>
+      <w:proofErr w:type="spellStart"/>
+      <w:r>
+        <w:t>GenerateDiagram</w:t>
+      </w:r>
+      <w:proofErr w:type="spellEnd"/>
+      <w:r>
+        <w:t xml:space="preserve"> class draws the diagrams after analyzing the data.</w:t>
       </w:r>
     </w:p>
     <w:p>
@@ -28327,7 +29075,7 @@
           <w:noProof/>
         </w:rPr>
       </w:pPr>
-      <w:bookmarkStart w:id="89" w:name="_Toc166081004"/>
+      <w:bookmarkStart w:id="89" w:name="_Toc166086797"/>
       <w:r>
         <w:t xml:space="preserve">Figure </w:t>
       </w:r>
@@ -28646,7 +29394,7 @@
         <w:pStyle w:val="Caption"/>
         <w:jc w:val="center"/>
       </w:pPr>
-      <w:bookmarkStart w:id="92" w:name="_Toc166081005"/>
+      <w:bookmarkStart w:id="92" w:name="_Toc166086798"/>
       <w:r>
         <w:t xml:space="preserve">Figure </w:t>
       </w:r>
@@ -28701,7 +29449,23 @@
         </w:rPr>
       </w:pPr>
       <w:r>
-        <w:t>On the server side, the server sends the file or user request to the NLP class, which processes the requirements and analyzes the texts using the SpaCy library. A UML file is created based on the results extracted from the text analysis, and then the file is sent to the PlantUML tool to convert it into an image. Finally, the server sends the file generated by UML to the client.</w:t>
+        <w:t xml:space="preserve">On the server side, the server sends the file or user request to the NLP class, which processes the requirements and analyzes the texts using the </w:t>
+      </w:r>
+      <w:proofErr w:type="spellStart"/>
+      <w:r>
+        <w:t>SpaCy</w:t>
+      </w:r>
+      <w:proofErr w:type="spellEnd"/>
+      <w:r>
+        <w:t xml:space="preserve"> library. A UML file is created based on the results extracted from the text analysis, and then the file is sent to the </w:t>
+      </w:r>
+      <w:proofErr w:type="spellStart"/>
+      <w:r>
+        <w:t>PlantUML</w:t>
+      </w:r>
+      <w:proofErr w:type="spellEnd"/>
+      <w:r>
+        <w:t xml:space="preserve"> tool to convert it into an image. Finally, the server sends the file generated by UML to the client.</w:t>
       </w:r>
     </w:p>
     <w:p>
@@ -28761,11 +29525,8 @@
     </w:p>
     <w:p>
       <w:pPr>
+        <w:keepNext/>
         <w:ind w:firstLine="426"/>
-        <w:rPr>
-          <w:rtl/>
-          <w:lang w:val="en-GB"/>
-        </w:rPr>
       </w:pPr>
       <w:r>
         <w:rPr>
@@ -28774,10 +29535,10 @@
           <w:lang w:val="ar-SA"/>
         </w:rPr>
         <w:drawing>
-          <wp:inline distT="0" distB="0" distL="0" distR="0" wp14:anchorId="60110994" wp14:editId="5B326FFC">
-            <wp:extent cx="4966970" cy="2983424"/>
+          <wp:inline distT="0" distB="0" distL="0" distR="0" wp14:anchorId="2D4B05E4" wp14:editId="409E6059">
+            <wp:extent cx="5911215" cy="2319655"/>
             <wp:effectExtent l="0" t="0" r="0" b="0"/>
-            <wp:docPr id="362456728" name="Picture 1"/>
+            <wp:docPr id="1536033095" name="Picture 1" descr="A diagram of a system"/>
             <wp:cNvGraphicFramePr>
               <a:graphicFrameLocks xmlns:a="http://schemas.openxmlformats.org/drawingml/2006/main" noChangeAspect="1"/>
             </wp:cNvGraphicFramePr>
@@ -28785,7 +29546,7 @@
               <a:graphicData uri="http://schemas.openxmlformats.org/drawingml/2006/picture">
                 <pic:pic xmlns:pic="http://schemas.openxmlformats.org/drawingml/2006/picture">
                   <pic:nvPicPr>
-                    <pic:cNvPr id="362456728" name="Picture 362456728"/>
+                    <pic:cNvPr id="1536033095" name="Picture 1" descr="A diagram of a system"/>
                     <pic:cNvPicPr/>
                   </pic:nvPicPr>
                   <pic:blipFill>
@@ -28803,7 +29564,7 @@
                   <pic:spPr>
                     <a:xfrm>
                       <a:off x="0" y="0"/>
-                      <a:ext cx="4987149" cy="2995545"/>
+                      <a:ext cx="5911215" cy="2319655"/>
                     </a:xfrm>
                     <a:prstGeom prst="rect">
                       <a:avLst/>
@@ -28818,9 +29579,50 @@
     </w:p>
     <w:p>
       <w:pPr>
+        <w:pStyle w:val="Caption"/>
+        <w:jc w:val="center"/>
+        <w:rPr>
+          <w:lang w:val="en-001"/>
+        </w:rPr>
+      </w:pPr>
+      <w:bookmarkStart w:id="96" w:name="_Toc166086799"/>
+      <w:r>
+        <w:t xml:space="preserve">Figure </w:t>
+      </w:r>
+      <w:r>
+        <w:fldChar w:fldCharType="begin"/>
+      </w:r>
+      <w:r>
+        <w:instrText xml:space="preserve"> SEQ Figure \* ARABIC </w:instrText>
+      </w:r>
+      <w:r>
+        <w:fldChar w:fldCharType="separate"/>
+      </w:r>
+      <w:r>
+        <w:rPr>
+          <w:noProof/>
+        </w:rPr>
+        <w:t>19</w:t>
+      </w:r>
+      <w:r>
+        <w:fldChar w:fldCharType="end"/>
+      </w:r>
+      <w:r>
+        <w:rPr>
+          <w:lang w:val="en-001"/>
+        </w:rPr>
+        <w:t>:</w:t>
+      </w:r>
+      <w:r>
+        <w:t>Component Diagram</w:t>
+      </w:r>
+      <w:bookmarkEnd w:id="96"/>
+    </w:p>
+    <w:p>
+      <w:pPr>
         <w:pStyle w:val="Heading3"/>
       </w:pPr>
-      <w:bookmarkStart w:id="96" w:name="_Toc158653214"/>
+      <w:bookmarkStart w:id="97" w:name="_Toc158653214"/>
       <w:r>
         <w:t xml:space="preserve">First main component: </w:t>
       </w:r>
@@ -28969,6 +29771,7 @@
           <w:bCs/>
           <w:lang w:val="en-GB"/>
         </w:rPr>
+        <w:lastRenderedPageBreak/>
         <w:t xml:space="preserve">findClass(doc): </w:t>
       </w:r>
     </w:p>
@@ -29203,53 +30006,42 @@
           <w:b/>
           <w:bCs/>
         </w:rPr>
-        <w:t>diagram</w:t>
-      </w:r>
-      <w:r>
-        <w:t xml:space="preserve"> </w:t>
+        <w:t>Generate Diagram</w:t>
       </w:r>
       <w:r>
         <w:rPr>
           <w:b/>
           <w:bCs/>
         </w:rPr>
-        <w:t>drawing</w:t>
-      </w:r>
-      <w:r>
+        <w:t>:</w:t>
+      </w:r>
+    </w:p>
+    <w:p>
+      <w:pPr>
+        <w:pStyle w:val="Body"/>
+        <w:rPr>
+          <w:lang w:val="en-GB"/>
+        </w:rPr>
+      </w:pPr>
+      <w:r>
+        <w:rPr>
+          <w:lang w:val="en-GB"/>
+        </w:rPr>
+        <w:t>This class generates an image from the UML diagram text using PlantUML. It, which runs PlantUML with the diagram.uml file as input and specifies the output.</w:t>
+      </w:r>
+    </w:p>
+    <w:p>
+      <w:pPr>
         <w:rPr>
           <w:b/>
           <w:bCs/>
         </w:rPr>
-        <w:t>:</w:t>
-      </w:r>
-    </w:p>
-    <w:p>
-      <w:pPr>
-        <w:pStyle w:val="Body"/>
-        <w:rPr>
-          <w:lang w:val="en-GB"/>
-        </w:rPr>
-      </w:pPr>
-      <w:r>
-        <w:rPr>
-          <w:lang w:val="en-GB"/>
-        </w:rPr>
-        <w:t>This class generates an image from the UML diagram text using PlantUML. It, which runs PlantUML with the diagram.uml file as input and specifies the output.</w:t>
-      </w:r>
-    </w:p>
-    <w:p>
-      <w:pPr>
+      </w:pPr>
+      <w:r>
         <w:rPr>
           <w:b/>
           <w:bCs/>
         </w:rPr>
-      </w:pPr>
-      <w:r>
-        <w:rPr>
-          <w:b/>
-          <w:bCs/>
-        </w:rPr>
-        <w:lastRenderedPageBreak/>
         <w:t>method:</w:t>
       </w:r>
     </w:p>
@@ -29270,6 +30062,7 @@
           <w:b/>
           <w:bCs/>
         </w:rPr>
+        <w:lastRenderedPageBreak/>
         <w:t>create_uml()</w:t>
       </w:r>
     </w:p>
@@ -29295,6 +30088,56 @@
     </w:p>
     <w:p>
       <w:pPr>
+        <w:ind w:firstLine="540"/>
+        <w:rPr>
+          <w:b/>
+          <w:bCs/>
+          <w:szCs w:val="24"/>
+        </w:rPr>
+      </w:pPr>
+      <w:r>
+        <w:rPr>
+          <w:b/>
+          <w:bCs/>
+          <w:szCs w:val="24"/>
+        </w:rPr>
+        <w:t>user interface:</w:t>
+      </w:r>
+    </w:p>
+    <w:p>
+      <w:pPr>
+        <w:ind w:firstLine="540"/>
+        <w:rPr>
+          <w:szCs w:val="24"/>
+        </w:rPr>
+      </w:pPr>
+      <w:r>
+        <w:rPr>
+          <w:szCs w:val="24"/>
+        </w:rPr>
+        <w:t xml:space="preserve">It sends the requirements entered by the user, receives the diagram, displays it to the user and allows the user to download the diagram in PDF format. The user interface has 3 pages which is home page, entry page and diagram display </w:t>
+      </w:r>
+      <w:r>
+        <w:rPr>
+          <w:szCs w:val="24"/>
+        </w:rPr>
+        <w:t>page.</w:t>
+      </w:r>
+      <w:r>
+        <w:rPr>
+          <w:szCs w:val="24"/>
+        </w:rPr>
+        <w:t xml:space="preserve"> The</w:t>
+      </w:r>
+      <w:r>
+        <w:rPr>
+          <w:szCs w:val="24"/>
+        </w:rPr>
+        <w:t xml:space="preserve"> user interface was constructed using the Flask framework.</w:t>
+      </w:r>
+    </w:p>
+    <w:p>
+      <w:pPr>
         <w:pStyle w:val="Heading2"/>
         <w:ind w:left="540" w:hanging="540"/>
       </w:pPr>
@@ -29316,13 +30159,13 @@
         </w:rPr>
         <w:t>Design</w:t>
       </w:r>
-      <w:bookmarkEnd w:id="96"/>
+      <w:bookmarkEnd w:id="97"/>
     </w:p>
     <w:p>
       <w:pPr>
         <w:pStyle w:val="Body"/>
       </w:pPr>
-      <w:bookmarkStart w:id="97" w:name="_Toc158653215"/>
+      <w:bookmarkStart w:id="98" w:name="_Toc158653215"/>
       <w:r>
         <w:t xml:space="preserve">The program converts the text to lowercase, then divides it into sentences and stores each sentence in a row </w:t>
       </w:r>
@@ -29336,10 +30179,23 @@
         <w:t xml:space="preserve"> </w:t>
       </w:r>
       <w:r>
-        <w:t xml:space="preserve">'actor', 'use case', 'relation between actor and use case', 'class', 'method', 'attribute', and 'relation between classes'. Finally, it creates a file with the extension 'diagram.uml' to draw the </w:t>
-      </w:r>
-      <w:r>
-        <w:t>digram.</w:t>
+        <w:t>'actor', 'use case', 'relation between actor and use case', 'class', 'method', 'attribute', and 'relation between classes'. Finally, it creates a file with the extension '</w:t>
+      </w:r>
+      <w:proofErr w:type="spellStart"/>
+      <w:r>
+        <w:t>diagram.uml</w:t>
+      </w:r>
+      <w:proofErr w:type="spellEnd"/>
+      <w:r>
+        <w:t xml:space="preserve">' to draw the </w:t>
+      </w:r>
+      <w:proofErr w:type="spellStart"/>
+      <w:r>
+        <w:t>digram</w:t>
+      </w:r>
+      <w:proofErr w:type="spellEnd"/>
+      <w:r>
+        <w:t>.</w:t>
       </w:r>
     </w:p>
     <w:p>
@@ -29355,7 +30211,23 @@
         <w:pStyle w:val="Body"/>
       </w:pPr>
       <w:r>
-        <w:t xml:space="preserve">• Software requirement dataset can be find in keggle </w:t>
+        <w:t xml:space="preserve">• Software requirement dataset can be </w:t>
+      </w:r>
+      <w:proofErr w:type="gramStart"/>
+      <w:r>
+        <w:t>find</w:t>
+      </w:r>
+      <w:proofErr w:type="gramEnd"/>
+      <w:r>
+        <w:t xml:space="preserve"> in </w:t>
+      </w:r>
+      <w:proofErr w:type="spellStart"/>
+      <w:r>
+        <w:t>keggle</w:t>
+      </w:r>
+      <w:proofErr w:type="spellEnd"/>
+      <w:r>
+        <w:t xml:space="preserve"> </w:t>
       </w:r>
     </w:p>
     <w:p>
@@ -29373,16 +30245,26 @@
           <w:t>https://www.kaggle.com/iamsouvik/software-requirements-dataset</w:t>
         </w:r>
       </w:hyperlink>
+      <w:proofErr w:type="gramStart"/>
       <w:r>
         <w:t>) .</w:t>
       </w:r>
+      <w:proofErr w:type="gramEnd"/>
     </w:p>
     <w:p>
       <w:pPr>
         <w:pStyle w:val="Body"/>
       </w:pPr>
       <w:r>
-        <w:t xml:space="preserve">• Labeled requirement dataset can be find in zenodo </w:t>
+        <w:t xml:space="preserve">• Labeled requirement dataset can be find in </w:t>
+      </w:r>
+      <w:proofErr w:type="spellStart"/>
+      <w:r>
+        <w:t>zenodo</w:t>
+      </w:r>
+      <w:proofErr w:type="spellEnd"/>
+      <w:r>
+        <w:t xml:space="preserve"> </w:t>
       </w:r>
     </w:p>
     <w:p>
@@ -29400,9 +30282,11 @@
           <w:t>https://zenodo.org/record/268542#.X05hwMgzZhF</w:t>
         </w:r>
       </w:hyperlink>
+      <w:proofErr w:type="gramStart"/>
       <w:r>
         <w:t>) .</w:t>
       </w:r>
+      <w:proofErr w:type="gramEnd"/>
     </w:p>
     <w:p>
       <w:pPr>
@@ -29427,9 +30311,11 @@
           <w:t>http://fmt.isti.cnr.it/nlreqdataset/</w:t>
         </w:r>
       </w:hyperlink>
+      <w:proofErr w:type="gramStart"/>
       <w:r>
         <w:t>) .</w:t>
       </w:r>
+      <w:proofErr w:type="gramEnd"/>
     </w:p>
     <w:p>
       <w:pPr>
@@ -29443,7 +30329,7 @@
       <w:r>
         <w:t>Interface Design</w:t>
       </w:r>
-      <w:bookmarkEnd w:id="97"/>
+      <w:bookmarkEnd w:id="98"/>
     </w:p>
     <w:p>
       <w:pPr>
@@ -29457,7 +30343,7 @@
           <w:noProof/>
         </w:rPr>
         <w:drawing>
-          <wp:inline distT="0" distB="0" distL="0" distR="0" wp14:anchorId="0D7E42D2" wp14:editId="11E3769D">
+          <wp:inline distT="0" distB="0" distL="0" distR="0" wp14:anchorId="0D7E42D2" wp14:editId="0F998F27">
             <wp:extent cx="5415094" cy="2955719"/>
             <wp:effectExtent l="19050" t="19050" r="0" b="0"/>
             <wp:docPr id="1335364389" name="Picture 2"/>
@@ -29518,7 +30404,7 @@
         <w:pStyle w:val="Caption"/>
         <w:jc w:val="center"/>
       </w:pPr>
-      <w:bookmarkStart w:id="98" w:name="_Toc166081006"/>
+      <w:bookmarkStart w:id="99" w:name="_Toc166086800"/>
       <w:r>
         <w:t xml:space="preserve">Figure </w:t>
       </w:r>
@@ -29535,7 +30421,7 @@
         <w:rPr>
           <w:noProof/>
         </w:rPr>
-        <w:t>19</w:t>
+        <w:t>20</w:t>
       </w:r>
       <w:r>
         <w:fldChar w:fldCharType="end"/>
@@ -29549,7 +30435,7 @@
       <w:r>
         <w:t>Home Page</w:t>
       </w:r>
-      <w:bookmarkEnd w:id="98"/>
+      <w:bookmarkEnd w:id="99"/>
     </w:p>
     <w:p>
       <w:pPr>
@@ -29573,7 +30459,7 @@
           <w:noProof/>
         </w:rPr>
         <w:drawing>
-          <wp:inline distT="0" distB="0" distL="0" distR="0" wp14:anchorId="13AC955A" wp14:editId="23446500">
+          <wp:inline distT="0" distB="0" distL="0" distR="0" wp14:anchorId="13AC955A" wp14:editId="181598F4">
             <wp:extent cx="5736123" cy="3216976"/>
             <wp:effectExtent l="19050" t="19050" r="0" b="2540"/>
             <wp:docPr id="711087043" name="Picture 3"/>
@@ -29634,7 +30520,7 @@
         <w:pStyle w:val="Caption"/>
         <w:jc w:val="center"/>
       </w:pPr>
-      <w:bookmarkStart w:id="99" w:name="_Toc166081007"/>
+      <w:bookmarkStart w:id="100" w:name="_Toc166086801"/>
       <w:r>
         <w:t xml:space="preserve">Figure </w:t>
       </w:r>
@@ -29651,7 +30537,7 @@
         <w:rPr>
           <w:noProof/>
         </w:rPr>
-        <w:t>20</w:t>
+        <w:t>21</w:t>
       </w:r>
       <w:r>
         <w:fldChar w:fldCharType="end"/>
@@ -29665,7 +30551,7 @@
       <w:r>
         <w:t>Input Page</w:t>
       </w:r>
-      <w:bookmarkEnd w:id="99"/>
+      <w:bookmarkEnd w:id="100"/>
     </w:p>
     <w:p>
       <w:pPr>
@@ -29838,7 +30724,7 @@
         <w:spacing w:line="720" w:lineRule="auto"/>
         <w:jc w:val="center"/>
       </w:pPr>
-      <w:bookmarkStart w:id="100" w:name="_Toc166081008"/>
+      <w:bookmarkStart w:id="101" w:name="_Toc166086802"/>
       <w:r>
         <w:t xml:space="preserve">Figure </w:t>
       </w:r>
@@ -29855,7 +30741,7 @@
         <w:rPr>
           <w:noProof/>
         </w:rPr>
-        <w:t>21</w:t>
+        <w:t>22</w:t>
       </w:r>
       <w:r>
         <w:fldChar w:fldCharType="end"/>
@@ -29869,7 +30755,7 @@
       <w:r>
         <w:t>Diagram Page</w:t>
       </w:r>
-      <w:bookmarkEnd w:id="100"/>
+      <w:bookmarkEnd w:id="101"/>
     </w:p>
     <w:p>
       <w:pPr>
@@ -29946,14 +30832,14 @@
         <w:pStyle w:val="Heading2"/>
         <w:ind w:left="540" w:hanging="540"/>
       </w:pPr>
-      <w:bookmarkStart w:id="101" w:name="_Toc158653216"/>
+      <w:bookmarkStart w:id="102" w:name="_Toc158653216"/>
       <w:r>
         <w:t>Summary</w:t>
       </w:r>
-      <w:bookmarkStart w:id="102" w:name="_Toc380764665"/>
-      <w:bookmarkEnd w:id="101"/>
-    </w:p>
-    <w:bookmarkEnd w:id="102"/>
+      <w:bookmarkStart w:id="103" w:name="_Toc380764665"/>
+      <w:bookmarkEnd w:id="102"/>
+    </w:p>
+    <w:bookmarkEnd w:id="103"/>
     <w:p>
       <w:pPr>
         <w:ind w:firstLine="540"/>
@@ -30005,11 +30891,11 @@
         <w:lastRenderedPageBreak/>
         <w:t xml:space="preserve">Chapter 5:  </w:t>
       </w:r>
-      <w:bookmarkStart w:id="103" w:name="_Hlk165905627"/>
+      <w:bookmarkStart w:id="104" w:name="_Hlk165905627"/>
       <w:r>
         <w:t xml:space="preserve">Implementation </w:t>
       </w:r>
-      <w:bookmarkEnd w:id="103"/>
+      <w:bookmarkEnd w:id="104"/>
       <w:r>
         <w:t xml:space="preserve">and Testing  </w:t>
       </w:r>
@@ -30101,7 +30987,7 @@
         <w:pStyle w:val="Caption"/>
         <w:jc w:val="center"/>
       </w:pPr>
-      <w:bookmarkStart w:id="104" w:name="_Toc166081009"/>
+      <w:bookmarkStart w:id="105" w:name="_Toc166086803"/>
       <w:r>
         <w:t xml:space="preserve">Figure </w:t>
       </w:r>
@@ -30118,7 +31004,7 @@
         <w:rPr>
           <w:noProof/>
         </w:rPr>
-        <w:t>22</w:t>
+        <w:t>23</w:t>
       </w:r>
       <w:r>
         <w:fldChar w:fldCharType="end"/>
@@ -30126,7 +31012,7 @@
       <w:r>
         <w:t>: Implementation and Testing Methodology</w:t>
       </w:r>
-      <w:bookmarkEnd w:id="104"/>
+      <w:bookmarkEnd w:id="105"/>
     </w:p>
     <w:p>
       <w:pPr>
@@ -30273,7 +31159,7 @@
         <w:pStyle w:val="Caption"/>
         <w:jc w:val="center"/>
       </w:pPr>
-      <w:bookmarkStart w:id="105" w:name="_Toc166081010"/>
+      <w:bookmarkStart w:id="106" w:name="_Toc166086804"/>
       <w:r>
         <w:t xml:space="preserve">Figure </w:t>
       </w:r>
@@ -30290,7 +31176,7 @@
         <w:rPr>
           <w:noProof/>
         </w:rPr>
-        <w:t>23</w:t>
+        <w:t>24</w:t>
       </w:r>
       <w:r>
         <w:fldChar w:fldCharType="end"/>
@@ -30298,9 +31184,17 @@
       <w:r>
         <w:t xml:space="preserve">: </w:t>
       </w:r>
-      <w:bookmarkStart w:id="106" w:name="_Hlk165914793"/>
-      <w:r>
-        <w:t>Showcases the findActor(</w:t>
+      <w:bookmarkStart w:id="107" w:name="_Hlk165914793"/>
+      <w:r>
+        <w:t xml:space="preserve">Showcases the </w:t>
+      </w:r>
+      <w:proofErr w:type="spellStart"/>
+      <w:r>
+        <w:t>findActor</w:t>
+      </w:r>
+      <w:proofErr w:type="spellEnd"/>
+      <w:r>
+        <w:t>(</w:t>
       </w:r>
       <w:r>
         <w:t>doc</w:t>
@@ -30308,8 +31202,8 @@
       <w:r>
         <w:t>) method in our system.</w:t>
       </w:r>
-      <w:bookmarkEnd w:id="105"/>
       <w:bookmarkEnd w:id="106"/>
+      <w:bookmarkEnd w:id="107"/>
     </w:p>
     <w:p>
       <w:pPr>
@@ -30317,7 +31211,23 @@
         <w:ind w:firstLine="540"/>
       </w:pPr>
       <w:r>
-        <w:t xml:space="preserve">This function is designed to find the actors in a given document (doc). Here, an actor is defined as a noun that is either preceded by the word the or followed by a verb, auxiliary verb, or adverb. The function also considers nouns that are children of a verb as actors. </w:t>
+        <w:t xml:space="preserve">This function is designed to find the actors </w:t>
+      </w:r>
+      <w:proofErr w:type="gramStart"/>
+      <w:r>
+        <w:t>in a given</w:t>
+      </w:r>
+      <w:proofErr w:type="gramEnd"/>
+      <w:r>
+        <w:t xml:space="preserve"> document (doc). Here, an actor is defined as a noun that is either preceded by the word </w:t>
+      </w:r>
+      <w:proofErr w:type="gramStart"/>
+      <w:r>
+        <w:t>the or</w:t>
+      </w:r>
+      <w:proofErr w:type="gramEnd"/>
+      <w:r>
+        <w:t xml:space="preserve"> followed by a verb, auxiliary verb, or adverb. The function also considers nouns that are children of a verb as actors. </w:t>
       </w:r>
     </w:p>
     <w:p>
@@ -30386,7 +31296,15 @@
         <w:ind w:left="900"/>
       </w:pPr>
       <w:r>
-        <w:t>If the token is a noun and the previous word is the, it adds the token to the actor1</w:t>
+        <w:t xml:space="preserve">If the token is a noun and the previous </w:t>
+      </w:r>
+      <w:proofErr w:type="gramStart"/>
+      <w:r>
+        <w:t>word</w:t>
+      </w:r>
+      <w:proofErr w:type="gramEnd"/>
+      <w:r>
+        <w:t xml:space="preserve"> is the, it adds the token to the actor1</w:t>
       </w:r>
       <w:r>
         <w:rPr>
@@ -30437,7 +31355,15 @@
         <w:ind w:left="540"/>
       </w:pPr>
       <w:r>
-        <w:t>After going through all the tokens, it finds the intersection of actor1 and actor2 (i.e., the actors that appear in both lists) and stores it in finalActor.</w:t>
+        <w:t xml:space="preserve">After going through all the tokens, it finds the intersection of actor1 and actor2 (i.e., the actors that appear in both lists) and stores it in </w:t>
+      </w:r>
+      <w:proofErr w:type="spellStart"/>
+      <w:r>
+        <w:t>finalActor</w:t>
+      </w:r>
+      <w:proofErr w:type="spellEnd"/>
+      <w:r>
+        <w:t>.</w:t>
       </w:r>
     </w:p>
     <w:p>
@@ -30451,7 +31377,15 @@
         <w:ind w:left="540"/>
       </w:pPr>
       <w:r>
-        <w:t>Finally, it returns finalActor, which is a set of "actors" found in the document according to the criteria defined above.</w:t>
+        <w:t xml:space="preserve">Finally, it returns </w:t>
+      </w:r>
+      <w:proofErr w:type="spellStart"/>
+      <w:r>
+        <w:t>finalActor</w:t>
+      </w:r>
+      <w:proofErr w:type="spellEnd"/>
+      <w:r>
+        <w:t>, which is a set of "actors" found in the document according to the criteria defined above.</w:t>
       </w:r>
     </w:p>
     <w:p>
@@ -30520,7 +31454,7 @@
           <w:rtl/>
         </w:rPr>
       </w:pPr>
-      <w:bookmarkStart w:id="107" w:name="_Toc166081011"/>
+      <w:bookmarkStart w:id="108" w:name="_Toc166086805"/>
       <w:r>
         <w:t xml:space="preserve">Figure </w:t>
       </w:r>
@@ -30537,7 +31471,7 @@
         <w:rPr>
           <w:noProof/>
         </w:rPr>
-        <w:t>24</w:t>
+        <w:t>25</w:t>
       </w:r>
       <w:r>
         <w:fldChar w:fldCharType="end"/>
@@ -30546,13 +31480,23 @@
         <w:t>:</w:t>
       </w:r>
       <w:r>
-        <w:t xml:space="preserve"> Showcases the find</w:t>
+        <w:t xml:space="preserve"> Showcases the </w:t>
+      </w:r>
+      <w:proofErr w:type="spellStart"/>
+      <w:proofErr w:type="gramStart"/>
+      <w:r>
+        <w:t>find</w:t>
       </w:r>
       <w:r>
         <w:t>Usecase</w:t>
       </w:r>
-      <w:r>
-        <w:t>(doc</w:t>
+      <w:proofErr w:type="spellEnd"/>
+      <w:r>
+        <w:t>(</w:t>
+      </w:r>
+      <w:proofErr w:type="gramEnd"/>
+      <w:r>
+        <w:t>doc</w:t>
       </w:r>
       <w:r>
         <w:t>, actors</w:t>
@@ -30560,14 +31504,30 @@
       <w:r>
         <w:t>) method in our system.</w:t>
       </w:r>
-      <w:bookmarkEnd w:id="107"/>
+      <w:bookmarkEnd w:id="108"/>
     </w:p>
     <w:p>
       <w:pPr>
         <w:ind w:firstLine="540"/>
       </w:pPr>
       <w:r>
-        <w:t xml:space="preserve">This function, findUsecase, is designed to find the use cases in a given document (doc) based on the actors involved. </w:t>
+        <w:t xml:space="preserve">This function, </w:t>
+      </w:r>
+      <w:proofErr w:type="spellStart"/>
+      <w:r>
+        <w:t>findUsecase</w:t>
+      </w:r>
+      <w:proofErr w:type="spellEnd"/>
+      <w:r>
+        <w:t xml:space="preserve">, is designed to find the use cases </w:t>
+      </w:r>
+      <w:proofErr w:type="gramStart"/>
+      <w:r>
+        <w:t>in a given</w:t>
+      </w:r>
+      <w:proofErr w:type="gramEnd"/>
+      <w:r>
+        <w:t xml:space="preserve"> document (doc) based on the actors involved. </w:t>
       </w:r>
     </w:p>
     <w:p>
@@ -30614,7 +31574,15 @@
         <w:ind w:left="540"/>
       </w:pPr>
       <w:r>
-        <w:t>An empty list, usecase, is initialized to store the use cases found in the document.</w:t>
+        <w:t xml:space="preserve">An empty list, </w:t>
+      </w:r>
+      <w:proofErr w:type="spellStart"/>
+      <w:r>
+        <w:t>usecase</w:t>
+      </w:r>
+      <w:proofErr w:type="spellEnd"/>
+      <w:r>
+        <w:t>, is initialized to store the use cases found in the document.</w:t>
       </w:r>
     </w:p>
     <w:p>
@@ -30696,7 +31664,15 @@
         <w:ind w:left="900"/>
       </w:pPr>
       <w:r>
-        <w:t xml:space="preserve">The function initializes an empty string dobj to store the direct object of the verb (if any). </w:t>
+        <w:t xml:space="preserve">The function initializes an empty string </w:t>
+      </w:r>
+      <w:proofErr w:type="spellStart"/>
+      <w:r>
+        <w:t>dobj</w:t>
+      </w:r>
+      <w:proofErr w:type="spellEnd"/>
+      <w:r>
+        <w:t xml:space="preserve"> to store the direct object of the verb (if any). </w:t>
       </w:r>
     </w:p>
     <w:p>
@@ -30713,7 +31689,23 @@
         <w:ind w:left="900"/>
       </w:pPr>
       <w:r>
-        <w:t xml:space="preserve">The function checks the children of the verb again. If any child is a direct object (dobj), it stores the text of the child in dobj. </w:t>
+        <w:t>The function checks the children of the verb again. If any child is a direct object (</w:t>
+      </w:r>
+      <w:proofErr w:type="spellStart"/>
+      <w:r>
+        <w:t>dobj</w:t>
+      </w:r>
+      <w:proofErr w:type="spellEnd"/>
+      <w:r>
+        <w:t xml:space="preserve">), it stores the text of the child in </w:t>
+      </w:r>
+      <w:proofErr w:type="spellStart"/>
+      <w:r>
+        <w:t>dobj</w:t>
+      </w:r>
+      <w:proofErr w:type="spellEnd"/>
+      <w:r>
+        <w:t xml:space="preserve">. </w:t>
       </w:r>
     </w:p>
     <w:p>
@@ -30747,7 +31739,31 @@
         <w:ind w:left="900"/>
       </w:pPr>
       <w:r>
-        <w:t xml:space="preserve">If any child of the third token is a direct object, it stores the text of the child in dobj and appends the verb and dobj to the usecase list. </w:t>
+        <w:t xml:space="preserve">If any child of the third token is a direct object, it stores the text of the child in </w:t>
+      </w:r>
+      <w:proofErr w:type="spellStart"/>
+      <w:r>
+        <w:t>dobj</w:t>
+      </w:r>
+      <w:proofErr w:type="spellEnd"/>
+      <w:r>
+        <w:t xml:space="preserve"> and appends the verb and </w:t>
+      </w:r>
+      <w:proofErr w:type="spellStart"/>
+      <w:r>
+        <w:t>dobj</w:t>
+      </w:r>
+      <w:proofErr w:type="spellEnd"/>
+      <w:r>
+        <w:t xml:space="preserve"> to the </w:t>
+      </w:r>
+      <w:proofErr w:type="spellStart"/>
+      <w:r>
+        <w:t>usecase</w:t>
+      </w:r>
+      <w:proofErr w:type="spellEnd"/>
+      <w:r>
+        <w:t xml:space="preserve"> list. </w:t>
       </w:r>
     </w:p>
     <w:p>
@@ -30764,7 +31780,39 @@
         <w:ind w:left="900"/>
       </w:pPr>
       <w:r>
-        <w:t>If dobj is not empty, the function appends the verb and dobj to the usecase list. Otherwise, it just appends the verb to the usecase lis</w:t>
+        <w:t xml:space="preserve">If </w:t>
+      </w:r>
+      <w:proofErr w:type="spellStart"/>
+      <w:r>
+        <w:t>dobj</w:t>
+      </w:r>
+      <w:proofErr w:type="spellEnd"/>
+      <w:r>
+        <w:t xml:space="preserve"> is not empty, the function appends the verb and </w:t>
+      </w:r>
+      <w:proofErr w:type="spellStart"/>
+      <w:r>
+        <w:t>dobj</w:t>
+      </w:r>
+      <w:proofErr w:type="spellEnd"/>
+      <w:r>
+        <w:t xml:space="preserve"> to the </w:t>
+      </w:r>
+      <w:proofErr w:type="spellStart"/>
+      <w:r>
+        <w:t>usecase</w:t>
+      </w:r>
+      <w:proofErr w:type="spellEnd"/>
+      <w:r>
+        <w:t xml:space="preserve"> list. Otherwise, it just appends the verb to the </w:t>
+      </w:r>
+      <w:proofErr w:type="spellStart"/>
+      <w:r>
+        <w:t>usecase</w:t>
+      </w:r>
+      <w:proofErr w:type="spellEnd"/>
+      <w:r>
+        <w:t xml:space="preserve"> lis</w:t>
       </w:r>
       <w:r>
         <w:t>t</w:t>
@@ -30784,7 +31832,15 @@
         <w:ind w:left="540"/>
       </w:pPr>
       <w:r>
-        <w:t>After going through all the tokens, it removes duplicates from the usecase list by converting it to a dictionary and then back to a list.</w:t>
+        <w:t xml:space="preserve">After going through all the tokens, it removes duplicates from the </w:t>
+      </w:r>
+      <w:proofErr w:type="spellStart"/>
+      <w:r>
+        <w:t>usecase</w:t>
+      </w:r>
+      <w:proofErr w:type="spellEnd"/>
+      <w:r>
+        <w:t xml:space="preserve"> list by converting it to a dictionary and then back to a list.</w:t>
       </w:r>
     </w:p>
     <w:p>
@@ -30804,7 +31860,15 @@
         <w:t>returns to the</w:t>
       </w:r>
       <w:r>
-        <w:t xml:space="preserve"> usecase, which is a list of use cases found in the document according to the criteria defined above. Each use case is a string that consists of a verb and possibly a direct object. The verb represents an action performed by an actor, and the direct object (if any) is the object on which the action is performed.</w:t>
+        <w:t xml:space="preserve"> </w:t>
+      </w:r>
+      <w:proofErr w:type="spellStart"/>
+      <w:r>
+        <w:t>usecase</w:t>
+      </w:r>
+      <w:proofErr w:type="spellEnd"/>
+      <w:r>
+        <w:t>, which is a list of use cases found in the document according to the criteria defined above. Each use case is a string that consists of a verb and possibly a direct object. The verb represents an action performed by an actor, and the direct object (if any) is the object on which the action is performed.</w:t>
       </w:r>
     </w:p>
     <w:p>
@@ -30873,7 +31937,7 @@
         <w:pStyle w:val="Caption"/>
         <w:jc w:val="center"/>
       </w:pPr>
-      <w:bookmarkStart w:id="108" w:name="_Toc166081012"/>
+      <w:bookmarkStart w:id="109" w:name="_Toc166086806"/>
       <w:r>
         <w:t xml:space="preserve">Figure </w:t>
       </w:r>
@@ -30890,7 +31954,7 @@
         <w:rPr>
           <w:noProof/>
         </w:rPr>
-        <w:t>25</w:t>
+        <w:t>26</w:t>
       </w:r>
       <w:r>
         <w:fldChar w:fldCharType="end"/>
@@ -30902,21 +31966,28 @@
         <w:t xml:space="preserve"> </w:t>
       </w:r>
       <w:r>
-        <w:t>Showcases the find</w:t>
+        <w:t xml:space="preserve">Showcases the </w:t>
+      </w:r>
+      <w:proofErr w:type="spellStart"/>
+      <w:proofErr w:type="gramStart"/>
+      <w:r>
+        <w:t>find</w:t>
       </w:r>
       <w:r>
         <w:t>UsecaseRelationship</w:t>
       </w:r>
+      <w:proofErr w:type="spellEnd"/>
       <w:r>
         <w:t>(</w:t>
       </w:r>
+      <w:proofErr w:type="gramEnd"/>
       <w:r>
         <w:t>doc, actors</w:t>
       </w:r>
       <w:r>
         <w:t>) method in our system.</w:t>
       </w:r>
-      <w:bookmarkEnd w:id="108"/>
+      <w:bookmarkEnd w:id="109"/>
     </w:p>
     <w:p>
       <w:pPr>
@@ -30926,7 +31997,23 @@
         </w:rPr>
       </w:pPr>
       <w:r>
-        <w:t xml:space="preserve">This function, findUsecaseRelationship, is designed to find the relationships in a given document (doc) based on the actors involved. </w:t>
+        <w:t xml:space="preserve">This function, </w:t>
+      </w:r>
+      <w:proofErr w:type="spellStart"/>
+      <w:r>
+        <w:t>findUsecaseRelationship</w:t>
+      </w:r>
+      <w:proofErr w:type="spellEnd"/>
+      <w:r>
+        <w:t xml:space="preserve">, is designed to find the relationships </w:t>
+      </w:r>
+      <w:proofErr w:type="gramStart"/>
+      <w:r>
+        <w:t>in a given</w:t>
+      </w:r>
+      <w:proofErr w:type="gramEnd"/>
+      <w:r>
+        <w:t xml:space="preserve"> document (doc) based on the actors involved. </w:t>
       </w:r>
     </w:p>
     <w:p>
@@ -31021,7 +32108,15 @@
         <w:ind w:left="900"/>
       </w:pPr>
       <w:r>
-        <w:t xml:space="preserve">The function initializes an empty string dobj to store the direct object of the verb (if any). </w:t>
+        <w:t xml:space="preserve">The function initializes an empty string </w:t>
+      </w:r>
+      <w:proofErr w:type="spellStart"/>
+      <w:r>
+        <w:t>dobj</w:t>
+      </w:r>
+      <w:proofErr w:type="spellEnd"/>
+      <w:r>
+        <w:t xml:space="preserve"> to store the direct object of the verb (if any). </w:t>
       </w:r>
     </w:p>
     <w:p>
@@ -31035,7 +32130,23 @@
         <w:ind w:left="900"/>
       </w:pPr>
       <w:r>
-        <w:t xml:space="preserve">The function checks the children of the verb again. If any child is a direct object (dobj), it stores the text of the child in dobj. </w:t>
+        <w:t>The function checks the children of the verb again. If any child is a direct object (</w:t>
+      </w:r>
+      <w:proofErr w:type="spellStart"/>
+      <w:r>
+        <w:t>dobj</w:t>
+      </w:r>
+      <w:proofErr w:type="spellEnd"/>
+      <w:r>
+        <w:t xml:space="preserve">), it stores the text of the child in </w:t>
+      </w:r>
+      <w:proofErr w:type="spellStart"/>
+      <w:r>
+        <w:t>dobj</w:t>
+      </w:r>
+      <w:proofErr w:type="spellEnd"/>
+      <w:r>
+        <w:t xml:space="preserve">. </w:t>
       </w:r>
     </w:p>
     <w:p>
@@ -31049,7 +32160,39 @@
         <w:ind w:left="900"/>
       </w:pPr>
       <w:r>
-        <w:t xml:space="preserve">If the current token and the next two tokens form a conjunction (i.e., the next token is ‘and’ or ‘or’), the function checks the children of the third token. If any child of the third token is a direct object, it stores the text of the child in dobj and appends the child’s text, the third token, and dobj to the relationship list in the format of a relationship (i.e., child.text --&gt; doc[i+2].text dobj). </w:t>
+        <w:t xml:space="preserve">If the current token and the next two tokens form a conjunction (i.e., the next token is ‘and’ or ‘or’), the function checks the children of the third token. If any child of the third token is a direct object, it stores the text of the child in </w:t>
+      </w:r>
+      <w:proofErr w:type="spellStart"/>
+      <w:r>
+        <w:t>dobj</w:t>
+      </w:r>
+      <w:proofErr w:type="spellEnd"/>
+      <w:r>
+        <w:t xml:space="preserve"> and appends the child’s text, the third token, and </w:t>
+      </w:r>
+      <w:proofErr w:type="spellStart"/>
+      <w:r>
+        <w:t>dobj</w:t>
+      </w:r>
+      <w:proofErr w:type="spellEnd"/>
+      <w:r>
+        <w:t xml:space="preserve"> to the relationship list in the format of a relationship (i.e., </w:t>
+      </w:r>
+      <w:proofErr w:type="spellStart"/>
+      <w:r>
+        <w:t>child.text</w:t>
+      </w:r>
+      <w:proofErr w:type="spellEnd"/>
+      <w:r>
+        <w:t xml:space="preserve"> --&gt; doc[i+2].text </w:t>
+      </w:r>
+      <w:proofErr w:type="spellStart"/>
+      <w:r>
+        <w:t>dobj</w:t>
+      </w:r>
+      <w:proofErr w:type="spellEnd"/>
+      <w:r>
+        <w:t xml:space="preserve">). </w:t>
       </w:r>
     </w:p>
     <w:p>
@@ -31064,7 +32207,63 @@
       </w:pPr>
       <w:r>
         <w:lastRenderedPageBreak/>
-        <w:t>If dobj is not empty, the function appends the child’s text, the verb, and dobj to the relationship list in the format of a relationship (i.e., child.text --&gt; token.text dobj). Otherwise, it just appends the child’s text and the verb to the relationship list in the format of a relationship with no direct object (i.e., child.text --&gt; token.text).</w:t>
+        <w:t xml:space="preserve">If </w:t>
+      </w:r>
+      <w:proofErr w:type="spellStart"/>
+      <w:r>
+        <w:t>dobj</w:t>
+      </w:r>
+      <w:proofErr w:type="spellEnd"/>
+      <w:r>
+        <w:t xml:space="preserve"> is not empty, the function appends the child’s text, the verb, and </w:t>
+      </w:r>
+      <w:proofErr w:type="spellStart"/>
+      <w:r>
+        <w:t>dobj</w:t>
+      </w:r>
+      <w:proofErr w:type="spellEnd"/>
+      <w:r>
+        <w:t xml:space="preserve"> to the relationship list in the format of a relationship (i.e., </w:t>
+      </w:r>
+      <w:proofErr w:type="spellStart"/>
+      <w:r>
+        <w:t>child.text</w:t>
+      </w:r>
+      <w:proofErr w:type="spellEnd"/>
+      <w:r>
+        <w:t xml:space="preserve"> --&gt; </w:t>
+      </w:r>
+      <w:proofErr w:type="spellStart"/>
+      <w:r>
+        <w:t>token.text</w:t>
+      </w:r>
+      <w:proofErr w:type="spellEnd"/>
+      <w:r>
+        <w:t xml:space="preserve"> </w:t>
+      </w:r>
+      <w:proofErr w:type="spellStart"/>
+      <w:r>
+        <w:t>dobj</w:t>
+      </w:r>
+      <w:proofErr w:type="spellEnd"/>
+      <w:r>
+        <w:t xml:space="preserve">). Otherwise, it just appends the child’s text and the verb to the relationship list in the format of a relationship with no direct object (i.e., </w:t>
+      </w:r>
+      <w:proofErr w:type="spellStart"/>
+      <w:r>
+        <w:t>child.text</w:t>
+      </w:r>
+      <w:proofErr w:type="spellEnd"/>
+      <w:r>
+        <w:t xml:space="preserve"> --&gt; </w:t>
+      </w:r>
+      <w:proofErr w:type="spellStart"/>
+      <w:r>
+        <w:t>token.text</w:t>
+      </w:r>
+      <w:proofErr w:type="spellEnd"/>
+      <w:r>
+        <w:t>).</w:t>
       </w:r>
     </w:p>
     <w:p>
@@ -31169,7 +32368,7 @@
           <w:rtl/>
         </w:rPr>
       </w:pPr>
-      <w:bookmarkStart w:id="109" w:name="_Toc166081013"/>
+      <w:bookmarkStart w:id="110" w:name="_Toc166086807"/>
       <w:r>
         <w:t xml:space="preserve">Figure </w:t>
       </w:r>
@@ -31186,7 +32385,7 @@
         <w:rPr>
           <w:noProof/>
         </w:rPr>
-        <w:t>26</w:t>
+        <w:t>27</w:t>
       </w:r>
       <w:r>
         <w:fldChar w:fldCharType="end"/>
@@ -31198,11 +32397,16 @@
         <w:t xml:space="preserve"> </w:t>
       </w:r>
       <w:r>
-        <w:t>Showcases the find</w:t>
+        <w:t xml:space="preserve">Showcases the </w:t>
+      </w:r>
+      <w:proofErr w:type="spellStart"/>
+      <w:r>
+        <w:t>find</w:t>
       </w:r>
       <w:r>
         <w:t>Class</w:t>
       </w:r>
+      <w:proofErr w:type="spellEnd"/>
       <w:r>
         <w:t>(</w:t>
       </w:r>
@@ -31212,7 +32416,7 @@
       <w:r>
         <w:t>) method in our system.</w:t>
       </w:r>
-      <w:bookmarkEnd w:id="109"/>
+      <w:bookmarkEnd w:id="110"/>
     </w:p>
     <w:p>
       <w:pPr>
@@ -31302,7 +32506,7 @@
           <w:rtl/>
         </w:rPr>
       </w:pPr>
-      <w:bookmarkStart w:id="110" w:name="_Toc166081014"/>
+      <w:bookmarkStart w:id="111" w:name="_Toc166086808"/>
       <w:r>
         <w:t xml:space="preserve">Figure </w:t>
       </w:r>
@@ -31319,7 +32523,7 @@
         <w:rPr>
           <w:noProof/>
         </w:rPr>
-        <w:t>27</w:t>
+        <w:t>28</w:t>
       </w:r>
       <w:r>
         <w:fldChar w:fldCharType="end"/>
@@ -31328,11 +32532,16 @@
         <w:t xml:space="preserve">: </w:t>
       </w:r>
       <w:r>
-        <w:t>Showcases the find</w:t>
+        <w:t xml:space="preserve">Showcases the </w:t>
+      </w:r>
+      <w:proofErr w:type="spellStart"/>
+      <w:r>
+        <w:t>find</w:t>
       </w:r>
       <w:r>
         <w:t>Method</w:t>
       </w:r>
+      <w:proofErr w:type="spellEnd"/>
       <w:r>
         <w:t>(</w:t>
       </w:r>
@@ -31342,7 +32551,7 @@
       <w:r>
         <w:t>) method in our system.</w:t>
       </w:r>
-      <w:bookmarkEnd w:id="110"/>
+      <w:bookmarkEnd w:id="111"/>
     </w:p>
     <w:p>
       <w:pPr>
@@ -31352,7 +32561,23 @@
         </w:rPr>
       </w:pPr>
       <w:r>
-        <w:t xml:space="preserve">This function, findMethod, is designed to find the methods in a given document (doc) based on the actors involved. </w:t>
+        <w:t xml:space="preserve">This function, </w:t>
+      </w:r>
+      <w:proofErr w:type="spellStart"/>
+      <w:r>
+        <w:t>findMethod</w:t>
+      </w:r>
+      <w:proofErr w:type="spellEnd"/>
+      <w:r>
+        <w:t xml:space="preserve">, is designed to find the methods </w:t>
+      </w:r>
+      <w:proofErr w:type="gramStart"/>
+      <w:r>
+        <w:t>in a given</w:t>
+      </w:r>
+      <w:proofErr w:type="gramEnd"/>
+      <w:r>
+        <w:t xml:space="preserve"> document (doc) based on the actors involved. </w:t>
       </w:r>
     </w:p>
     <w:p>
@@ -31447,7 +32672,15 @@
         <w:ind w:left="900"/>
       </w:pPr>
       <w:r>
-        <w:t xml:space="preserve">The function initializes an empty string dobj to store the direct object of the verb (if any). </w:t>
+        <w:t xml:space="preserve">The function initializes an empty string </w:t>
+      </w:r>
+      <w:proofErr w:type="spellStart"/>
+      <w:r>
+        <w:t>dobj</w:t>
+      </w:r>
+      <w:proofErr w:type="spellEnd"/>
+      <w:r>
+        <w:t xml:space="preserve"> to store the direct object of the verb (if any). </w:t>
       </w:r>
     </w:p>
     <w:p>
@@ -31461,7 +32694,23 @@
         <w:ind w:left="900"/>
       </w:pPr>
       <w:r>
-        <w:t xml:space="preserve">The function checks the children of the verb again. If any child is a direct object (dobj), it stores the text of the child in dobj. </w:t>
+        <w:t>The function checks the children of the verb again. If any child is a direct object (</w:t>
+      </w:r>
+      <w:proofErr w:type="spellStart"/>
+      <w:r>
+        <w:t>dobj</w:t>
+      </w:r>
+      <w:proofErr w:type="spellEnd"/>
+      <w:r>
+        <w:t xml:space="preserve">), it stores the text of the child in </w:t>
+      </w:r>
+      <w:proofErr w:type="spellStart"/>
+      <w:r>
+        <w:t>dobj</w:t>
+      </w:r>
+      <w:proofErr w:type="spellEnd"/>
+      <w:r>
+        <w:t xml:space="preserve">. </w:t>
       </w:r>
     </w:p>
     <w:p>
@@ -31475,11 +32724,40 @@
         <w:ind w:left="900"/>
       </w:pPr>
       <w:r>
-        <w:t xml:space="preserve">If the current token and the next two tokens form a conjunction (i.e., the next token is ‘and’ or ‘or’), the function checks the children of the third token. If any child of the third token is a direct object, it stores the text of the child in dobj and appends the third </w:t>
+        <w:t xml:space="preserve">If the current token and the next two tokens form a conjunction (i.e., the next token is ‘and’ or ‘or’), the function checks the children of the third token. If any child of the third token is a direct object, it stores the text of the child in </w:t>
+      </w:r>
+      <w:proofErr w:type="spellStart"/>
+      <w:r>
+        <w:t>dobj</w:t>
+      </w:r>
+      <w:proofErr w:type="spellEnd"/>
+      <w:r>
+        <w:t xml:space="preserve"> and appends the third </w:t>
       </w:r>
       <w:r>
         <w:lastRenderedPageBreak/>
-        <w:t xml:space="preserve">token and dobj to the method list in the format of a method call (i.e., doc[i+2].textdobj()). </w:t>
+        <w:t xml:space="preserve">token and </w:t>
+      </w:r>
+      <w:proofErr w:type="spellStart"/>
+      <w:r>
+        <w:t>dobj</w:t>
+      </w:r>
+      <w:proofErr w:type="spellEnd"/>
+      <w:r>
+        <w:t xml:space="preserve"> to the method list in the format of a method call (i.e., doc[i+2</w:t>
+      </w:r>
+      <w:proofErr w:type="gramStart"/>
+      <w:r>
+        <w:t>].</w:t>
+      </w:r>
+      <w:proofErr w:type="spellStart"/>
+      <w:r>
+        <w:t>textdobj</w:t>
+      </w:r>
+      <w:proofErr w:type="spellEnd"/>
+      <w:proofErr w:type="gramEnd"/>
+      <w:r>
+        <w:t xml:space="preserve">()). </w:t>
       </w:r>
     </w:p>
     <w:p>
@@ -31493,7 +32771,49 @@
         <w:ind w:left="900"/>
       </w:pPr>
       <w:r>
-        <w:t>If dobj is not empty, the function appends the verb and dobj to the method list in the format of a method call (i.e., token.textdobj()). Otherwise, it just appends the verb to the method list in the format of a method call with no arguments (i.e., token.text()).</w:t>
+        <w:t xml:space="preserve">If </w:t>
+      </w:r>
+      <w:proofErr w:type="spellStart"/>
+      <w:r>
+        <w:t>dobj</w:t>
+      </w:r>
+      <w:proofErr w:type="spellEnd"/>
+      <w:r>
+        <w:t xml:space="preserve"> is not empty, the function appends the verb and </w:t>
+      </w:r>
+      <w:proofErr w:type="spellStart"/>
+      <w:r>
+        <w:t>dobj</w:t>
+      </w:r>
+      <w:proofErr w:type="spellEnd"/>
+      <w:r>
+        <w:t xml:space="preserve"> to the method list in the format of a method call (i.e., </w:t>
+      </w:r>
+      <w:proofErr w:type="spellStart"/>
+      <w:proofErr w:type="gramStart"/>
+      <w:r>
+        <w:t>token.textdobj</w:t>
+      </w:r>
+      <w:proofErr w:type="spellEnd"/>
+      <w:proofErr w:type="gramEnd"/>
+      <w:r>
+        <w:t xml:space="preserve">()). Otherwise, it just appends the verb to the method list in the format of a method call with no arguments (i.e., </w:t>
+      </w:r>
+      <w:proofErr w:type="spellStart"/>
+      <w:r>
+        <w:t>token.</w:t>
+      </w:r>
+      <w:proofErr w:type="gramStart"/>
+      <w:r>
+        <w:t>text</w:t>
+      </w:r>
+      <w:proofErr w:type="spellEnd"/>
+      <w:r>
+        <w:t>(</w:t>
+      </w:r>
+      <w:proofErr w:type="gramEnd"/>
+      <w:r>
+        <w:t>)).</w:t>
       </w:r>
     </w:p>
     <w:p>
@@ -31595,7 +32915,7 @@
           <w:rtl/>
         </w:rPr>
       </w:pPr>
-      <w:bookmarkStart w:id="111" w:name="_Toc166081015"/>
+      <w:bookmarkStart w:id="112" w:name="_Toc166086809"/>
       <w:r>
         <w:t xml:space="preserve">Figure </w:t>
       </w:r>
@@ -31612,7 +32932,7 @@
         <w:rPr>
           <w:noProof/>
         </w:rPr>
-        <w:t>28</w:t>
+        <w:t>29</w:t>
       </w:r>
       <w:r>
         <w:fldChar w:fldCharType="end"/>
@@ -31624,11 +32944,16 @@
         <w:t xml:space="preserve"> </w:t>
       </w:r>
       <w:r>
-        <w:t>Showcases the find</w:t>
+        <w:t xml:space="preserve">Showcases the </w:t>
+      </w:r>
+      <w:proofErr w:type="spellStart"/>
+      <w:r>
+        <w:t>find</w:t>
       </w:r>
       <w:r>
         <w:t>Attributes</w:t>
       </w:r>
+      <w:proofErr w:type="spellEnd"/>
       <w:r>
         <w:t>(</w:t>
       </w:r>
@@ -31638,7 +32963,7 @@
       <w:r>
         <w:t>) method in our system.</w:t>
       </w:r>
-      <w:bookmarkEnd w:id="111"/>
+      <w:bookmarkEnd w:id="112"/>
     </w:p>
     <w:p>
       <w:pPr>
@@ -31648,7 +32973,15 @@
         </w:rPr>
       </w:pPr>
       <w:r>
-        <w:t>This function is designed to find the “attributes” in a given document (doc). Here, an “attribute” is defined as a noun or an adjective that is preceded by a pronoun or a particle.</w:t>
+        <w:t xml:space="preserve">This function is designed to find the “attributes” </w:t>
+      </w:r>
+      <w:proofErr w:type="gramStart"/>
+      <w:r>
+        <w:t>in a given</w:t>
+      </w:r>
+      <w:proofErr w:type="gramEnd"/>
+      <w:r>
+        <w:t xml:space="preserve"> document (doc). Here, an “attribute” is defined as a noun or an adjective that is preceded by a pronoun or a particle.</w:t>
       </w:r>
     </w:p>
     <w:p>
@@ -31669,7 +33002,15 @@
         <w:ind w:left="540"/>
       </w:pPr>
       <w:r>
-        <w:t>The function takes a document (doc) as input. This document is expected to be a processed text where each word is tokenized and its part-of-speech (POS) is identified.</w:t>
+        <w:t xml:space="preserve">The function takes a document (doc) as input. This document is expected to be a processed text where each word is </w:t>
+      </w:r>
+      <w:proofErr w:type="gramStart"/>
+      <w:r>
+        <w:t>tokenized</w:t>
+      </w:r>
+      <w:proofErr w:type="gramEnd"/>
+      <w:r>
+        <w:t xml:space="preserve"> and its part-of-speech (POS) is identified.</w:t>
       </w:r>
     </w:p>
     <w:p>
@@ -31708,7 +33049,15 @@
         <w:ind w:left="900"/>
       </w:pPr>
       <w:r>
-        <w:t>If the token is a noun or an adjective, and the previous word is a pronoun or a particle, it adds the token to the attributes list.</w:t>
+        <w:t xml:space="preserve">If the token is a noun or an adjective, and the previous </w:t>
+      </w:r>
+      <w:proofErr w:type="gramStart"/>
+      <w:r>
+        <w:t>word</w:t>
+      </w:r>
+      <w:proofErr w:type="gramEnd"/>
+      <w:r>
+        <w:t xml:space="preserve"> is a pronoun or a particle, it adds the token to the attributes list.</w:t>
       </w:r>
     </w:p>
     <w:p>
@@ -31983,9 +33332,11 @@
             <w:pPr>
               <w:jc w:val="center"/>
             </w:pPr>
+            <w:proofErr w:type="spellStart"/>
             <w:r>
               <w:t>usecase</w:t>
             </w:r>
+            <w:proofErr w:type="spellEnd"/>
           </w:p>
         </w:tc>
         <w:tc>
@@ -31998,8 +33349,13 @@
               <w:jc w:val="center"/>
             </w:pPr>
             <w:r>
-              <w:t>Actor to usecase</w:t>
-            </w:r>
+              <w:t xml:space="preserve">Actor to </w:t>
+            </w:r>
+            <w:proofErr w:type="spellStart"/>
+            <w:r>
+              <w:t>usecase</w:t>
+            </w:r>
+            <w:proofErr w:type="spellEnd"/>
           </w:p>
         </w:tc>
       </w:tr>
@@ -32989,7 +34345,7 @@
           <w:rtl/>
         </w:rPr>
       </w:pPr>
-      <w:bookmarkStart w:id="112" w:name="_Toc166080981"/>
+      <w:bookmarkStart w:id="113" w:name="_Toc166080981"/>
       <w:r>
         <w:t xml:space="preserve">Table </w:t>
       </w:r>
@@ -33012,9 +34368,17 @@
         <w:fldChar w:fldCharType="end"/>
       </w:r>
       <w:r>
-        <w:t>: Actual data usecase elements</w:t>
-      </w:r>
-      <w:bookmarkEnd w:id="112"/>
+        <w:t xml:space="preserve">: Actual data </w:t>
+      </w:r>
+      <w:proofErr w:type="spellStart"/>
+      <w:r>
+        <w:t>usecase</w:t>
+      </w:r>
+      <w:proofErr w:type="spellEnd"/>
+      <w:r>
+        <w:t xml:space="preserve"> elements</w:t>
+      </w:r>
+      <w:bookmarkEnd w:id="113"/>
     </w:p>
     <w:p>
       <w:pPr>
@@ -33127,9 +34491,11 @@
             <w:pPr>
               <w:jc w:val="center"/>
             </w:pPr>
+            <w:proofErr w:type="spellStart"/>
             <w:r>
               <w:t>usecase</w:t>
             </w:r>
+            <w:proofErr w:type="spellEnd"/>
           </w:p>
         </w:tc>
         <w:tc>
@@ -33142,8 +34508,13 @@
               <w:jc w:val="center"/>
             </w:pPr>
             <w:r>
-              <w:t>Actor to usecase</w:t>
-            </w:r>
+              <w:t xml:space="preserve">Actor to </w:t>
+            </w:r>
+            <w:proofErr w:type="spellStart"/>
+            <w:r>
+              <w:t>usecase</w:t>
+            </w:r>
+            <w:proofErr w:type="spellEnd"/>
           </w:p>
         </w:tc>
       </w:tr>
@@ -34063,7 +35434,7 @@
         <w:pStyle w:val="Caption"/>
         <w:jc w:val="center"/>
       </w:pPr>
-      <w:bookmarkStart w:id="113" w:name="_Toc166080982"/>
+      <w:bookmarkStart w:id="114" w:name="_Toc166080982"/>
       <w:r>
         <w:t xml:space="preserve">Table </w:t>
       </w:r>
@@ -34086,9 +35457,14 @@
         <w:fldChar w:fldCharType="end"/>
       </w:r>
       <w:r>
-        <w:t>: Our system output usecase</w:t>
-      </w:r>
-      <w:bookmarkEnd w:id="113"/>
+        <w:t xml:space="preserve">: Our system output </w:t>
+      </w:r>
+      <w:proofErr w:type="spellStart"/>
+      <w:r>
+        <w:t>usecase</w:t>
+      </w:r>
+      <w:bookmarkEnd w:id="114"/>
+      <w:proofErr w:type="spellEnd"/>
     </w:p>
     <w:tbl>
       <w:tblPr>
@@ -34235,7 +35611,7 @@
           <w:rtl/>
         </w:rPr>
       </w:pPr>
-      <w:bookmarkStart w:id="114" w:name="_Toc166080983"/>
+      <w:bookmarkStart w:id="115" w:name="_Toc166080983"/>
       <w:r>
         <w:t xml:space="preserve">Table </w:t>
       </w:r>
@@ -34264,9 +35640,17 @@
         <w:t xml:space="preserve"> </w:t>
       </w:r>
       <w:r>
-        <w:t>Evaluation metric result for usecase elements</w:t>
-      </w:r>
-      <w:bookmarkEnd w:id="114"/>
+        <w:t xml:space="preserve">Evaluation metric result for </w:t>
+      </w:r>
+      <w:proofErr w:type="spellStart"/>
+      <w:r>
+        <w:t>usecase</w:t>
+      </w:r>
+      <w:proofErr w:type="spellEnd"/>
+      <w:r>
+        <w:t xml:space="preserve"> elements</w:t>
+      </w:r>
+      <w:bookmarkEnd w:id="115"/>
     </w:p>
     <w:p/>
     <w:p>
@@ -34476,6 +35860,7 @@
             <w:pPr>
               <w:jc w:val="center"/>
             </w:pPr>
+            <w:proofErr w:type="gramStart"/>
             <w:r>
               <w:t>log</w:t>
             </w:r>
@@ -34483,7 +35868,11 @@
               <w:t>in</w:t>
             </w:r>
             <w:r>
-              <w:t>()</w:t>
+              <w:t>(</w:t>
+            </w:r>
+            <w:proofErr w:type="gramEnd"/>
+            <w:r>
+              <w:t>)</w:t>
             </w:r>
           </w:p>
         </w:tc>
@@ -34557,6 +35946,8 @@
               </w:tabs>
               <w:jc w:val="center"/>
             </w:pPr>
+            <w:proofErr w:type="spellStart"/>
+            <w:proofErr w:type="gramStart"/>
             <w:r>
               <w:t>updates</w:t>
             </w:r>
@@ -34564,7 +35955,15 @@
               <w:t>P</w:t>
             </w:r>
             <w:r>
-              <w:t>rofile()</w:t>
+              <w:t>rofile</w:t>
+            </w:r>
+            <w:proofErr w:type="spellEnd"/>
+            <w:r>
+              <w:t>(</w:t>
+            </w:r>
+            <w:proofErr w:type="gramEnd"/>
+            <w:r>
+              <w:t>)</w:t>
             </w:r>
           </w:p>
         </w:tc>
@@ -34638,6 +36037,8 @@
             <w:pPr>
               <w:jc w:val="center"/>
             </w:pPr>
+            <w:proofErr w:type="spellStart"/>
+            <w:proofErr w:type="gramStart"/>
             <w:r>
               <w:t>sends</w:t>
             </w:r>
@@ -34645,7 +36046,15 @@
               <w:t>N</w:t>
             </w:r>
             <w:r>
-              <w:t>otification()</w:t>
+              <w:t>otification</w:t>
+            </w:r>
+            <w:proofErr w:type="spellEnd"/>
+            <w:r>
+              <w:t>(</w:t>
+            </w:r>
+            <w:proofErr w:type="gramEnd"/>
+            <w:r>
+              <w:t>)</w:t>
             </w:r>
           </w:p>
         </w:tc>
@@ -34716,6 +36125,8 @@
             <w:pPr>
               <w:jc w:val="center"/>
             </w:pPr>
+            <w:proofErr w:type="spellStart"/>
+            <w:proofErr w:type="gramStart"/>
             <w:r>
               <w:t>change</w:t>
             </w:r>
@@ -34723,7 +36134,15 @@
               <w:t>P</w:t>
             </w:r>
             <w:r>
-              <w:t>assword()</w:t>
+              <w:t>assword</w:t>
+            </w:r>
+            <w:proofErr w:type="spellEnd"/>
+            <w:r>
+              <w:t>(</w:t>
+            </w:r>
+            <w:proofErr w:type="gramEnd"/>
+            <w:r>
+              <w:t>)</w:t>
             </w:r>
           </w:p>
         </w:tc>
@@ -34780,9 +36199,11 @@
             <w:pPr>
               <w:jc w:val="center"/>
             </w:pPr>
+            <w:proofErr w:type="spellStart"/>
             <w:r>
               <w:t>lastActivityTime</w:t>
             </w:r>
+            <w:proofErr w:type="spellEnd"/>
           </w:p>
         </w:tc>
         <w:tc>
@@ -34797,6 +36218,8 @@
               </w:tabs>
               <w:jc w:val="center"/>
             </w:pPr>
+            <w:proofErr w:type="spellStart"/>
+            <w:proofErr w:type="gramStart"/>
             <w:r>
               <w:t>autoL</w:t>
             </w:r>
@@ -34806,8 +36229,13 @@
             <w:r>
               <w:t>out</w:t>
             </w:r>
-            <w:r>
-              <w:t>()</w:t>
+            <w:proofErr w:type="spellEnd"/>
+            <w:r>
+              <w:t>(</w:t>
+            </w:r>
+            <w:proofErr w:type="gramEnd"/>
+            <w:r>
+              <w:t>)</w:t>
             </w:r>
           </w:p>
         </w:tc>
@@ -34875,6 +36303,8 @@
             <w:pPr>
               <w:jc w:val="center"/>
             </w:pPr>
+            <w:proofErr w:type="spellStart"/>
+            <w:proofErr w:type="gramStart"/>
             <w:r>
               <w:t>delete</w:t>
             </w:r>
@@ -34882,13 +36312,29 @@
               <w:t>U</w:t>
             </w:r>
             <w:r>
-              <w:t>ser(), add</w:t>
+              <w:t>ser</w:t>
+            </w:r>
+            <w:proofErr w:type="spellEnd"/>
+            <w:r>
+              <w:t>(</w:t>
+            </w:r>
+            <w:proofErr w:type="gramEnd"/>
+            <w:r>
+              <w:t xml:space="preserve">), </w:t>
+            </w:r>
+            <w:proofErr w:type="spellStart"/>
+            <w:r>
+              <w:t>add</w:t>
             </w:r>
             <w:r>
               <w:t>U</w:t>
             </w:r>
             <w:r>
-              <w:t>ser()</w:t>
+              <w:t>ser</w:t>
+            </w:r>
+            <w:proofErr w:type="spellEnd"/>
+            <w:r>
+              <w:t>()</w:t>
             </w:r>
           </w:p>
         </w:tc>
@@ -35030,8 +36476,13 @@
               <w:jc w:val="center"/>
             </w:pPr>
             <w:r>
-              <w:t>Content, sharedWith</w:t>
-            </w:r>
+              <w:t xml:space="preserve">Content, </w:t>
+            </w:r>
+            <w:proofErr w:type="spellStart"/>
+            <w:r>
+              <w:t>sharedWith</w:t>
+            </w:r>
+            <w:proofErr w:type="spellEnd"/>
           </w:p>
         </w:tc>
         <w:tc>
@@ -35043,6 +36494,8 @@
             <w:pPr>
               <w:jc w:val="center"/>
             </w:pPr>
+            <w:proofErr w:type="spellStart"/>
+            <w:proofErr w:type="gramStart"/>
             <w:r>
               <w:t>share</w:t>
             </w:r>
@@ -35050,7 +36503,15 @@
               <w:t>C</w:t>
             </w:r>
             <w:r>
-              <w:t>ontent()</w:t>
+              <w:t>ontent</w:t>
+            </w:r>
+            <w:proofErr w:type="spellEnd"/>
+            <w:r>
+              <w:t>(</w:t>
+            </w:r>
+            <w:proofErr w:type="gramEnd"/>
+            <w:r>
+              <w:t>)</w:t>
             </w:r>
           </w:p>
         </w:tc>
@@ -35124,11 +36585,16 @@
               </w:tabs>
               <w:jc w:val="center"/>
             </w:pPr>
+            <w:proofErr w:type="gramStart"/>
             <w:r>
               <w:t>search</w:t>
             </w:r>
             <w:r>
-              <w:t>()</w:t>
+              <w:t>(</w:t>
+            </w:r>
+            <w:proofErr w:type="gramEnd"/>
+            <w:r>
+              <w:t>)</w:t>
             </w:r>
           </w:p>
         </w:tc>
@@ -35199,6 +36665,8 @@
             <w:pPr>
               <w:jc w:val="center"/>
             </w:pPr>
+            <w:proofErr w:type="spellStart"/>
+            <w:proofErr w:type="gramStart"/>
             <w:r>
               <w:t>manage</w:t>
             </w:r>
@@ -35206,7 +36674,15 @@
               <w:t>S</w:t>
             </w:r>
             <w:r>
-              <w:t>ettings()</w:t>
+              <w:t>ettings</w:t>
+            </w:r>
+            <w:proofErr w:type="spellEnd"/>
+            <w:r>
+              <w:t>(</w:t>
+            </w:r>
+            <w:proofErr w:type="gramEnd"/>
+            <w:r>
+              <w:t>)</w:t>
             </w:r>
           </w:p>
         </w:tc>
@@ -35274,6 +36750,8 @@
             <w:pPr>
               <w:jc w:val="center"/>
             </w:pPr>
+            <w:proofErr w:type="spellStart"/>
+            <w:proofErr w:type="gramStart"/>
             <w:r>
               <w:t>request</w:t>
             </w:r>
@@ -35281,7 +36759,15 @@
               <w:t>S</w:t>
             </w:r>
             <w:r>
-              <w:t>upport()</w:t>
+              <w:t>upport</w:t>
+            </w:r>
+            <w:proofErr w:type="spellEnd"/>
+            <w:r>
+              <w:t>(</w:t>
+            </w:r>
+            <w:proofErr w:type="gramEnd"/>
+            <w:r>
+              <w:t>)</w:t>
             </w:r>
           </w:p>
         </w:tc>
@@ -35338,8 +36824,13 @@
             <w:pPr>
               <w:jc w:val="center"/>
             </w:pPr>
-            <w:r>
-              <w:t>Updates , patches</w:t>
+            <w:proofErr w:type="gramStart"/>
+            <w:r>
+              <w:t>Updates ,</w:t>
+            </w:r>
+            <w:proofErr w:type="gramEnd"/>
+            <w:r>
+              <w:t xml:space="preserve"> patches</w:t>
             </w:r>
           </w:p>
         </w:tc>
@@ -35352,6 +36843,8 @@
             <w:pPr>
               <w:jc w:val="center"/>
             </w:pPr>
+            <w:proofErr w:type="spellStart"/>
+            <w:proofErr w:type="gramStart"/>
             <w:r>
               <w:t>send</w:t>
             </w:r>
@@ -35359,17 +36852,27 @@
               <w:t>U</w:t>
             </w:r>
             <w:r>
-              <w:t>pdates()</w:t>
+              <w:t>pdates</w:t>
+            </w:r>
+            <w:proofErr w:type="spellEnd"/>
+            <w:r>
+              <w:t>(</w:t>
+            </w:r>
+            <w:proofErr w:type="gramEnd"/>
+            <w:r>
+              <w:t>)</w:t>
             </w:r>
             <w:r>
               <w:t>,</w:t>
             </w:r>
+            <w:proofErr w:type="spellStart"/>
             <w:r>
               <w:t>send</w:t>
             </w:r>
             <w:r>
               <w:t>Patches</w:t>
             </w:r>
+            <w:proofErr w:type="spellEnd"/>
             <w:r>
               <w:t xml:space="preserve"> ()</w:t>
             </w:r>
@@ -35385,7 +36888,7 @@
           <w:rtl/>
         </w:rPr>
       </w:pPr>
-      <w:bookmarkStart w:id="115" w:name="_Toc166080984"/>
+      <w:bookmarkStart w:id="116" w:name="_Toc166080984"/>
       <w:r>
         <w:t xml:space="preserve">Table </w:t>
       </w:r>
@@ -35416,7 +36919,7 @@
       <w:r>
         <w:t>Actual data class diagram elements</w:t>
       </w:r>
-      <w:bookmarkEnd w:id="115"/>
+      <w:bookmarkEnd w:id="116"/>
     </w:p>
     <w:p>
       <w:pPr>
@@ -35628,8 +37131,13 @@
             <w:pPr>
               <w:jc w:val="center"/>
             </w:pPr>
-            <w:r>
-              <w:t>logs()</w:t>
+            <w:proofErr w:type="gramStart"/>
+            <w:r>
+              <w:t>logs(</w:t>
+            </w:r>
+            <w:proofErr w:type="gramEnd"/>
+            <w:r>
+              <w:t>)</w:t>
             </w:r>
           </w:p>
         </w:tc>
@@ -35703,8 +37211,18 @@
               </w:tabs>
               <w:jc w:val="center"/>
             </w:pPr>
-            <w:r>
-              <w:t>updatesprofile()</w:t>
+            <w:proofErr w:type="spellStart"/>
+            <w:proofErr w:type="gramStart"/>
+            <w:r>
+              <w:t>updatesprofile</w:t>
+            </w:r>
+            <w:proofErr w:type="spellEnd"/>
+            <w:r>
+              <w:t>(</w:t>
+            </w:r>
+            <w:proofErr w:type="gramEnd"/>
+            <w:r>
+              <w:t>)</w:t>
             </w:r>
           </w:p>
         </w:tc>
@@ -35772,8 +37290,18 @@
             <w:pPr>
               <w:jc w:val="center"/>
             </w:pPr>
-            <w:r>
-              <w:t>sendsnotification()</w:t>
+            <w:proofErr w:type="spellStart"/>
+            <w:proofErr w:type="gramStart"/>
+            <w:r>
+              <w:t>sendsnotification</w:t>
+            </w:r>
+            <w:proofErr w:type="spellEnd"/>
+            <w:r>
+              <w:t>(</w:t>
+            </w:r>
+            <w:proofErr w:type="gramEnd"/>
+            <w:r>
+              <w:t>)</w:t>
             </w:r>
           </w:p>
         </w:tc>
@@ -35844,8 +37372,18 @@
             <w:pPr>
               <w:jc w:val="center"/>
             </w:pPr>
-            <w:r>
-              <w:t>changepassword()</w:t>
+            <w:proofErr w:type="spellStart"/>
+            <w:proofErr w:type="gramStart"/>
+            <w:r>
+              <w:t>changepassword</w:t>
+            </w:r>
+            <w:proofErr w:type="spellEnd"/>
+            <w:r>
+              <w:t>(</w:t>
+            </w:r>
+            <w:proofErr w:type="gramEnd"/>
+            <w:r>
+              <w:t>)</w:t>
             </w:r>
           </w:p>
         </w:tc>
@@ -35916,8 +37454,13 @@
               </w:tabs>
               <w:jc w:val="center"/>
             </w:pPr>
-            <w:r>
-              <w:t>logs()</w:t>
+            <w:proofErr w:type="gramStart"/>
+            <w:r>
+              <w:t>logs(</w:t>
+            </w:r>
+            <w:proofErr w:type="gramEnd"/>
+            <w:r>
+              <w:t>)</w:t>
             </w:r>
           </w:p>
         </w:tc>
@@ -35985,8 +37528,26 @@
             <w:pPr>
               <w:jc w:val="center"/>
             </w:pPr>
-            <w:r>
-              <w:t>deleteusers(), addusers()</w:t>
+            <w:proofErr w:type="spellStart"/>
+            <w:proofErr w:type="gramStart"/>
+            <w:r>
+              <w:t>deleteusers</w:t>
+            </w:r>
+            <w:proofErr w:type="spellEnd"/>
+            <w:r>
+              <w:t>(</w:t>
+            </w:r>
+            <w:proofErr w:type="gramEnd"/>
+            <w:r>
+              <w:t xml:space="preserve">), </w:t>
+            </w:r>
+            <w:proofErr w:type="spellStart"/>
+            <w:r>
+              <w:t>addusers</w:t>
+            </w:r>
+            <w:proofErr w:type="spellEnd"/>
+            <w:r>
+              <w:t>()</w:t>
             </w:r>
           </w:p>
         </w:tc>
@@ -36141,8 +37702,18 @@
             <w:pPr>
               <w:jc w:val="center"/>
             </w:pPr>
-            <w:r>
-              <w:t>sharecontent()</w:t>
+            <w:proofErr w:type="spellStart"/>
+            <w:proofErr w:type="gramStart"/>
+            <w:r>
+              <w:t>sharecontent</w:t>
+            </w:r>
+            <w:proofErr w:type="spellEnd"/>
+            <w:r>
+              <w:t>(</w:t>
+            </w:r>
+            <w:proofErr w:type="gramEnd"/>
+            <w:r>
+              <w:t>)</w:t>
             </w:r>
           </w:p>
         </w:tc>
@@ -36213,8 +37784,18 @@
               </w:tabs>
               <w:jc w:val="center"/>
             </w:pPr>
-            <w:r>
-              <w:t>providesfunctionality()</w:t>
+            <w:proofErr w:type="spellStart"/>
+            <w:proofErr w:type="gramStart"/>
+            <w:r>
+              <w:t>providesfunctionality</w:t>
+            </w:r>
+            <w:proofErr w:type="spellEnd"/>
+            <w:r>
+              <w:t>(</w:t>
+            </w:r>
+            <w:proofErr w:type="gramEnd"/>
+            <w:r>
+              <w:t>)</w:t>
             </w:r>
           </w:p>
         </w:tc>
@@ -36282,8 +37863,18 @@
             <w:pPr>
               <w:jc w:val="center"/>
             </w:pPr>
-            <w:r>
-              <w:t>managesettings()</w:t>
+            <w:proofErr w:type="spellStart"/>
+            <w:proofErr w:type="gramStart"/>
+            <w:r>
+              <w:t>managesettings</w:t>
+            </w:r>
+            <w:proofErr w:type="spellEnd"/>
+            <w:r>
+              <w:t>(</w:t>
+            </w:r>
+            <w:proofErr w:type="gramEnd"/>
+            <w:r>
+              <w:t>)</w:t>
             </w:r>
           </w:p>
         </w:tc>
@@ -36351,8 +37942,18 @@
             <w:pPr>
               <w:jc w:val="center"/>
             </w:pPr>
-            <w:r>
-              <w:t>requestsupport()</w:t>
+            <w:proofErr w:type="spellStart"/>
+            <w:proofErr w:type="gramStart"/>
+            <w:r>
+              <w:t>requestsupport</w:t>
+            </w:r>
+            <w:proofErr w:type="spellEnd"/>
+            <w:r>
+              <w:t>(</w:t>
+            </w:r>
+            <w:proofErr w:type="gramEnd"/>
+            <w:r>
+              <w:t>)</w:t>
             </w:r>
           </w:p>
         </w:tc>
@@ -36420,8 +38021,18 @@
             <w:pPr>
               <w:jc w:val="center"/>
             </w:pPr>
-            <w:r>
-              <w:t>sendsupdates()</w:t>
+            <w:proofErr w:type="spellStart"/>
+            <w:proofErr w:type="gramStart"/>
+            <w:r>
+              <w:t>sendsupdates</w:t>
+            </w:r>
+            <w:proofErr w:type="spellEnd"/>
+            <w:r>
+              <w:t>(</w:t>
+            </w:r>
+            <w:proofErr w:type="gramEnd"/>
+            <w:r>
+              <w:t>)</w:t>
             </w:r>
           </w:p>
         </w:tc>
@@ -36432,7 +38043,7 @@
         <w:pStyle w:val="Caption"/>
         <w:jc w:val="center"/>
       </w:pPr>
-      <w:bookmarkStart w:id="116" w:name="_Toc166080985"/>
+      <w:bookmarkStart w:id="117" w:name="_Toc166080985"/>
       <w:r>
         <w:t xml:space="preserve">Table </w:t>
       </w:r>
@@ -36463,7 +38074,7 @@
       <w:r>
         <w:t>Our system output class diagram elements</w:t>
       </w:r>
-      <w:bookmarkEnd w:id="116"/>
+      <w:bookmarkEnd w:id="117"/>
     </w:p>
     <w:tbl>
       <w:tblPr>
@@ -36610,7 +38221,7 @@
           <w:rtl/>
         </w:rPr>
       </w:pPr>
-      <w:bookmarkStart w:id="117" w:name="_Toc166080986"/>
+      <w:bookmarkStart w:id="118" w:name="_Toc166080986"/>
       <w:r>
         <w:t xml:space="preserve">Table </w:t>
       </w:r>
@@ -36639,9 +38250,17 @@
         <w:t xml:space="preserve"> </w:t>
       </w:r>
       <w:r>
-        <w:t>Evaluation metric result for usecase elements</w:t>
-      </w:r>
-      <w:bookmarkEnd w:id="117"/>
+        <w:t xml:space="preserve">Evaluation metric result for </w:t>
+      </w:r>
+      <w:proofErr w:type="spellStart"/>
+      <w:r>
+        <w:t>usecase</w:t>
+      </w:r>
+      <w:proofErr w:type="spellEnd"/>
+      <w:r>
+        <w:t xml:space="preserve"> elements</w:t>
+      </w:r>
+      <w:bookmarkEnd w:id="118"/>
     </w:p>
     <w:p/>
     <w:tbl>
@@ -36781,7 +38400,7 @@
                 <w:szCs w:val="24"/>
               </w:rPr>
               <w:drawing>
-                <wp:anchor distT="0" distB="0" distL="114300" distR="114300" simplePos="0" relativeHeight="251668480" behindDoc="1" locked="0" layoutInCell="1" allowOverlap="1" wp14:anchorId="4C148B6D" wp14:editId="087943D6">
+                <wp:anchor distT="0" distB="0" distL="114300" distR="114300" simplePos="0" relativeHeight="251662336" behindDoc="1" locked="0" layoutInCell="1" allowOverlap="1" wp14:anchorId="4C148B6D" wp14:editId="087943D6">
                   <wp:simplePos x="0" y="0"/>
                   <wp:positionH relativeFrom="column">
                     <wp:posOffset>249555</wp:posOffset>
@@ -36971,7 +38590,7 @@
                 <w:szCs w:val="24"/>
               </w:rPr>
               <w:drawing>
-                <wp:anchor distT="0" distB="0" distL="114300" distR="114300" simplePos="0" relativeHeight="251662336" behindDoc="1" locked="0" layoutInCell="1" allowOverlap="1" wp14:anchorId="5BE64C6F" wp14:editId="269EFA37">
+                <wp:anchor distT="0" distB="0" distL="114300" distR="114300" simplePos="0" relativeHeight="251659264" behindDoc="1" locked="0" layoutInCell="1" allowOverlap="1" wp14:anchorId="5BE64C6F" wp14:editId="269EFA37">
                   <wp:simplePos x="0" y="0"/>
                   <wp:positionH relativeFrom="column">
                     <wp:posOffset>181007</wp:posOffset>
@@ -37139,7 +38758,7 @@
                 <w:szCs w:val="24"/>
               </w:rPr>
               <w:drawing>
-                <wp:anchor distT="0" distB="0" distL="114300" distR="114300" simplePos="0" relativeHeight="251645952" behindDoc="1" locked="0" layoutInCell="1" allowOverlap="1" wp14:anchorId="37893025" wp14:editId="7F09C668">
+                <wp:anchor distT="0" distB="0" distL="114300" distR="114300" simplePos="0" relativeHeight="251650048" behindDoc="1" locked="0" layoutInCell="1" allowOverlap="1" wp14:anchorId="37893025" wp14:editId="7F09C668">
                   <wp:simplePos x="0" y="0"/>
                   <wp:positionH relativeFrom="column">
                     <wp:posOffset>213748</wp:posOffset>
@@ -37327,7 +38946,7 @@
                 <w:szCs w:val="24"/>
               </w:rPr>
               <w:drawing>
-                <wp:anchor distT="0" distB="0" distL="114300" distR="114300" simplePos="0" relativeHeight="251664384" behindDoc="1" locked="0" layoutInCell="1" allowOverlap="1" wp14:anchorId="5EFF1BEC" wp14:editId="7915763C">
+                <wp:anchor distT="0" distB="0" distL="114300" distR="114300" simplePos="0" relativeHeight="251660288" behindDoc="1" locked="0" layoutInCell="1" allowOverlap="1" wp14:anchorId="5EFF1BEC" wp14:editId="7915763C">
                   <wp:simplePos x="0" y="0"/>
                   <wp:positionH relativeFrom="column">
                     <wp:posOffset>236941</wp:posOffset>
@@ -37515,7 +39134,7 @@
                 <w:szCs w:val="24"/>
               </w:rPr>
               <w:drawing>
-                <wp:anchor distT="0" distB="0" distL="114300" distR="114300" simplePos="0" relativeHeight="251666432" behindDoc="1" locked="0" layoutInCell="1" allowOverlap="1" wp14:anchorId="3767D76D" wp14:editId="193542CB">
+                <wp:anchor distT="0" distB="0" distL="114300" distR="114300" simplePos="0" relativeHeight="251661312" behindDoc="1" locked="0" layoutInCell="1" allowOverlap="1" wp14:anchorId="3767D76D" wp14:editId="193542CB">
                   <wp:simplePos x="0" y="0"/>
                   <wp:positionH relativeFrom="column">
                     <wp:posOffset>196797</wp:posOffset>
@@ -37673,7 +39292,7 @@
                 <w:szCs w:val="24"/>
               </w:rPr>
               <w:drawing>
-                <wp:anchor distT="0" distB="0" distL="114300" distR="114300" simplePos="0" relativeHeight="251658240" behindDoc="0" locked="0" layoutInCell="1" allowOverlap="1" wp14:anchorId="5A34EEFA" wp14:editId="33B830F8">
+                <wp:anchor distT="0" distB="0" distL="114300" distR="114300" simplePos="0" relativeHeight="251657216" behindDoc="0" locked="0" layoutInCell="1" allowOverlap="1" wp14:anchorId="5A34EEFA" wp14:editId="33B830F8">
                   <wp:simplePos x="0" y="0"/>
                   <wp:positionH relativeFrom="column">
                     <wp:posOffset>221701</wp:posOffset>
@@ -37756,7 +39375,23 @@
                 <w:sz w:val="20"/>
                 <w:szCs w:val="20"/>
               </w:rPr>
-              <w:t>The system shall analyses the requirements context using NLP techniques</w:t>
+              <w:t xml:space="preserve">The system shall </w:t>
+            </w:r>
+            <w:proofErr w:type="gramStart"/>
+            <w:r>
+              <w:rPr>
+                <w:sz w:val="20"/>
+                <w:szCs w:val="20"/>
+              </w:rPr>
+              <w:t>analyses</w:t>
+            </w:r>
+            <w:proofErr w:type="gramEnd"/>
+            <w:r>
+              <w:rPr>
+                <w:sz w:val="20"/>
+                <w:szCs w:val="20"/>
+              </w:rPr>
+              <w:t xml:space="preserve"> the requirements context using NLP techniques</w:t>
             </w:r>
             <w:r>
               <w:rPr>
@@ -37858,7 +39493,7 @@
                 <w:szCs w:val="24"/>
               </w:rPr>
               <w:drawing>
-                <wp:anchor distT="0" distB="0" distL="114300" distR="114300" simplePos="0" relativeHeight="251660288" behindDoc="1" locked="0" layoutInCell="1" allowOverlap="1" wp14:anchorId="5CE8FCE0" wp14:editId="1D9ECF27">
+                <wp:anchor distT="0" distB="0" distL="114300" distR="114300" simplePos="0" relativeHeight="251658240" behindDoc="1" locked="0" layoutInCell="1" allowOverlap="1" wp14:anchorId="5CE8FCE0" wp14:editId="1D9ECF27">
                   <wp:simplePos x="0" y="0"/>
                   <wp:positionH relativeFrom="column">
                     <wp:posOffset>220291</wp:posOffset>
@@ -38048,7 +39683,7 @@
                 <w:szCs w:val="24"/>
               </w:rPr>
               <w:drawing>
-                <wp:anchor distT="0" distB="0" distL="114300" distR="114300" simplePos="0" relativeHeight="251648000" behindDoc="0" locked="0" layoutInCell="1" allowOverlap="1" wp14:anchorId="6D921310" wp14:editId="5DA147D8">
+                <wp:anchor distT="0" distB="0" distL="114300" distR="114300" simplePos="0" relativeHeight="251651072" behindDoc="0" locked="0" layoutInCell="1" allowOverlap="1" wp14:anchorId="6D921310" wp14:editId="5DA147D8">
                   <wp:simplePos x="0" y="0"/>
                   <wp:positionH relativeFrom="column">
                     <wp:posOffset>213565</wp:posOffset>
@@ -38246,7 +39881,7 @@
                 <w:szCs w:val="24"/>
               </w:rPr>
               <w:drawing>
-                <wp:anchor distT="0" distB="0" distL="114300" distR="114300" simplePos="0" relativeHeight="251670528" behindDoc="1" locked="0" layoutInCell="1" allowOverlap="1" wp14:anchorId="457024FA" wp14:editId="5CFF75B9">
+                <wp:anchor distT="0" distB="0" distL="114300" distR="114300" simplePos="0" relativeHeight="251663360" behindDoc="1" locked="0" layoutInCell="1" allowOverlap="1" wp14:anchorId="457024FA" wp14:editId="5CFF75B9">
                   <wp:simplePos x="0" y="0"/>
                   <wp:positionH relativeFrom="column">
                     <wp:posOffset>172871</wp:posOffset>
@@ -38404,7 +40039,7 @@
                 <w:szCs w:val="24"/>
               </w:rPr>
               <w:drawing>
-                <wp:anchor distT="0" distB="0" distL="114300" distR="114300" simplePos="0" relativeHeight="251650048" behindDoc="1" locked="0" layoutInCell="1" allowOverlap="1" wp14:anchorId="1EDC655B" wp14:editId="2DBD64CE">
+                <wp:anchor distT="0" distB="0" distL="114300" distR="114300" simplePos="0" relativeHeight="251652096" behindDoc="1" locked="0" layoutInCell="1" allowOverlap="1" wp14:anchorId="1EDC655B" wp14:editId="2DBD64CE">
                   <wp:simplePos x="0" y="0"/>
                   <wp:positionH relativeFrom="column">
                     <wp:posOffset>230107</wp:posOffset>
@@ -38567,7 +40202,7 @@
                 <w:szCs w:val="24"/>
               </w:rPr>
               <w:drawing>
-                <wp:anchor distT="0" distB="0" distL="114300" distR="114300" simplePos="0" relativeHeight="251652096" behindDoc="1" locked="0" layoutInCell="1" allowOverlap="1" wp14:anchorId="2A325783" wp14:editId="4DED7E04">
+                <wp:anchor distT="0" distB="0" distL="114300" distR="114300" simplePos="0" relativeHeight="251653120" behindDoc="1" locked="0" layoutInCell="1" allowOverlap="1" wp14:anchorId="2A325783" wp14:editId="4DED7E04">
                   <wp:simplePos x="0" y="0"/>
                   <wp:positionH relativeFrom="column">
                     <wp:posOffset>197485</wp:posOffset>
@@ -38800,7 +40435,7 @@
                 <w:szCs w:val="24"/>
               </w:rPr>
               <w:drawing>
-                <wp:anchor distT="0" distB="0" distL="114300" distR="114300" simplePos="0" relativeHeight="251655168" behindDoc="1" locked="0" layoutInCell="1" allowOverlap="1" wp14:anchorId="3CF0AD8E" wp14:editId="0F741C55">
+                <wp:anchor distT="0" distB="0" distL="114300" distR="114300" simplePos="0" relativeHeight="251656192" behindDoc="1" locked="0" layoutInCell="1" allowOverlap="1" wp14:anchorId="3CF0AD8E" wp14:editId="0F741C55">
                   <wp:simplePos x="0" y="0"/>
                   <wp:positionH relativeFrom="column">
                     <wp:posOffset>252418</wp:posOffset>
@@ -38877,7 +40512,7 @@
                 <w:szCs w:val="24"/>
               </w:rPr>
               <w:drawing>
-                <wp:anchor distT="0" distB="0" distL="114300" distR="114300" simplePos="0" relativeHeight="251654144" behindDoc="1" locked="0" layoutInCell="1" allowOverlap="1" wp14:anchorId="7897BD8D" wp14:editId="4BFEAD6C">
+                <wp:anchor distT="0" distB="0" distL="114300" distR="114300" simplePos="0" relativeHeight="251655168" behindDoc="1" locked="0" layoutInCell="1" allowOverlap="1" wp14:anchorId="7897BD8D" wp14:editId="4BFEAD6C">
                   <wp:simplePos x="0" y="0"/>
                   <wp:positionH relativeFrom="column">
                     <wp:posOffset>243589</wp:posOffset>
@@ -39006,7 +40641,7 @@
       <w:pPr>
         <w:pStyle w:val="Heading3"/>
       </w:pPr>
-      <w:bookmarkStart w:id="118" w:name="_Toc158653217"/>
+      <w:bookmarkStart w:id="119" w:name="_Toc158653217"/>
       <w:r>
         <w:t>Functional testing</w:t>
       </w:r>
@@ -39016,7 +40651,7 @@
         <w:pStyle w:val="Caption"/>
         <w:jc w:val="center"/>
       </w:pPr>
-      <w:bookmarkStart w:id="119" w:name="_Toc166080987"/>
+      <w:bookmarkStart w:id="120" w:name="_Toc166080987"/>
       <w:r>
         <w:t xml:space="preserve">Table </w:t>
       </w:r>
@@ -39050,7 +40685,7 @@
       <w:r>
         <w:t>Functional testing</w:t>
       </w:r>
-      <w:bookmarkEnd w:id="119"/>
+      <w:bookmarkEnd w:id="120"/>
     </w:p>
     <w:p>
       <w:pPr>
@@ -39092,7 +40727,7 @@
       <w:r>
         <w:t>ork</w:t>
       </w:r>
-      <w:bookmarkEnd w:id="118"/>
+      <w:bookmarkEnd w:id="119"/>
       <w:r>
         <w:t xml:space="preserve">  </w:t>
       </w:r>
@@ -39102,11 +40737,11 @@
         <w:pStyle w:val="Heading2"/>
         <w:ind w:left="540" w:hanging="540"/>
       </w:pPr>
-      <w:bookmarkStart w:id="120" w:name="_Toc158653218"/>
+      <w:bookmarkStart w:id="121" w:name="_Toc158653218"/>
       <w:r>
         <w:t>Conclusion</w:t>
       </w:r>
-      <w:bookmarkEnd w:id="120"/>
+      <w:bookmarkEnd w:id="121"/>
     </w:p>
     <w:p>
       <w:pPr>
@@ -39178,15 +40813,25 @@
           <w:rtl/>
         </w:rPr>
       </w:pPr>
-      <w:bookmarkStart w:id="121" w:name="_Toc158653219"/>
+      <w:bookmarkStart w:id="122" w:name="_Toc158653219"/>
       <w:r>
         <w:t>Goals Achieved</w:t>
       </w:r>
-      <w:bookmarkEnd w:id="121"/>
-    </w:p>
-    <w:p>
-      <w:r>
-        <w:t>We have successfully achieved our project goals. Here's a overview of the objectives and how we accomplished them.</w:t>
+      <w:bookmarkEnd w:id="122"/>
+    </w:p>
+    <w:p>
+      <w:r>
+        <w:t xml:space="preserve">We have successfully achieved our project goals. Here's </w:t>
+      </w:r>
+      <w:proofErr w:type="spellStart"/>
+      <w:proofErr w:type="gramStart"/>
+      <w:r>
+        <w:t>a</w:t>
+      </w:r>
+      <w:proofErr w:type="spellEnd"/>
+      <w:proofErr w:type="gramEnd"/>
+      <w:r>
+        <w:t xml:space="preserve"> overview of the objectives and how we accomplished them.</w:t>
       </w:r>
     </w:p>
     <w:p>
@@ -39371,11 +41016,11 @@
           <w:rtl/>
         </w:rPr>
       </w:pPr>
-      <w:bookmarkStart w:id="122" w:name="_Toc158653220"/>
+      <w:bookmarkStart w:id="123" w:name="_Toc158653220"/>
       <w:r>
         <w:t>Lessons Learnt</w:t>
       </w:r>
-      <w:bookmarkEnd w:id="122"/>
+      <w:bookmarkEnd w:id="123"/>
     </w:p>
     <w:p>
       <w:pPr>
@@ -39581,7 +41226,7 @@
         <w:pStyle w:val="Heading2"/>
         <w:ind w:left="540" w:hanging="540"/>
       </w:pPr>
-      <w:bookmarkStart w:id="123" w:name="_Toc158653221"/>
+      <w:bookmarkStart w:id="124" w:name="_Toc158653221"/>
       <w:r>
         <w:t>Limitations and</w:t>
       </w:r>
@@ -39594,7 +41239,7 @@
       <w:r>
         <w:t xml:space="preserve"> Work</w:t>
       </w:r>
-      <w:bookmarkEnd w:id="123"/>
+      <w:bookmarkEnd w:id="124"/>
       <w:r>
         <w:t xml:space="preserve"> </w:t>
       </w:r>
@@ -39603,11 +41248,11 @@
       <w:pPr>
         <w:pStyle w:val="Heading3"/>
       </w:pPr>
-      <w:bookmarkStart w:id="124" w:name="_Toc158653222"/>
+      <w:bookmarkStart w:id="125" w:name="_Toc158653222"/>
       <w:r>
         <w:t>Limitations</w:t>
       </w:r>
-      <w:bookmarkEnd w:id="124"/>
+      <w:bookmarkEnd w:id="125"/>
     </w:p>
     <w:p>
       <w:pPr>
@@ -39662,12 +41307,12 @@
           <w:numId w:val="31"/>
         </w:numPr>
       </w:pPr>
-      <w:bookmarkStart w:id="125" w:name="_Toc158653223"/>
+      <w:bookmarkStart w:id="126" w:name="_Toc158653223"/>
       <w:r>
         <w:lastRenderedPageBreak/>
         <w:t>Future work</w:t>
       </w:r>
-      <w:bookmarkEnd w:id="125"/>
+      <w:bookmarkEnd w:id="126"/>
     </w:p>
     <w:p>
       <w:pPr>
@@ -39752,16 +41397,16 @@
         <w:pStyle w:val="Heading1"/>
         <w:ind w:left="0"/>
       </w:pPr>
-      <w:bookmarkStart w:id="126" w:name="_Toc312089938"/>
-      <w:bookmarkStart w:id="127" w:name="_Toc324705739"/>
-      <w:bookmarkStart w:id="128" w:name="_Toc158653224"/>
+      <w:bookmarkStart w:id="127" w:name="_Toc312089938"/>
+      <w:bookmarkStart w:id="128" w:name="_Toc324705739"/>
+      <w:bookmarkStart w:id="129" w:name="_Toc158653224"/>
       <w:r>
         <w:lastRenderedPageBreak/>
         <w:t>References</w:t>
       </w:r>
-      <w:bookmarkEnd w:id="126"/>
       <w:bookmarkEnd w:id="127"/>
       <w:bookmarkEnd w:id="128"/>
+      <w:bookmarkEnd w:id="129"/>
       <w:r>
         <w:t xml:space="preserve"> </w:t>
       </w:r>
@@ -53880,7 +55525,7 @@
   <w:style w:type="paragraph" w:default="1" w:styleId="Normal">
     <w:name w:val="Normal"/>
     <w:qFormat/>
-    <w:rsid w:val="004846B4"/>
+    <w:rsid w:val="00FB7C68"/>
     <w:pPr>
       <w:spacing w:line="360" w:lineRule="auto"/>
       <w:jc w:val="both"/>
@@ -54131,7 +55776,6 @@
   <w:style w:type="character" w:default="1" w:styleId="DefaultParagraphFont">
     <w:name w:val="Default Paragraph Font"/>
     <w:uiPriority w:val="1"/>
-    <w:semiHidden/>
     <w:unhideWhenUsed/>
   </w:style>
   <w:style w:type="table" w:default="1" w:styleId="TableNormal">

</xml_diff>

<commit_message>
Component Design edit text in ch4
</commit_message>
<xml_diff>
--- a/report-project2.docx
+++ b/report-project2.docx
@@ -33158,7 +33158,10 @@
       </w:pPr>
       <w:bookmarkStart w:id="110" w:name="_Toc166090673"/>
       <w:r>
-        <w:t xml:space="preserve">First main component: </w:t>
+        <w:t>Second main component</w:t>
+      </w:r>
+      <w:r>
+        <w:t xml:space="preserve">: </w:t>
       </w:r>
       <w:r>
         <w:t>Generate Diagram</w:t>
@@ -33166,7 +33169,6 @@
       <w:r>
         <w:t>:</w:t>
       </w:r>
-      <w:bookmarkEnd w:id="110"/>
     </w:p>
     <w:p>
       <w:pPr>
@@ -33331,20 +33333,20 @@
     </w:p>
     <w:p>
       <w:pPr>
-        <w:ind w:firstLine="540"/>
-        <w:rPr>
-          <w:b/>
-          <w:bCs/>
+        <w:pStyle w:val="Heading3"/>
+      </w:pPr>
+      <w:r>
+        <w:t>Third main component</w:t>
+      </w:r>
+      <w:r>
+        <w:t xml:space="preserve">: </w:t>
+      </w:r>
+      <w:bookmarkEnd w:id="110"/>
+      <w:r>
+        <w:rPr>
           <w:szCs w:val="24"/>
         </w:rPr>
-      </w:pPr>
-      <w:r>
-        <w:rPr>
-          <w:b/>
-          <w:bCs/>
-          <w:szCs w:val="24"/>
-        </w:rPr>
-        <w:t>user interface:</w:t>
+        <w:t>user interface</w:t>
       </w:r>
     </w:p>
     <w:p>
@@ -34287,7 +34289,7 @@
           <w:noProof/>
         </w:rPr>
         <w:drawing>
-          <wp:inline distT="0" distB="0" distL="0" distR="0" wp14:anchorId="0D7E42D2" wp14:editId="7CAD7B14">
+          <wp:inline distT="0" distB="0" distL="0" distR="0" wp14:anchorId="0D7E42D2" wp14:editId="19BB2D23">
             <wp:extent cx="5415094" cy="2955719"/>
             <wp:effectExtent l="19050" t="19050" r="0" b="0"/>
             <wp:docPr id="1335364389" name="Picture 2"/>
@@ -34404,7 +34406,7 @@
         </w:rPr>
         <w:lastRenderedPageBreak/>
         <w:drawing>
-          <wp:inline distT="0" distB="0" distL="0" distR="0" wp14:anchorId="13AC955A" wp14:editId="0BB011F4">
+          <wp:inline distT="0" distB="0" distL="0" distR="0" wp14:anchorId="13AC955A" wp14:editId="555ADC1D">
             <wp:extent cx="5736123" cy="3216976"/>
             <wp:effectExtent l="19050" t="19050" r="0" b="2540"/>
             <wp:docPr id="711087043" name="Picture 3"/>
@@ -41495,15 +41497,7 @@
             </w:r>
             <w:proofErr w:type="gramEnd"/>
             <w:r>
-              <w:t xml:space="preserve">), </w:t>
-            </w:r>
-            <w:proofErr w:type="spellStart"/>
-            <w:r>
-              <w:t>addusers</w:t>
-            </w:r>
-            <w:proofErr w:type="spellEnd"/>
-            <w:r>
-              <w:t>()</w:t>
+              <w:t>), addusers()</w:t>
             </w:r>
           </w:p>
         </w:tc>
@@ -59992,7 +59986,7 @@
   <w:style w:type="paragraph" w:default="1" w:styleId="Normal">
     <w:name w:val="Normal"/>
     <w:qFormat/>
-    <w:rsid w:val="00010ECA"/>
+    <w:rsid w:val="00136FF7"/>
     <w:pPr>
       <w:spacing w:line="360" w:lineRule="auto"/>
       <w:jc w:val="both"/>

</xml_diff>